<commit_message>
weiteres Paper. (Vortrag auf der BlackHat2008. Bluepilling Xen)
</commit_message>
<xml_diff>
--- a/MiransWordNotizen/Sicherheitsrisiken.docx
+++ b/MiransWordNotizen/Sicherheitsrisiken.docx
@@ -918,224 +918,230 @@
       <w:r>
         <w:t>Gefahr einer Infektion der VM groß, da viele andere VMs potentiell offene Verwundbarkeiten aufweisen (Patchmanagement schwer). Infektion breitet sich via gemeinsame Ressourcen ggfs. schneller aus.</w:t>
       </w:r>
+    </w:p>
+    <w:p>
+      <w:pPr>
+        <w:pStyle w:val="Listenabsatz"/>
+        <w:numPr>
+          <w:ilvl w:val="0"/>
+          <w:numId w:val="3"/>
+        </w:numPr>
+      </w:pPr>
+      <w:r>
+        <w:t>VM Interkonnektivität</w:t>
+      </w:r>
+    </w:p>
+    <w:p/>
+    <w:p/>
+    <w:p>
+      <w:pPr>
+        <w:rPr>
+          <w:b/>
+        </w:rPr>
+      </w:pPr>
+      <w:r>
+        <w:rPr>
+          <w:b/>
+        </w:rPr>
+        <w:t xml:space="preserve">Weitere </w:t>
+      </w:r>
+      <w:r>
+        <w:rPr>
+          <w:b/>
+        </w:rPr>
+        <w:t>Verwundbarkeiten</w:t>
+      </w:r>
+      <w:r>
+        <w:rPr>
+          <w:b/>
+        </w:rPr>
+        <w:t xml:space="preserve"> virtualisierter Umgebungen</w:t>
+      </w:r>
+    </w:p>
+    <w:p>
+      <w:pPr>
+        <w:pStyle w:val="Listenabsatz"/>
+        <w:numPr>
+          <w:ilvl w:val="0"/>
+          <w:numId w:val="7"/>
+        </w:numPr>
+        <w:rPr>
+          <w:lang w:val="en-US"/>
+        </w:rPr>
+      </w:pPr>
+      <w:r>
+        <w:rPr>
+          <w:lang w:val="en-US"/>
+        </w:rPr>
+        <w:t>[PAPER: wu2010network, garfinkel2005virtual</w:t>
+      </w:r>
+      <w:r>
+        <w:rPr>
+          <w:lang w:val="en-US"/>
+        </w:rPr>
+        <w:t xml:space="preserve">, </w:t>
+      </w:r>
+      <w:r>
+        <w:rPr>
+          <w:lang w:val="en-US"/>
+        </w:rPr>
+        <w:t xml:space="preserve">dahbur2011survey, </w:t>
+      </w:r>
+      <w:r>
+        <w:rPr>
+          <w:lang w:val="en-US"/>
+        </w:rPr>
+        <w:t>gong2016virtual</w:t>
+      </w:r>
+      <w:r>
+        <w:rPr>
+          <w:lang w:val="en-US"/>
+        </w:rPr>
+        <w:t>…</w:t>
+      </w:r>
+      <w:r>
+        <w:rPr>
+          <w:lang w:val="en-US"/>
+        </w:rPr>
+        <w:t>]</w:t>
+      </w:r>
+    </w:p>
+    <w:p>
+      <w:pPr>
+        <w:pStyle w:val="Listenabsatz"/>
+        <w:numPr>
+          <w:ilvl w:val="0"/>
+          <w:numId w:val="7"/>
+        </w:numPr>
+      </w:pPr>
+      <w:r>
+        <w:t>JEWEILS NOCH WEITER AUSFÜHREN. BEISPIELE.</w:t>
+      </w:r>
+    </w:p>
+    <w:p>
+      <w:pPr>
+        <w:pStyle w:val="Listenabsatz"/>
+        <w:numPr>
+          <w:ilvl w:val="0"/>
+          <w:numId w:val="7"/>
+        </w:numPr>
+      </w:pPr>
+      <w:r>
+        <w:t xml:space="preserve">„Break of isolation“. VM kann andere VMs monitoren </w:t>
+      </w:r>
+      <w:r>
+        <w:t>oder in die phys. Hostmaschine eindringen</w:t>
+      </w:r>
+    </w:p>
+    <w:p>
+      <w:pPr>
+        <w:pStyle w:val="Listenabsatz"/>
+        <w:numPr>
+          <w:ilvl w:val="0"/>
+          <w:numId w:val="7"/>
+        </w:numPr>
+      </w:pPr>
+      <w:r>
+        <w:t>Aus der Möglichkeit die gesamte virtuelle Netzwerkumgebung aus der Ferne umkonfigurieren zu können, ergeben sich weitere Verwundbarkeiten</w:t>
+      </w:r>
+      <w:r>
+        <w:t xml:space="preserve"> durch Cross-site scripting, SQL injection etc.</w:t>
+      </w:r>
+    </w:p>
+    <w:p>
+      <w:pPr>
+        <w:pStyle w:val="Listenabsatz"/>
+        <w:numPr>
+          <w:ilvl w:val="0"/>
+          <w:numId w:val="7"/>
+        </w:numPr>
+      </w:pPr>
+      <w:r>
+        <w:t xml:space="preserve">DoS. </w:t>
+      </w:r>
+      <w:r>
+        <w:t>Gemeinsam geteilte Ressourcen wie CPU, Haupt- und Hintergrundspeicher oder Substratnetzwerk.</w:t>
+      </w:r>
+    </w:p>
+    <w:p>
+      <w:pPr>
+        <w:pStyle w:val="Listenabsatz"/>
+        <w:numPr>
+          <w:ilvl w:val="0"/>
+          <w:numId w:val="7"/>
+        </w:numPr>
+      </w:pPr>
+      <w:r>
+        <w:t xml:space="preserve">Rootkits. Gewähren root/Admin Zugang zum physischen Host. </w:t>
+      </w:r>
+    </w:p>
+    <w:p>
+      <w:pPr>
+        <w:pStyle w:val="Listenabsatz"/>
+        <w:numPr>
+          <w:ilvl w:val="1"/>
+          <w:numId w:val="7"/>
+        </w:numPr>
+      </w:pPr>
+      <w:r>
+        <w:t>Wenn Rootkit den Hypervisor kompromittiert, kann Kontrolle über alle gehosteten VMs erlangt werden.</w:t>
+      </w:r>
+      <w:r>
+        <w:t xml:space="preserve"> (Host -&gt; VN/VM)</w:t>
+      </w:r>
+    </w:p>
+    <w:p>
+      <w:pPr>
+        <w:pStyle w:val="Listenabsatz"/>
+        <w:numPr>
+          <w:ilvl w:val="1"/>
+          <w:numId w:val="7"/>
+        </w:numPr>
+      </w:pPr>
+      <w:r>
+        <w:t xml:space="preserve">VM </w:t>
+      </w:r>
+      <w:r>
+        <w:t>ist agiert ggfs. als</w:t>
+      </w:r>
+      <w:r>
+        <w:t xml:space="preserve"> Rootkit.</w:t>
+      </w:r>
+      <w:r>
+        <w:t xml:space="preserve"> (VM -&gt; Host)</w:t>
+      </w:r>
+    </w:p>
+    <w:p>
+      <w:pPr>
+        <w:pStyle w:val="Listenabsatz"/>
+        <w:numPr>
+          <w:ilvl w:val="1"/>
+          <w:numId w:val="7"/>
+        </w:numPr>
+      </w:pPr>
+      <w:r>
+        <w:t>Vorbereitung für weitere Angriffe (DoS, Sniffing,…)</w:t>
+      </w:r>
+    </w:p>
+    <w:p>
+      <w:pPr>
+        <w:pStyle w:val="Listenabsatz"/>
+        <w:numPr>
+          <w:ilvl w:val="1"/>
+          <w:numId w:val="7"/>
+        </w:numPr>
+      </w:pPr>
+      <w:r>
+        <w:t>Beispiel BluePill [</w:t>
+      </w:r>
+      <w:r>
+        <w:t>rutkowska2008bluepilling</w:t>
+      </w:r>
+      <w:r>
+        <w:t xml:space="preserve">, </w:t>
+      </w:r>
       <w:bookmarkStart w:id="0" w:name="_GoBack"/>
       <w:bookmarkEnd w:id="0"/>
-    </w:p>
-    <w:p>
-      <w:pPr>
-        <w:pStyle w:val="Listenabsatz"/>
-        <w:numPr>
-          <w:ilvl w:val="0"/>
-          <w:numId w:val="3"/>
-        </w:numPr>
-      </w:pPr>
-      <w:r>
-        <w:t>VM Interkonnektivität</w:t>
-      </w:r>
-    </w:p>
-    <w:p/>
-    <w:p/>
-    <w:p>
-      <w:pPr>
-        <w:rPr>
-          <w:b/>
-        </w:rPr>
-      </w:pPr>
-      <w:r>
-        <w:rPr>
-          <w:b/>
-        </w:rPr>
-        <w:t xml:space="preserve">Weitere </w:t>
-      </w:r>
-      <w:r>
-        <w:rPr>
-          <w:b/>
-        </w:rPr>
-        <w:t>Verwundbarkeiten</w:t>
-      </w:r>
-      <w:r>
-        <w:rPr>
-          <w:b/>
-        </w:rPr>
-        <w:t xml:space="preserve"> virtualisierter Umgebungen</w:t>
-      </w:r>
-    </w:p>
-    <w:p>
-      <w:pPr>
-        <w:pStyle w:val="Listenabsatz"/>
-        <w:numPr>
-          <w:ilvl w:val="0"/>
-          <w:numId w:val="7"/>
-        </w:numPr>
-        <w:rPr>
-          <w:lang w:val="en-US"/>
-        </w:rPr>
-      </w:pPr>
-      <w:r>
-        <w:rPr>
-          <w:lang w:val="en-US"/>
-        </w:rPr>
-        <w:t>[PAPER: wu2010network, garfinkel2005virtual</w:t>
-      </w:r>
-      <w:r>
-        <w:rPr>
-          <w:lang w:val="en-US"/>
-        </w:rPr>
-        <w:t xml:space="preserve">, </w:t>
-      </w:r>
-      <w:r>
-        <w:rPr>
-          <w:lang w:val="en-US"/>
-        </w:rPr>
-        <w:t xml:space="preserve">dahbur2011survey, </w:t>
-      </w:r>
-      <w:r>
-        <w:rPr>
-          <w:lang w:val="en-US"/>
-        </w:rPr>
-        <w:t>gong2016virtual</w:t>
-      </w:r>
-      <w:r>
-        <w:rPr>
-          <w:lang w:val="en-US"/>
-        </w:rPr>
-        <w:t>…</w:t>
-      </w:r>
-      <w:r>
-        <w:rPr>
-          <w:lang w:val="en-US"/>
-        </w:rPr>
-        <w:t>]</w:t>
-      </w:r>
-    </w:p>
-    <w:p>
-      <w:pPr>
-        <w:pStyle w:val="Listenabsatz"/>
-        <w:numPr>
-          <w:ilvl w:val="0"/>
-          <w:numId w:val="7"/>
-        </w:numPr>
-      </w:pPr>
-      <w:r>
-        <w:t>JEWEILS NOCH WEITER AUSFÜHREN. BEISPIELE.</w:t>
-      </w:r>
-    </w:p>
-    <w:p>
-      <w:pPr>
-        <w:pStyle w:val="Listenabsatz"/>
-        <w:numPr>
-          <w:ilvl w:val="0"/>
-          <w:numId w:val="7"/>
-        </w:numPr>
-      </w:pPr>
-      <w:r>
-        <w:t xml:space="preserve">„Break of isolation“. VM kann andere VMs monitoren </w:t>
-      </w:r>
-      <w:r>
-        <w:t>oder in die phys. Hostmaschine eindringen</w:t>
-      </w:r>
-    </w:p>
-    <w:p>
-      <w:pPr>
-        <w:pStyle w:val="Listenabsatz"/>
-        <w:numPr>
-          <w:ilvl w:val="0"/>
-          <w:numId w:val="7"/>
-        </w:numPr>
-      </w:pPr>
-      <w:r>
-        <w:t>Aus der Möglichkeit die gesamte virtuelle Netzwerkumgebung aus der Ferne umkonfigurieren zu können, ergeben sich weitere Verwundbarkeiten</w:t>
-      </w:r>
-      <w:r>
-        <w:t xml:space="preserve"> durch Cross-site scripting, SQL injection etc.</w:t>
-      </w:r>
-    </w:p>
-    <w:p>
-      <w:pPr>
-        <w:pStyle w:val="Listenabsatz"/>
-        <w:numPr>
-          <w:ilvl w:val="0"/>
-          <w:numId w:val="7"/>
-        </w:numPr>
-      </w:pPr>
-      <w:r>
-        <w:t xml:space="preserve">DoS. </w:t>
-      </w:r>
-      <w:r>
-        <w:t>Gemeinsam geteilte Ressourcen wie CPU, Haupt- und Hintergrundspeicher oder Substratnetzwerk.</w:t>
-      </w:r>
-    </w:p>
-    <w:p>
-      <w:pPr>
-        <w:pStyle w:val="Listenabsatz"/>
-        <w:numPr>
-          <w:ilvl w:val="0"/>
-          <w:numId w:val="7"/>
-        </w:numPr>
-      </w:pPr>
-      <w:r>
-        <w:t xml:space="preserve">Rootkits. Gewähren root/Admin Zugang zum physischen Host. </w:t>
-      </w:r>
-    </w:p>
-    <w:p>
-      <w:pPr>
-        <w:pStyle w:val="Listenabsatz"/>
-        <w:numPr>
-          <w:ilvl w:val="1"/>
-          <w:numId w:val="7"/>
-        </w:numPr>
-      </w:pPr>
-      <w:r>
-        <w:t>Wenn Rootkit den Hypervisor kompromittiert, kann Kontrolle über alle gehosteten VMs erlangt werden.</w:t>
-      </w:r>
-      <w:r>
-        <w:t xml:space="preserve"> (Host -&gt; VN/VM)</w:t>
-      </w:r>
-    </w:p>
-    <w:p>
-      <w:pPr>
-        <w:pStyle w:val="Listenabsatz"/>
-        <w:numPr>
-          <w:ilvl w:val="1"/>
-          <w:numId w:val="7"/>
-        </w:numPr>
-      </w:pPr>
-      <w:r>
-        <w:t xml:space="preserve">VM </w:t>
-      </w:r>
-      <w:r>
-        <w:t>ist agiert ggfs. als</w:t>
-      </w:r>
-      <w:r>
-        <w:t xml:space="preserve"> Rootkit.</w:t>
-      </w:r>
-      <w:r>
-        <w:t xml:space="preserve"> (VM -&gt; Host)</w:t>
-      </w:r>
-    </w:p>
-    <w:p>
-      <w:pPr>
-        <w:pStyle w:val="Listenabsatz"/>
-        <w:numPr>
-          <w:ilvl w:val="1"/>
-          <w:numId w:val="7"/>
-        </w:numPr>
-      </w:pPr>
-      <w:r>
-        <w:t>Vorbereitung für weitere Angriffe (DoS, Sniffing,…)</w:t>
-      </w:r>
-    </w:p>
-    <w:p>
-      <w:pPr>
-        <w:pStyle w:val="Listenabsatz"/>
-        <w:numPr>
-          <w:ilvl w:val="1"/>
-          <w:numId w:val="7"/>
-        </w:numPr>
-      </w:pPr>
-      <w:r>
-        <w:t>Beispiel BluePill [</w:t>
-      </w:r>
       <w:r>
         <w:t>dahbur2011survey</w:t>
       </w:r>

</xml_diff>

<commit_message>
Risiken von NI fertig
</commit_message>
<xml_diff>
--- a/MiransWordNotizen/Sicherheitsrisiken.docx
+++ b/MiransWordNotizen/Sicherheitsrisiken.docx
@@ -123,14 +123,26 @@
           <w:ilvl w:val="2"/>
           <w:numId w:val="6"/>
         </w:numPr>
-      </w:pPr>
-      <w:r>
+        <w:rPr>
+          <w:strike/>
+        </w:rPr>
+      </w:pPr>
+      <w:r>
+        <w:rPr>
+          <w:strike/>
+        </w:rPr>
         <w:t>User Angriffe auf VN und SN</w:t>
       </w:r>
       <w:r>
+        <w:rPr>
+          <w:strike/>
+        </w:rPr>
         <w:t xml:space="preserve"> &lt;- ???</w:t>
       </w:r>
       <w:r>
+        <w:rPr>
+          <w:strike/>
+        </w:rPr>
         <w:t xml:space="preserve"> (= Herkömmliche Gefahren?)</w:t>
       </w:r>
     </w:p>
@@ -141,8 +153,14 @@
           <w:ilvl w:val="2"/>
           <w:numId w:val="6"/>
         </w:numPr>
-      </w:pPr>
-      <w:r>
+        <w:rPr>
+          <w:strike/>
+        </w:rPr>
+      </w:pPr>
+      <w:r>
+        <w:rPr>
+          <w:strike/>
+        </w:rPr>
         <w:t>VN gegen SN</w:t>
       </w:r>
     </w:p>
@@ -153,8 +171,14 @@
           <w:ilvl w:val="2"/>
           <w:numId w:val="6"/>
         </w:numPr>
-      </w:pPr>
-      <w:r>
+        <w:rPr>
+          <w:strike/>
+        </w:rPr>
+      </w:pPr>
+      <w:r>
+        <w:rPr>
+          <w:strike/>
+        </w:rPr>
         <w:t>SN gegen VN</w:t>
       </w:r>
     </w:p>
@@ -165,12 +189,165 @@
           <w:ilvl w:val="2"/>
           <w:numId w:val="6"/>
         </w:numPr>
-      </w:pPr>
-      <w:r>
-        <w:t>V</w:t>
-      </w:r>
-      <w:r>
-        <w:t>M gegen andere VMs auf demselben phys. Host</w:t>
+        <w:rPr>
+          <w:strike/>
+        </w:rPr>
+      </w:pPr>
+      <w:r>
+        <w:rPr>
+          <w:strike/>
+        </w:rPr>
+        <w:t>VM gegen andere VMs auf demselben phys. Host</w:t>
+      </w:r>
+    </w:p>
+    <w:p>
+      <w:pPr>
+        <w:pStyle w:val="Listenabsatz"/>
+        <w:numPr>
+          <w:ilvl w:val="2"/>
+          <w:numId w:val="6"/>
+        </w:numPr>
+      </w:pPr>
+      <w:r>
+        <w:t>Von NI</w:t>
+      </w:r>
+    </w:p>
+    <w:p>
+      <w:pPr>
+        <w:pStyle w:val="Listenabsatz"/>
+        <w:numPr>
+          <w:ilvl w:val="3"/>
+          <w:numId w:val="6"/>
+        </w:numPr>
+      </w:pPr>
+      <w:r>
+        <w:t>Gegen NI</w:t>
+      </w:r>
+    </w:p>
+    <w:p>
+      <w:pPr>
+        <w:pStyle w:val="Listenabsatz"/>
+        <w:numPr>
+          <w:ilvl w:val="3"/>
+          <w:numId w:val="6"/>
+        </w:numPr>
+      </w:pPr>
+      <w:r>
+        <w:t>Gegen VN/VM</w:t>
+      </w:r>
+    </w:p>
+    <w:p>
+      <w:pPr>
+        <w:pStyle w:val="Listenabsatz"/>
+        <w:numPr>
+          <w:ilvl w:val="3"/>
+          <w:numId w:val="6"/>
+        </w:numPr>
+      </w:pPr>
+      <w:r>
+        <w:t>Gegen User</w:t>
+      </w:r>
+    </w:p>
+    <w:p>
+      <w:pPr>
+        <w:pStyle w:val="Listenabsatz"/>
+        <w:numPr>
+          <w:ilvl w:val="2"/>
+          <w:numId w:val="6"/>
+        </w:numPr>
+      </w:pPr>
+      <w:r>
+        <w:t>Von VN/VM</w:t>
+      </w:r>
+      <w:r>
+        <w:t xml:space="preserve"> </w:t>
+      </w:r>
+    </w:p>
+    <w:p>
+      <w:pPr>
+        <w:pStyle w:val="Listenabsatz"/>
+        <w:numPr>
+          <w:ilvl w:val="3"/>
+          <w:numId w:val="6"/>
+        </w:numPr>
+      </w:pPr>
+      <w:r>
+        <w:t>Gegen NI</w:t>
+      </w:r>
+    </w:p>
+    <w:p>
+      <w:pPr>
+        <w:pStyle w:val="Listenabsatz"/>
+        <w:numPr>
+          <w:ilvl w:val="3"/>
+          <w:numId w:val="6"/>
+        </w:numPr>
+      </w:pPr>
+      <w:r>
+        <w:t>Gegen VN/VM</w:t>
+      </w:r>
+    </w:p>
+    <w:p>
+      <w:pPr>
+        <w:pStyle w:val="Listenabsatz"/>
+        <w:numPr>
+          <w:ilvl w:val="3"/>
+          <w:numId w:val="6"/>
+        </w:numPr>
+      </w:pPr>
+      <w:r>
+        <w:t>Gegen User</w:t>
+      </w:r>
+    </w:p>
+    <w:p>
+      <w:pPr>
+        <w:pStyle w:val="Listenabsatz"/>
+        <w:numPr>
+          <w:ilvl w:val="2"/>
+          <w:numId w:val="6"/>
+        </w:numPr>
+      </w:pPr>
+      <w:r>
+        <w:t>Von User</w:t>
+      </w:r>
+      <w:r>
+        <w:t xml:space="preserve"> </w:t>
+      </w:r>
+    </w:p>
+    <w:p>
+      <w:pPr>
+        <w:pStyle w:val="Listenabsatz"/>
+        <w:numPr>
+          <w:ilvl w:val="3"/>
+          <w:numId w:val="6"/>
+        </w:numPr>
+      </w:pPr>
+      <w:r>
+        <w:t>Gegen NI</w:t>
+      </w:r>
+    </w:p>
+    <w:p>
+      <w:pPr>
+        <w:pStyle w:val="Listenabsatz"/>
+        <w:numPr>
+          <w:ilvl w:val="3"/>
+          <w:numId w:val="6"/>
+        </w:numPr>
+      </w:pPr>
+      <w:r>
+        <w:t>Gegen VN/VM</w:t>
+      </w:r>
+    </w:p>
+    <w:p>
+      <w:pPr>
+        <w:pStyle w:val="Listenabsatz"/>
+        <w:numPr>
+          <w:ilvl w:val="3"/>
+          <w:numId w:val="6"/>
+        </w:numPr>
+      </w:pPr>
+      <w:r>
+        <w:t>Gegen User</w:t>
       </w:r>
     </w:p>
     <w:p>
@@ -363,6 +540,7 @@
     </w:p>
     <w:p>
       <w:r>
+        <w:lastRenderedPageBreak/>
         <w:t xml:space="preserve">&lt;Liste an Papern&gt; haben </w:t>
       </w:r>
       <w:r>
@@ -442,7 +620,6 @@
         <w:rPr>
           <w:b/>
         </w:rPr>
-        <w:lastRenderedPageBreak/>
         <w:t>Klassifizierungen</w:t>
       </w:r>
     </w:p>
@@ -686,6 +863,18 @@
       </w:r>
     </w:p>
     <w:p>
+      <w:pPr>
+        <w:rPr>
+          <w:sz w:val="20"/>
+        </w:rPr>
+      </w:pPr>
+      <w:r>
+        <w:t>KLASSIFIZIERUNGSBESCHREIBUNG AKTUALISIEREN!</w:t>
+      </w:r>
+      <w:bookmarkStart w:id="0" w:name="_GoBack"/>
+      <w:bookmarkEnd w:id="0"/>
+    </w:p>
+    <w:p>
       <w:r>
         <w:t xml:space="preserve">Sicherheitsrisiken werden </w:t>
       </w:r>
@@ -723,7 +912,20 @@
         <w:t>\footnote{Die Betrachtung von ‚VM gegen VMs auf anderen physischen Hosts‘ dürfte vergleichbar mit herkömmlichen Angriffen in Netzinfrastrukturen sein und wird daher an dieser Stelle nicht ausgeführt.}</w:t>
       </w:r>
     </w:p>
-    <w:p/>
+    <w:p>
+      <w:r>
+        <w:t>Definition: Was sind ‚herkömmliche Gefahren‘?</w:t>
+      </w:r>
+      <w:r>
+        <w:t xml:space="preserve"> Welche </w:t>
+      </w:r>
+      <w:r>
+        <w:t xml:space="preserve">Kategorien </w:t>
+      </w:r>
+      <w:r>
+        <w:t>werden nicht betrachtet?</w:t>
+      </w:r>
+    </w:p>
     <w:p>
       <w:pPr>
         <w:rPr>
@@ -753,6 +955,18 @@
           <w:lang w:val="en-US"/>
         </w:rPr>
         <w:t>natarajansecurity</w:t>
+      </w:r>
+      <w:r>
+        <w:rPr>
+          <w:lang w:val="en-US"/>
+        </w:rPr>
+        <w:t xml:space="preserve">,     </w:t>
+      </w:r>
+      <w:r>
+        <w:rPr>
+          <w:lang w:val="en-US"/>
+        </w:rPr>
+        <w:t>wu2010network, garfinkel2005virtual, dahbur2011survey</w:t>
       </w:r>
       <w:r>
         <w:rPr>
@@ -780,6 +994,7 @@
           <w:b/>
           <w:caps/>
         </w:rPr>
+        <w:lastRenderedPageBreak/>
         <w:t xml:space="preserve">Was </w:t>
       </w:r>
       <w:r>
@@ -787,7 +1002,14 @@
           <w:b/>
           <w:caps/>
         </w:rPr>
-        <w:t>Widerspricht Anforderungen aus Kapitel ANFORDERUGNEN.</w:t>
+        <w:t>Widerspricht Anforder</w:t>
+      </w:r>
+      <w:r>
+        <w:rPr>
+          <w:b/>
+          <w:caps/>
+        </w:rPr>
+        <w:t>ungen aus Kapitel ANFORDERUGNEN?</w:t>
       </w:r>
     </w:p>
     <w:p/>
@@ -802,6 +1024,12 @@
         <w:rPr>
           <w:b/>
         </w:rPr>
+        <w:t xml:space="preserve">Von NI / </w:t>
+      </w:r>
+      <w:r>
+        <w:rPr>
+          <w:b/>
+        </w:rPr>
         <w:t xml:space="preserve">Physischer </w:t>
       </w:r>
       <w:r>
@@ -928,14 +1156,19 @@
     </w:p>
     <w:p>
       <w:r>
-        <w:lastRenderedPageBreak/>
         <w:t xml:space="preserve">Auch </w:t>
       </w:r>
       <w:r>
         <w:t xml:space="preserve">Manipulation des legitimen Datenverkehrs, (gezieltes) Verwerfen von empfangenen Paketen bzw. das Einschleusen schadhafter Nachrichten bieten eine weitere Möglichkeit </w:t>
       </w:r>
       <w:r>
-        <w:t xml:space="preserve">der Kompromittierung, gegen die </w:t>
+        <w:t xml:space="preserve">der </w:t>
+      </w:r>
+      <w:r>
+        <w:t>Kompromittierung</w:t>
+      </w:r>
+      <w:r>
+        <w:t xml:space="preserve">, gegen die </w:t>
       </w:r>
       <w:r>
         <w:t>VN</w:t>
@@ -952,7 +1185,42 @@
         <w:t>[AUSFÜHRLICHER?]</w:t>
       </w:r>
     </w:p>
+    <w:p>
+      <w:r>
+        <w:t xml:space="preserve">Durch derartige Aktionen oder auch unzureichende Sicherungsmaßnahmen gegen Datenabfluss </w:t>
+      </w:r>
+      <w:r>
+        <w:t>kann der physische Host</w:t>
+      </w:r>
+      <w:r>
+        <w:t xml:space="preserve"> in den SLAs vereinbarte Bestimmungen verletzen, was gerade bei Dri</w:t>
+      </w:r>
+      <w:r>
+        <w:t>ttanbietern als Hostingpartner eine Rolle spielt</w:t>
+      </w:r>
+      <w:r>
+        <w:t>.</w:t>
+      </w:r>
+    </w:p>
+    <w:p>
+      <w:r>
+        <w:t>%</w:t>
+      </w:r>
+      <w:r>
+        <w:t xml:space="preserve">%%%% </w:t>
+      </w:r>
+      <w:r>
+        <w:t xml:space="preserve">Angriffe von Komponenten der NI untereinander </w:t>
+      </w:r>
+      <w:r>
+        <w:t>werden hier nicht beachtet.</w:t>
+      </w:r>
+      <w:r>
+        <w:t>[Bereits weiter oben sagen.]</w:t>
+      </w:r>
+    </w:p>
     <w:p/>
+    <w:p/>
     <w:p>
       <w:pPr>
         <w:rPr>
@@ -963,6 +1231,12 @@
         <w:rPr>
           <w:b/>
         </w:rPr>
+        <w:t xml:space="preserve">Von VM / </w:t>
+      </w:r>
+      <w:r>
+        <w:rPr>
+          <w:b/>
+        </w:rPr>
         <w:t xml:space="preserve">VM gegen </w:t>
       </w:r>
       <w:r>
@@ -977,6 +1251,12 @@
         </w:rPr>
         <w:t>physischen Host</w:t>
       </w:r>
+      <w:r>
+        <w:rPr>
+          <w:b/>
+        </w:rPr>
+        <w:t xml:space="preserve"> / NI</w:t>
+      </w:r>
     </w:p>
     <w:p>
       <w:r>
@@ -1022,13 +1302,31 @@
         <w:t>CPU-Zeiten</w:t>
       </w:r>
       <w:r>
-        <w:t xml:space="preserve"> eine Denail of Service Attacke gegen den physischen Host fahren. </w:t>
-      </w:r>
-      <w:r>
-        <w:t xml:space="preserve">Da Host und virtuelle Netztopologie aus der konfigurierbar sind, </w:t>
-      </w:r>
-      <w:r>
-        <w:t>stellt das Einschleusen von Nachrichten des verwendeten Netzwerkmanagementprotokolls auf oder durch die Netzwerkkarte des physischen Hosts einen weiteren gefährlichen Angriffsvektor dar.</w:t>
+        <w:t xml:space="preserve"> eine Denail of Service Attacke gegen den physischen Host</w:t>
+      </w:r>
+      <w:r>
+        <w:t xml:space="preserve"> bzw. das Substratnetz</w:t>
+      </w:r>
+      <w:r>
+        <w:t xml:space="preserve"> fahren. </w:t>
+      </w:r>
+      <w:r>
+        <w:t xml:space="preserve">Da Host und virtuelle Netztopologie aus der </w:t>
+      </w:r>
+      <w:r>
+        <w:t xml:space="preserve">Ferne </w:t>
+      </w:r>
+      <w:r>
+        <w:t xml:space="preserve">konfigurierbar sind, </w:t>
+      </w:r>
+      <w:r>
+        <w:t xml:space="preserve">stellt das Einschleusen von </w:t>
+      </w:r>
+      <w:r>
+        <w:t xml:space="preserve">konstruierten </w:t>
+      </w:r>
+      <w:r>
+        <w:t>Nachrichten des verwendeten Netzwerkmanagementprotokolls auf oder durch die Netzwerkkarte des physischen Hosts einen weiteren gefährlichen Angriffsvektor dar.</w:t>
       </w:r>
     </w:p>
     <w:p>
@@ -1036,16 +1334,28 @@
         <w:t>Nach Eindringen in oder Übernahme des Hosts</w:t>
       </w:r>
       <w:r>
-        <w:t>, einem „break of isolation“\cite{</w:t>
-      </w:r>
-      <w:r>
-        <w:t>…</w:t>
+        <w:t>, einem „break of isolation“</w:t>
+      </w:r>
+      <w:r>
+        <w:t xml:space="preserve"> </w:t>
+      </w:r>
+      <w:r>
+        <w:t>\cite{</w:t>
+      </w:r>
+      <w:r>
+        <w:t>FEHLT</w:t>
       </w:r>
       <w:r>
         <w:t>},</w:t>
       </w:r>
       <w:r>
-        <w:t xml:space="preserve"> kann eine schadhafte VM, dann</w:t>
+        <w:t xml:space="preserve"> </w:t>
+      </w:r>
+      <w:r>
+        <w:t>könnte eine schadhafte VM</w:t>
+      </w:r>
+      <w:r>
+        <w:t xml:space="preserve"> dann</w:t>
       </w:r>
       <w:r>
         <w:t xml:space="preserve"> ihr Kontingent an Ressourcen beeinflussen, </w:t>
@@ -1057,10 +1367,59 @@
         <w:t xml:space="preserve">topologische Informationen sammeln, </w:t>
       </w:r>
       <w:r>
-        <w:t>andere Netzwerkressourcen oder -infrastrukturkomponenten angreifen, und so beispielsweise Services anderer VMs oder VNs behindern</w:t>
+        <w:t>andere Netzwerkressourcen oder -inf</w:t>
+      </w:r>
+      <w:r>
+        <w:t>rastrukturkomponenten angreifen</w:t>
+      </w:r>
+      <w:r>
+        <w:t xml:space="preserve"> und so beispielsweise </w:t>
+      </w:r>
+      <w:r>
+        <w:t>Dienste</w:t>
+      </w:r>
+      <w:r>
+        <w:t xml:space="preserve"> anderer VMs oder VNs behindern</w:t>
       </w:r>
       <w:r>
         <w:t>.</w:t>
+      </w:r>
+    </w:p>
+    <w:p/>
+    <w:p>
+      <w:r>
+        <w:t xml:space="preserve">VM gegen Host -&gt; Belauschen von Netzwerkverkehr anderer. </w:t>
+      </w:r>
+      <w:r>
+        <w:t>Service reproduzieren (z.B. live Video Streaming)</w:t>
+      </w:r>
+      <w:r>
+        <w:t xml:space="preserve"> (=Übergang zu VN gegen VN?)</w:t>
+      </w:r>
+    </w:p>
+    <w:p/>
+    <w:p/>
+    <w:p>
+      <w:pPr>
+        <w:rPr>
+          <w:b/>
+        </w:rPr>
+      </w:pPr>
+      <w:r>
+        <w:rPr>
+          <w:b/>
+        </w:rPr>
+        <w:t>VM gegen User</w:t>
+      </w:r>
+    </w:p>
+    <w:p>
+      <w:r>
+        <w:t>Einschleusen von Nachrichten zur Störung oder Abbruch von z.B. TCP-Verkehr/P2P-Verbindungen</w:t>
+      </w:r>
+    </w:p>
+    <w:p>
+      <w:r>
+        <w:t>Übliche Methoden der Einflussnahme auf den Nutzerverkehr -&gt; Herkömmlich</w:t>
       </w:r>
     </w:p>
     <w:p/>
@@ -1068,8 +1427,6 @@
     <w:p/>
     <w:p/>
     <w:p/>
-    <w:p/>
-    <w:p/>
     <w:p>
       <w:pPr>
         <w:pBdr>
@@ -1211,8 +1568,19 @@
         </w:numPr>
       </w:pPr>
       <w:r>
-        <w:lastRenderedPageBreak/>
         <w:t>VMs können sich gegen ihren phys. Host kaum verteidigen, da alle Berechnungen auf ihm ausgeführt werden.</w:t>
+      </w:r>
+    </w:p>
+    <w:p>
+      <w:pPr>
+        <w:pStyle w:val="Listenabsatz"/>
+        <w:numPr>
+          <w:ilvl w:val="2"/>
+          <w:numId w:val="5"/>
+        </w:numPr>
+      </w:pPr>
+      <w:r>
+        <w:t>SLAs verletzen (v.a. wenn bei Drittanbietern gehostet)</w:t>
       </w:r>
     </w:p>
     <w:p>
@@ -1306,11 +1674,45 @@
       <w:pPr>
         <w:pStyle w:val="Listenabsatz"/>
         <w:numPr>
+          <w:ilvl w:val="2"/>
+          <w:numId w:val="5"/>
+        </w:numPr>
+      </w:pPr>
+      <w:r>
+        <w:t>Bösartige VM belegt übermäßig Ressourcen -&gt; beeinträchtigung Cohostet VMs.</w:t>
+      </w:r>
+    </w:p>
+    <w:p>
+      <w:pPr>
+        <w:pStyle w:val="Listenabsatz"/>
+        <w:numPr>
+          <w:ilvl w:val="2"/>
+          <w:numId w:val="5"/>
+        </w:numPr>
+        <w:rPr>
+          <w:lang w:val="en-US"/>
+        </w:rPr>
+      </w:pPr>
+      <w:r>
+        <w:t xml:space="preserve">VM gegen Host -&gt; Belauschen von Netzwerkverkehr anderer. </w:t>
+      </w:r>
+      <w:r>
+        <w:rPr>
+          <w:lang w:val="en-US"/>
+        </w:rPr>
+        <w:t>Service reproduzieren (z.B. live Video Streaming)</w:t>
+      </w:r>
+    </w:p>
+    <w:p>
+      <w:pPr>
+        <w:pStyle w:val="Listenabsatz"/>
+        <w:numPr>
           <w:ilvl w:val="1"/>
           <w:numId w:val="5"/>
         </w:numPr>
       </w:pPr>
       <w:r>
+        <w:lastRenderedPageBreak/>
         <w:t>VM gegen andere VMs</w:t>
       </w:r>
       <w:r>
@@ -1329,7 +1731,16 @@
         <w:t>Durch die gemeinsame Nutzung von Ressourcen ergeben sich neue Angriffsmöglichkeiten</w:t>
       </w:r>
       <w:r>
-        <w:t>. Ein Angreifer kann sich eine gewisse Menge an Ressourcen auf de</w:t>
+        <w:t xml:space="preserve">. Ein Angreifer kann sich </w:t>
+      </w:r>
+      <w:r>
+        <w:rPr>
+          <w:strike/>
+        </w:rPr>
+        <w:t>eine gewisse Menge an</w:t>
+      </w:r>
+      <w:r>
+        <w:t xml:space="preserve"> Ressourcen auf de</w:t>
       </w:r>
       <w:r>
         <w:t>njenigen</w:t>
@@ -1651,7 +2062,6 @@
         </w:numPr>
       </w:pPr>
       <w:r>
-        <w:lastRenderedPageBreak/>
         <w:t>Nicht tragbar in großen Unternehmen / Datacentern</w:t>
       </w:r>
       <w:r>
@@ -1771,6 +2181,7 @@
         <w:rPr>
           <w:lang w:val="en-US"/>
         </w:rPr>
+        <w:lastRenderedPageBreak/>
         <w:t>[PAPER: wu2010network, garfinkel2005virtual</w:t>
       </w:r>
       <w:r>
@@ -2188,7 +2599,6 @@
         </w:numPr>
       </w:pPr>
       <w:r>
-        <w:lastRenderedPageBreak/>
         <w:t>Siehe auch „Alltagsgefahren“</w:t>
       </w:r>
     </w:p>
@@ -2288,7 +2698,11 @@
         <w:t>Lastspitzen (oder DDoS-Angriffen) Verfügbarkeit gewährleisten zu können, über das Angebot an den Sicherheitsrichtlinien des Unternehmens entsprechenden phys. Hosts hinaus skaliert werden.</w:t>
       </w:r>
       <w:r>
-        <w:t xml:space="preserve"> Die Möglichkeit der Skalierbarkeit verleitet womöglich in Situationen, in denen anderweitig ein Ausfall hinzunehmen wäre, dazu Sicherheitsrichtlinien zu unterwandern.</w:t>
+        <w:t xml:space="preserve"> Die Möglichkeit der </w:t>
+      </w:r>
+      <w:r>
+        <w:lastRenderedPageBreak/>
+        <w:t>Skalierbarkeit verleitet womöglich in Situationen, in denen anderweitig ein Ausfall hinzunehmen wäre, dazu Sicherheitsrichtlinien zu unterwandern.</w:t>
       </w:r>
     </w:p>
     <w:p/>
@@ -2375,13 +2789,48 @@
       </w:r>
     </w:p>
     <w:p>
-      <w:r>
-        <w:lastRenderedPageBreak/>
-        <w:t>User = Endsystem. Service, der in VNs implementiert wird.</w:t>
-      </w:r>
-    </w:p>
-    <w:p/>
-    <w:p/>
+      <w:pPr>
+        <w:pBdr>
+          <w:bottom w:val="single" w:sz="6" w:space="1" w:color="auto"/>
+        </w:pBdr>
+        <w:tabs>
+          <w:tab w:val="left" w:pos="6333"/>
+        </w:tabs>
+      </w:pPr>
+    </w:p>
+    <w:p>
+      <w:pPr>
+        <w:tabs>
+          <w:tab w:val="left" w:pos="6333"/>
+        </w:tabs>
+      </w:pPr>
+      <w:r>
+        <w:t>User =</w:t>
+      </w:r>
+      <w:r>
+        <w:t xml:space="preserve"> Endsystem /</w:t>
+      </w:r>
+      <w:r>
+        <w:t xml:space="preserve"> Service</w:t>
+      </w:r>
+      <w:r>
+        <w:t>, der in VNs implementiert wird oder Nutzer</w:t>
+      </w:r>
+      <w:r>
+        <w:t>.</w:t>
+      </w:r>
+    </w:p>
+    <w:p>
+      <w:r>
+        <w:t>NI = N</w:t>
+      </w:r>
+      <w:r>
+        <w:t>etzwerkinfrastruktur / Substrat</w:t>
+      </w:r>
+      <w:r>
+        <w:t>netz</w:t>
+      </w:r>
+    </w:p>
     <w:p>
       <w:pPr>
         <w:pStyle w:val="Listenabsatz"/>
@@ -2653,12 +3102,19 @@
           <w:ilvl w:val="2"/>
           <w:numId w:val="9"/>
         </w:numPr>
-      </w:pPr>
-      <w:r>
-        <w:t>VM gegen Host -&gt; Belauschen von Netzwerkverkehr anderer. Service reproduzieren (z.B. live Video Streaming)</w:t>
-      </w:r>
-      <w:bookmarkStart w:id="0" w:name="_GoBack"/>
-      <w:bookmarkEnd w:id="0"/>
+        <w:rPr>
+          <w:lang w:val="en-US"/>
+        </w:rPr>
+      </w:pPr>
+      <w:r>
+        <w:t xml:space="preserve">VM gegen Host -&gt; Belauschen von Netzwerkverkehr anderer. </w:t>
+      </w:r>
+      <w:r>
+        <w:rPr>
+          <w:lang w:val="en-US"/>
+        </w:rPr>
+        <w:t>Service reproduzieren (z.B. live Video Streaming)</w:t>
+      </w:r>
     </w:p>
     <w:p>
       <w:pPr>
@@ -3080,7 +3536,7 @@
         <w:ind w:left="2160" w:hanging="180"/>
       </w:pPr>
     </w:lvl>
-    <w:lvl w:ilvl="3" w:tplc="0407000F" w:tentative="1">
+    <w:lvl w:ilvl="3" w:tplc="0407000F">
       <w:start w:val="1"/>
       <w:numFmt w:val="decimal"/>
       <w:lvlText w:val="%4."/>
@@ -4661,7 +5117,7 @@
 </file>
 
 <file path=customXml/itemProps1.xml><?xml version="1.0" encoding="utf-8"?>
-<ds:datastoreItem xmlns:ds="http://schemas.openxmlformats.org/officeDocument/2006/customXml" ds:itemID="{9430C8FD-E7D6-4416-A65E-EE4A463DD368}">
+<ds:datastoreItem xmlns:ds="http://schemas.openxmlformats.org/officeDocument/2006/customXml" ds:itemID="{F4D5BAA6-707C-46AF-87EC-19FE61932D8E}">
   <ds:schemaRefs>
     <ds:schemaRef ds:uri="http://schemas.openxmlformats.org/officeDocument/2006/bibliography"/>
   </ds:schemaRefs>

</xml_diff>

<commit_message>
bis einschließlich Kategorie 'von VM gegen VM'
</commit_message>
<xml_diff>
--- a/MiransWordNotizen/Sicherheitsrisiken.docx
+++ b/MiransWordNotizen/Sicherheitsrisiken.docx
@@ -871,147 +871,761 @@
       <w:r>
         <w:t>KLASSIFIZIERUNGSBESCHREIBUNG AKTUALISIEREN!</w:t>
       </w:r>
+    </w:p>
+    <w:p>
+      <w:r>
+        <w:t xml:space="preserve">Sicherheitsrisiken werden </w:t>
+      </w:r>
+      <w:r>
+        <w:t>zunächst</w:t>
+      </w:r>
+      <w:r>
+        <w:t xml:space="preserve"> nach solchen technischer, organisatorischer</w:t>
+      </w:r>
+      <w:r>
+        <w:t xml:space="preserve"> </w:t>
+      </w:r>
+      <w:r>
+        <w:t>bzw.</w:t>
+      </w:r>
+      <w:r>
+        <w:t xml:space="preserve"> unternehmerischer</w:t>
+      </w:r>
+      <w:r>
+        <w:t xml:space="preserve"> und rechtlicher Art gegliedert. Im Zentrum der Betrachtung stehen dabei die technischen Risiken, welche </w:t>
+      </w:r>
+      <w:r>
+        <w:t>wiederum</w:t>
+      </w:r>
+      <w:r>
+        <w:t xml:space="preserve"> nach Angriffsrichtungen ‚Physischer Host gegen VN/VM‘, ‚VM gegen</w:t>
+      </w:r>
+      <w:r>
+        <w:t xml:space="preserve"> ihren </w:t>
+      </w:r>
+      <w:r>
+        <w:t>physischen Host‘ und ‚VM gegen andere VMs auf demselben physischen Host‘ unterteilt werden sollen.</w:t>
+      </w:r>
+      <w:r>
+        <w:t>\footnote{Die Betrachtung von ‚VM gegen VMs auf anderen physischen Hosts‘ dürfte vergleichbar mit herkömmlichen Angriffen in Netzinfrastrukturen sein und wird daher an dieser Stelle nicht ausgeführt.}</w:t>
+      </w:r>
+    </w:p>
+    <w:p>
+      <w:r>
+        <w:t>Definition: Was sind ‚herkömmliche Gefahren‘?</w:t>
+      </w:r>
+      <w:r>
+        <w:t xml:space="preserve"> Welche </w:t>
+      </w:r>
+      <w:r>
+        <w:t xml:space="preserve">Kategorien </w:t>
+      </w:r>
+      <w:r>
+        <w:t>werden nicht betrachtet?</w:t>
+      </w:r>
+    </w:p>
+    <w:p>
+      <w:pPr>
+        <w:rPr>
+          <w:lang w:val="en-US"/>
+        </w:rPr>
+      </w:pPr>
+      <w:r>
+        <w:rPr>
+          <w:lang w:val="en-US"/>
+        </w:rPr>
+        <w:t>Folgt in Teilen [gong2016virtua</w:t>
+      </w:r>
+      <w:r>
+        <w:rPr>
+          <w:lang w:val="en-US"/>
+        </w:rPr>
+        <w:t>l</w:t>
+      </w:r>
+      <w:r>
+        <w:rPr>
+          <w:lang w:val="en-US"/>
+        </w:rPr>
+        <w:t xml:space="preserve">, </w:t>
+      </w:r>
+      <w:r>
+        <w:rPr>
+          <w:lang w:val="en-US"/>
+        </w:rPr>
+        <w:t>natarajansecurity</w:t>
+      </w:r>
+      <w:r>
+        <w:rPr>
+          <w:lang w:val="en-US"/>
+        </w:rPr>
+        <w:t xml:space="preserve">,     </w:t>
+      </w:r>
+      <w:r>
+        <w:rPr>
+          <w:lang w:val="en-US"/>
+        </w:rPr>
+        <w:t>wu2010network, garfinkel2005virtual, dahbur2011survey</w:t>
+      </w:r>
+      <w:r>
+        <w:rPr>
+          <w:lang w:val="en-US"/>
+        </w:rPr>
+        <w:t>]</w:t>
+      </w:r>
+    </w:p>
+    <w:p>
+      <w:pPr>
+        <w:rPr>
+          <w:lang w:val="en-US"/>
+        </w:rPr>
+      </w:pPr>
+    </w:p>
+    <w:p>
+      <w:pPr>
+        <w:rPr>
+          <w:b/>
+          <w:caps/>
+        </w:rPr>
+      </w:pPr>
+      <w:r>
+        <w:rPr>
+          <w:b/>
+          <w:caps/>
+        </w:rPr>
+        <w:lastRenderedPageBreak/>
+        <w:t xml:space="preserve">Was </w:t>
+      </w:r>
+      <w:r>
+        <w:rPr>
+          <w:b/>
+          <w:caps/>
+        </w:rPr>
+        <w:t>Widerspricht Anforder</w:t>
+      </w:r>
+      <w:r>
+        <w:rPr>
+          <w:b/>
+          <w:caps/>
+        </w:rPr>
+        <w:t>ungen aus Kapitel ANFORDERUGNEN?</w:t>
+      </w:r>
+    </w:p>
+    <w:p/>
+    <w:p/>
+    <w:p>
+      <w:pPr>
+        <w:rPr>
+          <w:b/>
+        </w:rPr>
+      </w:pPr>
+      <w:r>
+        <w:rPr>
+          <w:b/>
+        </w:rPr>
+        <w:t>VON NI</w:t>
+      </w:r>
+    </w:p>
+    <w:p>
+      <w:pPr>
+        <w:rPr>
+          <w:b/>
+        </w:rPr>
+      </w:pPr>
+      <w:r>
+        <w:rPr>
+          <w:b/>
+        </w:rPr>
+        <w:t xml:space="preserve">Von NI / </w:t>
+      </w:r>
+      <w:r>
+        <w:rPr>
+          <w:b/>
+        </w:rPr>
+        <w:t xml:space="preserve">Physischer </w:t>
+      </w:r>
+      <w:r>
+        <w:rPr>
+          <w:b/>
+        </w:rPr>
+        <w:t>Host gegen VN</w:t>
+      </w:r>
+      <w:r>
+        <w:rPr>
+          <w:b/>
+        </w:rPr>
+        <w:t>/</w:t>
+      </w:r>
+      <w:r>
+        <w:rPr>
+          <w:b/>
+        </w:rPr>
+        <w:t>VM</w:t>
+      </w:r>
+      <w:r>
+        <w:rPr>
+          <w:b/>
+        </w:rPr>
+        <w:t xml:space="preserve"> </w:t>
+      </w:r>
+      <w:r>
+        <w:rPr>
+          <w:b/>
+        </w:rPr>
+        <w:t>und Endsysteme</w:t>
+      </w:r>
+    </w:p>
+    <w:p>
+      <w:r>
+        <w:t>Physische Hosts bieten ihren VMs Ressourcen an. Alle Dienste und Anwendungen der VM</w:t>
+      </w:r>
+      <w:r>
+        <w:t>s werden letztlich auf dem physischen</w:t>
+      </w:r>
+      <w:r>
+        <w:t xml:space="preserve"> Host ausgeführt</w:t>
+      </w:r>
+      <w:r>
+        <w:t xml:space="preserve"> und auch alle Daten auf ihm gespeichert</w:t>
+      </w:r>
+      <w:r>
+        <w:t>.</w:t>
+      </w:r>
+      <w:r>
+        <w:t xml:space="preserve"> Dies eröffnet für den physischen Host prinzipiell die Möglichkeit eines</w:t>
+      </w:r>
+      <w:r>
+        <w:t xml:space="preserve"> Monitorings der VM-Aktivitäten, was ab einer gewissen Intensität sicherlich </w:t>
+      </w:r>
+      <w:r>
+        <w:t>über Verwaltungsbelange hinausgehe</w:t>
+      </w:r>
+      <w:r>
+        <w:t xml:space="preserve">n </w:t>
+      </w:r>
+      <w:r>
+        <w:t xml:space="preserve">und </w:t>
+      </w:r>
+      <w:r>
+        <w:t>Privatsphären</w:t>
+      </w:r>
+      <w:r>
+        <w:rPr>
+          <w:u w:val="single"/>
+        </w:rPr>
+        <w:t>anforderungen</w:t>
+      </w:r>
+      <w:r>
+        <w:t xml:space="preserve"> </w:t>
+      </w:r>
+      <w:r>
+        <w:t>wi</w:t>
+      </w:r>
+      <w:r>
+        <w:t xml:space="preserve">dersprechen dürfte. </w:t>
+      </w:r>
+      <w:r>
+        <w:t xml:space="preserve">Auf </w:t>
+      </w:r>
+      <w:r>
+        <w:t>dem</w:t>
+      </w:r>
+      <w:r>
+        <w:t>selbe</w:t>
+      </w:r>
+      <w:r>
+        <w:t xml:space="preserve">n </w:t>
+      </w:r>
+      <w:r>
+        <w:t xml:space="preserve">Weg </w:t>
+      </w:r>
+      <w:r>
+        <w:t>lassen sich</w:t>
+      </w:r>
+      <w:r>
+        <w:t xml:space="preserve"> auch</w:t>
+      </w:r>
+      <w:r>
+        <w:t xml:space="preserve"> vertraulichkeitsverletzende</w:t>
+      </w:r>
+      <w:r>
+        <w:t xml:space="preserve"> Sniffing- ode</w:t>
+      </w:r>
+      <w:r>
+        <w:t>r Spoofing-Attacken gegen VM bzw. VN</w:t>
+      </w:r>
+      <w:r>
+        <w:t xml:space="preserve"> starten. </w:t>
+      </w:r>
+    </w:p>
+    <w:p>
+      <w:r>
+        <w:t xml:space="preserve">Da alle ihre Rechenoperationen letztlich auf dem physischen Host ausgeführt werden, ist es für eine VM nur schwer möglich sich gegen </w:t>
+      </w:r>
+      <w:r>
+        <w:t>solche Angriffe</w:t>
+      </w:r>
+      <w:r>
+        <w:t xml:space="preserve"> zu wehren. </w:t>
+      </w:r>
+      <w:r>
+        <w:t>[VERSCHLÜSSELUNG ALS AUSWEG?]</w:t>
+      </w:r>
+    </w:p>
+    <w:p>
+      <w:r>
+        <w:t xml:space="preserve">Auch </w:t>
+      </w:r>
+      <w:r>
+        <w:t xml:space="preserve">Manipulation des legitimen Datenverkehrs, (gezieltes) Verwerfen von empfangenen Paketen bzw. das Einschleusen schadhafter Nachrichten bieten eine weitere Möglichkeit </w:t>
+      </w:r>
+      <w:r>
+        <w:t xml:space="preserve">der </w:t>
+      </w:r>
+      <w:r>
+        <w:t>Kompromittierung</w:t>
+      </w:r>
+      <w:r>
+        <w:t xml:space="preserve">, gegen die </w:t>
+      </w:r>
+      <w:r>
+        <w:t>VN</w:t>
+      </w:r>
+      <w:r>
+        <w:t>s und Endsysteme</w:t>
+      </w:r>
+      <w:r>
+        <w:t xml:space="preserve"> wohl schutzlos ausgeliefert ist.</w:t>
+      </w:r>
+    </w:p>
+    <w:p>
+      <w:r>
+        <w:t>[AUSFÜHRLICHER?]</w:t>
+      </w:r>
+    </w:p>
+    <w:p>
+      <w:r>
+        <w:t xml:space="preserve">Durch derartige Aktionen oder auch unzureichende Sicherungsmaßnahmen gegen Datenabfluss </w:t>
+      </w:r>
+      <w:r>
+        <w:t>kann der physische Host</w:t>
+      </w:r>
+      <w:r>
+        <w:t xml:space="preserve"> in den SLAs vereinbarte Bestimmungen verletzen, was gerade bei Dri</w:t>
+      </w:r>
+      <w:r>
+        <w:t>ttanbietern als Hostingpartner eine Rolle spielt</w:t>
+      </w:r>
+      <w:r>
+        <w:t>.</w:t>
+      </w:r>
+    </w:p>
+    <w:p>
+      <w:r>
+        <w:t>%</w:t>
+      </w:r>
+      <w:r>
+        <w:t xml:space="preserve">%%%% </w:t>
+      </w:r>
+      <w:r>
+        <w:t xml:space="preserve">Angriffe von Komponenten der NI untereinander </w:t>
+      </w:r>
+      <w:r>
+        <w:t>werden hier nicht beachtet.</w:t>
+      </w:r>
+      <w:r>
+        <w:t>[Bereits weiter oben sagen.]</w:t>
+      </w:r>
+    </w:p>
+    <w:p/>
+    <w:p>
+      <w:pPr>
+        <w:rPr>
+          <w:b/>
+        </w:rPr>
+      </w:pPr>
+      <w:r>
+        <w:rPr>
+          <w:b/>
+        </w:rPr>
+        <w:t>VON VN/VM</w:t>
+      </w:r>
+    </w:p>
+    <w:p>
+      <w:pPr>
+        <w:rPr>
+          <w:b/>
+        </w:rPr>
+      </w:pPr>
+      <w:r>
+        <w:rPr>
+          <w:b/>
+        </w:rPr>
+        <w:t xml:space="preserve">Von VM / </w:t>
+      </w:r>
+      <w:r>
+        <w:rPr>
+          <w:b/>
+        </w:rPr>
+        <w:t xml:space="preserve">VM gegen </w:t>
+      </w:r>
+      <w:r>
+        <w:rPr>
+          <w:b/>
+        </w:rPr>
+        <w:t xml:space="preserve">ihren </w:t>
+      </w:r>
+      <w:r>
+        <w:rPr>
+          <w:b/>
+        </w:rPr>
+        <w:t>physischen Host</w:t>
+      </w:r>
+      <w:r>
+        <w:rPr>
+          <w:b/>
+        </w:rPr>
+        <w:t xml:space="preserve"> / NI</w:t>
+      </w:r>
+    </w:p>
+    <w:p>
+      <w:r>
+        <w:t xml:space="preserve">Das Bereitstellen von Ressourcen für VMs ist aber auch für den physischen Host nicht ohne Risiko. </w:t>
+      </w:r>
+      <w:r>
+        <w:t xml:space="preserve">Schadhafte oder bösartige VMs können Verwundbarkeiten ihres physischen Host über zugeteilte Ressourcen </w:t>
+      </w:r>
+      <w:r>
+        <w:t xml:space="preserve">angreifen. Ohne hinreichende Restriktionen </w:t>
+      </w:r>
+      <w:r>
+        <w:t xml:space="preserve">könnte eine VM dann über ihr </w:t>
+      </w:r>
+      <w:r>
+        <w:t xml:space="preserve">zugeteiltes </w:t>
+      </w:r>
+      <w:r>
+        <w:t xml:space="preserve">Kontingent </w:t>
+      </w:r>
+      <w:r>
+        <w:t xml:space="preserve">hinaus </w:t>
+      </w:r>
+      <w:r>
+        <w:t xml:space="preserve">bspw. wichtige </w:t>
+      </w:r>
+      <w:r>
+        <w:t>Speicherbereiche</w:t>
+      </w:r>
+      <w:r>
+        <w:t xml:space="preserve"> manipulieren </w:t>
+      </w:r>
+      <w:r>
+        <w:t xml:space="preserve">oder </w:t>
+      </w:r>
+      <w:r>
+        <w:t xml:space="preserve">durch </w:t>
+      </w:r>
+      <w:r>
+        <w:t xml:space="preserve">übermäßige Reservierung von </w:t>
+      </w:r>
+      <w:r>
+        <w:t>CPU-Zeiten</w:t>
+      </w:r>
+      <w:r>
+        <w:t xml:space="preserve"> eine Denail of Service Attacke gegen den physischen Host</w:t>
+      </w:r>
+      <w:r>
+        <w:t xml:space="preserve"> bzw. das Substratnetz</w:t>
+      </w:r>
+      <w:r>
+        <w:t xml:space="preserve"> fahren. </w:t>
+      </w:r>
+      <w:r>
+        <w:t xml:space="preserve">Da Host und virtuelle Netztopologie aus der </w:t>
+      </w:r>
+      <w:r>
+        <w:t xml:space="preserve">Ferne </w:t>
+      </w:r>
+      <w:r>
+        <w:t xml:space="preserve">konfigurierbar sind, </w:t>
+      </w:r>
+      <w:r>
+        <w:t xml:space="preserve">stellt das Einschleusen von </w:t>
+      </w:r>
+      <w:r>
+        <w:t xml:space="preserve">konstruierten </w:t>
+      </w:r>
+      <w:r>
+        <w:t>Nachrichten des verwendeten Netzwerkmanagementprotokolls auf oder durch die Netzwerkkarte des physischen Hosts einen weiteren gefährlichen Angriffsvektor dar.</w:t>
+      </w:r>
+    </w:p>
+    <w:p>
+      <w:r>
+        <w:t>Nach Eindringen in oder Übernahme des Hosts</w:t>
+      </w:r>
+      <w:r>
+        <w:t>, einem „break of isolation“</w:t>
+      </w:r>
+      <w:r>
+        <w:t xml:space="preserve"> im ersten Sinne</w:t>
+      </w:r>
+      <w:r>
+        <w:t xml:space="preserve"> </w:t>
+      </w:r>
+      <w:r>
+        <w:t>\cite{</w:t>
+      </w:r>
+      <w:r>
+        <w:t>wu2010network</w:t>
+      </w:r>
+      <w:r>
+        <w:t>},</w:t>
+      </w:r>
+      <w:r>
+        <w:t xml:space="preserve"> </w:t>
+      </w:r>
+      <w:r>
+        <w:t>könnte eine schadhafte VM</w:t>
+      </w:r>
+      <w:r>
+        <w:t xml:space="preserve"> dann</w:t>
+      </w:r>
+      <w:r>
+        <w:t xml:space="preserve"> ihr Kontingent an Ressourcen beeinflussen, </w:t>
+      </w:r>
+      <w:r>
+        <w:t>netz</w:t>
+      </w:r>
+      <w:r>
+        <w:t xml:space="preserve">topologische Informationen sammeln, </w:t>
+      </w:r>
+      <w:r>
+        <w:t>andere Netzwerkressourcen oder -inf</w:t>
+      </w:r>
+      <w:r>
+        <w:t>rastrukturkomponenten angreifen</w:t>
+      </w:r>
+      <w:r>
+        <w:t xml:space="preserve"> und so beispielsweise </w:t>
+      </w:r>
+      <w:r>
+        <w:t>Dienste</w:t>
+      </w:r>
+      <w:r>
+        <w:t xml:space="preserve"> anderer VMs oder VNs behindern</w:t>
+      </w:r>
+      <w:r>
+        <w:t>.</w:t>
+      </w:r>
+    </w:p>
+    <w:p>
+      <w:r>
+        <w:t>VM kann als Rootkit agieren.[</w:t>
+      </w:r>
+      <w:r>
+        <w:t>wu2010network</w:t>
+      </w:r>
+      <w:r>
+        <w:t>. Dazu mehr unter ‚User gegen NI‘]</w:t>
+      </w:r>
+    </w:p>
+    <w:p>
+      <w:r>
+        <w:lastRenderedPageBreak/>
+        <w:t xml:space="preserve">VM gegen Host -&gt; Belauschen von Netzwerkverkehr anderer. </w:t>
+      </w:r>
+      <w:r>
+        <w:t>Service reproduzieren (z.B. live Video Streaming)</w:t>
+      </w:r>
+      <w:r>
+        <w:t xml:space="preserve"> (=Übergang zu VN gegen VN?)</w:t>
+      </w:r>
+    </w:p>
+    <w:p>
+      <w:pPr>
+        <w:rPr>
+          <w:b/>
+        </w:rPr>
+      </w:pPr>
+      <w:r>
+        <w:rPr>
+          <w:b/>
+        </w:rPr>
+        <w:t>VM</w:t>
+      </w:r>
+      <w:r>
+        <w:rPr>
+          <w:b/>
+        </w:rPr>
+        <w:t>/VN</w:t>
+      </w:r>
+      <w:r>
+        <w:rPr>
+          <w:b/>
+        </w:rPr>
+        <w:t xml:space="preserve"> gegen VM</w:t>
+      </w:r>
+      <w:r>
+        <w:rPr>
+          <w:b/>
+        </w:rPr>
+        <w:t>/VN</w:t>
+      </w:r>
+    </w:p>
+    <w:p>
+      <w:r>
+        <w:t>Neben den herkömmlichen Angriffsszenarien zwischen Maschinen im selben Netzwerk</w:t>
+      </w:r>
+      <w:r>
+        <w:t>, ergeben sich v. a. aus der gemeinsamen Nutzung von Ressourcen neue Angriffsvektoren.</w:t>
+      </w:r>
+      <w:r>
+        <w:t xml:space="preserve"> </w:t>
+      </w:r>
+      <w:r>
+        <w:t xml:space="preserve">Ein Angreifer kann sich </w:t>
+      </w:r>
+      <w:r>
+        <w:t xml:space="preserve">nun gezielt </w:t>
+      </w:r>
+      <w:r>
+        <w:t>Ressourcen auf denjenigen physischen Maschinen mieten, von denen auch sein Angriffsziel gehostet wird, um so</w:t>
+      </w:r>
+      <w:r>
+        <w:t xml:space="preserve"> erleichterten</w:t>
+      </w:r>
+      <w:r>
+        <w:t xml:space="preserve"> Zugang zu dere</w:t>
+      </w:r>
+      <w:r>
+        <w:t xml:space="preserve">n Verwundbarkeiten zu erlangen. </w:t>
+      </w:r>
+      <w:r>
+        <w:t xml:space="preserve">Durch Eindringen oder Übernehmen gewisser Ressourcen des gemeinsamen </w:t>
+      </w:r>
+      <w:r>
+        <w:t>physischen</w:t>
+      </w:r>
+      <w:r>
+        <w:t xml:space="preserve"> Hosts kann eine schadhafte VM</w:t>
+      </w:r>
+      <w:r>
+        <w:t xml:space="preserve"> dann ggfs. Verwundbarkeiten ausnutzen oder durch </w:t>
+      </w:r>
+      <w:r>
+        <w:t xml:space="preserve">Cross-VN-side-channel-Attacken vertrauliche Informationen gewinnen </w:t>
+      </w:r>
+      <w:r>
+        <w:t>und</w:t>
+      </w:r>
+      <w:r>
+        <w:t xml:space="preserve"> Daten manipulieren. Ein Beispiel einer Int</w:t>
+      </w:r>
+      <w:r>
+        <w:t>egritätsverletzung mittels einer</w:t>
+      </w:r>
+      <w:r>
+        <w:t xml:space="preserve"> solchen </w:t>
+      </w:r>
+      <w:r>
+        <w:t>Attacke</w:t>
+      </w:r>
+      <w:r>
+        <w:t xml:space="preserve"> findet sich in \cite{ristenpart2009hey}.</w:t>
+      </w:r>
+      <w:r>
+        <w:t xml:space="preserve"> </w:t>
+      </w:r>
+    </w:p>
+    <w:p>
+      <w:r>
+        <w:t>Da i</w:t>
+      </w:r>
+      <w:r>
+        <w:t xml:space="preserve">.d.R. [ANGABE?] </w:t>
+      </w:r>
+      <w:r>
+        <w:t xml:space="preserve">werden </w:t>
+      </w:r>
+      <w:r>
+        <w:t>nur virtuelle Netzwerkkarten zugeteilt</w:t>
+      </w:r>
+      <w:r>
+        <w:t xml:space="preserve">, kann </w:t>
+      </w:r>
+      <w:r>
+        <w:t>jede VM potentiell den gesamten Datenverkehr aller VMs bzw. VNs auf derselben physischen Netzwerkkarte lesen</w:t>
+      </w:r>
+      <w:r>
+        <w:t xml:space="preserve">. </w:t>
+      </w:r>
+      <w:r>
+        <w:t>E</w:t>
+      </w:r>
+      <w:r>
+        <w:t>in Monitoring anderer</w:t>
+      </w:r>
+      <w:r>
+        <w:t xml:space="preserve"> VM</w:t>
+      </w:r>
+      <w:r>
+        <w:t>s</w:t>
+      </w:r>
+      <w:r>
+        <w:t xml:space="preserve"> </w:t>
+      </w:r>
+      <w:r>
+        <w:t xml:space="preserve">auch </w:t>
+      </w:r>
+      <w:r>
+        <w:t>aus anderen VNs</w:t>
+      </w:r>
+      <w:r>
+        <w:t>, e</w:t>
+      </w:r>
+      <w:r>
+        <w:t>in</w:t>
+      </w:r>
+      <w:r>
+        <w:t xml:space="preserve"> „break of Isolation“</w:t>
+      </w:r>
+      <w:r>
+        <w:t xml:space="preserve"> im zweiten Sinne </w:t>
+      </w:r>
+      <w:r>
+        <w:t>bedroht deren</w:t>
+      </w:r>
+      <w:r>
+        <w:t xml:space="preserve"> Vertraulichkeit.</w:t>
+      </w:r>
+    </w:p>
+    <w:p>
+      <w:r>
+        <w:t>Sollte es einer VM gelingen kritische Teile ihres physischen Hosts zu übernehmen, so</w:t>
+      </w:r>
+      <w:r>
+        <w:t xml:space="preserve"> </w:t>
+      </w:r>
+      <w:r>
+        <w:t xml:space="preserve">stehen ihr </w:t>
+      </w:r>
+      <w:r>
+        <w:t>zusätzlich</w:t>
+      </w:r>
+      <w:r>
+        <w:t xml:space="preserve"> die im Abschnitt [VON PHYSISCHER HOST GEGEN VN/VM UND ENDSYSTEME] </w:t>
+      </w:r>
+      <w:r>
+        <w:t>aufgeführten</w:t>
+      </w:r>
+      <w:r>
+        <w:t xml:space="preserve"> Angriffsvektoren </w:t>
+      </w:r>
+      <w:r>
+        <w:t>offen.</w:t>
+      </w:r>
       <w:bookmarkStart w:id="0" w:name="_GoBack"/>
       <w:bookmarkEnd w:id="0"/>
     </w:p>
-    <w:p>
-      <w:r>
-        <w:t xml:space="preserve">Sicherheitsrisiken werden </w:t>
-      </w:r>
-      <w:r>
-        <w:t>zunächst</w:t>
-      </w:r>
-      <w:r>
-        <w:t xml:space="preserve"> nach solchen technischer, organisatorischer</w:t>
-      </w:r>
-      <w:r>
-        <w:t xml:space="preserve"> </w:t>
-      </w:r>
-      <w:r>
-        <w:t>bzw.</w:t>
-      </w:r>
-      <w:r>
-        <w:t xml:space="preserve"> unternehmerischer</w:t>
-      </w:r>
-      <w:r>
-        <w:t xml:space="preserve"> und rechtlicher Art gegliedert. Im Zentrum der Betrachtung stehen dabei die technischen Risiken, welche </w:t>
-      </w:r>
-      <w:r>
-        <w:t>wiederum</w:t>
-      </w:r>
-      <w:r>
-        <w:t xml:space="preserve"> nach Angriffsrichtungen ‚Physischer Host gegen VN/VM‘, ‚VM gegen</w:t>
-      </w:r>
-      <w:r>
-        <w:t xml:space="preserve"> ihren </w:t>
-      </w:r>
-      <w:r>
-        <w:t>physischen Host‘ und ‚VM gegen andere VMs auf demselben physischen Host‘ unterteilt werden sollen.</w:t>
-      </w:r>
-      <w:r>
-        <w:t>\footnote{Die Betrachtung von ‚VM gegen VMs auf anderen physischen Hosts‘ dürfte vergleichbar mit herkömmlichen Angriffen in Netzinfrastrukturen sein und wird daher an dieser Stelle nicht ausgeführt.}</w:t>
-      </w:r>
-    </w:p>
-    <w:p>
-      <w:r>
-        <w:t>Definition: Was sind ‚herkömmliche Gefahren‘?</w:t>
-      </w:r>
-      <w:r>
-        <w:t xml:space="preserve"> Welche </w:t>
-      </w:r>
-      <w:r>
-        <w:t xml:space="preserve">Kategorien </w:t>
-      </w:r>
-      <w:r>
-        <w:t>werden nicht betrachtet?</w:t>
-      </w:r>
-    </w:p>
-    <w:p>
-      <w:pPr>
-        <w:rPr>
-          <w:lang w:val="en-US"/>
-        </w:rPr>
-      </w:pPr>
-      <w:r>
-        <w:rPr>
-          <w:lang w:val="en-US"/>
-        </w:rPr>
-        <w:t>Folgt in Teilen [gong2016virtua</w:t>
-      </w:r>
-      <w:r>
-        <w:rPr>
-          <w:lang w:val="en-US"/>
-        </w:rPr>
-        <w:t>l</w:t>
-      </w:r>
-      <w:r>
-        <w:rPr>
-          <w:lang w:val="en-US"/>
-        </w:rPr>
-        <w:t xml:space="preserve">, </w:t>
-      </w:r>
-      <w:r>
-        <w:rPr>
-          <w:lang w:val="en-US"/>
-        </w:rPr>
-        <w:t>natarajansecurity</w:t>
-      </w:r>
-      <w:r>
-        <w:rPr>
-          <w:lang w:val="en-US"/>
-        </w:rPr>
-        <w:t xml:space="preserve">,     </w:t>
-      </w:r>
-      <w:r>
-        <w:rPr>
-          <w:lang w:val="en-US"/>
-        </w:rPr>
-        <w:t>wu2010network, garfinkel2005virtual, dahbur2011survey</w:t>
-      </w:r>
-      <w:r>
-        <w:rPr>
-          <w:lang w:val="en-US"/>
-        </w:rPr>
-        <w:t>]</w:t>
-      </w:r>
-    </w:p>
-    <w:p>
-      <w:pPr>
-        <w:rPr>
-          <w:lang w:val="en-US"/>
-        </w:rPr>
-      </w:pPr>
-    </w:p>
-    <w:p>
-      <w:pPr>
-        <w:rPr>
-          <w:b/>
-          <w:caps/>
-        </w:rPr>
-      </w:pPr>
-      <w:r>
-        <w:rPr>
-          <w:b/>
-          <w:caps/>
-        </w:rPr>
-        <w:lastRenderedPageBreak/>
-        <w:t xml:space="preserve">Was </w:t>
-      </w:r>
-      <w:r>
-        <w:rPr>
-          <w:b/>
-          <w:caps/>
-        </w:rPr>
-        <w:t>Widerspricht Anforder</w:t>
-      </w:r>
-      <w:r>
-        <w:rPr>
-          <w:b/>
-          <w:caps/>
-        </w:rPr>
-        <w:t>ungen aus Kapitel ANFORDERUGNEN?</w:t>
-      </w:r>
-    </w:p>
     <w:p/>
     <w:p/>
     <w:p>
@@ -1024,380 +1638,67 @@
         <w:rPr>
           <w:b/>
         </w:rPr>
-        <w:t xml:space="preserve">Von NI / </w:t>
-      </w:r>
-      <w:r>
-        <w:rPr>
-          <w:b/>
-        </w:rPr>
-        <w:t xml:space="preserve">Physischer </w:t>
-      </w:r>
-      <w:r>
-        <w:rPr>
-          <w:b/>
-        </w:rPr>
-        <w:t>Host gegen VN</w:t>
-      </w:r>
-      <w:r>
-        <w:rPr>
-          <w:b/>
-        </w:rPr>
-        <w:t xml:space="preserve"> und </w:t>
-      </w:r>
-      <w:r>
-        <w:rPr>
-          <w:b/>
-        </w:rPr>
-        <w:t>VM</w:t>
-      </w:r>
-      <w:r>
-        <w:rPr>
-          <w:b/>
-        </w:rPr>
-        <w:t xml:space="preserve"> (und Endsysteme)</w:t>
-      </w:r>
-    </w:p>
-    <w:p>
-      <w:r>
-        <w:t>Physische Hosts bieten ihren VMs Ressourcen an. Alle Dienste und Anwendungen der VM</w:t>
-      </w:r>
-      <w:r>
-        <w:t>s werden letztlich auf dem physischen</w:t>
-      </w:r>
-      <w:r>
-        <w:t xml:space="preserve"> Host ausgeführt</w:t>
-      </w:r>
-      <w:r>
-        <w:t xml:space="preserve"> und auch alle Daten auf ihm gespeichert</w:t>
-      </w:r>
-      <w:r>
-        <w:t>.</w:t>
-      </w:r>
-      <w:r>
-        <w:t xml:space="preserve"> Dies eröffnet für den physischen Host prinzipiell die Möglichkeit eines</w:t>
-      </w:r>
-      <w:r>
-        <w:t xml:space="preserve"> Monitorings der VM-Aktivitäten, was ab einer gewissen Intensität sicherlich </w:t>
-      </w:r>
-      <w:r>
-        <w:t>über Verwaltungsbelange hinausgehe</w:t>
-      </w:r>
-      <w:r>
-        <w:t xml:space="preserve">n </w:t>
-      </w:r>
-      <w:r>
-        <w:t xml:space="preserve">und </w:t>
-      </w:r>
-      <w:r>
-        <w:t>Privatsphären</w:t>
-      </w:r>
-      <w:r>
-        <w:rPr>
-          <w:u w:val="single"/>
-        </w:rPr>
-        <w:t>anforderungen</w:t>
-      </w:r>
-      <w:r>
-        <w:t xml:space="preserve"> </w:t>
-      </w:r>
-      <w:r>
-        <w:t>wi</w:t>
-      </w:r>
-      <w:r>
-        <w:t xml:space="preserve">dersprechen dürfte. </w:t>
-      </w:r>
-      <w:r>
-        <w:t xml:space="preserve">Auf </w:t>
-      </w:r>
-      <w:r>
-        <w:t>dem</w:t>
-      </w:r>
-      <w:r>
-        <w:t>selbe</w:t>
-      </w:r>
-      <w:r>
-        <w:t xml:space="preserve">n </w:t>
-      </w:r>
-      <w:r>
-        <w:t xml:space="preserve">Weg </w:t>
-      </w:r>
-      <w:r>
-        <w:t>lassen sich</w:t>
-      </w:r>
-      <w:r>
-        <w:t xml:space="preserve"> auch</w:t>
-      </w:r>
-      <w:r>
-        <w:t xml:space="preserve"> vertraulichkeitsverletzende</w:t>
-      </w:r>
-      <w:r>
-        <w:t xml:space="preserve"> Sniffing- ode</w:t>
-      </w:r>
-      <w:r>
-        <w:t>r Spoofing-Attacken gegen VM bzw. VN</w:t>
-      </w:r>
-      <w:r>
-        <w:t xml:space="preserve"> starten. </w:t>
-      </w:r>
-    </w:p>
-    <w:p>
-      <w:r>
-        <w:t xml:space="preserve">Da alle ihre Rechenoperationen letztlich auf dem physischen Host ausgeführt werden, ist es für eine VM nur schwer möglich sich gegen </w:t>
-      </w:r>
-      <w:r>
-        <w:t>solche Angriffe</w:t>
-      </w:r>
-      <w:r>
-        <w:t xml:space="preserve"> zu wehren. </w:t>
-      </w:r>
-      <w:r>
-        <w:t>[VERSCHLÜSSELUNG ALS AUSWEG?]</w:t>
-      </w:r>
-    </w:p>
-    <w:p>
-      <w:r>
-        <w:t xml:space="preserve">Auch </w:t>
-      </w:r>
-      <w:r>
-        <w:t xml:space="preserve">Manipulation des legitimen Datenverkehrs, (gezieltes) Verwerfen von empfangenen Paketen bzw. das Einschleusen schadhafter Nachrichten bieten eine weitere Möglichkeit </w:t>
-      </w:r>
-      <w:r>
-        <w:t xml:space="preserve">der </w:t>
-      </w:r>
-      <w:r>
-        <w:t>Kompromittierung</w:t>
-      </w:r>
-      <w:r>
-        <w:t xml:space="preserve">, gegen die </w:t>
-      </w:r>
-      <w:r>
-        <w:t>VN</w:t>
-      </w:r>
-      <w:r>
-        <w:t>s und Endsysteme</w:t>
-      </w:r>
-      <w:r>
-        <w:t xml:space="preserve"> wohl schutzlos ausgeliefert ist.</w:t>
-      </w:r>
-    </w:p>
-    <w:p>
-      <w:r>
-        <w:t>[AUSFÜHRLICHER?]</w:t>
-      </w:r>
-    </w:p>
-    <w:p>
-      <w:r>
-        <w:t xml:space="preserve">Durch derartige Aktionen oder auch unzureichende Sicherungsmaßnahmen gegen Datenabfluss </w:t>
-      </w:r>
-      <w:r>
-        <w:t>kann der physische Host</w:t>
-      </w:r>
-      <w:r>
-        <w:t xml:space="preserve"> in den SLAs vereinbarte Bestimmungen verletzen, was gerade bei Dri</w:t>
-      </w:r>
-      <w:r>
-        <w:t>ttanbietern als Hostingpartner eine Rolle spielt</w:t>
-      </w:r>
-      <w:r>
-        <w:t>.</w:t>
-      </w:r>
-    </w:p>
-    <w:p>
-      <w:r>
-        <w:t>%</w:t>
-      </w:r>
-      <w:r>
-        <w:t xml:space="preserve">%%%% </w:t>
-      </w:r>
-      <w:r>
-        <w:t xml:space="preserve">Angriffe von Komponenten der NI untereinander </w:t>
-      </w:r>
-      <w:r>
-        <w:t>werden hier nicht beachtet.</w:t>
-      </w:r>
-      <w:r>
-        <w:t>[Bereits weiter oben sagen.]</w:t>
+        <w:t>VM gegen User</w:t>
+      </w:r>
+    </w:p>
+    <w:p>
+      <w:r>
+        <w:t>Einschleusen von Nachrichten zur Störung oder Abbruch von z.B. TCP-Verkehr/P2P-Verbindungen</w:t>
+      </w:r>
+    </w:p>
+    <w:p>
+      <w:r>
+        <w:t>Übliche Methoden der Einflussnahme auf den Nutzerverkehr -&gt; Herkömmlich</w:t>
       </w:r>
     </w:p>
     <w:p/>
     <w:p/>
     <w:p>
-      <w:pPr>
-        <w:rPr>
-          <w:b/>
-        </w:rPr>
-      </w:pPr>
-      <w:r>
-        <w:rPr>
-          <w:b/>
-        </w:rPr>
-        <w:t xml:space="preserve">Von VM / </w:t>
-      </w:r>
-      <w:r>
-        <w:rPr>
-          <w:b/>
-        </w:rPr>
-        <w:t xml:space="preserve">VM gegen </w:t>
-      </w:r>
-      <w:r>
-        <w:rPr>
-          <w:b/>
-        </w:rPr>
-        <w:t xml:space="preserve">ihren </w:t>
-      </w:r>
-      <w:r>
-        <w:rPr>
-          <w:b/>
-        </w:rPr>
-        <w:t>physischen Host</w:t>
-      </w:r>
-      <w:r>
-        <w:rPr>
-          <w:b/>
-        </w:rPr>
-        <w:t xml:space="preserve"> / NI</w:t>
-      </w:r>
-    </w:p>
-    <w:p>
-      <w:r>
-        <w:t xml:space="preserve">Das Bereitstellen von Ressourcen für VMs ist aber auch für den physischen Host nicht ohne Risiko. </w:t>
-      </w:r>
-      <w:r>
-        <w:t xml:space="preserve">Schadhafte oder bösartige VMs können Verwundbarkeiten ihres physischen Host über zugeteilte Ressourcen </w:t>
-      </w:r>
-      <w:r>
-        <w:t xml:space="preserve">angreifen. Ohne hinreichende Restriktionen </w:t>
-      </w:r>
-      <w:r>
-        <w:t xml:space="preserve">könnte eine VM dann über ihr </w:t>
-      </w:r>
-      <w:r>
-        <w:t xml:space="preserve">zugeteiltes </w:t>
-      </w:r>
-      <w:r>
-        <w:t xml:space="preserve">Kontingent </w:t>
-      </w:r>
-      <w:r>
-        <w:t xml:space="preserve">hinaus </w:t>
-      </w:r>
-      <w:r>
-        <w:t xml:space="preserve">bspw. wichtige </w:t>
-      </w:r>
-      <w:r>
-        <w:t>Speicherbereiche</w:t>
-      </w:r>
-      <w:r>
-        <w:t xml:space="preserve"> manipulieren </w:t>
-      </w:r>
-      <w:r>
-        <w:t xml:space="preserve">oder </w:t>
-      </w:r>
-      <w:r>
-        <w:t xml:space="preserve">durch </w:t>
-      </w:r>
-      <w:r>
-        <w:t xml:space="preserve">übermäßige Reservierung von </w:t>
-      </w:r>
-      <w:r>
-        <w:t>CPU-Zeiten</w:t>
-      </w:r>
-      <w:r>
-        <w:t xml:space="preserve"> eine Denail of Service Attacke gegen den physischen Host</w:t>
-      </w:r>
-      <w:r>
-        <w:t xml:space="preserve"> bzw. das Substratnetz</w:t>
-      </w:r>
-      <w:r>
-        <w:t xml:space="preserve"> fahren. </w:t>
-      </w:r>
-      <w:r>
-        <w:t xml:space="preserve">Da Host und virtuelle Netztopologie aus der </w:t>
-      </w:r>
-      <w:r>
-        <w:t xml:space="preserve">Ferne </w:t>
-      </w:r>
-      <w:r>
-        <w:t xml:space="preserve">konfigurierbar sind, </w:t>
-      </w:r>
-      <w:r>
-        <w:t xml:space="preserve">stellt das Einschleusen von </w:t>
-      </w:r>
-      <w:r>
-        <w:t xml:space="preserve">konstruierten </w:t>
-      </w:r>
-      <w:r>
-        <w:t>Nachrichten des verwendeten Netzwerkmanagementprotokolls auf oder durch die Netzwerkkarte des physischen Hosts einen weiteren gefährlichen Angriffsvektor dar.</w:t>
-      </w:r>
-    </w:p>
-    <w:p>
-      <w:r>
-        <w:t>Nach Eindringen in oder Übernahme des Hosts</w:t>
-      </w:r>
-      <w:r>
-        <w:t>, einem „break of isolation“</w:t>
-      </w:r>
-      <w:r>
-        <w:t xml:space="preserve"> </w:t>
-      </w:r>
-      <w:r>
-        <w:t>\cite{</w:t>
-      </w:r>
-      <w:r>
-        <w:t>FEHLT</w:t>
-      </w:r>
-      <w:r>
-        <w:t>},</w:t>
-      </w:r>
-      <w:r>
-        <w:t xml:space="preserve"> </w:t>
-      </w:r>
-      <w:r>
-        <w:t>könnte eine schadhafte VM</w:t>
-      </w:r>
-      <w:r>
-        <w:t xml:space="preserve"> dann</w:t>
-      </w:r>
-      <w:r>
-        <w:t xml:space="preserve"> ihr Kontingent an Ressourcen beeinflussen, </w:t>
-      </w:r>
-      <w:r>
-        <w:t>netz</w:t>
-      </w:r>
-      <w:r>
-        <w:t xml:space="preserve">topologische Informationen sammeln, </w:t>
-      </w:r>
-      <w:r>
-        <w:t>andere Netzwerkressourcen oder -inf</w:t>
-      </w:r>
-      <w:r>
-        <w:t>rastrukturkomponenten angreifen</w:t>
-      </w:r>
-      <w:r>
-        <w:t xml:space="preserve"> und so beispielsweise </w:t>
-      </w:r>
-      <w:r>
-        <w:t>Dienste</w:t>
-      </w:r>
-      <w:r>
-        <w:t xml:space="preserve"> anderer VMs oder VNs behindern</w:t>
-      </w:r>
-      <w:r>
-        <w:t>.</w:t>
+      <w:r>
+        <w:t>KATEGORIEN ‚von/gegen User‘ KLARER UNTERSCHEIDEN VON ‚von/gegen VN‘</w:t>
       </w:r>
     </w:p>
     <w:p/>
     <w:p>
-      <w:r>
-        <w:t xml:space="preserve">VM gegen Host -&gt; Belauschen von Netzwerkverkehr anderer. </w:t>
-      </w:r>
-      <w:r>
-        <w:t>Service reproduzieren (z.B. live Video Streaming)</w:t>
-      </w:r>
-      <w:r>
-        <w:t xml:space="preserve"> (=Übergang zu VN gegen VN?)</w:t>
+      <w:pPr>
+        <w:rPr>
+          <w:b/>
+        </w:rPr>
+      </w:pPr>
+      <w:r>
+        <w:rPr>
+          <w:b/>
+        </w:rPr>
+        <w:t>VON USER</w:t>
+      </w:r>
+    </w:p>
+    <w:p>
+      <w:pPr>
+        <w:rPr>
+          <w:b/>
+        </w:rPr>
+      </w:pPr>
+      <w:r>
+        <w:rPr>
+          <w:b/>
+        </w:rPr>
+        <w:t>Von User gegen NI</w:t>
       </w:r>
     </w:p>
     <w:p/>
+    <w:p>
+      <w:pPr>
+        <w:rPr>
+          <w:b/>
+        </w:rPr>
+      </w:pPr>
+      <w:r>
+        <w:rPr>
+          <w:b/>
+        </w:rPr>
+        <w:t>Von User gegen VN</w:t>
+      </w:r>
+    </w:p>
     <w:p/>
     <w:p>
       <w:pPr>
@@ -1409,22 +1710,9 @@
         <w:rPr>
           <w:b/>
         </w:rPr>
-        <w:t>VM gegen User</w:t>
-      </w:r>
-    </w:p>
-    <w:p>
-      <w:r>
-        <w:t>Einschleusen von Nachrichten zur Störung oder Abbruch von z.B. TCP-Verkehr/P2P-Verbindungen</w:t>
-      </w:r>
-    </w:p>
-    <w:p>
-      <w:r>
-        <w:t>Übliche Methoden der Einflussnahme auf den Nutzerverkehr -&gt; Herkömmlich</w:t>
-      </w:r>
-    </w:p>
-    <w:p/>
-    <w:p/>
-    <w:p/>
+        <w:t>Von User gegen User</w:t>
+      </w:r>
+    </w:p>
     <w:p/>
     <w:p/>
     <w:p>
@@ -1649,7 +1937,16 @@
         <w:t>[PAPER</w:t>
       </w:r>
       <w:r>
-        <w:t xml:space="preserve"> -&gt; gong2016virtual?</w:t>
+        <w:t xml:space="preserve"> -&gt; </w:t>
+      </w:r>
+      <w:r>
+        <w:t>wu2010network</w:t>
+      </w:r>
+      <w:r>
+        <w:t xml:space="preserve">, </w:t>
+      </w:r>
+      <w:r>
+        <w:t>gong2016virtual?</w:t>
       </w:r>
       <w:r>
         <w:t>])</w:t>
@@ -1712,7 +2009,6 @@
         </w:numPr>
       </w:pPr>
       <w:r>
-        <w:lastRenderedPageBreak/>
         <w:t>VM gegen andere VMs</w:t>
       </w:r>
       <w:r>
@@ -1758,16 +2054,58 @@
         <w:t>gehostet wird</w:t>
       </w:r>
       <w:r>
-        <w:t>, um so Zugang zu deren Verwundbarkeiten zu erlangen.</w:t>
-      </w:r>
-      <w:r>
-        <w:t xml:space="preserve"> -&gt; Cross VN side channel Attacken.</w:t>
+        <w:t xml:space="preserve">, um so Zugang zu deren Verwundbarkeiten </w:t>
+      </w:r>
+      <w:r>
+        <w:t xml:space="preserve">zu erlangen, oder </w:t>
+      </w:r>
+      <w:r>
+        <w:t xml:space="preserve">um </w:t>
+      </w:r>
+      <w:r>
+        <w:t xml:space="preserve">durch </w:t>
+      </w:r>
+      <w:r>
+        <w:t>Cross-VN-side-channel-</w:t>
+      </w:r>
+      <w:r>
+        <w:t>Attacken</w:t>
+      </w:r>
+      <w:r>
+        <w:t xml:space="preserve"> vertrauliche Informationen </w:t>
+      </w:r>
+      <w:r>
+        <w:t xml:space="preserve">zu </w:t>
+      </w:r>
+      <w:r>
+        <w:t>gewinnen oder Daten zu manipulieren</w:t>
+      </w:r>
+      <w:r>
+        <w:t>.</w:t>
       </w:r>
       <w:r>
         <w:t xml:space="preserve"> Ein Beispiel </w:t>
       </w:r>
       <w:r>
-        <w:t>einer solchen Angriffs</w:t>
+        <w:t>eine</w:t>
+      </w:r>
+      <w:r>
+        <w:t xml:space="preserve">r </w:t>
+      </w:r>
+      <w:r>
+        <w:t>Integritätsverletzung</w:t>
+      </w:r>
+      <w:r>
+        <w:t xml:space="preserve"> mittels</w:t>
+      </w:r>
+      <w:r>
+        <w:t xml:space="preserve"> </w:t>
+      </w:r>
+      <w:r>
+        <w:t xml:space="preserve">eines </w:t>
+      </w:r>
+      <w:r>
+        <w:t>solchen Angriffs</w:t>
       </w:r>
       <w:r>
         <w:t xml:space="preserve"> findet sich in \cite{</w:t>
@@ -1783,9 +2121,6 @@
       </w:r>
       <w:r>
         <w:t xml:space="preserve"> </w:t>
-      </w:r>
-      <w:r>
-        <w:t>Integritätsverletzung</w:t>
       </w:r>
     </w:p>
     <w:p>
@@ -1797,7 +2132,29 @@
         </w:numPr>
       </w:pPr>
       <w:r>
-        <w:t>Gefahr einer Infektion der VM groß, da viele andere VMs potentiell offene Verwundbarkeiten aufweisen (Patchmanagement schwer[erst später sagen]). Infektion breitet sich via gemeinsame Ressourcen ggfs. schneller aus.</w:t>
+        <w:t>Durch Eindringen oder Übernehmen gewisser Ressourcen des gemeinsamen phys. Hosts kann eine schadhafte VM ggfs. Verwundbarkeiten anderer VMs ausnutzen oder side channel Angriffe[ANGABE?] starten, um Informationen zu gewinnen oder Daten zu manipulieren. (vs. Vertraulicheit, Integrität)</w:t>
+      </w:r>
+    </w:p>
+    <w:p>
+      <w:pPr>
+        <w:pStyle w:val="Listenabsatz"/>
+        <w:numPr>
+          <w:ilvl w:val="3"/>
+          <w:numId w:val="5"/>
+        </w:numPr>
+      </w:pPr>
+      <w:r>
+        <w:t>DoS. Gemeinsam geteilte Ressourcen wie CPU, Haupt- und Hintergrundspeicher oder Substratnetzwerk.</w:t>
+      </w:r>
+      <w:r>
+        <w:t xml:space="preserve"> (vs. Verfügbarkeit)</w:t>
+      </w:r>
+      <w:r>
+        <w:t xml:space="preserve"> </w:t>
+      </w:r>
+      <w:r>
+        <w:br/>
+        <w:t>(DoS gegen andere VMs via DoS gegen Host oder via gezielte Exploits gegen einzelne VMs bzw. gegen Netzwerkkarte)</w:t>
       </w:r>
     </w:p>
     <w:p>
@@ -1809,37 +2166,11 @@
         </w:numPr>
       </w:pPr>
       <w:r>
-        <w:t>In virtualisierten Umgebungen sind einzelne virt. Netzwerke voneinander</w:t>
-      </w:r>
-      <w:r>
-        <w:t xml:space="preserve"> logisch</w:t>
-      </w:r>
-      <w:r>
-        <w:t xml:space="preserve"> </w:t>
-      </w:r>
-      <w:r>
-        <w:t>i</w:t>
-      </w:r>
-      <w:r>
-        <w:t xml:space="preserve">soliert. </w:t>
-      </w:r>
-      <w:r>
-        <w:t>Virt. Maschinen verschiedener virt. Netzwerke können</w:t>
-      </w:r>
-      <w:r>
-        <w:t xml:space="preserve"> sich</w:t>
-      </w:r>
-      <w:r>
-        <w:t xml:space="preserve"> aber ggfs. </w:t>
-      </w:r>
-      <w:r>
-        <w:t>Ressourcen des</w:t>
-      </w:r>
-      <w:r>
-        <w:t>selben physischen Knoten</w:t>
-      </w:r>
-      <w:r>
-        <w:t xml:space="preserve">s teilen. </w:t>
+        <w:lastRenderedPageBreak/>
+        <w:t xml:space="preserve">Virt. Netzwerkkarten. Jede VM kann potentiell den gesamten Verkehr aller VMs auf dem phys. Netzwerkkarte sehen. </w:t>
+      </w:r>
+      <w:r>
+        <w:t>(vs. Vertraulichkeit)</w:t>
       </w:r>
     </w:p>
     <w:p>
@@ -1851,7 +2182,19 @@
         </w:numPr>
       </w:pPr>
       <w:r>
-        <w:t>Auf diese Weise können sich Infektionen auch über Grenzen des virt. Netzes / auch auf andere virt. Netze ausbreiten.</w:t>
+        <w:t xml:space="preserve">Nicht tragbar in großen Unternehmen / Datacentern. </w:t>
+      </w:r>
+    </w:p>
+    <w:p>
+      <w:pPr>
+        <w:pStyle w:val="Listenabsatz"/>
+        <w:numPr>
+          <w:ilvl w:val="3"/>
+          <w:numId w:val="5"/>
+        </w:numPr>
+      </w:pPr>
+      <w:r>
+        <w:t>Hosten von Services verschiedener Kunden auf selben phys. Maschine</w:t>
       </w:r>
     </w:p>
     <w:p>
@@ -1863,28 +2206,16 @@
         </w:numPr>
       </w:pPr>
       <w:r>
-        <w:t xml:space="preserve">Durch Eindringen oder Übernehmen gewisser Ressourcen des gemeinsamen phys. Hosts kann eine schadhafte VM </w:t>
-      </w:r>
-      <w:r>
-        <w:t xml:space="preserve">ggfs. Verwundbarkeiten </w:t>
-      </w:r>
-      <w:r>
-        <w:t xml:space="preserve">anderer VMs ausnutzen oder side </w:t>
-      </w:r>
-      <w:r>
-        <w:t>channel Angriffe</w:t>
-      </w:r>
-      <w:r>
-        <w:t>[ANGABE?]</w:t>
-      </w:r>
-      <w:r>
-        <w:t xml:space="preserve"> starten, um Informationen zu gewinnen</w:t>
-      </w:r>
-      <w:r>
-        <w:t xml:space="preserve"> oder Daten zu manipulieren</w:t>
-      </w:r>
-      <w:r>
-        <w:t>. (vs. Vertraulicheit, Integrität)</w:t>
+        <w:t>Ggfs. Monitoring anderer VMs via zugrundeliegendem Substratnetzwerk („break of isolation“ im zweiten Sinn)</w:t>
+      </w:r>
+      <w:r>
+        <w:t xml:space="preserve"> [</w:t>
+      </w:r>
+      <w:r>
+        <w:t>wu2010network</w:t>
+      </w:r>
+      <w:r>
+        <w:t>]</w:t>
       </w:r>
     </w:p>
     <w:p>
@@ -1896,26 +2227,7 @@
         </w:numPr>
       </w:pPr>
       <w:r>
-        <w:t>DoS. Gemeinsam geteilte Ressourcen wie CPU, Haupt- und Hintergrundspeicher oder Substratnetzwerk.</w:t>
-      </w:r>
-      <w:r>
-        <w:t xml:space="preserve"> (vs. Verfügbarkeit)</w:t>
-      </w:r>
-      <w:r>
-        <w:t xml:space="preserve"> </w:t>
-      </w:r>
-      <w:r>
-        <w:br/>
-        <w:t xml:space="preserve">(DoS gegen andere VMs via DoS gegen Host oder via </w:t>
-      </w:r>
-      <w:r>
-        <w:t>gezielte Exploits gegen einzelne VMs</w:t>
-      </w:r>
-      <w:r>
-        <w:t xml:space="preserve"> bzw. gegen Netzwerkkarte</w:t>
-      </w:r>
-      <w:r>
-        <w:t>)</w:t>
+        <w:t xml:space="preserve"> „Break of isolation“. VM kann andere VMs monitoren oder in die phys. Hostmaschine eindringen</w:t>
       </w:r>
     </w:p>
     <w:p>
@@ -1927,22 +2239,73 @@
         </w:numPr>
       </w:pPr>
       <w:r>
-        <w:t>Ggfs. Monitoring and</w:t>
-      </w:r>
-      <w:r>
-        <w:t>erer VMs via zugrundeliegendem Substratn</w:t>
-      </w:r>
-      <w:r>
-        <w:t>etzwerk</w:t>
-      </w:r>
-      <w:r>
-        <w:t xml:space="preserve"> („break of isolation“</w:t>
-      </w:r>
-      <w:r>
-        <w:t xml:space="preserve"> im zweiten Sinn</w:t>
-      </w:r>
-      <w:r>
-        <w:t>)</w:t>
+        <w:t>Sniffing</w:t>
+      </w:r>
+      <w:r>
+        <w:t xml:space="preserve"> via Wire</w:t>
+      </w:r>
+      <w:r>
+        <w:t>shark[orebaugh2006wireshark] und Spoofing (z.B. auf ARP-Ebene[whalen2001introduction])</w:t>
+      </w:r>
+    </w:p>
+    <w:p>
+      <w:pPr>
+        <w:pStyle w:val="Listenabsatz"/>
+        <w:numPr>
+          <w:ilvl w:val="2"/>
+          <w:numId w:val="5"/>
+        </w:numPr>
+      </w:pPr>
+      <w:r>
+        <w:t xml:space="preserve">Gefahr einer </w:t>
+      </w:r>
+      <w:r>
+        <w:t>Malewarei</w:t>
+      </w:r>
+      <w:r>
+        <w:t>nfektion der VM groß, da viele andere VMs potentiell offene Verwundbarkeiten aufweisen (Patchmanagement schwer[erst später sagen]). Infektion breitet sich via gemeinsame Ressourcen ggfs. schneller aus.</w:t>
+      </w:r>
+    </w:p>
+    <w:p>
+      <w:pPr>
+        <w:pStyle w:val="Listenabsatz"/>
+        <w:numPr>
+          <w:ilvl w:val="2"/>
+          <w:numId w:val="5"/>
+        </w:numPr>
+      </w:pPr>
+      <w:r>
+        <w:t>In virtualisierten Umgebungen sind einzelne virt. Netzwerke voneinander</w:t>
+      </w:r>
+      <w:r>
+        <w:t xml:space="preserve"> logisch</w:t>
+      </w:r>
+      <w:r>
+        <w:t xml:space="preserve"> </w:t>
+      </w:r>
+      <w:r>
+        <w:t>i</w:t>
+      </w:r>
+      <w:r>
+        <w:t xml:space="preserve">soliert. </w:t>
+      </w:r>
+      <w:r>
+        <w:t>Virt. Maschinen verschiedener virt. Netzwerke können</w:t>
+      </w:r>
+      <w:r>
+        <w:t xml:space="preserve"> sich</w:t>
+      </w:r>
+      <w:r>
+        <w:t xml:space="preserve"> aber ggfs. </w:t>
+      </w:r>
+      <w:r>
+        <w:t>Ressourcen des</w:t>
+      </w:r>
+      <w:r>
+        <w:t>selben physischen Knoten</w:t>
+      </w:r>
+      <w:r>
+        <w:t xml:space="preserve">s teilen. </w:t>
       </w:r>
     </w:p>
     <w:p>
@@ -1954,7 +2317,7 @@
         </w:numPr>
       </w:pPr>
       <w:r>
-        <w:t xml:space="preserve"> „Break of isolation“. VM kann andere VMs monitoren oder in die phys. Hostmaschine eindringen</w:t>
+        <w:t>Auf diese Weise können sich Infektionen auch über Grenzen des virt. Netzes / auch auf andere virt. Netze ausbreiten.</w:t>
       </w:r>
     </w:p>
     <w:p>
@@ -1966,28 +2329,25 @@
         </w:numPr>
       </w:pPr>
       <w:r>
-        <w:t>Sniffing</w:t>
-      </w:r>
-      <w:r>
-        <w:t xml:space="preserve"> via Wire</w:t>
-      </w:r>
-      <w:r>
-        <w:t>shark</w:t>
-      </w:r>
-      <w:r>
-        <w:t>[orebaugh2006wireshark]</w:t>
-      </w:r>
-      <w:r>
-        <w:t xml:space="preserve"> und Spoofing </w:t>
-      </w:r>
-      <w:r>
-        <w:t>(z.B. auf ARP-Ebene</w:t>
-      </w:r>
-      <w:r>
-        <w:t>[whalen2001introduction]</w:t>
-      </w:r>
-      <w:r>
-        <w:t>)</w:t>
+        <w:t>Zugangskontrolle?</w:t>
+      </w:r>
+    </w:p>
+    <w:p>
+      <w:pPr>
+        <w:pStyle w:val="Listenabsatz"/>
+        <w:numPr>
+          <w:ilvl w:val="3"/>
+          <w:numId w:val="5"/>
+        </w:numPr>
+      </w:pPr>
+      <w:r>
+        <w:t>Ungenügendes Zugangskontrollsystem kann root der VM A dazu berechtigen</w:t>
+      </w:r>
+      <w:r>
+        <w:t xml:space="preserve"> </w:t>
+      </w:r>
+      <w:r>
+        <w:t>via gemeinsame Ressourcen auf VM B einzuwirken.</w:t>
       </w:r>
     </w:p>
     <w:p>
@@ -1999,93 +2359,15 @@
         </w:numPr>
       </w:pPr>
       <w:r>
-        <w:t>Zugangskontrolle?</w:t>
-      </w:r>
-    </w:p>
-    <w:p>
-      <w:pPr>
-        <w:pStyle w:val="Listenabsatz"/>
-        <w:numPr>
-          <w:ilvl w:val="3"/>
+        <w:t>Wenn VM den Host kontrolliert, dann auch andere VMs auf selben Host (siehe Teil ‚phys. Host gegen VM‘)</w:t>
+      </w:r>
+    </w:p>
+    <w:p>
+      <w:pPr>
+        <w:pStyle w:val="Listenabsatz"/>
+        <w:numPr>
+          <w:ilvl w:val="1"/>
           <w:numId w:val="5"/>
-        </w:numPr>
-      </w:pPr>
-      <w:r>
-        <w:t>Ungenügendes Zugangskontrollsystem kann root der VM A dazu berechtigen</w:t>
-      </w:r>
-      <w:r>
-        <w:t xml:space="preserve"> </w:t>
-      </w:r>
-      <w:r>
-        <w:t>via gemeinsame Ressourcen auf VM B einzuwirken.</w:t>
-      </w:r>
-    </w:p>
-    <w:p>
-      <w:pPr>
-        <w:pStyle w:val="Listenabsatz"/>
-        <w:numPr>
-          <w:ilvl w:val="2"/>
-          <w:numId w:val="5"/>
-        </w:numPr>
-      </w:pPr>
-      <w:r>
-        <w:t>Wenn VM den Host kontrolliert, dann auch andere VMs auf selben Host (siehe Teil ‚phys. Host gegen VM‘)</w:t>
-      </w:r>
-    </w:p>
-    <w:p>
-      <w:pPr>
-        <w:pStyle w:val="Listenabsatz"/>
-        <w:numPr>
-          <w:ilvl w:val="0"/>
-          <w:numId w:val="3"/>
-        </w:numPr>
-      </w:pPr>
-      <w:r>
-        <w:t xml:space="preserve">Virt. Netzwerkkarten. Jede VM kann potentiell den gesamten Verkehr aller VMs auf dem phys. </w:t>
-      </w:r>
-      <w:r>
-        <w:t>Netzwerkkarte</w:t>
-      </w:r>
-      <w:r>
-        <w:t xml:space="preserve"> sehen</w:t>
-      </w:r>
-      <w:r>
-        <w:t xml:space="preserve">. </w:t>
-      </w:r>
-    </w:p>
-    <w:p>
-      <w:pPr>
-        <w:pStyle w:val="Listenabsatz"/>
-        <w:numPr>
-          <w:ilvl w:val="1"/>
-          <w:numId w:val="3"/>
-        </w:numPr>
-      </w:pPr>
-      <w:r>
-        <w:t>Nicht tragbar in großen Unternehmen / Datacentern</w:t>
-      </w:r>
-      <w:r>
-        <w:t xml:space="preserve">. </w:t>
-      </w:r>
-    </w:p>
-    <w:p>
-      <w:pPr>
-        <w:pStyle w:val="Listenabsatz"/>
-        <w:numPr>
-          <w:ilvl w:val="1"/>
-          <w:numId w:val="3"/>
-        </w:numPr>
-      </w:pPr>
-      <w:r>
-        <w:t>Hosten von Services verschiedener Kunden auf selben phys. Maschine</w:t>
-      </w:r>
-    </w:p>
-    <w:p>
-      <w:pPr>
-        <w:pStyle w:val="Listenabsatz"/>
-        <w:numPr>
-          <w:ilvl w:val="0"/>
-          <w:numId w:val="3"/>
         </w:numPr>
       </w:pPr>
       <w:r>
@@ -2181,7 +2463,6 @@
         <w:rPr>
           <w:lang w:val="en-US"/>
         </w:rPr>
-        <w:lastRenderedPageBreak/>
         <w:t>[PAPER: wu2010network, garfinkel2005virtual</w:t>
       </w:r>
       <w:r>
@@ -2250,6 +2531,9 @@
       <w:r>
         <w:t xml:space="preserve"> -&gt; Angriffe auf das Management-Tool</w:t>
       </w:r>
+      <w:r>
+        <w:t xml:space="preserve"> werden lohnend</w:t>
+      </w:r>
     </w:p>
     <w:p>
       <w:pPr>
@@ -2398,6 +2682,7 @@
         </w:numPr>
       </w:pPr>
       <w:r>
+        <w:lastRenderedPageBreak/>
         <w:t xml:space="preserve">Einfachheit dessen ist großer Vorteil von VMs. </w:t>
       </w:r>
     </w:p>
@@ -2698,11 +2983,7 @@
         <w:t>Lastspitzen (oder DDoS-Angriffen) Verfügbarkeit gewährleisten zu können, über das Angebot an den Sicherheitsrichtlinien des Unternehmens entsprechenden phys. Hosts hinaus skaliert werden.</w:t>
       </w:r>
       <w:r>
-        <w:t xml:space="preserve"> Die Möglichkeit der </w:t>
-      </w:r>
-      <w:r>
-        <w:lastRenderedPageBreak/>
-        <w:t>Skalierbarkeit verleitet womöglich in Situationen, in denen anderweitig ein Ausfall hinzunehmen wäre, dazu Sicherheitsrichtlinien zu unterwandern.</w:t>
+        <w:t xml:space="preserve"> Die Möglichkeit der Skalierbarkeit verleitet womöglich in Situationen, in denen anderweitig ein Ausfall hinzunehmen wäre, dazu Sicherheitsrichtlinien zu unterwandern.</w:t>
       </w:r>
     </w:p>
     <w:p/>
@@ -3402,7 +3683,7 @@
       <w:lvlText w:val=""/>
       <w:lvlJc w:val="left"/>
       <w:pPr>
-        <w:ind w:left="720" w:hanging="360"/>
+        <w:ind w:left="1068" w:hanging="360"/>
       </w:pPr>
       <w:rPr>
         <w:rFonts w:ascii="Symbol" w:hAnsi="Symbol" w:hint="default"/>
@@ -3414,7 +3695,7 @@
       <w:lvlText w:val="o"/>
       <w:lvlJc w:val="left"/>
       <w:pPr>
-        <w:ind w:left="1440" w:hanging="360"/>
+        <w:ind w:left="1788" w:hanging="360"/>
       </w:pPr>
       <w:rPr>
         <w:rFonts w:ascii="Courier New" w:hAnsi="Courier New" w:cs="Courier New" w:hint="default"/>
@@ -3426,7 +3707,7 @@
       <w:lvlText w:val=""/>
       <w:lvlJc w:val="left"/>
       <w:pPr>
-        <w:ind w:left="2160" w:hanging="360"/>
+        <w:ind w:left="2508" w:hanging="360"/>
       </w:pPr>
       <w:rPr>
         <w:rFonts w:ascii="Wingdings" w:hAnsi="Wingdings" w:hint="default"/>
@@ -3438,7 +3719,7 @@
       <w:lvlText w:val=""/>
       <w:lvlJc w:val="left"/>
       <w:pPr>
-        <w:ind w:left="2880" w:hanging="360"/>
+        <w:ind w:left="3228" w:hanging="360"/>
       </w:pPr>
       <w:rPr>
         <w:rFonts w:ascii="Symbol" w:hAnsi="Symbol" w:hint="default"/>
@@ -3450,7 +3731,7 @@
       <w:lvlText w:val="o"/>
       <w:lvlJc w:val="left"/>
       <w:pPr>
-        <w:ind w:left="3600" w:hanging="360"/>
+        <w:ind w:left="3948" w:hanging="360"/>
       </w:pPr>
       <w:rPr>
         <w:rFonts w:ascii="Courier New" w:hAnsi="Courier New" w:cs="Courier New" w:hint="default"/>
@@ -3462,7 +3743,7 @@
       <w:lvlText w:val=""/>
       <w:lvlJc w:val="left"/>
       <w:pPr>
-        <w:ind w:left="4320" w:hanging="360"/>
+        <w:ind w:left="4668" w:hanging="360"/>
       </w:pPr>
       <w:rPr>
         <w:rFonts w:ascii="Wingdings" w:hAnsi="Wingdings" w:hint="default"/>
@@ -3474,7 +3755,7 @@
       <w:lvlText w:val=""/>
       <w:lvlJc w:val="left"/>
       <w:pPr>
-        <w:ind w:left="5040" w:hanging="360"/>
+        <w:ind w:left="5388" w:hanging="360"/>
       </w:pPr>
       <w:rPr>
         <w:rFonts w:ascii="Symbol" w:hAnsi="Symbol" w:hint="default"/>
@@ -3486,7 +3767,7 @@
       <w:lvlText w:val="o"/>
       <w:lvlJc w:val="left"/>
       <w:pPr>
-        <w:ind w:left="5760" w:hanging="360"/>
+        <w:ind w:left="6108" w:hanging="360"/>
       </w:pPr>
       <w:rPr>
         <w:rFonts w:ascii="Courier New" w:hAnsi="Courier New" w:cs="Courier New" w:hint="default"/>
@@ -3498,7 +3779,7 @@
       <w:lvlText w:val=""/>
       <w:lvlJc w:val="left"/>
       <w:pPr>
-        <w:ind w:left="6480" w:hanging="360"/>
+        <w:ind w:left="6828" w:hanging="360"/>
       </w:pPr>
       <w:rPr>
         <w:rFonts w:ascii="Wingdings" w:hAnsi="Wingdings" w:hint="default"/>
@@ -5117,7 +5398,7 @@
 </file>
 
 <file path=customXml/itemProps1.xml><?xml version="1.0" encoding="utf-8"?>
-<ds:datastoreItem xmlns:ds="http://schemas.openxmlformats.org/officeDocument/2006/customXml" ds:itemID="{F4D5BAA6-707C-46AF-87EC-19FE61932D8E}">
+<ds:datastoreItem xmlns:ds="http://schemas.openxmlformats.org/officeDocument/2006/customXml" ds:itemID="{ABAD9076-5C51-4ADE-A9F4-1ED4F964B665}">
   <ds:schemaRefs>
     <ds:schemaRef ds:uri="http://schemas.openxmlformats.org/officeDocument/2006/bibliography"/>
   </ds:schemaRefs>

</xml_diff>

<commit_message>
technische Risiken in der ersten Fassung fertig.
</commit_message>
<xml_diff>
--- a/MiransWordNotizen/Sicherheitsrisiken.docx
+++ b/MiransWordNotizen/Sicherheitsrisiken.docx
@@ -479,15 +479,7 @@
     </w:p>
     <w:p>
       <w:r>
-        <w:t xml:space="preserve">&lt;Abbildung: „Substratnetz hostet zwei </w:t>
-      </w:r>
-      <w:proofErr w:type="spellStart"/>
-      <w:r>
-        <w:t>virt</w:t>
-      </w:r>
-      <w:proofErr w:type="spellEnd"/>
-      <w:r>
-        <w:t xml:space="preserve">. Netzte“ Layer: Substratnetz, VN1, VN2 (vgl. </w:t>
+        <w:t xml:space="preserve">&lt;Abbildung: „Substratnetz hostet zwei virt. Netzte“ Layer: Substratnetz, VN1, VN2 (vgl. </w:t>
       </w:r>
       <w:r>
         <w:t>fischer2011position</w:t>
@@ -511,37 +503,8 @@
         <w:t xml:space="preserve"> ODER &lt;(Vgl. </w:t>
       </w:r>
       <w:r>
-        <w:t xml:space="preserve">A </w:t>
-      </w:r>
-      <w:proofErr w:type="spellStart"/>
-      <w:r>
-        <w:t>survey</w:t>
-      </w:r>
-      <w:proofErr w:type="spellEnd"/>
-      <w:r>
-        <w:t xml:space="preserve"> </w:t>
-      </w:r>
-      <w:proofErr w:type="spellStart"/>
-      <w:r>
-        <w:t>of</w:t>
-      </w:r>
-      <w:proofErr w:type="spellEnd"/>
-      <w:r>
-        <w:t xml:space="preserve"> </w:t>
-      </w:r>
-      <w:proofErr w:type="spellStart"/>
-      <w:r>
-        <w:t>network</w:t>
-      </w:r>
-      <w:proofErr w:type="spellEnd"/>
-      <w:r>
-        <w:t xml:space="preserve"> </w:t>
-      </w:r>
-      <w:proofErr w:type="spellStart"/>
-      <w:r>
-        <w:t>virtualization</w:t>
-      </w:r>
-      <w:proofErr w:type="spellEnd"/>
+        <w:t>A survey of network virtualization</w:t>
+      </w:r>
       <w:r>
         <w:t>, S. 7)&gt;</w:t>
       </w:r>
@@ -553,69 +516,11 @@
       <w:r>
         <w:t xml:space="preserve">Phys. </w:t>
       </w:r>
-      <w:proofErr w:type="spellStart"/>
-      <w:proofErr w:type="gramStart"/>
       <w:r>
         <w:rPr>
           <w:lang w:val="en-US"/>
         </w:rPr>
-        <w:t>Ress</w:t>
-      </w:r>
-      <w:proofErr w:type="spellEnd"/>
-      <w:r>
-        <w:rPr>
-          <w:lang w:val="en-US"/>
-        </w:rPr>
-        <w:t>.,</w:t>
-      </w:r>
-      <w:proofErr w:type="gramEnd"/>
-      <w:r>
-        <w:rPr>
-          <w:lang w:val="en-US"/>
-        </w:rPr>
-        <w:t xml:space="preserve"> </w:t>
-      </w:r>
-      <w:proofErr w:type="spellStart"/>
-      <w:r>
-        <w:rPr>
-          <w:lang w:val="en-US"/>
-        </w:rPr>
-        <w:t>Virt</w:t>
-      </w:r>
-      <w:proofErr w:type="spellEnd"/>
-      <w:r>
-        <w:rPr>
-          <w:lang w:val="en-US"/>
-        </w:rPr>
-        <w:t xml:space="preserve">. Layer, </w:t>
-      </w:r>
-      <w:proofErr w:type="spellStart"/>
-      <w:r>
-        <w:rPr>
-          <w:lang w:val="en-US"/>
-        </w:rPr>
-        <w:t>Virt</w:t>
-      </w:r>
-      <w:proofErr w:type="spellEnd"/>
-      <w:r>
-        <w:rPr>
-          <w:lang w:val="en-US"/>
-        </w:rPr>
-        <w:t xml:space="preserve">. </w:t>
-      </w:r>
-      <w:proofErr w:type="spellStart"/>
-      <w:r>
-        <w:rPr>
-          <w:lang w:val="en-US"/>
-        </w:rPr>
-        <w:t>Ress</w:t>
-      </w:r>
-      <w:proofErr w:type="spellEnd"/>
-      <w:r>
-        <w:rPr>
-          <w:lang w:val="en-US"/>
-        </w:rPr>
-        <w:t xml:space="preserve">. </w:t>
+        <w:t xml:space="preserve">Ress., Virt. Layer, Virt. Ress. </w:t>
       </w:r>
       <w:r>
         <w:t>VMs</w:t>
@@ -636,15 +541,7 @@
     <w:p>
       <w:r>
         <w:lastRenderedPageBreak/>
-        <w:t xml:space="preserve">&lt;Liste an </w:t>
-      </w:r>
-      <w:proofErr w:type="spellStart"/>
-      <w:r>
-        <w:t>Papern</w:t>
-      </w:r>
-      <w:proofErr w:type="spellEnd"/>
-      <w:r>
-        <w:t xml:space="preserve">&gt; haben </w:t>
+        <w:t xml:space="preserve">&lt;Liste an Papern&gt; haben </w:t>
       </w:r>
       <w:r>
         <w:t xml:space="preserve">bereits </w:t>
@@ -801,15 +698,7 @@
         <w:t>CIA</w:t>
       </w:r>
       <w:r>
-        <w:t xml:space="preserve"> (goal-</w:t>
-      </w:r>
-      <w:proofErr w:type="spellStart"/>
-      <w:r>
-        <w:t>based</w:t>
-      </w:r>
-      <w:proofErr w:type="spellEnd"/>
-      <w:r>
-        <w:t>)</w:t>
+        <w:t xml:space="preserve"> (goal-based)</w:t>
       </w:r>
     </w:p>
     <w:p>
@@ -848,15 +737,7 @@
         </w:numPr>
       </w:pPr>
       <w:r>
-        <w:t xml:space="preserve">Meine Klassifizierung: technisch&gt;i, ii, iii | </w:t>
-      </w:r>
-      <w:proofErr w:type="spellStart"/>
-      <w:r>
-        <w:t>orga</w:t>
-      </w:r>
-      <w:proofErr w:type="spellEnd"/>
-      <w:r>
-        <w:t xml:space="preserve"> | rechtlich</w:t>
+        <w:t>Meine Klassifizierung: technisch&gt;i, ii, iii | orga | rechtlich</w:t>
       </w:r>
       <w:r>
         <w:t xml:space="preserve">. </w:t>
@@ -924,13 +805,8 @@
         <w:t xml:space="preserve"> </w:t>
       </w:r>
       <w:r>
-        <w:t xml:space="preserve">Sicht des SPs bzw. </w:t>
-      </w:r>
-      <w:proofErr w:type="spellStart"/>
-      <w:r>
-        <w:t>InPs</w:t>
-      </w:r>
-      <w:proofErr w:type="spellEnd"/>
+        <w:t>Sicht des SPs bzw. InPs</w:t>
+      </w:r>
       <w:r>
         <w:t xml:space="preserve"> klassifizieren. </w:t>
       </w:r>
@@ -943,11 +819,9 @@
       <w:r>
         <w:t xml:space="preserve"> sich aber auf durch </w:t>
       </w:r>
-      <w:proofErr w:type="spellStart"/>
       <w:r>
         <w:t>Netzvirtualisierung</w:t>
       </w:r>
-      <w:proofErr w:type="spellEnd"/>
       <w:r>
         <w:t xml:space="preserve"> gegenüber herkömmlichen Netzinfrastrukturen </w:t>
       </w:r>
@@ -1033,15 +907,7 @@
         <w:t>physischen Host‘ und ‚VM gegen andere VMs auf demselben physischen Host‘ unterteilt werden sollen.</w:t>
       </w:r>
       <w:r>
-        <w:t>\</w:t>
-      </w:r>
-      <w:proofErr w:type="spellStart"/>
-      <w:r>
-        <w:t>footnote</w:t>
-      </w:r>
-      <w:proofErr w:type="spellEnd"/>
-      <w:r>
-        <w:t>{Die Betrachtung von ‚VM gegen VMs auf anderen physischen Hosts‘ dürfte vergleichbar mit herkömmlichen Angriffen in Netzinfrastrukturen sein und wird daher an dieser Stelle nicht ausgeführt.}</w:t>
+        <w:t>\footnote{Die Betrachtung von ‚VM gegen VMs auf anderen physischen Hosts‘ dürfte vergleichbar mit herkömmlichen Angriffen in Netzinfrastrukturen sein und wird daher an dieser Stelle nicht ausgeführt.}</w:t>
       </w:r>
     </w:p>
     <w:p>
@@ -1064,54 +930,30 @@
           <w:lang w:val="en-US"/>
         </w:rPr>
       </w:pPr>
-      <w:proofErr w:type="spellStart"/>
       <w:r>
         <w:rPr>
           <w:lang w:val="en-US"/>
         </w:rPr>
-        <w:t>Folgt</w:t>
-      </w:r>
-      <w:proofErr w:type="spellEnd"/>
+        <w:t>Folgt in Teilen [gong2016virtua</w:t>
+      </w:r>
       <w:r>
         <w:rPr>
           <w:lang w:val="en-US"/>
         </w:rPr>
-        <w:t xml:space="preserve"> in </w:t>
-      </w:r>
-      <w:proofErr w:type="spellStart"/>
+        <w:t>l</w:t>
+      </w:r>
       <w:r>
         <w:rPr>
           <w:lang w:val="en-US"/>
         </w:rPr>
-        <w:t>Teilen</w:t>
-      </w:r>
-      <w:proofErr w:type="spellEnd"/>
+        <w:t xml:space="preserve">, </w:t>
+      </w:r>
       <w:r>
         <w:rPr>
           <w:lang w:val="en-US"/>
         </w:rPr>
-        <w:t xml:space="preserve"> [gong2016virtua</w:t>
-      </w:r>
-      <w:r>
-        <w:rPr>
-          <w:lang w:val="en-US"/>
-        </w:rPr>
-        <w:t>l</w:t>
-      </w:r>
-      <w:r>
-        <w:rPr>
-          <w:lang w:val="en-US"/>
-        </w:rPr>
-        <w:t xml:space="preserve">, </w:t>
-      </w:r>
-      <w:proofErr w:type="spellStart"/>
-      <w:r>
-        <w:rPr>
-          <w:lang w:val="en-US"/>
-        </w:rPr>
         <w:t>natarajansecurity</w:t>
       </w:r>
-      <w:proofErr w:type="spellEnd"/>
       <w:r>
         <w:rPr>
           <w:lang w:val="en-US"/>
@@ -1306,90 +1148,270 @@
         <w:t xml:space="preserve"> vertraulichkeitsverletzende</w:t>
       </w:r>
       <w:r>
+        <w:t xml:space="preserve"> Sniffing- ode</w:t>
+      </w:r>
+      <w:r>
+        <w:t>r Spoofing-Attacken gegen VM bzw. VN</w:t>
+      </w:r>
+      <w:r>
+        <w:t xml:space="preserve"> starten. </w:t>
+      </w:r>
+    </w:p>
+    <w:p>
+      <w:r>
+        <w:t xml:space="preserve">Da alle ihre Rechenoperationen letztlich auf dem physischen Host ausgeführt werden, ist es für eine VM nur schwer möglich sich gegen </w:t>
+      </w:r>
+      <w:r>
+        <w:t>solche Angriffe</w:t>
+      </w:r>
+      <w:r>
+        <w:t xml:space="preserve"> zu wehren. </w:t>
+      </w:r>
+      <w:r>
+        <w:t>[VERSCHLÜSSELUNG ALS AUSWEG?]</w:t>
+      </w:r>
+    </w:p>
+    <w:p>
+      <w:r>
+        <w:t xml:space="preserve">Auch </w:t>
+      </w:r>
+      <w:r>
+        <w:t xml:space="preserve">Manipulation des legitimen Datenverkehrs, (gezieltes) Verwerfen von empfangenen Paketen bzw. das Einschleusen schadhafter Nachrichten bieten eine weitere Möglichkeit </w:t>
+      </w:r>
+      <w:r>
+        <w:t xml:space="preserve">der </w:t>
+      </w:r>
+      <w:r>
+        <w:t>Kompromittierung</w:t>
+      </w:r>
+      <w:r>
+        <w:t xml:space="preserve">, gegen die </w:t>
+      </w:r>
+      <w:r>
+        <w:t>VN</w:t>
+      </w:r>
+      <w:r>
+        <w:t>s und Endsysteme</w:t>
+      </w:r>
+      <w:r>
+        <w:t xml:space="preserve"> wohl schutzlos ausgeliefert ist.</w:t>
+      </w:r>
+    </w:p>
+    <w:p>
+      <w:r>
+        <w:t>[AUSFÜHRLICHER?]</w:t>
+      </w:r>
+    </w:p>
+    <w:p>
+      <w:r>
+        <w:t xml:space="preserve">Durch derartige Aktionen oder auch unzureichende Sicherungsmaßnahmen gegen Datenabfluss </w:t>
+      </w:r>
+      <w:r>
+        <w:t>kann der physische Host</w:t>
+      </w:r>
+      <w:r>
+        <w:t xml:space="preserve"> in den SLAs vereinbarte Bestimmungen verletzen, was gerade bei Dri</w:t>
+      </w:r>
+      <w:r>
+        <w:t>ttanbietern als Hostingpartner eine Rolle spielt</w:t>
+      </w:r>
+      <w:r>
+        <w:t>.</w:t>
+      </w:r>
+    </w:p>
+    <w:p>
+      <w:r>
+        <w:t>%</w:t>
+      </w:r>
+      <w:r>
+        <w:t xml:space="preserve">%%%% </w:t>
+      </w:r>
+      <w:r>
+        <w:t xml:space="preserve">Angriffe von Komponenten der NI untereinander </w:t>
+      </w:r>
+      <w:r>
+        <w:t>werden hier nicht beachtet.</w:t>
+      </w:r>
+      <w:r>
+        <w:t>[Bereits weiter oben sagen.]</w:t>
+      </w:r>
+    </w:p>
+    <w:p/>
+    <w:p>
+      <w:pPr>
+        <w:rPr>
+          <w:b/>
+        </w:rPr>
+      </w:pPr>
+      <w:r>
+        <w:rPr>
+          <w:b/>
+        </w:rPr>
+        <w:t>VON VN/VM</w:t>
+      </w:r>
+    </w:p>
+    <w:p>
+      <w:pPr>
+        <w:rPr>
+          <w:b/>
+        </w:rPr>
+      </w:pPr>
+      <w:r>
+        <w:rPr>
+          <w:b/>
+        </w:rPr>
+        <w:t xml:space="preserve">Von VM / </w:t>
+      </w:r>
+      <w:r>
+        <w:rPr>
+          <w:b/>
+        </w:rPr>
+        <w:t xml:space="preserve">VM gegen </w:t>
+      </w:r>
+      <w:r>
+        <w:rPr>
+          <w:b/>
+        </w:rPr>
+        <w:t xml:space="preserve">ihren </w:t>
+      </w:r>
+      <w:r>
+        <w:rPr>
+          <w:b/>
+        </w:rPr>
+        <w:t>physischen Host</w:t>
+      </w:r>
+      <w:r>
+        <w:rPr>
+          <w:b/>
+        </w:rPr>
+        <w:t xml:space="preserve"> / NI</w:t>
+      </w:r>
+    </w:p>
+    <w:p>
+      <w:r>
+        <w:t xml:space="preserve">Das Bereitstellen von Ressourcen für VMs ist aber auch für den physischen Host nicht ohne Risiko. </w:t>
+      </w:r>
+      <w:r>
+        <w:t xml:space="preserve">Schadhafte oder bösartige VMs können Verwundbarkeiten ihres physischen Host über zugeteilte Ressourcen </w:t>
+      </w:r>
+      <w:r>
+        <w:t xml:space="preserve">angreifen. Ohne hinreichende Restriktionen </w:t>
+      </w:r>
+      <w:r>
+        <w:t xml:space="preserve">könnte eine VM dann über ihr </w:t>
+      </w:r>
+      <w:r>
+        <w:t xml:space="preserve">zugeteiltes </w:t>
+      </w:r>
+      <w:r>
+        <w:t xml:space="preserve">Kontingent </w:t>
+      </w:r>
+      <w:r>
+        <w:t xml:space="preserve">hinaus </w:t>
+      </w:r>
+      <w:r>
+        <w:t xml:space="preserve">bspw. wichtige </w:t>
+      </w:r>
+      <w:r>
+        <w:t>Speicherbereiche</w:t>
+      </w:r>
+      <w:r>
+        <w:t xml:space="preserve"> manipulieren </w:t>
+      </w:r>
+      <w:r>
+        <w:t xml:space="preserve">oder </w:t>
+      </w:r>
+      <w:r>
+        <w:t xml:space="preserve">durch </w:t>
+      </w:r>
+      <w:r>
+        <w:t xml:space="preserve">übermäßige Reservierung von </w:t>
+      </w:r>
+      <w:r>
+        <w:t>CPU-Zeiten</w:t>
+      </w:r>
+      <w:r>
+        <w:t xml:space="preserve"> eine Denail of Service Attacke gegen den physischen Host</w:t>
+      </w:r>
+      <w:r>
+        <w:t xml:space="preserve"> bzw. das Substratnetz</w:t>
+      </w:r>
+      <w:r>
+        <w:t xml:space="preserve"> fahren. </w:t>
+      </w:r>
+      <w:r>
+        <w:t xml:space="preserve">Da Host und virtuelle Netztopologie aus der </w:t>
+      </w:r>
+      <w:r>
+        <w:t xml:space="preserve">Ferne </w:t>
+      </w:r>
+      <w:r>
+        <w:t xml:space="preserve">konfigurierbar sind, </w:t>
+      </w:r>
+      <w:r>
+        <w:t xml:space="preserve">stellt das Einschleusen von </w:t>
+      </w:r>
+      <w:r>
+        <w:t xml:space="preserve">konstruierten </w:t>
+      </w:r>
+      <w:r>
+        <w:t>Nachrichten des verwendeten Netzwerkmanagementprotokolls auf oder durch die Netzwerkkarte des physischen Hosts einen weiteren gefährlichen Angriffsvektor dar.</w:t>
+      </w:r>
+    </w:p>
+    <w:p>
+      <w:r>
+        <w:t>Nach Eindringen in oder Übernahme des Hosts</w:t>
+      </w:r>
+      <w:r>
+        <w:t>, einem „break of isolation“</w:t>
+      </w:r>
+      <w:r>
+        <w:t xml:space="preserve"> im ersten Sinne</w:t>
+      </w:r>
+      <w:r>
         <w:t xml:space="preserve"> </w:t>
       </w:r>
-      <w:proofErr w:type="spellStart"/>
-      <w:r>
-        <w:t>Sniffing</w:t>
-      </w:r>
-      <w:proofErr w:type="spellEnd"/>
-      <w:r>
-        <w:t>- ode</w:t>
-      </w:r>
-      <w:r>
-        <w:t>r Spoofing-Attacken gegen VM bzw. VN</w:t>
-      </w:r>
-      <w:r>
-        <w:t xml:space="preserve"> starten. </w:t>
-      </w:r>
-    </w:p>
-    <w:p>
-      <w:r>
-        <w:t xml:space="preserve">Da alle ihre Rechenoperationen letztlich auf dem physischen Host ausgeführt werden, ist es für eine VM nur schwer möglich sich gegen </w:t>
-      </w:r>
-      <w:r>
-        <w:t>solche Angriffe</w:t>
-      </w:r>
-      <w:r>
-        <w:t xml:space="preserve"> zu wehren. </w:t>
-      </w:r>
-      <w:r>
-        <w:t>[VERSCHLÜSSELUNG ALS AUSWEG?]</w:t>
-      </w:r>
-    </w:p>
-    <w:p>
-      <w:r>
-        <w:t xml:space="preserve">Auch </w:t>
-      </w:r>
-      <w:r>
-        <w:t xml:space="preserve">Manipulation des legitimen Datenverkehrs, (gezieltes) Verwerfen von empfangenen Paketen bzw. das Einschleusen schadhafter Nachrichten bieten eine weitere Möglichkeit </w:t>
-      </w:r>
-      <w:r>
-        <w:t xml:space="preserve">der </w:t>
-      </w:r>
-      <w:proofErr w:type="spellStart"/>
-      <w:r>
-        <w:t>Kompromittierung</w:t>
-      </w:r>
-      <w:proofErr w:type="spellEnd"/>
-      <w:r>
-        <w:t xml:space="preserve">, gegen die </w:t>
-      </w:r>
-      <w:r>
-        <w:t>VN</w:t>
-      </w:r>
-      <w:r>
-        <w:t>s und Endsysteme</w:t>
-      </w:r>
-      <w:r>
-        <w:t xml:space="preserve"> wohl schutzlos ausgeliefert ist.</w:t>
-      </w:r>
-    </w:p>
-    <w:p>
-      <w:r>
-        <w:t>[AUSFÜHRLICHER?]</w:t>
-      </w:r>
-    </w:p>
-    <w:p>
-      <w:r>
-        <w:t xml:space="preserve">Durch derartige Aktionen oder auch unzureichende Sicherungsmaßnahmen gegen Datenabfluss </w:t>
-      </w:r>
-      <w:r>
-        <w:t>kann der physische Host</w:t>
-      </w:r>
-      <w:r>
-        <w:t xml:space="preserve"> in den SLAs vereinbarte Bestimmungen verletzen, was gerade bei Dri</w:t>
-      </w:r>
-      <w:r>
-        <w:t xml:space="preserve">ttanbietern als </w:t>
-      </w:r>
-      <w:proofErr w:type="spellStart"/>
-      <w:r>
-        <w:t>Hostingpartner</w:t>
-      </w:r>
-      <w:proofErr w:type="spellEnd"/>
-      <w:r>
-        <w:t xml:space="preserve"> eine Rolle spielt</w:t>
+      <w:r>
+        <w:t>\cite{</w:t>
+      </w:r>
+      <w:r>
+        <w:t>wu2010network</w:t>
+      </w:r>
+      <w:r>
+        <w:t>},</w:t>
+      </w:r>
+      <w:r>
+        <w:t xml:space="preserve"> </w:t>
+      </w:r>
+      <w:r>
+        <w:t>könnte eine schadhafte VM</w:t>
+      </w:r>
+      <w:r>
+        <w:t xml:space="preserve"> dann</w:t>
+      </w:r>
+      <w:r>
+        <w:t xml:space="preserve"> ihr Kontingent an Ressourcen beeinflussen, </w:t>
+      </w:r>
+      <w:r>
+        <w:t>netz</w:t>
+      </w:r>
+      <w:r>
+        <w:t xml:space="preserve">topologische Informationen sammeln, </w:t>
+      </w:r>
+      <w:r>
+        <w:t>andere Netzwerkressourcen oder -inf</w:t>
+      </w:r>
+      <w:r>
+        <w:t>rastrukturkomponenten angreifen</w:t>
+      </w:r>
+      <w:r>
+        <w:t xml:space="preserve"> und so beispielsweise </w:t>
+      </w:r>
+      <w:r>
+        <w:t>Dienste</w:t>
+      </w:r>
+      <w:r>
+        <w:t xml:space="preserve"> anderer VMs oder VNs behindern</w:t>
       </w:r>
       <w:r>
         <w:t>.</w:t>
@@ -1397,275 +1419,8 @@
     </w:p>
     <w:p>
       <w:r>
-        <w:t>%</w:t>
-      </w:r>
-      <w:r>
-        <w:t xml:space="preserve">%%%% </w:t>
-      </w:r>
-      <w:r>
-        <w:t xml:space="preserve">Angriffe von Komponenten der NI untereinander </w:t>
-      </w:r>
-      <w:r>
-        <w:t>werden hier nicht beachtet</w:t>
-      </w:r>
-      <w:proofErr w:type="gramStart"/>
-      <w:r>
-        <w:t>.</w:t>
-      </w:r>
-      <w:r>
-        <w:t>[</w:t>
-      </w:r>
-      <w:proofErr w:type="gramEnd"/>
-      <w:r>
-        <w:t>Bereits weiter oben sagen.]</w:t>
-      </w:r>
-    </w:p>
-    <w:p/>
-    <w:p>
-      <w:pPr>
-        <w:rPr>
-          <w:b/>
-        </w:rPr>
-      </w:pPr>
-      <w:r>
-        <w:rPr>
-          <w:b/>
-        </w:rPr>
-        <w:t>VON VN/VM</w:t>
-      </w:r>
-    </w:p>
-    <w:p>
-      <w:pPr>
-        <w:rPr>
-          <w:b/>
-        </w:rPr>
-      </w:pPr>
-      <w:r>
-        <w:rPr>
-          <w:b/>
-        </w:rPr>
-        <w:t xml:space="preserve">Von VM / </w:t>
-      </w:r>
-      <w:r>
-        <w:rPr>
-          <w:b/>
-        </w:rPr>
-        <w:t xml:space="preserve">VM gegen </w:t>
-      </w:r>
-      <w:r>
-        <w:rPr>
-          <w:b/>
-        </w:rPr>
-        <w:t xml:space="preserve">ihren </w:t>
-      </w:r>
-      <w:r>
-        <w:rPr>
-          <w:b/>
-        </w:rPr>
-        <w:t>physischen Host</w:t>
-      </w:r>
-      <w:r>
-        <w:rPr>
-          <w:b/>
-        </w:rPr>
-        <w:t xml:space="preserve"> / NI</w:t>
-      </w:r>
-    </w:p>
-    <w:p>
-      <w:r>
-        <w:t xml:space="preserve">Das Bereitstellen von Ressourcen für VMs ist aber auch für den physischen Host nicht ohne Risiko. </w:t>
-      </w:r>
-      <w:r>
-        <w:t xml:space="preserve">Schadhafte oder bösartige VMs können Verwundbarkeiten ihres physischen Host über zugeteilte Ressourcen </w:t>
-      </w:r>
-      <w:r>
-        <w:t xml:space="preserve">angreifen. Ohne hinreichende Restriktionen </w:t>
-      </w:r>
-      <w:r>
-        <w:t xml:space="preserve">könnte eine VM dann über ihr </w:t>
-      </w:r>
-      <w:r>
-        <w:t xml:space="preserve">zugeteiltes </w:t>
-      </w:r>
-      <w:r>
-        <w:t xml:space="preserve">Kontingent </w:t>
-      </w:r>
-      <w:r>
-        <w:t xml:space="preserve">hinaus </w:t>
-      </w:r>
-      <w:r>
-        <w:t xml:space="preserve">bspw. wichtige </w:t>
-      </w:r>
-      <w:r>
-        <w:t>Speicherbereiche</w:t>
-      </w:r>
-      <w:r>
-        <w:t xml:space="preserve"> manipulieren </w:t>
-      </w:r>
-      <w:r>
-        <w:t xml:space="preserve">oder </w:t>
-      </w:r>
-      <w:r>
-        <w:t xml:space="preserve">durch </w:t>
-      </w:r>
-      <w:r>
-        <w:t xml:space="preserve">übermäßige Reservierung von </w:t>
-      </w:r>
-      <w:r>
-        <w:t>CPU-Zeiten</w:t>
-      </w:r>
-      <w:r>
-        <w:t xml:space="preserve"> eine </w:t>
-      </w:r>
-      <w:proofErr w:type="spellStart"/>
-      <w:r>
-        <w:t>Denail</w:t>
-      </w:r>
-      <w:proofErr w:type="spellEnd"/>
-      <w:r>
-        <w:t xml:space="preserve"> </w:t>
-      </w:r>
-      <w:proofErr w:type="spellStart"/>
-      <w:r>
-        <w:t>of</w:t>
-      </w:r>
-      <w:proofErr w:type="spellEnd"/>
-      <w:r>
-        <w:t xml:space="preserve"> Service Attacke gegen den physischen Host</w:t>
-      </w:r>
-      <w:r>
-        <w:t xml:space="preserve"> bzw. das Substratnetz</w:t>
-      </w:r>
-      <w:r>
-        <w:t xml:space="preserve"> fahren. </w:t>
-      </w:r>
-      <w:r>
-        <w:t xml:space="preserve">Da Host und virtuelle Netztopologie aus der </w:t>
-      </w:r>
-      <w:r>
-        <w:t xml:space="preserve">Ferne </w:t>
-      </w:r>
-      <w:r>
-        <w:t xml:space="preserve">konfigurierbar sind, </w:t>
-      </w:r>
-      <w:r>
-        <w:t xml:space="preserve">stellt das Einschleusen von </w:t>
-      </w:r>
-      <w:r>
-        <w:t xml:space="preserve">konstruierten </w:t>
-      </w:r>
-      <w:r>
-        <w:t>Nachrichten des verwendeten Netzwerkmanagementprotokolls auf oder durch die Netzwerkkarte des physischen Hosts einen weiteren gefährlichen Angriffsvektor dar.</w:t>
-      </w:r>
-    </w:p>
-    <w:p>
-      <w:r>
-        <w:t>Nach Eindringen in oder Übernahme des Hosts</w:t>
-      </w:r>
-      <w:r>
-        <w:t xml:space="preserve">, einem „break </w:t>
-      </w:r>
-      <w:proofErr w:type="spellStart"/>
-      <w:r>
-        <w:t>of</w:t>
-      </w:r>
-      <w:proofErr w:type="spellEnd"/>
-      <w:r>
-        <w:t xml:space="preserve"> </w:t>
-      </w:r>
-      <w:proofErr w:type="spellStart"/>
-      <w:r>
-        <w:t>isolation</w:t>
-      </w:r>
-      <w:proofErr w:type="spellEnd"/>
-      <w:r>
-        <w:t>“</w:t>
-      </w:r>
-      <w:r>
-        <w:t xml:space="preserve"> im ersten Sinne</w:t>
-      </w:r>
-      <w:r>
-        <w:t xml:space="preserve"> </w:t>
-      </w:r>
-      <w:r>
-        <w:t>\</w:t>
-      </w:r>
-      <w:proofErr w:type="spellStart"/>
-      <w:r>
-        <w:t>cite</w:t>
-      </w:r>
-      <w:proofErr w:type="spellEnd"/>
-      <w:r>
-        <w:t>{</w:t>
-      </w:r>
-      <w:r>
-        <w:t>wu2010network</w:t>
-      </w:r>
-      <w:r>
-        <w:t>},</w:t>
-      </w:r>
-      <w:r>
-        <w:t xml:space="preserve"> </w:t>
-      </w:r>
-      <w:r>
-        <w:t>könnte eine schadhafte VM</w:t>
-      </w:r>
-      <w:r>
-        <w:t xml:space="preserve"> dann</w:t>
-      </w:r>
-      <w:r>
-        <w:t xml:space="preserve"> ihr Kontingent an Ressourcen beeinflussen, </w:t>
-      </w:r>
-      <w:r>
-        <w:t>netz</w:t>
-      </w:r>
-      <w:r>
-        <w:t xml:space="preserve">topologische Informationen sammeln, </w:t>
-      </w:r>
-      <w:r>
-        <w:t>andere Netzwerkressourcen oder -</w:t>
-      </w:r>
-      <w:proofErr w:type="spellStart"/>
-      <w:r>
-        <w:t>inf</w:t>
-      </w:r>
-      <w:r>
-        <w:t>rastrukturkomponenten</w:t>
-      </w:r>
-      <w:proofErr w:type="spellEnd"/>
-      <w:r>
-        <w:t xml:space="preserve"> angreifen</w:t>
-      </w:r>
-      <w:r>
-        <w:t xml:space="preserve"> und so beispielsweise </w:t>
-      </w:r>
-      <w:r>
-        <w:t>Dienste</w:t>
-      </w:r>
-      <w:r>
-        <w:t xml:space="preserve"> anderer VMs oder VNs behindern</w:t>
-      </w:r>
-      <w:r>
-        <w:t>.</w:t>
-      </w:r>
-    </w:p>
-    <w:p>
-      <w:r>
-        <w:t xml:space="preserve">VM kann als </w:t>
-      </w:r>
-      <w:proofErr w:type="spellStart"/>
-      <w:r>
-        <w:t>Rootkit</w:t>
-      </w:r>
-      <w:proofErr w:type="spellEnd"/>
-      <w:r>
-        <w:t xml:space="preserve"> agieren</w:t>
-      </w:r>
-      <w:proofErr w:type="gramStart"/>
-      <w:r>
-        <w:t>.[</w:t>
-      </w:r>
-      <w:proofErr w:type="gramEnd"/>
+        <w:t>VM kann als Rootkit agieren.[</w:t>
+      </w:r>
       <w:r>
         <w:t>wu2010network</w:t>
       </w:r>
@@ -1757,23 +1512,7 @@
         <w:t xml:space="preserve"> dann ggfs. Verwundbarkeiten ausnutzen oder durch </w:t>
       </w:r>
       <w:r>
-        <w:t>Cross-VN-</w:t>
-      </w:r>
-      <w:proofErr w:type="spellStart"/>
-      <w:r>
-        <w:t>side</w:t>
-      </w:r>
-      <w:proofErr w:type="spellEnd"/>
-      <w:r>
-        <w:t>-</w:t>
-      </w:r>
-      <w:proofErr w:type="spellStart"/>
-      <w:r>
-        <w:t>channel</w:t>
-      </w:r>
-      <w:proofErr w:type="spellEnd"/>
-      <w:r>
-        <w:t xml:space="preserve">-Attacken vertrauliche Informationen gewinnen </w:t>
+        <w:t xml:space="preserve">Cross-VN-side-channel-Attacken vertrauliche Informationen gewinnen </w:t>
       </w:r>
       <w:r>
         <w:t>und</w:t>
@@ -1791,15 +1530,7 @@
         <w:t>Attacke</w:t>
       </w:r>
       <w:r>
-        <w:t xml:space="preserve"> findet sich in \</w:t>
-      </w:r>
-      <w:proofErr w:type="spellStart"/>
-      <w:r>
-        <w:t>cite</w:t>
-      </w:r>
-      <w:proofErr w:type="spellEnd"/>
-      <w:r>
-        <w:t>{ristenpart2009hey}.</w:t>
+        <w:t xml:space="preserve"> findet sich in \cite{ristenpart2009hey}.</w:t>
       </w:r>
       <w:r>
         <w:t xml:space="preserve"> </w:t>
@@ -1855,15 +1586,7 @@
         <w:t>in</w:t>
       </w:r>
       <w:r>
-        <w:t xml:space="preserve"> „break </w:t>
-      </w:r>
-      <w:proofErr w:type="spellStart"/>
-      <w:r>
-        <w:t>of</w:t>
-      </w:r>
-      <w:proofErr w:type="spellEnd"/>
-      <w:r>
-        <w:t xml:space="preserve"> Isolation“</w:t>
+        <w:t xml:space="preserve"> „break of Isolation“</w:t>
       </w:r>
       <w:r>
         <w:t xml:space="preserve"> im zweiten Sinne </w:t>
@@ -1921,23 +1644,10 @@
         <w:t xml:space="preserve">Auch ein virtuelles Netzwerk kann mit herkömmlichen Methoden wie </w:t>
       </w:r>
       <w:r>
-        <w:t xml:space="preserve">Monitoring der </w:t>
-      </w:r>
-      <w:proofErr w:type="spellStart"/>
-      <w:r>
-        <w:t>Nuteraktivitäten</w:t>
-      </w:r>
-      <w:proofErr w:type="spellEnd"/>
-      <w:r>
-        <w:t xml:space="preserve"> oder dem Einschleusen von konstruierten Nachrichten zur Störung oder Abbruch von Peer-</w:t>
-      </w:r>
-      <w:proofErr w:type="spellStart"/>
-      <w:r>
-        <w:t>to</w:t>
-      </w:r>
-      <w:proofErr w:type="spellEnd"/>
-      <w:r>
-        <w:t>-Peer-Verbindungen Einfluss auf den Nutzverkehr seiner User nehmen.</w:t>
+        <w:t>Monitoring der Nuteraktivitäten</w:t>
+      </w:r>
+      <w:r>
+        <w:t xml:space="preserve"> oder dem Einschleusen von konstruierten Nachrichten zur Störung oder Abbruch von Peer-to-Peer-Verbindungen Einfluss auf den Nutzverkehr seiner User nehmen.</w:t>
       </w:r>
     </w:p>
     <w:p/>
@@ -1999,53 +1709,13 @@
         <w:t>erkkomponenten wie Switches und Router</w:t>
       </w:r>
       <w:r>
-        <w:t xml:space="preserve"> dynamisch </w:t>
-      </w:r>
-      <w:proofErr w:type="spellStart"/>
-      <w:r>
-        <w:t>umprogrammierbar</w:t>
-      </w:r>
-      <w:proofErr w:type="spellEnd"/>
-      <w:r>
-        <w:t xml:space="preserve"> sein. </w:t>
+        <w:t xml:space="preserve"> dynamisch umprogrammierbar sein. </w:t>
       </w:r>
       <w:r>
         <w:t xml:space="preserve">Dies </w:t>
       </w:r>
       <w:r>
-        <w:t xml:space="preserve">ermächtigt Angreifer aber solche ggfs. mit </w:t>
-      </w:r>
-      <w:proofErr w:type="spellStart"/>
-      <w:r>
-        <w:t>Codeexpliots</w:t>
-      </w:r>
-      <w:proofErr w:type="spellEnd"/>
-      <w:r>
-        <w:t xml:space="preserve"> wie </w:t>
-      </w:r>
-      <w:proofErr w:type="spellStart"/>
-      <w:r>
-        <w:t>Bufferoverflows</w:t>
-      </w:r>
-      <w:proofErr w:type="spellEnd"/>
-      <w:r>
-        <w:t xml:space="preserve"> o. Ä. zu kompromittieren und für ihre Zwecke zu nutzen oder einen </w:t>
-      </w:r>
-      <w:proofErr w:type="spellStart"/>
-      <w:r>
-        <w:t>Denail</w:t>
-      </w:r>
-      <w:proofErr w:type="spellEnd"/>
-      <w:r>
-        <w:t xml:space="preserve"> </w:t>
-      </w:r>
-      <w:proofErr w:type="spellStart"/>
-      <w:r>
-        <w:t>of</w:t>
-      </w:r>
-      <w:proofErr w:type="spellEnd"/>
-      <w:r>
-        <w:t xml:space="preserve"> Service herbeizuführen.</w:t>
+        <w:t>ermächtigt Angreifer aber solche ggfs. mit Codeexpliots wie Bufferoverflows o. Ä. zu kompromittieren und für ihre Zwecke zu nutzen oder einen Denail of Service herbeizuführen.</w:t>
       </w:r>
     </w:p>
     <w:p>
@@ -2057,34 +1727,13 @@
         <w:t xml:space="preserve"> </w:t>
       </w:r>
       <w:r>
-        <w:t xml:space="preserve">Gelingt es z.B. mit einem </w:t>
-      </w:r>
-      <w:proofErr w:type="spellStart"/>
-      <w:r>
-        <w:t>Rootkit</w:t>
-      </w:r>
-      <w:proofErr w:type="spellEnd"/>
+        <w:t>Gelingt es z.B. mit einem Rootkit</w:t>
+      </w:r>
       <w:r>
         <w:t xml:space="preserve"> </w:t>
       </w:r>
       <w:r>
-        <w:t xml:space="preserve">wie </w:t>
-      </w:r>
-      <w:proofErr w:type="spellStart"/>
-      <w:r>
-        <w:t>BluePill</w:t>
-      </w:r>
-      <w:proofErr w:type="spellEnd"/>
-      <w:r>
-        <w:t xml:space="preserve"> \</w:t>
-      </w:r>
-      <w:proofErr w:type="spellStart"/>
-      <w:r>
-        <w:t>cite</w:t>
-      </w:r>
-      <w:proofErr w:type="spellEnd"/>
-      <w:r>
-        <w:t>{</w:t>
+        <w:t>wie BluePill \cite{</w:t>
       </w:r>
       <w:r>
         <w:t>rutkowska2008bluepilling</w:t>
@@ -2096,21 +1745,133 @@
         <w:t>(als Vorbereitung für weitere Angriffe)</w:t>
       </w:r>
       <w:r>
-        <w:t xml:space="preserve"> einen </w:t>
-      </w:r>
-      <w:proofErr w:type="spellStart"/>
-      <w:r>
-        <w:t>Hypervisor</w:t>
-      </w:r>
-      <w:proofErr w:type="spellEnd"/>
-      <w:r>
-        <w:t xml:space="preserve"> zu übernehmen, wird so gleichzeitig die Kontrolle über alle gehosteten VMs erlangt.</w:t>
+        <w:t xml:space="preserve"> einen Hypervisor zu übernehmen, wird so gleichzeitig die Kontrolle über alle gehosteten VMs erlangt.</w:t>
       </w:r>
       <w:r>
         <w:t xml:space="preserve"> </w:t>
+      </w:r>
+    </w:p>
+    <w:p/>
+    <w:p>
+      <w:pPr>
+        <w:rPr>
+          <w:b/>
+        </w:rPr>
+      </w:pPr>
+      <w:r>
+        <w:rPr>
+          <w:b/>
+        </w:rPr>
+        <w:t>Von User gegen VN</w:t>
+      </w:r>
+    </w:p>
+    <w:p>
+      <w:r>
+        <w:t xml:space="preserve">Aus der dynamischen Natur virtueller Netzwerktopologien ergeben sich neue Verwundbarkeiten: Während der </w:t>
+      </w:r>
+      <w:r>
+        <w:t xml:space="preserve">Migration </w:t>
+      </w:r>
+      <w:r>
+        <w:t xml:space="preserve">im Livebetrieb </w:t>
+      </w:r>
+      <w:r>
+        <w:t>eines VNs ist eine Man-in-the-Middle-Attacke möglich, mit der Informationen über und Inhalte des migrieren</w:t>
+      </w:r>
+      <w:r>
+        <w:t>d</w:t>
+      </w:r>
+      <w:r>
+        <w:t>en VNs erlangt werden können</w:t>
+      </w:r>
+      <w:r>
+        <w:t>. \cite{</w:t>
+      </w:r>
+      <w:r>
+        <w:t>natarajansecurity}</w:t>
+      </w:r>
+      <w:r>
+        <w:t xml:space="preserve"> </w:t>
+      </w:r>
+      <w:r>
+        <w:t>Auch</w:t>
+      </w:r>
+      <w:r>
+        <w:t xml:space="preserve"> die Manipulation von Speicherbereiche</w:t>
+      </w:r>
+      <w:r>
+        <w:t>n</w:t>
+      </w:r>
+      <w:r>
+        <w:t xml:space="preserve"> </w:t>
+      </w:r>
+      <w:r>
+        <w:t>der</w:t>
+      </w:r>
+      <w:r>
+        <w:t xml:space="preserve"> VM</w:t>
+      </w:r>
+      <w:r>
+        <w:t xml:space="preserve">s ist während der </w:t>
+      </w:r>
+      <w:r>
+        <w:t>Migration möglich und lässt sich</w:t>
+      </w:r>
+      <w:r>
+        <w:t xml:space="preserve"> sogar</w:t>
+      </w:r>
+      <w:r>
+        <w:t xml:space="preserve"> automat</w:t>
+      </w:r>
+      <w:r>
+        <w:t>isieren.\cite{oberheide2008empirical}</w:t>
+      </w:r>
+    </w:p>
+    <w:p>
+      <w:r>
+        <w:t xml:space="preserve">Die </w:t>
+      </w:r>
+      <w:r>
+        <w:t>Notwendigkeit die gesamte virtuelle Netzwerkstruktur</w:t>
+      </w:r>
+      <w:r>
+        <w:t xml:space="preserve"> aus der Ferne umkonfigurieren zu können, </w:t>
+      </w:r>
+      <w:r>
+        <w:t>erschließt</w:t>
+      </w:r>
+      <w:r>
+        <w:t xml:space="preserve"> weitere</w:t>
       </w:r>
       <w:bookmarkStart w:id="0" w:name="_GoBack"/>
       <w:bookmarkEnd w:id="0"/>
+      <w:r>
+        <w:t xml:space="preserve"> </w:t>
+      </w:r>
+      <w:r>
+        <w:t>Angriffsziele</w:t>
+      </w:r>
+      <w:r>
+        <w:t xml:space="preserve">: </w:t>
+      </w:r>
+      <w:r>
+        <w:t>Attacken</w:t>
+      </w:r>
+      <w:r>
+        <w:t xml:space="preserve"> auf die VN-Managementtools durch z.B. Cross-Site-Scripting, SQL-I</w:t>
+      </w:r>
+      <w:r>
+        <w:t>njection etc.</w:t>
+      </w:r>
+      <w:r>
+        <w:t xml:space="preserve"> werden lohnend, da </w:t>
+      </w:r>
+      <w:r>
+        <w:t>auf diese Weise</w:t>
+      </w:r>
+      <w:r>
+        <w:t xml:space="preserve"> effizient Kontrolle über das gesamte Netzwerk gewonnen werden kann.</w:t>
+      </w:r>
     </w:p>
     <w:p/>
     <w:p>
@@ -2123,161 +1884,21 @@
         <w:rPr>
           <w:b/>
         </w:rPr>
-        <w:t>Von User gegen VN</w:t>
-      </w:r>
-    </w:p>
-    <w:p>
-      <w:r>
-        <w:t xml:space="preserve">Aus der </w:t>
-      </w:r>
-      <w:r>
-        <w:t>Notwendigkeit die gesamte virtuelle Netzwerkstruktur</w:t>
-      </w:r>
-      <w:r>
-        <w:t xml:space="preserve"> aus der Ferne </w:t>
-      </w:r>
-      <w:proofErr w:type="spellStart"/>
-      <w:r>
-        <w:t>umkonfigurieren</w:t>
-      </w:r>
-      <w:proofErr w:type="spellEnd"/>
-      <w:r>
-        <w:t xml:space="preserve"> zu können, ergeben sich </w:t>
-      </w:r>
-      <w:r>
-        <w:t>neue</w:t>
-      </w:r>
-      <w:r>
-        <w:t xml:space="preserve"> Verwundbarkeiten</w:t>
-      </w:r>
-      <w:r>
-        <w:t>: Angriffe auf die VN-Managementtools durch z.B. Cross-Site-Scripting, SQL-</w:t>
-      </w:r>
-      <w:proofErr w:type="spellStart"/>
-      <w:r>
-        <w:t>I</w:t>
-      </w:r>
-      <w:r>
-        <w:t>njection</w:t>
-      </w:r>
-      <w:proofErr w:type="spellEnd"/>
-      <w:r>
-        <w:t xml:space="preserve"> etc.</w:t>
-      </w:r>
-      <w:r>
-        <w:t xml:space="preserve"> werden lohnend, da so effizient Kontrolle über das gesamte Netzwerk gewonnen werden kann.</w:t>
+        <w:t>Von User gegen User</w:t>
+      </w:r>
+    </w:p>
+    <w:p>
+      <w:r>
+        <w:t xml:space="preserve">Alles </w:t>
+      </w:r>
+      <w:r>
+        <w:t>h</w:t>
+      </w:r>
+      <w:r>
+        <w:t>erkömmlich?</w:t>
       </w:r>
     </w:p>
     <w:p/>
-    <w:p>
-      <w:r>
-        <w:t>Herkömmliche (User gegen Netzwerk, z.B. manipulierte Nachrichten zur Störung des Netzwerkverkehrs, Erzeugung von Überlast</w:t>
-      </w:r>
-      <w:r>
-        <w:t xml:space="preserve"> (</w:t>
-      </w:r>
-      <w:proofErr w:type="spellStart"/>
-      <w:r>
-        <w:t>Flooding</w:t>
-      </w:r>
-      <w:proofErr w:type="spellEnd"/>
-      <w:r>
-        <w:t xml:space="preserve"> -&gt; </w:t>
-      </w:r>
-      <w:proofErr w:type="spellStart"/>
-      <w:r>
-        <w:t>DoS</w:t>
-      </w:r>
-      <w:proofErr w:type="spellEnd"/>
-      <w:r>
-        <w:t>)</w:t>
-      </w:r>
-      <w:r>
-        <w:t>, …)</w:t>
-      </w:r>
-    </w:p>
-    <w:p>
-      <w:r>
-        <w:t>+ Während der live Migration eines VNs ist eine Man-in-</w:t>
-      </w:r>
-      <w:proofErr w:type="spellStart"/>
-      <w:r>
-        <w:t>the</w:t>
-      </w:r>
-      <w:proofErr w:type="spellEnd"/>
-      <w:r>
-        <w:t>-</w:t>
-      </w:r>
-      <w:proofErr w:type="spellStart"/>
-      <w:r>
-        <w:t>Middle</w:t>
-      </w:r>
-      <w:proofErr w:type="spellEnd"/>
-      <w:r>
-        <w:t xml:space="preserve">-Attacke möglich, mit der Informationen über und Inhalte des </w:t>
-      </w:r>
-      <w:proofErr w:type="spellStart"/>
-      <w:r>
-        <w:t>migrierenen</w:t>
-      </w:r>
-      <w:proofErr w:type="spellEnd"/>
-      <w:r>
-        <w:t xml:space="preserve"> VNs erlangt werden können</w:t>
-      </w:r>
-      <w:proofErr w:type="gramStart"/>
-      <w:r>
-        <w:t>.[</w:t>
-      </w:r>
-      <w:proofErr w:type="gramEnd"/>
-      <w:r>
-        <w:t xml:space="preserve">Vgl. </w:t>
-      </w:r>
-      <w:proofErr w:type="spellStart"/>
-      <w:r>
-        <w:t>natarajansecurity</w:t>
-      </w:r>
-      <w:proofErr w:type="spellEnd"/>
-      <w:r>
-        <w:t>, S. 18]</w:t>
-      </w:r>
-    </w:p>
-    <w:p>
-      <w:r>
-        <w:t>Sogar die Manipulation von Speicherbereiche von VMs ist während der  Migration möglich und lässt sich automatisieren</w:t>
-      </w:r>
-      <w:proofErr w:type="gramStart"/>
-      <w:r>
-        <w:t>.[</w:t>
-      </w:r>
-      <w:proofErr w:type="gramEnd"/>
-      <w:r>
-        <w:t>oberheide2008empirical]</w:t>
-      </w:r>
-    </w:p>
-    <w:p>
-      <w:pPr>
-        <w:rPr>
-          <w:b/>
-        </w:rPr>
-      </w:pPr>
-      <w:r>
-        <w:rPr>
-          <w:b/>
-        </w:rPr>
-        <w:t>Von User gegen User</w:t>
-      </w:r>
-    </w:p>
-    <w:p>
-      <w:r>
-        <w:t xml:space="preserve">Alles </w:t>
-      </w:r>
-      <w:r>
-        <w:t>h</w:t>
-      </w:r>
-      <w:r>
-        <w:t>erkömmlich?</w:t>
-      </w:r>
-    </w:p>
     <w:p/>
     <w:p>
       <w:pPr>
@@ -2402,15 +2023,7 @@
         <w:t>t ausgeführt. Monit</w:t>
       </w:r>
       <w:r>
-        <w:t xml:space="preserve">oring, Spoofing, </w:t>
-      </w:r>
-      <w:proofErr w:type="spellStart"/>
-      <w:r>
-        <w:t>Sniffing</w:t>
-      </w:r>
-      <w:proofErr w:type="spellEnd"/>
-      <w:r>
-        <w:t xml:space="preserve">, </w:t>
+        <w:t xml:space="preserve">oring, Spoofing, Sniffing, </w:t>
       </w:r>
       <w:r>
         <w:t>Manipulation des legitimen Datenverkehrs oder Einschleusen schadhafter Nachrichten</w:t>
@@ -2484,22 +2097,8 @@
           <w:numId w:val="5"/>
         </w:numPr>
       </w:pPr>
-      <w:proofErr w:type="spellStart"/>
-      <w:r>
-        <w:lastRenderedPageBreak/>
-        <w:t>DoS</w:t>
-      </w:r>
-      <w:proofErr w:type="spellEnd"/>
-      <w:r>
-        <w:t xml:space="preserve"> gegen phys. Host kann ggfs. mehrere andere gemeinsam gehostete Virtuelle Netzwerke lahm legen. (</w:t>
-      </w:r>
-      <w:proofErr w:type="spellStart"/>
-      <w:r>
-        <w:t>DoS</w:t>
-      </w:r>
-      <w:proofErr w:type="spellEnd"/>
-      <w:r>
-        <w:t xml:space="preserve"> gegen phys. Host)</w:t>
+      <w:r>
+        <w:t>DoS gegen phys. Host kann ggfs. mehrere andere gemeinsam gehostete Virtuelle Netzwerke lahm legen. (DoS gegen phys. Host)</w:t>
       </w:r>
     </w:p>
     <w:p>
@@ -2511,26 +2110,11 @@
         </w:numPr>
       </w:pPr>
       <w:r>
+        <w:lastRenderedPageBreak/>
         <w:t>Aus ihrer Isolation ausbrechen</w:t>
       </w:r>
       <w:r>
-        <w:t xml:space="preserve"> („break </w:t>
-      </w:r>
-      <w:proofErr w:type="spellStart"/>
-      <w:r>
-        <w:t>of</w:t>
-      </w:r>
-      <w:proofErr w:type="spellEnd"/>
-      <w:r>
-        <w:t xml:space="preserve"> </w:t>
-      </w:r>
-      <w:proofErr w:type="spellStart"/>
-      <w:r>
-        <w:t>isolation</w:t>
-      </w:r>
-      <w:proofErr w:type="spellEnd"/>
-      <w:r>
-        <w:t>“</w:t>
+        <w:t xml:space="preserve"> („break of isolation“</w:t>
       </w:r>
       <w:r>
         <w:t xml:space="preserve"> im ersten Sinn </w:t>
@@ -2563,15 +2147,7 @@
         </w:numPr>
       </w:pPr>
       <w:r>
-        <w:t>Nach Eindringen in oder Übernahme des Hosts kann eine schadhafte VM, dann andere Netzwerkressourcen oder -</w:t>
-      </w:r>
-      <w:proofErr w:type="spellStart"/>
-      <w:r>
-        <w:t>infrastrukturkomponenten</w:t>
-      </w:r>
-      <w:proofErr w:type="spellEnd"/>
-      <w:r>
-        <w:t xml:space="preserve"> angreifen, </w:t>
+        <w:t xml:space="preserve">Nach Eindringen in oder Übernahme des Hosts kann eine schadhafte VM, dann andere Netzwerkressourcen oder -infrastrukturkomponenten angreifen, </w:t>
       </w:r>
       <w:r>
         <w:t>und so beispielsweise Services anderer VMs oder VNs behindern.</w:t>
@@ -2586,23 +2162,7 @@
         </w:numPr>
       </w:pPr>
       <w:r>
-        <w:t xml:space="preserve">Bösartige VM belegt übermäßig Ressourcen -&gt; </w:t>
-      </w:r>
-      <w:proofErr w:type="spellStart"/>
-      <w:r>
-        <w:t>beeinträchtigung</w:t>
-      </w:r>
-      <w:proofErr w:type="spellEnd"/>
-      <w:r>
-        <w:t xml:space="preserve"> </w:t>
-      </w:r>
-      <w:proofErr w:type="spellStart"/>
-      <w:r>
-        <w:t>Cohostet</w:t>
-      </w:r>
-      <w:proofErr w:type="spellEnd"/>
-      <w:r>
-        <w:t xml:space="preserve"> VMs.</w:t>
+        <w:t>Bösartige VM belegt übermäßig Ressourcen -&gt; beeinträchtigung Cohostet VMs.</w:t>
       </w:r>
     </w:p>
     <w:p>
@@ -2623,35 +2183,7 @@
         <w:rPr>
           <w:lang w:val="en-US"/>
         </w:rPr>
-        <w:t xml:space="preserve">Service </w:t>
-      </w:r>
-      <w:proofErr w:type="spellStart"/>
-      <w:r>
-        <w:rPr>
-          <w:lang w:val="en-US"/>
-        </w:rPr>
-        <w:t>reproduzieren</w:t>
-      </w:r>
-      <w:proofErr w:type="spellEnd"/>
-      <w:r>
-        <w:rPr>
-          <w:lang w:val="en-US"/>
-        </w:rPr>
-        <w:t xml:space="preserve"> (</w:t>
-      </w:r>
-      <w:proofErr w:type="spellStart"/>
-      <w:r>
-        <w:rPr>
-          <w:lang w:val="en-US"/>
-        </w:rPr>
-        <w:t>z.B</w:t>
-      </w:r>
-      <w:proofErr w:type="spellEnd"/>
-      <w:r>
-        <w:rPr>
-          <w:lang w:val="en-US"/>
-        </w:rPr>
-        <w:t>. live Video Streaming)</w:t>
+        <w:t>Service reproduzieren (z.B. live Video Streaming)</w:t>
       </w:r>
     </w:p>
     <w:p>
@@ -2720,23 +2252,7 @@
         <w:t xml:space="preserve">durch </w:t>
       </w:r>
       <w:r>
-        <w:t>Cross-VN-</w:t>
-      </w:r>
-      <w:proofErr w:type="spellStart"/>
-      <w:r>
-        <w:t>side</w:t>
-      </w:r>
-      <w:proofErr w:type="spellEnd"/>
-      <w:r>
-        <w:t>-</w:t>
-      </w:r>
-      <w:proofErr w:type="spellStart"/>
-      <w:r>
-        <w:t>channel</w:t>
-      </w:r>
-      <w:proofErr w:type="spellEnd"/>
-      <w:r>
-        <w:t>-</w:t>
+        <w:t>Cross-VN-side-channel-</w:t>
       </w:r>
       <w:r>
         <w:t>Attacken</w:t>
@@ -2778,15 +2294,7 @@
         <w:t>solchen Angriffs</w:t>
       </w:r>
       <w:r>
-        <w:t xml:space="preserve"> findet sich in \</w:t>
-      </w:r>
-      <w:proofErr w:type="spellStart"/>
-      <w:r>
-        <w:t>cite</w:t>
-      </w:r>
-      <w:proofErr w:type="spellEnd"/>
-      <w:r>
-        <w:t>{</w:t>
+        <w:t xml:space="preserve"> findet sich in \cite{</w:t>
       </w:r>
       <w:r>
         <w:t>ristenpart2009hey</w:t>
@@ -2810,31 +2318,7 @@
         </w:numPr>
       </w:pPr>
       <w:r>
-        <w:t xml:space="preserve">Durch Eindringen oder Übernehmen gewisser Ressourcen des gemeinsamen phys. Hosts kann eine schadhafte VM ggfs. Verwundbarkeiten anderer VMs ausnutzen oder </w:t>
-      </w:r>
-      <w:proofErr w:type="spellStart"/>
-      <w:r>
-        <w:t>side</w:t>
-      </w:r>
-      <w:proofErr w:type="spellEnd"/>
-      <w:r>
-        <w:t xml:space="preserve"> </w:t>
-      </w:r>
-      <w:proofErr w:type="spellStart"/>
-      <w:r>
-        <w:t>channel</w:t>
-      </w:r>
-      <w:proofErr w:type="spellEnd"/>
-      <w:r>
-        <w:t xml:space="preserve"> Angriffe[ANGABE?] starten, um Informationen zu gewinnen oder Daten zu manipulieren. (vs. </w:t>
-      </w:r>
-      <w:proofErr w:type="spellStart"/>
-      <w:r>
-        <w:t>Vertraulicheit</w:t>
-      </w:r>
-      <w:proofErr w:type="spellEnd"/>
-      <w:r>
-        <w:t>, Integrität)</w:t>
+        <w:t>Durch Eindringen oder Übernehmen gewisser Ressourcen des gemeinsamen phys. Hosts kann eine schadhafte VM ggfs. Verwundbarkeiten anderer VMs ausnutzen oder side channel Angriffe[ANGABE?] starten, um Informationen zu gewinnen oder Daten zu manipulieren. (vs. Vertraulicheit, Integrität)</w:t>
       </w:r>
     </w:p>
     <w:p>
@@ -2845,13 +2329,8 @@
           <w:numId w:val="5"/>
         </w:numPr>
       </w:pPr>
-      <w:proofErr w:type="spellStart"/>
-      <w:r>
-        <w:t>DoS</w:t>
-      </w:r>
-      <w:proofErr w:type="spellEnd"/>
-      <w:r>
-        <w:t>. Gemeinsam geteilte Ressourcen wie CPU, Haupt- und Hintergrundspeicher oder Substratnetzwerk.</w:t>
+      <w:r>
+        <w:t>DoS. Gemeinsam geteilte Ressourcen wie CPU, Haupt- und Hintergrundspeicher oder Substratnetzwerk.</w:t>
       </w:r>
       <w:r>
         <w:t xml:space="preserve"> (vs. Verfügbarkeit)</w:t>
@@ -2861,31 +2340,7 @@
       </w:r>
       <w:r>
         <w:br/>
-        <w:t>(</w:t>
-      </w:r>
-      <w:proofErr w:type="spellStart"/>
-      <w:r>
-        <w:t>DoS</w:t>
-      </w:r>
-      <w:proofErr w:type="spellEnd"/>
-      <w:r>
-        <w:t xml:space="preserve"> gegen andere VMs via </w:t>
-      </w:r>
-      <w:proofErr w:type="spellStart"/>
-      <w:r>
-        <w:t>DoS</w:t>
-      </w:r>
-      <w:proofErr w:type="spellEnd"/>
-      <w:r>
-        <w:t xml:space="preserve"> gegen Host oder via gezielte </w:t>
-      </w:r>
-      <w:proofErr w:type="spellStart"/>
-      <w:r>
-        <w:t>Exploits</w:t>
-      </w:r>
-      <w:proofErr w:type="spellEnd"/>
-      <w:r>
-        <w:t xml:space="preserve"> gegen einzelne VMs bzw. gegen Netzwerkkarte)</w:t>
+        <w:t>(DoS gegen andere VMs via DoS gegen Host oder via gezielte Exploits gegen einzelne VMs bzw. gegen Netzwerkkarte)</w:t>
       </w:r>
     </w:p>
     <w:p>
@@ -2896,13 +2351,8 @@
           <w:numId w:val="5"/>
         </w:numPr>
       </w:pPr>
-      <w:proofErr w:type="spellStart"/>
-      <w:r>
-        <w:t>Virt</w:t>
-      </w:r>
-      <w:proofErr w:type="spellEnd"/>
-      <w:r>
-        <w:t xml:space="preserve">. Netzwerkkarten. Jede VM kann potentiell den gesamten Verkehr aller VMs auf dem phys. Netzwerkkarte sehen. </w:t>
+      <w:r>
+        <w:t xml:space="preserve">Virt. Netzwerkkarten. Jede VM kann potentiell den gesamten Verkehr aller VMs auf dem phys. Netzwerkkarte sehen. </w:t>
       </w:r>
       <w:r>
         <w:t>(vs. Vertraulichkeit)</w:t>
@@ -2941,23 +2391,7 @@
         </w:numPr>
       </w:pPr>
       <w:r>
-        <w:t xml:space="preserve">Ggfs. Monitoring anderer VMs via zugrundeliegendem Substratnetzwerk („break </w:t>
-      </w:r>
-      <w:proofErr w:type="spellStart"/>
-      <w:r>
-        <w:t>of</w:t>
-      </w:r>
-      <w:proofErr w:type="spellEnd"/>
-      <w:r>
-        <w:t xml:space="preserve"> </w:t>
-      </w:r>
-      <w:proofErr w:type="spellStart"/>
-      <w:r>
-        <w:t>isolation</w:t>
-      </w:r>
-      <w:proofErr w:type="spellEnd"/>
-      <w:r>
-        <w:t>“ im zweiten Sinn)</w:t>
+        <w:t>Ggfs. Monitoring anderer VMs via zugrundeliegendem Substratnetzwerk („break of isolation“ im zweiten Sinn)</w:t>
       </w:r>
       <w:r>
         <w:t xml:space="preserve"> [</w:t>
@@ -2978,31 +2412,7 @@
         </w:numPr>
       </w:pPr>
       <w:r>
-        <w:t xml:space="preserve"> „Break </w:t>
-      </w:r>
-      <w:proofErr w:type="spellStart"/>
-      <w:r>
-        <w:t>of</w:t>
-      </w:r>
-      <w:proofErr w:type="spellEnd"/>
-      <w:r>
-        <w:t xml:space="preserve"> </w:t>
-      </w:r>
-      <w:proofErr w:type="spellStart"/>
-      <w:r>
-        <w:t>isolation</w:t>
-      </w:r>
-      <w:proofErr w:type="spellEnd"/>
-      <w:r>
-        <w:t xml:space="preserve">“. VM kann andere VMs </w:t>
-      </w:r>
-      <w:proofErr w:type="spellStart"/>
-      <w:r>
-        <w:t>monitoren</w:t>
-      </w:r>
-      <w:proofErr w:type="spellEnd"/>
-      <w:r>
-        <w:t xml:space="preserve"> oder in die phys. Hostmaschine eindringen</w:t>
+        <w:t xml:space="preserve"> „Break of isolation“. VM kann andere VMs monitoren oder in die phys. Hostmaschine eindringen</w:t>
       </w:r>
     </w:p>
     <w:p>
@@ -3013,24 +2423,14 @@
           <w:numId w:val="5"/>
         </w:numPr>
       </w:pPr>
-      <w:proofErr w:type="spellStart"/>
       <w:r>
         <w:t>Sniffing</w:t>
       </w:r>
-      <w:proofErr w:type="spellEnd"/>
-      <w:r>
-        <w:t xml:space="preserve"> via </w:t>
-      </w:r>
-      <w:proofErr w:type="spellStart"/>
-      <w:r>
-        <w:t>Wire</w:t>
-      </w:r>
-      <w:r>
-        <w:t>shark</w:t>
-      </w:r>
-      <w:proofErr w:type="spellEnd"/>
-      <w:r>
-        <w:t>[orebaugh2006wireshark] und Spoofing (z.B. auf ARP-Ebene[whalen2001introduction])</w:t>
+      <w:r>
+        <w:t xml:space="preserve"> via Wire</w:t>
+      </w:r>
+      <w:r>
+        <w:t>shark[orebaugh2006wireshark] und Spoofing (z.B. auf ARP-Ebene[whalen2001introduction])</w:t>
       </w:r>
     </w:p>
     <w:p>
@@ -3044,24 +2444,11 @@
       <w:r>
         <w:t xml:space="preserve">Gefahr einer </w:t>
       </w:r>
-      <w:proofErr w:type="spellStart"/>
       <w:r>
         <w:t>Malewarei</w:t>
       </w:r>
       <w:r>
-        <w:t>nfektion</w:t>
-      </w:r>
-      <w:proofErr w:type="spellEnd"/>
-      <w:r>
-        <w:t xml:space="preserve"> der VM groß, da viele andere VMs potentiell offene Verwundbarkeiten aufweisen (</w:t>
-      </w:r>
-      <w:proofErr w:type="spellStart"/>
-      <w:r>
-        <w:t>Patchmanagement</w:t>
-      </w:r>
-      <w:proofErr w:type="spellEnd"/>
-      <w:r>
-        <w:t xml:space="preserve"> schwer[erst später sagen]). Infektion breitet sich via gemeinsame Ressourcen ggfs. schneller aus.</w:t>
+        <w:t>nfektion der VM groß, da viele andere VMs potentiell offene Verwundbarkeiten aufweisen (Patchmanagement schwer[erst später sagen]). Infektion breitet sich via gemeinsame Ressourcen ggfs. schneller aus.</w:t>
       </w:r>
     </w:p>
     <w:p>
@@ -3073,15 +2460,7 @@
         </w:numPr>
       </w:pPr>
       <w:r>
-        <w:t xml:space="preserve">In virtualisierten Umgebungen sind einzelne </w:t>
-      </w:r>
-      <w:proofErr w:type="spellStart"/>
-      <w:r>
-        <w:t>virt</w:t>
-      </w:r>
-      <w:proofErr w:type="spellEnd"/>
-      <w:r>
-        <w:t>. Netzwerke voneinander</w:t>
+        <w:t>In virtualisierten Umgebungen sind einzelne virt. Netzwerke voneinander</w:t>
       </w:r>
       <w:r>
         <w:t xml:space="preserve"> logisch</w:t>
@@ -3095,21 +2474,8 @@
       <w:r>
         <w:t xml:space="preserve">soliert. </w:t>
       </w:r>
-      <w:proofErr w:type="spellStart"/>
-      <w:r>
-        <w:t>Virt</w:t>
-      </w:r>
-      <w:proofErr w:type="spellEnd"/>
-      <w:r>
-        <w:t xml:space="preserve">. Maschinen verschiedener </w:t>
-      </w:r>
-      <w:proofErr w:type="spellStart"/>
-      <w:r>
-        <w:t>virt</w:t>
-      </w:r>
-      <w:proofErr w:type="spellEnd"/>
-      <w:r>
-        <w:t>. Netzwerke können</w:t>
+      <w:r>
+        <w:t>Virt. Maschinen verschiedener virt. Netzwerke können</w:t>
       </w:r>
       <w:r>
         <w:t xml:space="preserve"> sich</w:t>
@@ -3136,23 +2502,7 @@
         </w:numPr>
       </w:pPr>
       <w:r>
-        <w:t xml:space="preserve">Auf diese Weise können sich Infektionen auch über Grenzen des </w:t>
-      </w:r>
-      <w:proofErr w:type="spellStart"/>
-      <w:r>
-        <w:t>virt</w:t>
-      </w:r>
-      <w:proofErr w:type="spellEnd"/>
-      <w:r>
-        <w:t xml:space="preserve">. Netzes / auch auf andere </w:t>
-      </w:r>
-      <w:proofErr w:type="spellStart"/>
-      <w:r>
-        <w:t>virt</w:t>
-      </w:r>
-      <w:proofErr w:type="spellEnd"/>
-      <w:r>
-        <w:t>. Netze ausbreiten.</w:t>
+        <w:t>Auf diese Weise können sich Infektionen auch über Grenzen des virt. Netzes / auch auf andere virt. Netze ausbreiten.</w:t>
       </w:r>
     </w:p>
     <w:p>
@@ -3176,16 +2526,7 @@
         </w:numPr>
       </w:pPr>
       <w:r>
-        <w:lastRenderedPageBreak/>
-        <w:t xml:space="preserve">Ungenügendes Zugangskontrollsystem kann </w:t>
-      </w:r>
-      <w:proofErr w:type="spellStart"/>
-      <w:r>
-        <w:t>root</w:t>
-      </w:r>
-      <w:proofErr w:type="spellEnd"/>
-      <w:r>
-        <w:t xml:space="preserve"> der VM A dazu berechtigen</w:t>
+        <w:t>Ungenügendes Zugangskontrollsystem kann root der VM A dazu berechtigen</w:t>
       </w:r>
       <w:r>
         <w:t xml:space="preserve"> </w:t>
@@ -3203,6 +2544,7 @@
         </w:numPr>
       </w:pPr>
       <w:r>
+        <w:lastRenderedPageBreak/>
         <w:t>Wenn VM den Host kontrolliert, dann auch andere VMs auf selben Host (siehe Teil ‚phys. Host gegen VM‘)</w:t>
       </w:r>
     </w:p>
@@ -3262,21 +2604,7 @@
         <w:rPr>
           <w:b/>
         </w:rPr>
-        <w:t xml:space="preserve"> -&gt; </w:t>
-      </w:r>
-      <w:proofErr w:type="spellStart"/>
-      <w:r>
-        <w:rPr>
-          <w:b/>
-        </w:rPr>
-        <w:t>Referenzierung</w:t>
-      </w:r>
-      <w:proofErr w:type="spellEnd"/>
-      <w:r>
-        <w:rPr>
-          <w:b/>
-        </w:rPr>
-        <w:t xml:space="preserve"> im Kapitel „VNE-relevant“</w:t>
+        <w:t xml:space="preserve"> -&gt; Referenzierung im Kapitel „VNE-relevant“</w:t>
       </w:r>
     </w:p>
     <w:p/>
@@ -3369,15 +2697,7 @@
         </w:numPr>
       </w:pPr>
       <w:r>
-        <w:t xml:space="preserve">JEWEILS NOCH </w:t>
-      </w:r>
-      <w:proofErr w:type="gramStart"/>
-      <w:r>
-        <w:t>WEITER</w:t>
-      </w:r>
-      <w:proofErr w:type="gramEnd"/>
-      <w:r>
-        <w:t xml:space="preserve"> AUSFÜHREN. BEISPIELE.</w:t>
+        <w:t>JEWEILS NOCH WEITER AUSFÜHREN. BEISPIELE.</w:t>
       </w:r>
     </w:p>
     <w:p>
@@ -3389,34 +2709,10 @@
         </w:numPr>
       </w:pPr>
       <w:r>
-        <w:t xml:space="preserve">Aus der Möglichkeit die gesamte virtuelle Netzwerkumgebung aus der Ferne </w:t>
-      </w:r>
-      <w:proofErr w:type="spellStart"/>
-      <w:r>
-        <w:t>umkonfigurieren</w:t>
-      </w:r>
-      <w:proofErr w:type="spellEnd"/>
-      <w:r>
-        <w:t xml:space="preserve"> zu können, ergeben sich weitere Verwundbarkeiten</w:t>
-      </w:r>
-      <w:r>
-        <w:t xml:space="preserve"> durch Cross-site </w:t>
-      </w:r>
-      <w:proofErr w:type="spellStart"/>
-      <w:r>
-        <w:t>scripting</w:t>
-      </w:r>
-      <w:proofErr w:type="spellEnd"/>
-      <w:r>
-        <w:t xml:space="preserve">, SQL </w:t>
-      </w:r>
-      <w:proofErr w:type="spellStart"/>
-      <w:r>
-        <w:t>injection</w:t>
-      </w:r>
-      <w:proofErr w:type="spellEnd"/>
-      <w:r>
-        <w:t xml:space="preserve"> etc.</w:t>
+        <w:t>Aus der Möglichkeit die gesamte virtuelle Netzwerkumgebung aus der Ferne umkonfigurieren zu können, ergeben sich weitere Verwundbarkeiten</w:t>
+      </w:r>
+      <w:r>
+        <w:t xml:space="preserve"> durch Cross-site scripting, SQL injection etc.</w:t>
       </w:r>
       <w:r>
         <w:t xml:space="preserve"> -&gt; Angriffe auf das Management-Tool</w:t>
@@ -3433,21 +2729,8 @@
           <w:numId w:val="7"/>
         </w:numPr>
       </w:pPr>
-      <w:proofErr w:type="spellStart"/>
-      <w:r>
-        <w:t>Rootkits</w:t>
-      </w:r>
-      <w:proofErr w:type="spellEnd"/>
-      <w:r>
-        <w:t xml:space="preserve">. Gewähren </w:t>
-      </w:r>
-      <w:proofErr w:type="spellStart"/>
-      <w:r>
-        <w:t>root</w:t>
-      </w:r>
-      <w:proofErr w:type="spellEnd"/>
-      <w:r>
-        <w:t xml:space="preserve">/Admin Zugang zum physischen Host. </w:t>
+      <w:r>
+        <w:t xml:space="preserve">Rootkits. Gewähren root/Admin Zugang zum physischen Host. </w:t>
       </w:r>
     </w:p>
     <w:p>
@@ -3459,23 +2742,7 @@
         </w:numPr>
       </w:pPr>
       <w:r>
-        <w:t xml:space="preserve">Wenn </w:t>
-      </w:r>
-      <w:proofErr w:type="spellStart"/>
-      <w:r>
-        <w:t>Rootkit</w:t>
-      </w:r>
-      <w:proofErr w:type="spellEnd"/>
-      <w:r>
-        <w:t xml:space="preserve"> den </w:t>
-      </w:r>
-      <w:proofErr w:type="spellStart"/>
-      <w:r>
-        <w:t>Hypervisor</w:t>
-      </w:r>
-      <w:proofErr w:type="spellEnd"/>
-      <w:r>
-        <w:t xml:space="preserve"> kompromittiert, kann Kontrolle über alle gehosteten VMs erlangt werden.</w:t>
+        <w:t>Wenn Rootkit den Hypervisor kompromittiert, kann Kontrolle über alle gehosteten VMs erlangt werden.</w:t>
       </w:r>
       <w:r>
         <w:t xml:space="preserve"> (Host gegen</w:t>
@@ -3499,15 +2766,7 @@
         <w:t xml:space="preserve"> agiert ggfs. als</w:t>
       </w:r>
       <w:r>
-        <w:t xml:space="preserve"> </w:t>
-      </w:r>
-      <w:proofErr w:type="spellStart"/>
-      <w:r>
-        <w:t>Rootkit</w:t>
-      </w:r>
-      <w:proofErr w:type="spellEnd"/>
-      <w:r>
-        <w:t>.</w:t>
+        <w:t xml:space="preserve"> Rootkit.</w:t>
       </w:r>
       <w:r>
         <w:t xml:space="preserve"> (VM gegen </w:t>
@@ -3525,23 +2784,7 @@
         </w:numPr>
       </w:pPr>
       <w:r>
-        <w:t>Vorbereitung für weitere Angriffe (</w:t>
-      </w:r>
-      <w:proofErr w:type="spellStart"/>
-      <w:r>
-        <w:t>DoS</w:t>
-      </w:r>
-      <w:proofErr w:type="spellEnd"/>
-      <w:r>
-        <w:t xml:space="preserve">, </w:t>
-      </w:r>
-      <w:proofErr w:type="spellStart"/>
-      <w:r>
-        <w:t>Sniffing</w:t>
-      </w:r>
-      <w:proofErr w:type="spellEnd"/>
-      <w:r>
-        <w:t>,…)</w:t>
+        <w:t>Vorbereitung für weitere Angriffe (DoS, Sniffing,…)</w:t>
       </w:r>
     </w:p>
     <w:p>
@@ -3553,15 +2796,7 @@
         </w:numPr>
       </w:pPr>
       <w:r>
-        <w:t xml:space="preserve">Beispiel </w:t>
-      </w:r>
-      <w:proofErr w:type="spellStart"/>
-      <w:r>
-        <w:t>BluePill</w:t>
-      </w:r>
-      <w:proofErr w:type="spellEnd"/>
-      <w:r>
-        <w:t xml:space="preserve"> [</w:t>
+        <w:t>Beispiel BluePill [</w:t>
       </w:r>
       <w:r>
         <w:t>rutkowska2008bluepilling</w:t>
@@ -3612,23 +2847,10 @@
         <w:t>Snapshot-Problem.</w:t>
       </w:r>
       <w:r>
-        <w:t xml:space="preserve"> </w:t>
-      </w:r>
-      <w:proofErr w:type="spellStart"/>
-      <w:r>
-        <w:t>Momentanaufnahme</w:t>
-      </w:r>
-      <w:proofErr w:type="spellEnd"/>
-      <w:r>
-        <w:t xml:space="preserve"> der </w:t>
-      </w:r>
-      <w:proofErr w:type="spellStart"/>
-      <w:r>
-        <w:t>virt</w:t>
-      </w:r>
-      <w:proofErr w:type="spellEnd"/>
-      <w:r>
-        <w:t>. Maschine für Backup- oder Migrationszwecke</w:t>
+        <w:t xml:space="preserve"> Momentanaufnahme</w:t>
+      </w:r>
+      <w:r>
+        <w:t xml:space="preserve"> der virt. Maschine für Backup- oder Migrationszwecke</w:t>
       </w:r>
       <w:r>
         <w:t>.</w:t>
@@ -3682,15 +2904,7 @@
         </w:numPr>
       </w:pPr>
       <w:r>
-        <w:t xml:space="preserve">Probleme bei </w:t>
-      </w:r>
-      <w:proofErr w:type="spellStart"/>
-      <w:r>
-        <w:t>Patchmanagement</w:t>
-      </w:r>
-      <w:proofErr w:type="spellEnd"/>
-      <w:r>
-        <w:t xml:space="preserve"> </w:t>
+        <w:t xml:space="preserve">Probleme bei Patchmanagement </w:t>
       </w:r>
     </w:p>
     <w:p>
@@ -3714,15 +2928,7 @@
         </w:numPr>
       </w:pPr>
       <w:r>
-        <w:t xml:space="preserve">Erhalten keine Patches am </w:t>
-      </w:r>
-      <w:proofErr w:type="spellStart"/>
-      <w:r>
-        <w:t>Patchday</w:t>
-      </w:r>
-      <w:proofErr w:type="spellEnd"/>
-      <w:r>
-        <w:t>.</w:t>
+        <w:t>Erhalten keine Patches am Patchday.</w:t>
       </w:r>
     </w:p>
     <w:p>
@@ -3734,15 +2940,7 @@
         </w:numPr>
       </w:pPr>
       <w:r>
-        <w:t xml:space="preserve">Würmer infizieren meist relativ schnell alle verwundbaren Systeme. Geht die VM danach offline wird Malware darin nicht entfernt und die </w:t>
-      </w:r>
-      <w:proofErr w:type="spellStart"/>
-      <w:r>
-        <w:t>Wurminfektionwelle</w:t>
-      </w:r>
-      <w:proofErr w:type="spellEnd"/>
-      <w:r>
-        <w:t xml:space="preserve"> startet beim erneuten Onlinegehen der VM.</w:t>
+        <w:t>Würmer infizieren meist relativ schnell alle verwundbaren Systeme. Geht die VM danach offline wird Malware darin nicht entfernt und die Wurminfektionwelle startet beim erneuten Onlinegehen der VM.</w:t>
       </w:r>
     </w:p>
     <w:p>
@@ -3754,15 +2952,7 @@
         </w:numPr>
       </w:pPr>
       <w:r>
-        <w:t>Rücksetzen/</w:t>
-      </w:r>
-      <w:proofErr w:type="spellStart"/>
-      <w:r>
-        <w:t>rollback</w:t>
-      </w:r>
-      <w:proofErr w:type="spellEnd"/>
-      <w:r>
-        <w:t xml:space="preserve"> einer VM kann zwischenzeitlich gepatchte Schwachstellen wieder offenbaren (Snapshot-Problem)</w:t>
+        <w:t>Rücksetzen/rollback einer VM kann zwischenzeitlich gepatchte Schwachstellen wieder offenbaren (Snapshot-Problem)</w:t>
       </w:r>
     </w:p>
     <w:p>
@@ -3774,47 +2964,7 @@
         </w:numPr>
       </w:pPr>
       <w:r>
-        <w:t>Mehr dazu auf [</w:t>
-      </w:r>
-      <w:proofErr w:type="spellStart"/>
-      <w:r>
-        <w:t>When</w:t>
-      </w:r>
-      <w:proofErr w:type="spellEnd"/>
-      <w:r>
-        <w:t xml:space="preserve"> </w:t>
-      </w:r>
-      <w:proofErr w:type="spellStart"/>
-      <w:r>
-        <w:t>virtual</w:t>
-      </w:r>
-      <w:proofErr w:type="spellEnd"/>
-      <w:r>
-        <w:t xml:space="preserve"> </w:t>
-      </w:r>
-      <w:proofErr w:type="spellStart"/>
-      <w:r>
-        <w:t>is</w:t>
-      </w:r>
-      <w:proofErr w:type="spellEnd"/>
-      <w:r>
-        <w:t xml:space="preserve"> </w:t>
-      </w:r>
-      <w:proofErr w:type="spellStart"/>
-      <w:r>
-        <w:t>harder</w:t>
-      </w:r>
-      <w:proofErr w:type="spellEnd"/>
-      <w:r>
-        <w:t xml:space="preserve"> </w:t>
-      </w:r>
-      <w:proofErr w:type="spellStart"/>
-      <w:r>
-        <w:t>then</w:t>
-      </w:r>
-      <w:proofErr w:type="spellEnd"/>
-      <w:r>
-        <w:t xml:space="preserve"> real, S. 4]</w:t>
+        <w:t>Mehr dazu auf [When virtual is harder then real, S. 4]</w:t>
       </w:r>
     </w:p>
     <w:p>
@@ -3825,11 +2975,9 @@
           <w:numId w:val="7"/>
         </w:numPr>
       </w:pPr>
-      <w:proofErr w:type="spellStart"/>
       <w:r>
         <w:t>Sniffing</w:t>
       </w:r>
-      <w:proofErr w:type="spellEnd"/>
     </w:p>
     <w:p>
       <w:pPr>
@@ -3876,15 +3024,7 @@
         </w:numPr>
       </w:pPr>
       <w:r>
-        <w:t xml:space="preserve">Da </w:t>
-      </w:r>
-      <w:proofErr w:type="spellStart"/>
-      <w:r>
-        <w:t>virt</w:t>
-      </w:r>
-      <w:proofErr w:type="spellEnd"/>
-      <w:r>
-        <w:t>. Netzwerk oftmals via Cloudcomputing abgewickelt wird.</w:t>
+        <w:t>Da virt. Netzwerk oftmals via Cloudcomputing abgewickelt wird.</w:t>
       </w:r>
     </w:p>
     <w:p>
@@ -3895,13 +3035,8 @@
           <w:numId w:val="7"/>
         </w:numPr>
       </w:pPr>
-      <w:proofErr w:type="spellStart"/>
-      <w:r>
-        <w:t>Logging</w:t>
-      </w:r>
-      <w:proofErr w:type="spellEnd"/>
-      <w:r>
-        <w:t>: Daten der VM bleiben ggfs. auch nach Migration auf dem Host.</w:t>
+      <w:r>
+        <w:t>Logging: Daten der VM bleiben ggfs. auch nach Migration auf dem Host.</w:t>
       </w:r>
     </w:p>
     <w:p/>
@@ -3916,7 +3051,6 @@
         <w:rPr>
           <w:b/>
         </w:rPr>
-        <w:lastRenderedPageBreak/>
         <w:t xml:space="preserve">Organisatorische </w:t>
       </w:r>
       <w:r>
@@ -3935,6 +3069,7 @@
         </w:numPr>
       </w:pPr>
       <w:r>
+        <w:lastRenderedPageBreak/>
         <w:t>Siehe auch „Alltagsgefahren“</w:t>
       </w:r>
     </w:p>
@@ -3971,15 +3106,7 @@
         </w:numPr>
       </w:pPr>
       <w:r>
-        <w:t xml:space="preserve">Sicherheitsanforderung „Kein </w:t>
-      </w:r>
-      <w:proofErr w:type="spellStart"/>
-      <w:r>
-        <w:t>Kohosting</w:t>
-      </w:r>
-      <w:proofErr w:type="spellEnd"/>
-      <w:r>
-        <w:t xml:space="preserve"> (mit XY)“ -&gt; </w:t>
+        <w:t xml:space="preserve">Sicherheitsanforderung „Kein Kohosting (mit XY)“ -&gt; </w:t>
       </w:r>
       <w:r>
         <w:t>nur 1 VM</w:t>
@@ -4039,15 +3166,7 @@
         <w:t xml:space="preserve">unerwarteten </w:t>
       </w:r>
       <w:r>
-        <w:t xml:space="preserve">Lastspitzen (oder </w:t>
-      </w:r>
-      <w:proofErr w:type="spellStart"/>
-      <w:r>
-        <w:t>DDoS</w:t>
-      </w:r>
-      <w:proofErr w:type="spellEnd"/>
-      <w:r>
-        <w:t>-Angriffen) Verfügbarkeit gewährleisten zu können, über das Angebot an den Sicherheitsrichtlinien des Unternehmens entsprechenden phys. Hosts hinaus skaliert werden.</w:t>
+        <w:t>Lastspitzen (oder DDoS-Angriffen) Verfügbarkeit gewährleisten zu können, über das Angebot an den Sicherheitsrichtlinien des Unternehmens entsprechenden phys. Hosts hinaus skaliert werden.</w:t>
       </w:r>
       <w:r>
         <w:t xml:space="preserve"> Die Möglichkeit der Skalierbarkeit verleitet womöglich in Situationen, in denen anderweitig ein Ausfall hinzunehmen wäre, dazu Sicherheitsrichtlinien zu unterwandern.</w:t>
@@ -4095,15 +3214,7 @@
         <w:t xml:space="preserve">astbedingt) </w:t>
       </w:r>
       <w:r>
-        <w:t xml:space="preserve">in ein Land </w:t>
-      </w:r>
-      <w:proofErr w:type="spellStart"/>
-      <w:r>
-        <w:t>gemappt</w:t>
-      </w:r>
-      <w:proofErr w:type="spellEnd"/>
-      <w:r>
-        <w:t xml:space="preserve"> werden, </w:t>
+        <w:t xml:space="preserve">in ein Land gemappt werden, </w:t>
       </w:r>
       <w:r>
         <w:t xml:space="preserve">welches mit den </w:t>
@@ -4118,15 +3229,7 @@
         <w:t xml:space="preserve">zu Datenschutz, Privatsphäre oder </w:t>
       </w:r>
       <w:r>
-        <w:t>IT-</w:t>
-      </w:r>
-      <w:proofErr w:type="spellStart"/>
-      <w:r>
-        <w:t>Securitystandards</w:t>
-      </w:r>
-      <w:proofErr w:type="spellEnd"/>
-      <w:r>
-        <w:t xml:space="preserve"> </w:t>
+        <w:t xml:space="preserve">IT-Securitystandards </w:t>
       </w:r>
       <w:r>
         <w:t xml:space="preserve">nicht vereinbar ist. </w:t>
@@ -4141,23 +3244,7 @@
         </w:numPr>
       </w:pPr>
       <w:r>
-        <w:t>Aus technischen Gefahren resultierende Risiken (</w:t>
-      </w:r>
-      <w:proofErr w:type="spellStart"/>
-      <w:r>
-        <w:t>Sniffing</w:t>
-      </w:r>
-      <w:proofErr w:type="spellEnd"/>
-      <w:r>
-        <w:t xml:space="preserve"> vs. Datenschutz, </w:t>
-      </w:r>
-      <w:proofErr w:type="spellStart"/>
-      <w:r>
-        <w:t>Leaks</w:t>
-      </w:r>
-      <w:proofErr w:type="spellEnd"/>
-      <w:r>
-        <w:t>, …)</w:t>
+        <w:t>Aus technischen Gefahren resultierende Risiken (Sniffing vs. Datenschutz, Leaks, …)</w:t>
       </w:r>
     </w:p>
     <w:p/>
@@ -4280,48 +3367,19 @@
         <w:t xml:space="preserve">live </w:t>
       </w:r>
       <w:r>
-        <w:t>Migration eines VNs ist eine Man-in-</w:t>
-      </w:r>
-      <w:proofErr w:type="spellStart"/>
-      <w:r>
-        <w:t>the</w:t>
-      </w:r>
-      <w:proofErr w:type="spellEnd"/>
-      <w:r>
-        <w:t>-</w:t>
-      </w:r>
-      <w:proofErr w:type="spellStart"/>
-      <w:r>
-        <w:t>Middle</w:t>
-      </w:r>
-      <w:proofErr w:type="spellEnd"/>
-      <w:r>
-        <w:t>-Attacke möglich</w:t>
+        <w:t>Migration eines VNs ist eine Man-in-the-Middle-Attacke möglich</w:t>
       </w:r>
       <w:r>
         <w:t xml:space="preserve">, </w:t>
       </w:r>
       <w:r>
-        <w:t xml:space="preserve">mit der Informationen über und Inhalte des </w:t>
-      </w:r>
-      <w:proofErr w:type="spellStart"/>
-      <w:r>
-        <w:t>migrierenen</w:t>
-      </w:r>
-      <w:proofErr w:type="spellEnd"/>
-      <w:r>
-        <w:t xml:space="preserve"> VNs erlangt werden können.[</w:t>
+        <w:t>mit der Informationen über und Inhalte des migrierenen VNs erlangt werden können.[</w:t>
       </w:r>
       <w:r>
         <w:t xml:space="preserve">Vgl. </w:t>
       </w:r>
-      <w:proofErr w:type="spellStart"/>
-      <w:r>
-        <w:t>natarajansecurity</w:t>
-      </w:r>
-      <w:proofErr w:type="spellEnd"/>
-      <w:r>
-        <w:t xml:space="preserve">, S. </w:t>
+      <w:r>
+        <w:t xml:space="preserve">natarajansecurity, S. </w:t>
       </w:r>
       <w:r>
         <w:t>18</w:t>
@@ -4351,7 +3409,7 @@
         <w:t xml:space="preserve">VMs </w:t>
       </w:r>
       <w:r>
-        <w:t xml:space="preserve">ist während der </w:t>
+        <w:t>ist während der</w:t>
       </w:r>
       <w:r>
         <w:t xml:space="preserve"> </w:t>
@@ -4456,15 +3514,7 @@
         </w:numPr>
       </w:pPr>
       <w:r>
-        <w:t xml:space="preserve">Überfluten -&gt; </w:t>
-      </w:r>
-      <w:proofErr w:type="spellStart"/>
-      <w:r>
-        <w:t>DoS</w:t>
-      </w:r>
-      <w:proofErr w:type="spellEnd"/>
-      <w:r>
-        <w:t>. (Herkömml</w:t>
+        <w:t>Überfluten -&gt; DoS. (Herkömml</w:t>
       </w:r>
       <w:r>
         <w:t>i</w:t>
@@ -4487,32 +3537,11 @@
       <w:r>
         <w:t xml:space="preserve"> </w:t>
       </w:r>
-      <w:proofErr w:type="spellStart"/>
-      <w:r>
-        <w:t>Codeexpliots</w:t>
-      </w:r>
-      <w:proofErr w:type="spellEnd"/>
-      <w:r>
-        <w:t xml:space="preserve"> wie </w:t>
-      </w:r>
-      <w:proofErr w:type="spellStart"/>
-      <w:r>
-        <w:t>Bufferoverflows</w:t>
-      </w:r>
-      <w:proofErr w:type="spellEnd"/>
-      <w:r>
-        <w:t xml:space="preserve"> etc.)</w:t>
-      </w:r>
-      <w:r>
-        <w:t xml:space="preserve"> -&gt; </w:t>
-      </w:r>
-      <w:proofErr w:type="spellStart"/>
-      <w:r>
-        <w:t>DoS</w:t>
-      </w:r>
-      <w:proofErr w:type="spellEnd"/>
-      <w:r>
-        <w:t>.</w:t>
+      <w:r>
+        <w:t>Codeexpliots wie Bufferoverflows etc.)</w:t>
+      </w:r>
+      <w:r>
+        <w:t xml:space="preserve"> -&gt; DoS.</w:t>
       </w:r>
     </w:p>
     <w:p>
@@ -4536,23 +3565,7 @@
         </w:numPr>
       </w:pPr>
       <w:r>
-        <w:t xml:space="preserve">Bösartige VM belegt übermäßig Ressourcen -&gt; </w:t>
-      </w:r>
-      <w:proofErr w:type="spellStart"/>
-      <w:r>
-        <w:t>beeinträchtigung</w:t>
-      </w:r>
-      <w:proofErr w:type="spellEnd"/>
-      <w:r>
-        <w:t xml:space="preserve"> </w:t>
-      </w:r>
-      <w:proofErr w:type="spellStart"/>
-      <w:r>
-        <w:t>Cohostet</w:t>
-      </w:r>
-      <w:proofErr w:type="spellEnd"/>
-      <w:r>
-        <w:t xml:space="preserve"> VMs.</w:t>
+        <w:t>Bösartige VM belegt übermäßig Ressourcen -&gt; beeinträchtigung Cohostet VMs.</w:t>
       </w:r>
     </w:p>
     <w:p>
@@ -4573,35 +3586,7 @@
         <w:rPr>
           <w:lang w:val="en-US"/>
         </w:rPr>
-        <w:t xml:space="preserve">Service </w:t>
-      </w:r>
-      <w:proofErr w:type="spellStart"/>
-      <w:r>
-        <w:rPr>
-          <w:lang w:val="en-US"/>
-        </w:rPr>
-        <w:t>reproduzieren</w:t>
-      </w:r>
-      <w:proofErr w:type="spellEnd"/>
-      <w:r>
-        <w:rPr>
-          <w:lang w:val="en-US"/>
-        </w:rPr>
-        <w:t xml:space="preserve"> (</w:t>
-      </w:r>
-      <w:proofErr w:type="spellStart"/>
-      <w:r>
-        <w:rPr>
-          <w:lang w:val="en-US"/>
-        </w:rPr>
-        <w:t>z.B</w:t>
-      </w:r>
-      <w:proofErr w:type="spellEnd"/>
-      <w:r>
-        <w:rPr>
-          <w:lang w:val="en-US"/>
-        </w:rPr>
-        <w:t>. live Video Streaming)</w:t>
+        <w:t>Service reproduzieren (z.B. live Video Streaming)</w:t>
       </w:r>
     </w:p>
     <w:p>
@@ -4708,11 +3693,9 @@
       <w:r>
         <w:t xml:space="preserve"> -&gt; </w:t>
       </w:r>
-      <w:proofErr w:type="spellStart"/>
       <w:r>
         <w:t>BluePilling</w:t>
       </w:r>
-      <w:proofErr w:type="spellEnd"/>
       <w:r>
         <w:t>(?)</w:t>
       </w:r>
@@ -4738,13 +3721,8 @@
         <w:t>User gegen VN via Substratnetz - &gt;</w:t>
       </w:r>
       <w:r>
-        <w:t xml:space="preserve"> </w:t>
-      </w:r>
-      <w:proofErr w:type="spellStart"/>
-      <w:r>
-        <w:t>BluePilling</w:t>
-      </w:r>
-      <w:proofErr w:type="spellEnd"/>
+        <w:t xml:space="preserve"> BluePilling</w:t>
+      </w:r>
       <w:r>
         <w:t>(?)</w:t>
       </w:r>
@@ -6612,7 +5590,7 @@
 </file>
 
 <file path=customXml/itemProps1.xml><?xml version="1.0" encoding="utf-8"?>
-<ds:datastoreItem xmlns:ds="http://schemas.openxmlformats.org/officeDocument/2006/customXml" ds:itemID="{8DCC8605-7C82-4718-85CB-236A6E9EE42F}">
+<ds:datastoreItem xmlns:ds="http://schemas.openxmlformats.org/officeDocument/2006/customXml" ds:itemID="{D5858B71-A474-4CE1-8FC3-1609135ACE88}">
   <ds:schemaRefs>
     <ds:schemaRef ds:uri="http://schemas.openxmlformats.org/officeDocument/2006/bibliography"/>
   </ds:schemaRefs>

</xml_diff>

<commit_message>
Beschreibung der Klassifizierung angepasst.
</commit_message>
<xml_diff>
--- a/MiransWordNotizen/Sicherheitsrisiken.docx
+++ b/MiransWordNotizen/Sicherheitsrisiken.docx
@@ -393,7 +393,10 @@
         </w:pBdr>
       </w:pPr>
     </w:p>
-    <w:p/>
+    <w:p>
+      <w:bookmarkStart w:id="0" w:name="_GoBack"/>
+      <w:bookmarkEnd w:id="0"/>
+    </w:p>
     <w:p>
       <w:pPr>
         <w:rPr>
@@ -412,6 +415,15 @@
         <w:t>Wie im vorherigen Kapitel</w:t>
       </w:r>
       <w:r>
+        <w:t>/</w:t>
+      </w:r>
+      <w:r>
+        <w:rPr>
+          <w:caps/>
+        </w:rPr>
+        <w:t>in der Einleitung</w:t>
+      </w:r>
+      <w:r>
         <w:t xml:space="preserve"> [KAPITELNUMMER]</w:t>
       </w:r>
       <w:r>
@@ -479,7 +491,15 @@
     </w:p>
     <w:p>
       <w:r>
-        <w:t xml:space="preserve">&lt;Abbildung: „Substratnetz hostet zwei virt. Netzte“ Layer: Substratnetz, VN1, VN2 (vgl. </w:t>
+        <w:t xml:space="preserve">&lt;Abbildung: „Substratnetz hostet zwei </w:t>
+      </w:r>
+      <w:proofErr w:type="spellStart"/>
+      <w:r>
+        <w:t>virt</w:t>
+      </w:r>
+      <w:proofErr w:type="spellEnd"/>
+      <w:r>
+        <w:t xml:space="preserve">. Netzte“ Layer: Substratnetz, VN1, VN2 (vgl. </w:t>
       </w:r>
       <w:r>
         <w:t>fischer2011position</w:t>
@@ -503,8 +523,37 @@
         <w:t xml:space="preserve"> ODER &lt;(Vgl. </w:t>
       </w:r>
       <w:r>
-        <w:t>A survey of network virtualization</w:t>
-      </w:r>
+        <w:t xml:space="preserve">A </w:t>
+      </w:r>
+      <w:proofErr w:type="spellStart"/>
+      <w:r>
+        <w:t>survey</w:t>
+      </w:r>
+      <w:proofErr w:type="spellEnd"/>
+      <w:r>
+        <w:t xml:space="preserve"> </w:t>
+      </w:r>
+      <w:proofErr w:type="spellStart"/>
+      <w:r>
+        <w:t>of</w:t>
+      </w:r>
+      <w:proofErr w:type="spellEnd"/>
+      <w:r>
+        <w:t xml:space="preserve"> </w:t>
+      </w:r>
+      <w:proofErr w:type="spellStart"/>
+      <w:r>
+        <w:t>network</w:t>
+      </w:r>
+      <w:proofErr w:type="spellEnd"/>
+      <w:r>
+        <w:t xml:space="preserve"> </w:t>
+      </w:r>
+      <w:proofErr w:type="spellStart"/>
+      <w:r>
+        <w:t>virtualization</w:t>
+      </w:r>
+      <w:proofErr w:type="spellEnd"/>
       <w:r>
         <w:t>, S. 7)&gt;</w:t>
       </w:r>
@@ -516,11 +565,69 @@
       <w:r>
         <w:t xml:space="preserve">Phys. </w:t>
       </w:r>
+      <w:proofErr w:type="spellStart"/>
+      <w:proofErr w:type="gramStart"/>
       <w:r>
         <w:rPr>
           <w:lang w:val="en-US"/>
         </w:rPr>
-        <w:t xml:space="preserve">Ress., Virt. Layer, Virt. Ress. </w:t>
+        <w:t>Ress</w:t>
+      </w:r>
+      <w:proofErr w:type="spellEnd"/>
+      <w:r>
+        <w:rPr>
+          <w:lang w:val="en-US"/>
+        </w:rPr>
+        <w:t>.,</w:t>
+      </w:r>
+      <w:proofErr w:type="gramEnd"/>
+      <w:r>
+        <w:rPr>
+          <w:lang w:val="en-US"/>
+        </w:rPr>
+        <w:t xml:space="preserve"> </w:t>
+      </w:r>
+      <w:proofErr w:type="spellStart"/>
+      <w:r>
+        <w:rPr>
+          <w:lang w:val="en-US"/>
+        </w:rPr>
+        <w:t>Virt</w:t>
+      </w:r>
+      <w:proofErr w:type="spellEnd"/>
+      <w:r>
+        <w:rPr>
+          <w:lang w:val="en-US"/>
+        </w:rPr>
+        <w:t xml:space="preserve">. Layer, </w:t>
+      </w:r>
+      <w:proofErr w:type="spellStart"/>
+      <w:r>
+        <w:rPr>
+          <w:lang w:val="en-US"/>
+        </w:rPr>
+        <w:t>Virt</w:t>
+      </w:r>
+      <w:proofErr w:type="spellEnd"/>
+      <w:r>
+        <w:rPr>
+          <w:lang w:val="en-US"/>
+        </w:rPr>
+        <w:t xml:space="preserve">. </w:t>
+      </w:r>
+      <w:proofErr w:type="spellStart"/>
+      <w:r>
+        <w:rPr>
+          <w:lang w:val="en-US"/>
+        </w:rPr>
+        <w:t>Ress</w:t>
+      </w:r>
+      <w:proofErr w:type="spellEnd"/>
+      <w:r>
+        <w:rPr>
+          <w:lang w:val="en-US"/>
+        </w:rPr>
+        <w:t xml:space="preserve">. </w:t>
       </w:r>
       <w:r>
         <w:t>VMs</w:t>
@@ -541,7 +648,38 @@
     <w:p>
       <w:r>
         <w:lastRenderedPageBreak/>
-        <w:t xml:space="preserve">&lt;Liste an Papern&gt; haben </w:t>
+        <w:t>\</w:t>
+      </w:r>
+      <w:proofErr w:type="spellStart"/>
+      <w:r>
+        <w:t>cite</w:t>
+      </w:r>
+      <w:proofErr w:type="spellEnd"/>
+      <w:r>
+        <w:t>{</w:t>
+      </w:r>
+      <w:r>
+        <w:t xml:space="preserve"> </w:t>
+      </w:r>
+      <w:r>
+        <w:t xml:space="preserve">gong2016virtual, </w:t>
+      </w:r>
+      <w:proofErr w:type="spellStart"/>
+      <w:r>
+        <w:t>natarajansecurity</w:t>
+      </w:r>
+      <w:proofErr w:type="spellEnd"/>
+      <w:r>
+        <w:t xml:space="preserve">, </w:t>
+      </w:r>
+      <w:r>
+        <w:t>wu2010network, garfinkel2005virtual, dahbur2011survey</w:t>
+      </w:r>
+      <w:r>
+        <w:t xml:space="preserve"> }</w:t>
+      </w:r>
+      <w:r>
+        <w:t xml:space="preserve"> haben </w:t>
       </w:r>
       <w:r>
         <w:t xml:space="preserve">bereits </w:t>
@@ -578,32 +716,6 @@
     <w:p/>
     <w:p/>
     <w:p/>
-    <w:p>
-      <w:r>
-        <w:t>&lt;Graphik zu meiner Klassifizierung</w:t>
-      </w:r>
-      <w:r>
-        <w:t xml:space="preserve"> + Erläuterung derer</w:t>
-      </w:r>
-      <w:r>
-        <w:t xml:space="preserve">. </w:t>
-      </w:r>
-      <w:r>
-        <w:t>Ggfs. ä</w:t>
-      </w:r>
-      <w:r>
-        <w:t xml:space="preserve">hnlich </w:t>
-      </w:r>
-      <w:r>
-        <w:t>dahbur2011survey</w:t>
-      </w:r>
-      <w:r>
-        <w:t>, S.4</w:t>
-      </w:r>
-      <w:r>
-        <w:t>&gt;</w:t>
-      </w:r>
-    </w:p>
     <w:p/>
     <w:p>
       <w:r>
@@ -698,7 +810,15 @@
         <w:t>CIA</w:t>
       </w:r>
       <w:r>
-        <w:t xml:space="preserve"> (goal-based)</w:t>
+        <w:t xml:space="preserve"> (goal-</w:t>
+      </w:r>
+      <w:proofErr w:type="spellStart"/>
+      <w:r>
+        <w:t>based</w:t>
+      </w:r>
+      <w:proofErr w:type="spellEnd"/>
+      <w:r>
+        <w:t>)</w:t>
       </w:r>
     </w:p>
     <w:p>
@@ -737,7 +857,15 @@
         </w:numPr>
       </w:pPr>
       <w:r>
-        <w:t>Meine Klassifizierung: technisch&gt;i, ii, iii | orga | rechtlich</w:t>
+        <w:t xml:space="preserve">Meine Klassifizierung: technisch&gt;i, ii, iii | </w:t>
+      </w:r>
+      <w:proofErr w:type="spellStart"/>
+      <w:r>
+        <w:t>orga</w:t>
+      </w:r>
+      <w:proofErr w:type="spellEnd"/>
+      <w:r>
+        <w:t xml:space="preserve"> | rechtlich</w:t>
       </w:r>
       <w:r>
         <w:t xml:space="preserve">. </w:t>
@@ -805,8 +933,13 @@
         <w:t xml:space="preserve"> </w:t>
       </w:r>
       <w:r>
-        <w:t>Sicht des SPs bzw. InPs</w:t>
-      </w:r>
+        <w:t xml:space="preserve">Sicht des SPs bzw. </w:t>
+      </w:r>
+      <w:proofErr w:type="spellStart"/>
+      <w:r>
+        <w:t>InPs</w:t>
+      </w:r>
+      <w:proofErr w:type="spellEnd"/>
       <w:r>
         <w:t xml:space="preserve"> klassifizieren. </w:t>
       </w:r>
@@ -819,9 +952,11 @@
       <w:r>
         <w:t xml:space="preserve"> sich aber auf durch </w:t>
       </w:r>
+      <w:proofErr w:type="spellStart"/>
       <w:r>
         <w:t>Netzvirtualisierung</w:t>
       </w:r>
+      <w:proofErr w:type="spellEnd"/>
       <w:r>
         <w:t xml:space="preserve"> gegenüber herkömmlichen Netzinfrastrukturen </w:t>
       </w:r>
@@ -859,17 +994,13 @@
         <w:t xml:space="preserve"> Struktur </w:t>
       </w:r>
       <w:r>
-        <w:t xml:space="preserve">zugrunde. </w:t>
-      </w:r>
-    </w:p>
-    <w:p>
-      <w:pPr>
-        <w:rPr>
-          <w:sz w:val="20"/>
-        </w:rPr>
-      </w:pPr>
-      <w:r>
-        <w:t>KLASSIFIZIERUNGSBESCHREIBUNG AKTUALISIEREN!</w:t>
+        <w:t xml:space="preserve">zugrunde, die sich auf der Drei-Ebenen-Struktur virtualisierter Netze </w:t>
+      </w:r>
+      <w:r>
+        <w:t xml:space="preserve">[VERWEIS AUF ABBILDUNG] </w:t>
+      </w:r>
+      <w:r>
+        <w:t>ableitet.</w:t>
       </w:r>
     </w:p>
     <w:p>
@@ -892,54 +1023,179 @@
         <w:t xml:space="preserve"> unternehmerischer</w:t>
       </w:r>
       <w:r>
-        <w:t xml:space="preserve"> und rechtlicher Art gegliedert. Im Zentrum der Betrachtung stehen dabei die technischen Risiken, welche </w:t>
+        <w:t xml:space="preserve"> und rechtlicher Art </w:t>
+      </w:r>
+      <w:r>
+        <w:t>geordnet</w:t>
+      </w:r>
+      <w:r>
+        <w:t xml:space="preserve">. Im Zentrum der Betrachtung stehen dabei die technischen Risiken, welche </w:t>
       </w:r>
       <w:r>
         <w:t>wiederum</w:t>
       </w:r>
       <w:r>
-        <w:t xml:space="preserve"> nach Angriffsrichtungen ‚Physischer Host gegen VN/VM‘, ‚VM gegen</w:t>
-      </w:r>
-      <w:r>
-        <w:t xml:space="preserve"> ihren </w:t>
-      </w:r>
-      <w:r>
-        <w:t>physischen Host‘ und ‚VM gegen andere VMs auf demselben physischen Host‘ unterteilt werden sollen.</w:t>
-      </w:r>
-      <w:r>
-        <w:t>\footnote{Die Betrachtung von ‚VM gegen VMs auf anderen physischen Hosts‘ dürfte vergleichbar mit herkömmlichen Angriffen in Netzinfrastrukturen sein und wird daher an dieser Stelle nicht ausgeführt.}</w:t>
-      </w:r>
-    </w:p>
-    <w:p>
-      <w:r>
-        <w:t>Definition: Was sind ‚herkömmliche Gefahren‘?</w:t>
-      </w:r>
-      <w:r>
-        <w:t xml:space="preserve"> Welche </w:t>
-      </w:r>
-      <w:r>
-        <w:t xml:space="preserve">Kategorien </w:t>
-      </w:r>
-      <w:r>
-        <w:t>werden nicht betrachtet?</w:t>
-      </w:r>
-    </w:p>
+        <w:t xml:space="preserve"> nach Angriffsrichtungen </w:t>
+      </w:r>
+      <w:r>
+        <w:t>‚von NI ausgehend‘, ‚vom VN ausgehend‘ und ‚vom User ausgehend‘ gegliedert werden sollen. In jeder dieser Kategorien wird nach Angriffsziel ‚gegen NI‘, ‚gegen VN/VM‘ und ‚gegen User‘ unterte</w:t>
+      </w:r>
+      <w:r>
+        <w:t xml:space="preserve">ilt. </w:t>
+      </w:r>
+    </w:p>
+    <w:p>
+      <w:r>
+        <w:t xml:space="preserve">Da die Kategorien </w:t>
+      </w:r>
+      <w:r>
+        <w:t xml:space="preserve">‚von </w:t>
+      </w:r>
+      <w:r>
+        <w:t>NI</w:t>
+      </w:r>
+      <w:r>
+        <w:t xml:space="preserve"> ausgehend gegen </w:t>
+      </w:r>
+      <w:r>
+        <w:t>NI</w:t>
+      </w:r>
+      <w:r>
+        <w:t>‘,</w:t>
+      </w:r>
+      <w:r>
+        <w:t xml:space="preserve"> ‚</w:t>
+      </w:r>
+      <w:r>
+        <w:t xml:space="preserve">von </w:t>
+      </w:r>
+      <w:r>
+        <w:t>VN</w:t>
+      </w:r>
+      <w:r>
+        <w:t xml:space="preserve"> ausgehend gegen User‘</w:t>
+      </w:r>
+      <w:r>
+        <w:t xml:space="preserve">(?) und </w:t>
+      </w:r>
+      <w:r>
+        <w:t>‚von User ausgehend gegen User‘</w:t>
+      </w:r>
+      <w:r>
+        <w:t xml:space="preserve"> </w:t>
+      </w:r>
+      <w:r>
+        <w:t>in virtualisierten Netzwerkumgebungen keine neuen Angriffsszenarien zu eröffnen scheinen, werden sie</w:t>
+      </w:r>
+      <w:r>
+        <w:t xml:space="preserve"> </w:t>
+      </w:r>
+      <w:r>
+        <w:t xml:space="preserve">hier </w:t>
+      </w:r>
+      <w:r>
+        <w:t xml:space="preserve">dem Ziel des Kapitels entsprechend </w:t>
+      </w:r>
+      <w:r>
+        <w:t xml:space="preserve">nicht tiefergehend ausgeführt. </w:t>
+      </w:r>
+    </w:p>
+    <w:p>
+      <w:r>
+        <w:t xml:space="preserve">&lt;Graphik zu meiner Klassifizierung + Erläuterung derer. Ggfs. ähnlich </w:t>
+      </w:r>
+      <w:r>
+        <w:t>dahbur2011survey</w:t>
+      </w:r>
+      <w:r>
+        <w:t>, S.4&gt;</w:t>
+      </w:r>
+      <w:r>
+        <w:br/>
+        <w:t>I</w:t>
+      </w:r>
+      <w:r>
+        <w:t xml:space="preserve">n </w:t>
+      </w:r>
+      <w:r>
+        <w:t>B</w:t>
+      </w:r>
+      <w:r>
+        <w:t>eschreibung</w:t>
+      </w:r>
+      <w:r>
+        <w:t xml:space="preserve"> der Klassifizierungsabbildung</w:t>
+      </w:r>
+      <w:r>
+        <w:t>:</w:t>
+      </w:r>
+      <w:r>
+        <w:br/>
+      </w:r>
+      <w:r>
+        <w:t>User =</w:t>
+      </w:r>
+      <w:r>
+        <w:t xml:space="preserve"> Endsystem / </w:t>
+      </w:r>
+      <w:r>
+        <w:t xml:space="preserve">in VNs </w:t>
+      </w:r>
+      <w:r>
+        <w:t xml:space="preserve">implementierter Service </w:t>
+      </w:r>
+      <w:r>
+        <w:t>oder Nutzer.</w:t>
+      </w:r>
+      <w:r>
+        <w:br/>
+      </w:r>
+      <w:r>
+        <w:t>NI = Netzwerkinfrastruktur / Substratnetz</w:t>
+      </w:r>
+      <w:r>
+        <w:t>. Der physische Host einer VM ist Teil der NI.</w:t>
+      </w:r>
+    </w:p>
+    <w:p/>
     <w:p>
       <w:pPr>
         <w:rPr>
           <w:lang w:val="en-US"/>
         </w:rPr>
       </w:pPr>
+      <w:proofErr w:type="spellStart"/>
       <w:r>
         <w:rPr>
           <w:lang w:val="en-US"/>
         </w:rPr>
-        <w:t>Folgt in Teilen [gong2016virtua</w:t>
-      </w:r>
+        <w:t>Folgt</w:t>
+      </w:r>
+      <w:proofErr w:type="spellEnd"/>
       <w:r>
         <w:rPr>
           <w:lang w:val="en-US"/>
         </w:rPr>
+        <w:t xml:space="preserve"> in </w:t>
+      </w:r>
+      <w:proofErr w:type="spellStart"/>
+      <w:r>
+        <w:rPr>
+          <w:lang w:val="en-US"/>
+        </w:rPr>
+        <w:t>Teilen</w:t>
+      </w:r>
+      <w:proofErr w:type="spellEnd"/>
+      <w:r>
+        <w:rPr>
+          <w:lang w:val="en-US"/>
+        </w:rPr>
+        <w:t xml:space="preserve"> [gong2016virtua</w:t>
+      </w:r>
+      <w:r>
+        <w:rPr>
+          <w:lang w:val="en-US"/>
+        </w:rPr>
         <w:t>l</w:t>
       </w:r>
       <w:r>
@@ -948,12 +1204,14 @@
         </w:rPr>
         <w:t xml:space="preserve">, </w:t>
       </w:r>
+      <w:proofErr w:type="spellStart"/>
       <w:r>
         <w:rPr>
           <w:lang w:val="en-US"/>
         </w:rPr>
         <w:t>natarajansecurity</w:t>
       </w:r>
+      <w:proofErr w:type="spellEnd"/>
       <w:r>
         <w:rPr>
           <w:lang w:val="en-US"/>
@@ -992,7 +1250,6 @@
           <w:b/>
           <w:caps/>
         </w:rPr>
-        <w:lastRenderedPageBreak/>
         <w:t xml:space="preserve">Was </w:t>
       </w:r>
       <w:r>
@@ -1148,7 +1405,15 @@
         <w:t xml:space="preserve"> vertraulichkeitsverletzende</w:t>
       </w:r>
       <w:r>
-        <w:t xml:space="preserve"> Sniffing- ode</w:t>
+        <w:t xml:space="preserve"> </w:t>
+      </w:r>
+      <w:proofErr w:type="spellStart"/>
+      <w:r>
+        <w:t>Sniffing</w:t>
+      </w:r>
+      <w:proofErr w:type="spellEnd"/>
+      <w:r>
+        <w:t>- ode</w:t>
       </w:r>
       <w:r>
         <w:t>r Spoofing-Attacken gegen VM bzw. VN</w:t>
@@ -1181,9 +1446,11 @@
       <w:r>
         <w:t xml:space="preserve">der </w:t>
       </w:r>
+      <w:proofErr w:type="spellStart"/>
       <w:r>
         <w:t>Kompromittierung</w:t>
       </w:r>
+      <w:proofErr w:type="spellEnd"/>
       <w:r>
         <w:t xml:space="preserve">, gegen die </w:t>
       </w:r>
@@ -1213,7 +1480,15 @@
         <w:t xml:space="preserve"> in den SLAs vereinbarte Bestimmungen verletzen, was gerade bei Dri</w:t>
       </w:r>
       <w:r>
-        <w:t>ttanbietern als Hostingpartner eine Rolle spielt</w:t>
+        <w:t xml:space="preserve">ttanbietern als </w:t>
+      </w:r>
+      <w:proofErr w:type="spellStart"/>
+      <w:r>
+        <w:t>Hostingpartner</w:t>
+      </w:r>
+      <w:proofErr w:type="spellEnd"/>
+      <w:r>
+        <w:t xml:space="preserve"> eine Rolle spielt</w:t>
       </w:r>
       <w:r>
         <w:t>.</w:t>
@@ -1230,10 +1505,18 @@
         <w:t xml:space="preserve">Angriffe von Komponenten der NI untereinander </w:t>
       </w:r>
       <w:r>
-        <w:t>werden hier nicht beachtet.</w:t>
-      </w:r>
-      <w:r>
-        <w:t>[Bereits weiter oben sagen.]</w:t>
+        <w:t>werden hier nicht beachtet</w:t>
+      </w:r>
+      <w:proofErr w:type="gramStart"/>
+      <w:r>
+        <w:t>.</w:t>
+      </w:r>
+      <w:r>
+        <w:t>[</w:t>
+      </w:r>
+      <w:proofErr w:type="gramEnd"/>
+      <w:r>
+        <w:t>Bereits weiter oben sagen.]</w:t>
       </w:r>
     </w:p>
     <w:p/>
@@ -1331,7 +1614,23 @@
         <w:t>CPU-Zeiten</w:t>
       </w:r>
       <w:r>
-        <w:t xml:space="preserve"> eine Denail of Service Attacke gegen den physischen Host</w:t>
+        <w:t xml:space="preserve"> eine </w:t>
+      </w:r>
+      <w:proofErr w:type="spellStart"/>
+      <w:r>
+        <w:t>Denail</w:t>
+      </w:r>
+      <w:proofErr w:type="spellEnd"/>
+      <w:r>
+        <w:t xml:space="preserve"> </w:t>
+      </w:r>
+      <w:proofErr w:type="spellStart"/>
+      <w:r>
+        <w:t>of</w:t>
+      </w:r>
+      <w:proofErr w:type="spellEnd"/>
+      <w:r>
+        <w:t xml:space="preserve"> Service Attacke gegen den physischen Host</w:t>
       </w:r>
       <w:r>
         <w:t xml:space="preserve"> bzw. das Substratnetz</w:t>
@@ -1363,7 +1662,23 @@
         <w:t>Nach Eindringen in oder Übernahme des Hosts</w:t>
       </w:r>
       <w:r>
-        <w:t>, einem „break of isolation“</w:t>
+        <w:t xml:space="preserve">, einem „break </w:t>
+      </w:r>
+      <w:proofErr w:type="spellStart"/>
+      <w:r>
+        <w:t>of</w:t>
+      </w:r>
+      <w:proofErr w:type="spellEnd"/>
+      <w:r>
+        <w:t xml:space="preserve"> </w:t>
+      </w:r>
+      <w:proofErr w:type="spellStart"/>
+      <w:r>
+        <w:t>isolation</w:t>
+      </w:r>
+      <w:proofErr w:type="spellEnd"/>
+      <w:r>
+        <w:t>“</w:t>
       </w:r>
       <w:r>
         <w:t xml:space="preserve"> im ersten Sinne</w:t>
@@ -1372,7 +1687,15 @@
         <w:t xml:space="preserve"> </w:t>
       </w:r>
       <w:r>
-        <w:t>\cite{</w:t>
+        <w:t>\</w:t>
+      </w:r>
+      <w:proofErr w:type="spellStart"/>
+      <w:r>
+        <w:t>cite</w:t>
+      </w:r>
+      <w:proofErr w:type="spellEnd"/>
+      <w:r>
+        <w:t>{</w:t>
       </w:r>
       <w:r>
         <w:t>wu2010network</w:t>
@@ -1393,16 +1716,25 @@
         <w:t xml:space="preserve"> ihr Kontingent an Ressourcen beeinflussen, </w:t>
       </w:r>
       <w:r>
+        <w:lastRenderedPageBreak/>
         <w:t>netz</w:t>
       </w:r>
       <w:r>
         <w:t xml:space="preserve">topologische Informationen sammeln, </w:t>
       </w:r>
       <w:r>
-        <w:t>andere Netzwerkressourcen oder -inf</w:t>
-      </w:r>
-      <w:r>
-        <w:t>rastrukturkomponenten angreifen</w:t>
+        <w:t>andere Netzwerkressourcen oder -</w:t>
+      </w:r>
+      <w:proofErr w:type="spellStart"/>
+      <w:r>
+        <w:t>inf</w:t>
+      </w:r>
+      <w:r>
+        <w:t>rastrukturkomponenten</w:t>
+      </w:r>
+      <w:proofErr w:type="spellEnd"/>
+      <w:r>
+        <w:t xml:space="preserve"> angreifen</w:t>
       </w:r>
       <w:r>
         <w:t xml:space="preserve"> und so beispielsweise </w:t>
@@ -1419,8 +1751,21 @@
     </w:p>
     <w:p>
       <w:r>
-        <w:t>VM kann als Rootkit agieren.[</w:t>
-      </w:r>
+        <w:t xml:space="preserve">VM kann als </w:t>
+      </w:r>
+      <w:proofErr w:type="spellStart"/>
+      <w:r>
+        <w:t>Rootkit</w:t>
+      </w:r>
+      <w:proofErr w:type="spellEnd"/>
+      <w:r>
+        <w:t xml:space="preserve"> agieren</w:t>
+      </w:r>
+      <w:proofErr w:type="gramStart"/>
+      <w:r>
+        <w:t>.[</w:t>
+      </w:r>
+      <w:proofErr w:type="gramEnd"/>
       <w:r>
         <w:t>wu2010network</w:t>
       </w:r>
@@ -1430,7 +1775,6 @@
     </w:p>
     <w:p>
       <w:r>
-        <w:lastRenderedPageBreak/>
         <w:t xml:space="preserve">VM gegen Host -&gt; Belauschen von Netzwerkverkehr anderer. </w:t>
       </w:r>
       <w:r>
@@ -1481,6 +1825,42 @@
       <w:r>
         <w:t xml:space="preserve"> </w:t>
       </w:r>
+    </w:p>
+    <w:p>
+      <w:r>
+        <w:t>\</w:t>
+      </w:r>
+      <w:proofErr w:type="spellStart"/>
+      <w:r>
+        <w:t>footnote</w:t>
+      </w:r>
+      <w:proofErr w:type="spellEnd"/>
+      <w:r>
+        <w:t>{</w:t>
+      </w:r>
+      <w:r>
+        <w:t xml:space="preserve">Da die Angriffstechniken von VMs gegen VMs auf anderen physischen Hosts </w:t>
+      </w:r>
+      <w:r>
+        <w:t>vergleichbar mit herkömmlichen Angriffen in</w:t>
+      </w:r>
+      <w:r>
+        <w:t xml:space="preserve"> nicht-virtualisierten</w:t>
+      </w:r>
+      <w:r>
+        <w:t xml:space="preserve"> Netzinfrastrukturen sein </w:t>
+      </w:r>
+      <w:r>
+        <w:t>dürfte, werden hier hauptsächlich VMs auf demselben physischen Host betrachtet</w:t>
+      </w:r>
+      <w:r>
+        <w:t>.}</w:t>
+      </w:r>
+      <w:r>
+        <w:t xml:space="preserve"> </w:t>
+      </w:r>
+    </w:p>
+    <w:p>
       <w:r>
         <w:t xml:space="preserve">Ein Angreifer kann sich </w:t>
       </w:r>
@@ -1512,7 +1892,23 @@
         <w:t xml:space="preserve"> dann ggfs. Verwundbarkeiten ausnutzen oder durch </w:t>
       </w:r>
       <w:r>
-        <w:t xml:space="preserve">Cross-VN-side-channel-Attacken vertrauliche Informationen gewinnen </w:t>
+        <w:t>Cross-VN-</w:t>
+      </w:r>
+      <w:proofErr w:type="spellStart"/>
+      <w:r>
+        <w:t>side</w:t>
+      </w:r>
+      <w:proofErr w:type="spellEnd"/>
+      <w:r>
+        <w:t>-</w:t>
+      </w:r>
+      <w:proofErr w:type="spellStart"/>
+      <w:r>
+        <w:t>channel</w:t>
+      </w:r>
+      <w:proofErr w:type="spellEnd"/>
+      <w:r>
+        <w:t xml:space="preserve">-Attacken vertrauliche Informationen gewinnen </w:t>
       </w:r>
       <w:r>
         <w:t>und</w:t>
@@ -1530,7 +1926,15 @@
         <w:t>Attacke</w:t>
       </w:r>
       <w:r>
-        <w:t xml:space="preserve"> findet sich in \cite{ristenpart2009hey}.</w:t>
+        <w:t xml:space="preserve"> findet sich in \</w:t>
+      </w:r>
+      <w:proofErr w:type="spellStart"/>
+      <w:r>
+        <w:t>cite</w:t>
+      </w:r>
+      <w:proofErr w:type="spellEnd"/>
+      <w:r>
+        <w:t>{ristenpart2009hey}.</w:t>
       </w:r>
       <w:r>
         <w:t xml:space="preserve"> </w:t>
@@ -1586,7 +1990,15 @@
         <w:t>in</w:t>
       </w:r>
       <w:r>
-        <w:t xml:space="preserve"> „break of Isolation“</w:t>
+        <w:t xml:space="preserve"> „break </w:t>
+      </w:r>
+      <w:proofErr w:type="spellStart"/>
+      <w:r>
+        <w:t>of</w:t>
+      </w:r>
+      <w:proofErr w:type="spellEnd"/>
+      <w:r>
+        <w:t xml:space="preserve"> Isolation“</w:t>
       </w:r>
       <w:r>
         <w:t xml:space="preserve"> im zweiten Sinne </w:t>
@@ -1644,10 +2056,23 @@
         <w:t xml:space="preserve">Auch ein virtuelles Netzwerk kann mit herkömmlichen Methoden wie </w:t>
       </w:r>
       <w:r>
-        <w:t>Monitoring der Nuteraktivitäten</w:t>
-      </w:r>
-      <w:r>
-        <w:t xml:space="preserve"> oder dem Einschleusen von konstruierten Nachrichten zur Störung oder Abbruch von Peer-to-Peer-Verbindungen Einfluss auf den Nutzverkehr seiner User nehmen.</w:t>
+        <w:t xml:space="preserve">Monitoring der </w:t>
+      </w:r>
+      <w:proofErr w:type="spellStart"/>
+      <w:r>
+        <w:t>Nuteraktivitäten</w:t>
+      </w:r>
+      <w:proofErr w:type="spellEnd"/>
+      <w:r>
+        <w:t xml:space="preserve"> oder dem Einschleusen von konstruierten Nachrichten zur Störung oder Abbruch von Peer-</w:t>
+      </w:r>
+      <w:proofErr w:type="spellStart"/>
+      <w:r>
+        <w:t>to</w:t>
+      </w:r>
+      <w:proofErr w:type="spellEnd"/>
+      <w:r>
+        <w:t>-Peer-Verbindungen Einfluss auf den Nutzverkehr seiner User nehmen.</w:t>
       </w:r>
     </w:p>
     <w:p/>
@@ -1698,6 +2123,7 @@
         <w:rPr>
           <w:b/>
         </w:rPr>
+        <w:lastRenderedPageBreak/>
         <w:t>Von User gegen NI</w:t>
       </w:r>
     </w:p>
@@ -1709,31 +2135,91 @@
         <w:t>erkkomponenten wie Switches und Router</w:t>
       </w:r>
       <w:r>
-        <w:t xml:space="preserve"> dynamisch umprogrammierbar sein. </w:t>
+        <w:t xml:space="preserve"> dynamisch </w:t>
+      </w:r>
+      <w:proofErr w:type="spellStart"/>
+      <w:r>
+        <w:t>umprogrammierbar</w:t>
+      </w:r>
+      <w:proofErr w:type="spellEnd"/>
+      <w:r>
+        <w:t xml:space="preserve"> sein. </w:t>
       </w:r>
       <w:r>
         <w:t xml:space="preserve">Dies </w:t>
       </w:r>
       <w:r>
-        <w:t>ermächtigt Angreifer aber solche ggfs. mit Codeexpliots wie Bufferoverflows o. Ä. zu kompromittieren und für ihre Zwecke zu nutzen oder einen Denail of Service herbeizuführen.</w:t>
-      </w:r>
-    </w:p>
-    <w:p>
-      <w:r>
-        <w:lastRenderedPageBreak/>
+        <w:t xml:space="preserve">ermächtigt Angreifer aber solche ggfs. mit </w:t>
+      </w:r>
+      <w:proofErr w:type="spellStart"/>
+      <w:r>
+        <w:t>Codeexpliots</w:t>
+      </w:r>
+      <w:proofErr w:type="spellEnd"/>
+      <w:r>
+        <w:t xml:space="preserve"> wie </w:t>
+      </w:r>
+      <w:proofErr w:type="spellStart"/>
+      <w:r>
+        <w:t>Bufferoverflows</w:t>
+      </w:r>
+      <w:proofErr w:type="spellEnd"/>
+      <w:r>
+        <w:t xml:space="preserve"> o. Ä. zu kompromittieren und für ihre Zwecke zu nutzen oder einen </w:t>
+      </w:r>
+      <w:proofErr w:type="spellStart"/>
+      <w:r>
+        <w:t>Denail</w:t>
+      </w:r>
+      <w:proofErr w:type="spellEnd"/>
+      <w:r>
+        <w:t xml:space="preserve"> </w:t>
+      </w:r>
+      <w:proofErr w:type="spellStart"/>
+      <w:r>
+        <w:t>of</w:t>
+      </w:r>
+      <w:proofErr w:type="spellEnd"/>
+      <w:r>
+        <w:t xml:space="preserve"> Service herbeizuführen.</w:t>
+      </w:r>
+    </w:p>
+    <w:p>
+      <w:r>
         <w:t>Daneben besteht die Chance auch Netzwerkknoten anzugreifen.</w:t>
       </w:r>
       <w:r>
         <w:t xml:space="preserve"> </w:t>
       </w:r>
       <w:r>
-        <w:t>Gelingt es z.B. mit einem Rootkit</w:t>
-      </w:r>
+        <w:t xml:space="preserve">Gelingt es z.B. mit einem </w:t>
+      </w:r>
+      <w:proofErr w:type="spellStart"/>
+      <w:r>
+        <w:t>Rootkit</w:t>
+      </w:r>
+      <w:proofErr w:type="spellEnd"/>
       <w:r>
         <w:t xml:space="preserve"> </w:t>
       </w:r>
       <w:r>
-        <w:t>wie BluePill \cite{</w:t>
+        <w:t xml:space="preserve">wie </w:t>
+      </w:r>
+      <w:proofErr w:type="spellStart"/>
+      <w:r>
+        <w:t>BluePill</w:t>
+      </w:r>
+      <w:proofErr w:type="spellEnd"/>
+      <w:r>
+        <w:t xml:space="preserve"> \</w:t>
+      </w:r>
+      <w:proofErr w:type="spellStart"/>
+      <w:r>
+        <w:t>cite</w:t>
+      </w:r>
+      <w:proofErr w:type="spellEnd"/>
+      <w:r>
+        <w:t>{</w:t>
       </w:r>
       <w:r>
         <w:t>rutkowska2008bluepilling</w:t>
@@ -1745,7 +2231,15 @@
         <w:t>(als Vorbereitung für weitere Angriffe)</w:t>
       </w:r>
       <w:r>
-        <w:t xml:space="preserve"> einen Hypervisor zu übernehmen, wird so gleichzeitig die Kontrolle über alle gehosteten VMs erlangt.</w:t>
+        <w:t xml:space="preserve"> einen </w:t>
+      </w:r>
+      <w:proofErr w:type="spellStart"/>
+      <w:r>
+        <w:t>Hypervisor</w:t>
+      </w:r>
+      <w:proofErr w:type="spellEnd"/>
+      <w:r>
+        <w:t xml:space="preserve"> zu übernehmen, wird so gleichzeitig die Kontrolle über alle gehosteten VMs erlangt.</w:t>
       </w:r>
       <w:r>
         <w:t xml:space="preserve"> </w:t>
@@ -1767,7 +2261,15 @@
     </w:p>
     <w:p>
       <w:r>
-        <w:t xml:space="preserve">Aus der dynamischen Natur virtueller Netzwerktopologien ergeben sich neue Verwundbarkeiten: Während der </w:t>
+        <w:t xml:space="preserve">Aus der dynamischen Natur virtueller </w:t>
+      </w:r>
+      <w:proofErr w:type="spellStart"/>
+      <w:r>
+        <w:t>Netzwerktopologien</w:t>
+      </w:r>
+      <w:proofErr w:type="spellEnd"/>
+      <w:r>
+        <w:t xml:space="preserve"> ergeben sich neue Verwundbarkeiten: Während der </w:t>
       </w:r>
       <w:r>
         <w:t xml:space="preserve">Migration </w:t>
@@ -1776,7 +2278,23 @@
         <w:t xml:space="preserve">im Livebetrieb </w:t>
       </w:r>
       <w:r>
-        <w:t>eines VNs ist eine Man-in-the-Middle-Attacke möglich, mit der Informationen über und Inhalte des migrieren</w:t>
+        <w:t>eines VNs ist eine Man-in-</w:t>
+      </w:r>
+      <w:proofErr w:type="spellStart"/>
+      <w:r>
+        <w:t>the</w:t>
+      </w:r>
+      <w:proofErr w:type="spellEnd"/>
+      <w:r>
+        <w:t>-</w:t>
+      </w:r>
+      <w:proofErr w:type="spellStart"/>
+      <w:r>
+        <w:t>Middle</w:t>
+      </w:r>
+      <w:proofErr w:type="spellEnd"/>
+      <w:r>
+        <w:t>-Attacke möglich, mit der Informationen über und Inhalte des migrieren</w:t>
       </w:r>
       <w:r>
         <w:t>d</w:t>
@@ -1785,10 +2303,23 @@
         <w:t>en VNs erlangt werden können</w:t>
       </w:r>
       <w:r>
-        <w:t>. \cite{</w:t>
-      </w:r>
-      <w:r>
-        <w:t>natarajansecurity}</w:t>
+        <w:t>. \</w:t>
+      </w:r>
+      <w:proofErr w:type="spellStart"/>
+      <w:r>
+        <w:t>cite</w:t>
+      </w:r>
+      <w:proofErr w:type="spellEnd"/>
+      <w:r>
+        <w:t>{</w:t>
+      </w:r>
+      <w:proofErr w:type="spellStart"/>
+      <w:r>
+        <w:t>natarajansecurity</w:t>
+      </w:r>
+      <w:proofErr w:type="spellEnd"/>
+      <w:r>
+        <w:t>}</w:t>
       </w:r>
       <w:r>
         <w:t xml:space="preserve"> </w:t>
@@ -1824,7 +2355,15 @@
         <w:t xml:space="preserve"> automat</w:t>
       </w:r>
       <w:r>
-        <w:t>isieren.\cite{oberheide2008empirical}</w:t>
+        <w:t>isieren.\</w:t>
+      </w:r>
+      <w:proofErr w:type="spellStart"/>
+      <w:r>
+        <w:t>cite</w:t>
+      </w:r>
+      <w:proofErr w:type="spellEnd"/>
+      <w:r>
+        <w:t>{oberheide2008empirical}</w:t>
       </w:r>
     </w:p>
     <w:p>
@@ -1835,7 +2374,15 @@
         <w:t>Notwendigkeit die gesamte virtuelle Netzwerkstruktur</w:t>
       </w:r>
       <w:r>
-        <w:t xml:space="preserve"> aus der Ferne umkonfigurieren zu können, </w:t>
+        <w:t xml:space="preserve"> aus der Ferne </w:t>
+      </w:r>
+      <w:proofErr w:type="spellStart"/>
+      <w:r>
+        <w:t>umkonfigurieren</w:t>
+      </w:r>
+      <w:proofErr w:type="spellEnd"/>
+      <w:r>
+        <w:t xml:space="preserve"> zu können, </w:t>
       </w:r>
       <w:r>
         <w:t>erschließt</w:t>
@@ -1843,8 +2390,6 @@
       <w:r>
         <w:t xml:space="preserve"> weitere</w:t>
       </w:r>
-      <w:bookmarkStart w:id="0" w:name="_GoBack"/>
-      <w:bookmarkEnd w:id="0"/>
       <w:r>
         <w:t xml:space="preserve"> </w:t>
       </w:r>
@@ -1858,10 +2403,18 @@
         <w:t>Attacken</w:t>
       </w:r>
       <w:r>
-        <w:t xml:space="preserve"> auf die VN-Managementtools durch z.B. Cross-Site-Scripting, SQL-I</w:t>
-      </w:r>
-      <w:r>
-        <w:t>njection etc.</w:t>
+        <w:t xml:space="preserve"> auf die VN-Managementtools durch z.B. Cross-Site-Scripting, SQL-</w:t>
+      </w:r>
+      <w:proofErr w:type="spellStart"/>
+      <w:r>
+        <w:t>I</w:t>
+      </w:r>
+      <w:r>
+        <w:t>njection</w:t>
+      </w:r>
+      <w:proofErr w:type="spellEnd"/>
+      <w:r>
+        <w:t xml:space="preserve"> etc.</w:t>
       </w:r>
       <w:r>
         <w:t xml:space="preserve"> werden lohnend, da </w:t>
@@ -2023,7 +2576,15 @@
         <w:t>t ausgeführt. Monit</w:t>
       </w:r>
       <w:r>
-        <w:t xml:space="preserve">oring, Spoofing, Sniffing, </w:t>
+        <w:t xml:space="preserve">oring, Spoofing, </w:t>
+      </w:r>
+      <w:proofErr w:type="spellStart"/>
+      <w:r>
+        <w:t>Sniffing</w:t>
+      </w:r>
+      <w:proofErr w:type="spellEnd"/>
+      <w:r>
+        <w:t xml:space="preserve">, </w:t>
       </w:r>
       <w:r>
         <w:t>Manipulation des legitimen Datenverkehrs oder Einschleusen schadhafter Nachrichten</w:t>
@@ -2053,6 +2614,7 @@
         </w:numPr>
       </w:pPr>
       <w:r>
+        <w:lastRenderedPageBreak/>
         <w:t>SLAs verletzen (v.a. wenn bei Drittanbietern gehostet)</w:t>
       </w:r>
     </w:p>
@@ -2097,8 +2659,21 @@
           <w:numId w:val="5"/>
         </w:numPr>
       </w:pPr>
-      <w:r>
-        <w:t>DoS gegen phys. Host kann ggfs. mehrere andere gemeinsam gehostete Virtuelle Netzwerke lahm legen. (DoS gegen phys. Host)</w:t>
+      <w:proofErr w:type="spellStart"/>
+      <w:r>
+        <w:t>DoS</w:t>
+      </w:r>
+      <w:proofErr w:type="spellEnd"/>
+      <w:r>
+        <w:t xml:space="preserve"> gegen phys. Host kann ggfs. mehrere andere gemeinsam gehostete Virtuelle Netzwerke lahm legen. (</w:t>
+      </w:r>
+      <w:proofErr w:type="spellStart"/>
+      <w:r>
+        <w:t>DoS</w:t>
+      </w:r>
+      <w:proofErr w:type="spellEnd"/>
+      <w:r>
+        <w:t xml:space="preserve"> gegen phys. Host)</w:t>
       </w:r>
     </w:p>
     <w:p>
@@ -2110,11 +2685,26 @@
         </w:numPr>
       </w:pPr>
       <w:r>
-        <w:lastRenderedPageBreak/>
         <w:t>Aus ihrer Isolation ausbrechen</w:t>
       </w:r>
       <w:r>
-        <w:t xml:space="preserve"> („break of isolation“</w:t>
+        <w:t xml:space="preserve"> („break </w:t>
+      </w:r>
+      <w:proofErr w:type="spellStart"/>
+      <w:r>
+        <w:t>of</w:t>
+      </w:r>
+      <w:proofErr w:type="spellEnd"/>
+      <w:r>
+        <w:t xml:space="preserve"> </w:t>
+      </w:r>
+      <w:proofErr w:type="spellStart"/>
+      <w:r>
+        <w:t>isolation</w:t>
+      </w:r>
+      <w:proofErr w:type="spellEnd"/>
+      <w:r>
+        <w:t>“</w:t>
       </w:r>
       <w:r>
         <w:t xml:space="preserve"> im ersten Sinn </w:t>
@@ -2147,7 +2737,15 @@
         </w:numPr>
       </w:pPr>
       <w:r>
-        <w:t xml:space="preserve">Nach Eindringen in oder Übernahme des Hosts kann eine schadhafte VM, dann andere Netzwerkressourcen oder -infrastrukturkomponenten angreifen, </w:t>
+        <w:t>Nach Eindringen in oder Übernahme des Hosts kann eine schadhafte VM, dann andere Netzwerkressourcen oder -</w:t>
+      </w:r>
+      <w:proofErr w:type="spellStart"/>
+      <w:r>
+        <w:t>infrastrukturkomponenten</w:t>
+      </w:r>
+      <w:proofErr w:type="spellEnd"/>
+      <w:r>
+        <w:t xml:space="preserve"> angreifen, </w:t>
       </w:r>
       <w:r>
         <w:t>und so beispielsweise Services anderer VMs oder VNs behindern.</w:t>
@@ -2162,7 +2760,23 @@
         </w:numPr>
       </w:pPr>
       <w:r>
-        <w:t>Bösartige VM belegt übermäßig Ressourcen -&gt; beeinträchtigung Cohostet VMs.</w:t>
+        <w:t xml:space="preserve">Bösartige VM belegt übermäßig Ressourcen -&gt; </w:t>
+      </w:r>
+      <w:proofErr w:type="spellStart"/>
+      <w:r>
+        <w:t>beeinträchtigung</w:t>
+      </w:r>
+      <w:proofErr w:type="spellEnd"/>
+      <w:r>
+        <w:t xml:space="preserve"> </w:t>
+      </w:r>
+      <w:proofErr w:type="spellStart"/>
+      <w:r>
+        <w:t>Cohostet</w:t>
+      </w:r>
+      <w:proofErr w:type="spellEnd"/>
+      <w:r>
+        <w:t xml:space="preserve"> VMs.</w:t>
       </w:r>
     </w:p>
     <w:p>
@@ -2183,7 +2797,35 @@
         <w:rPr>
           <w:lang w:val="en-US"/>
         </w:rPr>
-        <w:t>Service reproduzieren (z.B. live Video Streaming)</w:t>
+        <w:t xml:space="preserve">Service </w:t>
+      </w:r>
+      <w:proofErr w:type="spellStart"/>
+      <w:r>
+        <w:rPr>
+          <w:lang w:val="en-US"/>
+        </w:rPr>
+        <w:t>reproduzieren</w:t>
+      </w:r>
+      <w:proofErr w:type="spellEnd"/>
+      <w:r>
+        <w:rPr>
+          <w:lang w:val="en-US"/>
+        </w:rPr>
+        <w:t xml:space="preserve"> (</w:t>
+      </w:r>
+      <w:proofErr w:type="spellStart"/>
+      <w:r>
+        <w:rPr>
+          <w:lang w:val="en-US"/>
+        </w:rPr>
+        <w:t>z.B</w:t>
+      </w:r>
+      <w:proofErr w:type="spellEnd"/>
+      <w:r>
+        <w:rPr>
+          <w:lang w:val="en-US"/>
+        </w:rPr>
+        <w:t>. live Video Streaming)</w:t>
       </w:r>
     </w:p>
     <w:p>
@@ -2252,7 +2894,23 @@
         <w:t xml:space="preserve">durch </w:t>
       </w:r>
       <w:r>
-        <w:t>Cross-VN-side-channel-</w:t>
+        <w:t>Cross-VN-</w:t>
+      </w:r>
+      <w:proofErr w:type="spellStart"/>
+      <w:r>
+        <w:t>side</w:t>
+      </w:r>
+      <w:proofErr w:type="spellEnd"/>
+      <w:r>
+        <w:t>-</w:t>
+      </w:r>
+      <w:proofErr w:type="spellStart"/>
+      <w:r>
+        <w:t>channel</w:t>
+      </w:r>
+      <w:proofErr w:type="spellEnd"/>
+      <w:r>
+        <w:t>-</w:t>
       </w:r>
       <w:r>
         <w:t>Attacken</w:t>
@@ -2294,7 +2952,15 @@
         <w:t>solchen Angriffs</w:t>
       </w:r>
       <w:r>
-        <w:t xml:space="preserve"> findet sich in \cite{</w:t>
+        <w:t xml:space="preserve"> findet sich in \</w:t>
+      </w:r>
+      <w:proofErr w:type="spellStart"/>
+      <w:r>
+        <w:t>cite</w:t>
+      </w:r>
+      <w:proofErr w:type="spellEnd"/>
+      <w:r>
+        <w:t>{</w:t>
       </w:r>
       <w:r>
         <w:t>ristenpart2009hey</w:t>
@@ -2318,7 +2984,31 @@
         </w:numPr>
       </w:pPr>
       <w:r>
-        <w:t>Durch Eindringen oder Übernehmen gewisser Ressourcen des gemeinsamen phys. Hosts kann eine schadhafte VM ggfs. Verwundbarkeiten anderer VMs ausnutzen oder side channel Angriffe[ANGABE?] starten, um Informationen zu gewinnen oder Daten zu manipulieren. (vs. Vertraulicheit, Integrität)</w:t>
+        <w:t xml:space="preserve">Durch Eindringen oder Übernehmen gewisser Ressourcen des gemeinsamen phys. Hosts kann eine schadhafte VM ggfs. Verwundbarkeiten anderer VMs ausnutzen oder </w:t>
+      </w:r>
+      <w:proofErr w:type="spellStart"/>
+      <w:r>
+        <w:t>side</w:t>
+      </w:r>
+      <w:proofErr w:type="spellEnd"/>
+      <w:r>
+        <w:t xml:space="preserve"> </w:t>
+      </w:r>
+      <w:proofErr w:type="spellStart"/>
+      <w:r>
+        <w:t>channel</w:t>
+      </w:r>
+      <w:proofErr w:type="spellEnd"/>
+      <w:r>
+        <w:t xml:space="preserve"> Angriffe[ANGABE?] starten, um Informationen zu gewinnen oder Daten zu manipulieren. (vs. </w:t>
+      </w:r>
+      <w:proofErr w:type="spellStart"/>
+      <w:r>
+        <w:t>Vertraulicheit</w:t>
+      </w:r>
+      <w:proofErr w:type="spellEnd"/>
+      <w:r>
+        <w:t>, Integrität)</w:t>
       </w:r>
     </w:p>
     <w:p>
@@ -2329,8 +3019,13 @@
           <w:numId w:val="5"/>
         </w:numPr>
       </w:pPr>
-      <w:r>
-        <w:t>DoS. Gemeinsam geteilte Ressourcen wie CPU, Haupt- und Hintergrundspeicher oder Substratnetzwerk.</w:t>
+      <w:proofErr w:type="spellStart"/>
+      <w:r>
+        <w:t>DoS</w:t>
+      </w:r>
+      <w:proofErr w:type="spellEnd"/>
+      <w:r>
+        <w:t>. Gemeinsam geteilte Ressourcen wie CPU, Haupt- und Hintergrundspeicher oder Substratnetzwerk.</w:t>
       </w:r>
       <w:r>
         <w:t xml:space="preserve"> (vs. Verfügbarkeit)</w:t>
@@ -2340,7 +3035,31 @@
       </w:r>
       <w:r>
         <w:br/>
-        <w:t>(DoS gegen andere VMs via DoS gegen Host oder via gezielte Exploits gegen einzelne VMs bzw. gegen Netzwerkkarte)</w:t>
+        <w:t>(</w:t>
+      </w:r>
+      <w:proofErr w:type="spellStart"/>
+      <w:r>
+        <w:t>DoS</w:t>
+      </w:r>
+      <w:proofErr w:type="spellEnd"/>
+      <w:r>
+        <w:t xml:space="preserve"> gegen andere VMs via </w:t>
+      </w:r>
+      <w:proofErr w:type="spellStart"/>
+      <w:r>
+        <w:t>DoS</w:t>
+      </w:r>
+      <w:proofErr w:type="spellEnd"/>
+      <w:r>
+        <w:t xml:space="preserve"> gegen Host oder via gezielte </w:t>
+      </w:r>
+      <w:proofErr w:type="spellStart"/>
+      <w:r>
+        <w:t>Exploits</w:t>
+      </w:r>
+      <w:proofErr w:type="spellEnd"/>
+      <w:r>
+        <w:t xml:space="preserve"> gegen einzelne VMs bzw. gegen Netzwerkkarte)</w:t>
       </w:r>
     </w:p>
     <w:p>
@@ -2351,8 +3070,13 @@
           <w:numId w:val="5"/>
         </w:numPr>
       </w:pPr>
-      <w:r>
-        <w:t xml:space="preserve">Virt. Netzwerkkarten. Jede VM kann potentiell den gesamten Verkehr aller VMs auf dem phys. Netzwerkkarte sehen. </w:t>
+      <w:proofErr w:type="spellStart"/>
+      <w:r>
+        <w:t>Virt</w:t>
+      </w:r>
+      <w:proofErr w:type="spellEnd"/>
+      <w:r>
+        <w:t xml:space="preserve">. Netzwerkkarten. Jede VM kann potentiell den gesamten Verkehr aller VMs auf dem phys. Netzwerkkarte sehen. </w:t>
       </w:r>
       <w:r>
         <w:t>(vs. Vertraulichkeit)</w:t>
@@ -2391,7 +3115,23 @@
         </w:numPr>
       </w:pPr>
       <w:r>
-        <w:t>Ggfs. Monitoring anderer VMs via zugrundeliegendem Substratnetzwerk („break of isolation“ im zweiten Sinn)</w:t>
+        <w:t xml:space="preserve">Ggfs. Monitoring anderer VMs via zugrundeliegendem Substratnetzwerk („break </w:t>
+      </w:r>
+      <w:proofErr w:type="spellStart"/>
+      <w:r>
+        <w:t>of</w:t>
+      </w:r>
+      <w:proofErr w:type="spellEnd"/>
+      <w:r>
+        <w:t xml:space="preserve"> </w:t>
+      </w:r>
+      <w:proofErr w:type="spellStart"/>
+      <w:r>
+        <w:t>isolation</w:t>
+      </w:r>
+      <w:proofErr w:type="spellEnd"/>
+      <w:r>
+        <w:t>“ im zweiten Sinn)</w:t>
       </w:r>
       <w:r>
         <w:t xml:space="preserve"> [</w:t>
@@ -2412,7 +3152,31 @@
         </w:numPr>
       </w:pPr>
       <w:r>
-        <w:t xml:space="preserve"> „Break of isolation“. VM kann andere VMs monitoren oder in die phys. Hostmaschine eindringen</w:t>
+        <w:t xml:space="preserve"> „Break </w:t>
+      </w:r>
+      <w:proofErr w:type="spellStart"/>
+      <w:r>
+        <w:t>of</w:t>
+      </w:r>
+      <w:proofErr w:type="spellEnd"/>
+      <w:r>
+        <w:t xml:space="preserve"> </w:t>
+      </w:r>
+      <w:proofErr w:type="spellStart"/>
+      <w:r>
+        <w:t>isolation</w:t>
+      </w:r>
+      <w:proofErr w:type="spellEnd"/>
+      <w:r>
+        <w:t xml:space="preserve">“. VM kann andere VMs </w:t>
+      </w:r>
+      <w:proofErr w:type="spellStart"/>
+      <w:r>
+        <w:t>monitoren</w:t>
+      </w:r>
+      <w:proofErr w:type="spellEnd"/>
+      <w:r>
+        <w:t xml:space="preserve"> oder in die phys. Hostmaschine eindringen</w:t>
       </w:r>
     </w:p>
     <w:p>
@@ -2423,14 +3187,24 @@
           <w:numId w:val="5"/>
         </w:numPr>
       </w:pPr>
+      <w:proofErr w:type="spellStart"/>
       <w:r>
         <w:t>Sniffing</w:t>
       </w:r>
-      <w:r>
-        <w:t xml:space="preserve"> via Wire</w:t>
-      </w:r>
-      <w:r>
-        <w:t>shark[orebaugh2006wireshark] und Spoofing (z.B. auf ARP-Ebene[whalen2001introduction])</w:t>
+      <w:proofErr w:type="spellEnd"/>
+      <w:r>
+        <w:t xml:space="preserve"> via </w:t>
+      </w:r>
+      <w:proofErr w:type="spellStart"/>
+      <w:r>
+        <w:t>Wire</w:t>
+      </w:r>
+      <w:r>
+        <w:t>shark</w:t>
+      </w:r>
+      <w:proofErr w:type="spellEnd"/>
+      <w:r>
+        <w:t>[orebaugh2006wireshark] und Spoofing (z.B. auf ARP-Ebene[whalen2001introduction])</w:t>
       </w:r>
     </w:p>
     <w:p>
@@ -2444,11 +3218,24 @@
       <w:r>
         <w:t xml:space="preserve">Gefahr einer </w:t>
       </w:r>
+      <w:proofErr w:type="spellStart"/>
       <w:r>
         <w:t>Malewarei</w:t>
       </w:r>
       <w:r>
-        <w:t>nfektion der VM groß, da viele andere VMs potentiell offene Verwundbarkeiten aufweisen (Patchmanagement schwer[erst später sagen]). Infektion breitet sich via gemeinsame Ressourcen ggfs. schneller aus.</w:t>
+        <w:t>nfektion</w:t>
+      </w:r>
+      <w:proofErr w:type="spellEnd"/>
+      <w:r>
+        <w:t xml:space="preserve"> der VM groß, da viele andere VMs potentiell offene Verwundbarkeiten aufweisen (</w:t>
+      </w:r>
+      <w:proofErr w:type="spellStart"/>
+      <w:r>
+        <w:t>Patchmanagement</w:t>
+      </w:r>
+      <w:proofErr w:type="spellEnd"/>
+      <w:r>
+        <w:t xml:space="preserve"> schwer[erst später sagen]). Infektion breitet sich via gemeinsame Ressourcen ggfs. schneller aus.</w:t>
       </w:r>
     </w:p>
     <w:p>
@@ -2460,7 +3247,16 @@
         </w:numPr>
       </w:pPr>
       <w:r>
-        <w:t>In virtualisierten Umgebungen sind einzelne virt. Netzwerke voneinander</w:t>
+        <w:lastRenderedPageBreak/>
+        <w:t xml:space="preserve">In virtualisierten Umgebungen sind einzelne </w:t>
+      </w:r>
+      <w:proofErr w:type="spellStart"/>
+      <w:r>
+        <w:t>virt</w:t>
+      </w:r>
+      <w:proofErr w:type="spellEnd"/>
+      <w:r>
+        <w:t>. Netzwerke voneinander</w:t>
       </w:r>
       <w:r>
         <w:t xml:space="preserve"> logisch</w:t>
@@ -2474,8 +3270,21 @@
       <w:r>
         <w:t xml:space="preserve">soliert. </w:t>
       </w:r>
-      <w:r>
-        <w:t>Virt. Maschinen verschiedener virt. Netzwerke können</w:t>
+      <w:proofErr w:type="spellStart"/>
+      <w:r>
+        <w:t>Virt</w:t>
+      </w:r>
+      <w:proofErr w:type="spellEnd"/>
+      <w:r>
+        <w:t xml:space="preserve">. Maschinen verschiedener </w:t>
+      </w:r>
+      <w:proofErr w:type="spellStart"/>
+      <w:r>
+        <w:t>virt</w:t>
+      </w:r>
+      <w:proofErr w:type="spellEnd"/>
+      <w:r>
+        <w:t>. Netzwerke können</w:t>
       </w:r>
       <w:r>
         <w:t xml:space="preserve"> sich</w:t>
@@ -2502,7 +3311,23 @@
         </w:numPr>
       </w:pPr>
       <w:r>
-        <w:t>Auf diese Weise können sich Infektionen auch über Grenzen des virt. Netzes / auch auf andere virt. Netze ausbreiten.</w:t>
+        <w:t xml:space="preserve">Auf diese Weise können sich Infektionen auch über Grenzen des </w:t>
+      </w:r>
+      <w:proofErr w:type="spellStart"/>
+      <w:r>
+        <w:t>virt</w:t>
+      </w:r>
+      <w:proofErr w:type="spellEnd"/>
+      <w:r>
+        <w:t xml:space="preserve">. Netzes / auch auf andere </w:t>
+      </w:r>
+      <w:proofErr w:type="spellStart"/>
+      <w:r>
+        <w:t>virt</w:t>
+      </w:r>
+      <w:proofErr w:type="spellEnd"/>
+      <w:r>
+        <w:t>. Netze ausbreiten.</w:t>
       </w:r>
     </w:p>
     <w:p>
@@ -2526,7 +3351,15 @@
         </w:numPr>
       </w:pPr>
       <w:r>
-        <w:t>Ungenügendes Zugangskontrollsystem kann root der VM A dazu berechtigen</w:t>
+        <w:t xml:space="preserve">Ungenügendes Zugangskontrollsystem kann </w:t>
+      </w:r>
+      <w:proofErr w:type="spellStart"/>
+      <w:r>
+        <w:t>root</w:t>
+      </w:r>
+      <w:proofErr w:type="spellEnd"/>
+      <w:r>
+        <w:t xml:space="preserve"> der VM A dazu berechtigen</w:t>
       </w:r>
       <w:r>
         <w:t xml:space="preserve"> </w:t>
@@ -2544,7 +3377,6 @@
         </w:numPr>
       </w:pPr>
       <w:r>
-        <w:lastRenderedPageBreak/>
         <w:t>Wenn VM den Host kontrolliert, dann auch andere VMs auf selben Host (siehe Teil ‚phys. Host gegen VM‘)</w:t>
       </w:r>
     </w:p>
@@ -2604,7 +3436,21 @@
         <w:rPr>
           <w:b/>
         </w:rPr>
-        <w:t xml:space="preserve"> -&gt; Referenzierung im Kapitel „VNE-relevant“</w:t>
+        <w:t xml:space="preserve"> -&gt; </w:t>
+      </w:r>
+      <w:proofErr w:type="spellStart"/>
+      <w:r>
+        <w:rPr>
+          <w:b/>
+        </w:rPr>
+        <w:t>Referenzierung</w:t>
+      </w:r>
+      <w:proofErr w:type="spellEnd"/>
+      <w:r>
+        <w:rPr>
+          <w:b/>
+        </w:rPr>
+        <w:t xml:space="preserve"> im Kapitel „VNE-relevant“</w:t>
       </w:r>
     </w:p>
     <w:p/>
@@ -2697,7 +3543,15 @@
         </w:numPr>
       </w:pPr>
       <w:r>
-        <w:t>JEWEILS NOCH WEITER AUSFÜHREN. BEISPIELE.</w:t>
+        <w:t xml:space="preserve">JEWEILS NOCH </w:t>
+      </w:r>
+      <w:proofErr w:type="gramStart"/>
+      <w:r>
+        <w:t>WEITER</w:t>
+      </w:r>
+      <w:proofErr w:type="gramEnd"/>
+      <w:r>
+        <w:t xml:space="preserve"> AUSFÜHREN. BEISPIELE.</w:t>
       </w:r>
     </w:p>
     <w:p>
@@ -2709,10 +3563,34 @@
         </w:numPr>
       </w:pPr>
       <w:r>
-        <w:t>Aus der Möglichkeit die gesamte virtuelle Netzwerkumgebung aus der Ferne umkonfigurieren zu können, ergeben sich weitere Verwundbarkeiten</w:t>
-      </w:r>
-      <w:r>
-        <w:t xml:space="preserve"> durch Cross-site scripting, SQL injection etc.</w:t>
+        <w:t xml:space="preserve">Aus der Möglichkeit die gesamte virtuelle Netzwerkumgebung aus der Ferne </w:t>
+      </w:r>
+      <w:proofErr w:type="spellStart"/>
+      <w:r>
+        <w:t>umkonfigurieren</w:t>
+      </w:r>
+      <w:proofErr w:type="spellEnd"/>
+      <w:r>
+        <w:t xml:space="preserve"> zu können, ergeben sich weitere Verwundbarkeiten</w:t>
+      </w:r>
+      <w:r>
+        <w:t xml:space="preserve"> durch Cross-site </w:t>
+      </w:r>
+      <w:proofErr w:type="spellStart"/>
+      <w:r>
+        <w:t>scripting</w:t>
+      </w:r>
+      <w:proofErr w:type="spellEnd"/>
+      <w:r>
+        <w:t xml:space="preserve">, SQL </w:t>
+      </w:r>
+      <w:proofErr w:type="spellStart"/>
+      <w:r>
+        <w:t>injection</w:t>
+      </w:r>
+      <w:proofErr w:type="spellEnd"/>
+      <w:r>
+        <w:t xml:space="preserve"> etc.</w:t>
       </w:r>
       <w:r>
         <w:t xml:space="preserve"> -&gt; Angriffe auf das Management-Tool</w:t>
@@ -2729,8 +3607,21 @@
           <w:numId w:val="7"/>
         </w:numPr>
       </w:pPr>
-      <w:r>
-        <w:t xml:space="preserve">Rootkits. Gewähren root/Admin Zugang zum physischen Host. </w:t>
+      <w:proofErr w:type="spellStart"/>
+      <w:r>
+        <w:t>Rootkits</w:t>
+      </w:r>
+      <w:proofErr w:type="spellEnd"/>
+      <w:r>
+        <w:t xml:space="preserve">. Gewähren </w:t>
+      </w:r>
+      <w:proofErr w:type="spellStart"/>
+      <w:r>
+        <w:t>root</w:t>
+      </w:r>
+      <w:proofErr w:type="spellEnd"/>
+      <w:r>
+        <w:t xml:space="preserve">/Admin Zugang zum physischen Host. </w:t>
       </w:r>
     </w:p>
     <w:p>
@@ -2742,7 +3633,23 @@
         </w:numPr>
       </w:pPr>
       <w:r>
-        <w:t>Wenn Rootkit den Hypervisor kompromittiert, kann Kontrolle über alle gehosteten VMs erlangt werden.</w:t>
+        <w:t xml:space="preserve">Wenn </w:t>
+      </w:r>
+      <w:proofErr w:type="spellStart"/>
+      <w:r>
+        <w:t>Rootkit</w:t>
+      </w:r>
+      <w:proofErr w:type="spellEnd"/>
+      <w:r>
+        <w:t xml:space="preserve"> den </w:t>
+      </w:r>
+      <w:proofErr w:type="spellStart"/>
+      <w:r>
+        <w:t>Hypervisor</w:t>
+      </w:r>
+      <w:proofErr w:type="spellEnd"/>
+      <w:r>
+        <w:t xml:space="preserve"> kompromittiert, kann Kontrolle über alle gehosteten VMs erlangt werden.</w:t>
       </w:r>
       <w:r>
         <w:t xml:space="preserve"> (Host gegen</w:t>
@@ -2766,7 +3673,15 @@
         <w:t xml:space="preserve"> agiert ggfs. als</w:t>
       </w:r>
       <w:r>
-        <w:t xml:space="preserve"> Rootkit.</w:t>
+        <w:t xml:space="preserve"> </w:t>
+      </w:r>
+      <w:proofErr w:type="spellStart"/>
+      <w:r>
+        <w:t>Rootkit</w:t>
+      </w:r>
+      <w:proofErr w:type="spellEnd"/>
+      <w:r>
+        <w:t>.</w:t>
       </w:r>
       <w:r>
         <w:t xml:space="preserve"> (VM gegen </w:t>
@@ -2784,7 +3699,23 @@
         </w:numPr>
       </w:pPr>
       <w:r>
-        <w:t>Vorbereitung für weitere Angriffe (DoS, Sniffing,…)</w:t>
+        <w:t>Vorbereitung für weitere Angriffe (</w:t>
+      </w:r>
+      <w:proofErr w:type="spellStart"/>
+      <w:r>
+        <w:t>DoS</w:t>
+      </w:r>
+      <w:proofErr w:type="spellEnd"/>
+      <w:r>
+        <w:t xml:space="preserve">, </w:t>
+      </w:r>
+      <w:proofErr w:type="spellStart"/>
+      <w:r>
+        <w:t>Sniffing</w:t>
+      </w:r>
+      <w:proofErr w:type="spellEnd"/>
+      <w:r>
+        <w:t>,…)</w:t>
       </w:r>
     </w:p>
     <w:p>
@@ -2796,7 +3727,15 @@
         </w:numPr>
       </w:pPr>
       <w:r>
-        <w:t>Beispiel BluePill [</w:t>
+        <w:t xml:space="preserve">Beispiel </w:t>
+      </w:r>
+      <w:proofErr w:type="spellStart"/>
+      <w:r>
+        <w:t>BluePill</w:t>
+      </w:r>
+      <w:proofErr w:type="spellEnd"/>
+      <w:r>
+        <w:t xml:space="preserve"> [</w:t>
       </w:r>
       <w:r>
         <w:t>rutkowska2008bluepilling</w:t>
@@ -2847,10 +3786,23 @@
         <w:t>Snapshot-Problem.</w:t>
       </w:r>
       <w:r>
-        <w:t xml:space="preserve"> Momentanaufnahme</w:t>
-      </w:r>
-      <w:r>
-        <w:t xml:space="preserve"> der virt. Maschine für Backup- oder Migrationszwecke</w:t>
+        <w:t xml:space="preserve"> </w:t>
+      </w:r>
+      <w:proofErr w:type="spellStart"/>
+      <w:r>
+        <w:t>Momentanaufnahme</w:t>
+      </w:r>
+      <w:proofErr w:type="spellEnd"/>
+      <w:r>
+        <w:t xml:space="preserve"> der </w:t>
+      </w:r>
+      <w:proofErr w:type="spellStart"/>
+      <w:r>
+        <w:t>virt</w:t>
+      </w:r>
+      <w:proofErr w:type="spellEnd"/>
+      <w:r>
+        <w:t>. Maschine für Backup- oder Migrationszwecke</w:t>
       </w:r>
       <w:r>
         <w:t>.</w:t>
@@ -2904,7 +3856,15 @@
         </w:numPr>
       </w:pPr>
       <w:r>
-        <w:t xml:space="preserve">Probleme bei Patchmanagement </w:t>
+        <w:t xml:space="preserve">Probleme bei </w:t>
+      </w:r>
+      <w:proofErr w:type="spellStart"/>
+      <w:r>
+        <w:t>Patchmanagement</w:t>
+      </w:r>
+      <w:proofErr w:type="spellEnd"/>
+      <w:r>
+        <w:t xml:space="preserve"> </w:t>
       </w:r>
     </w:p>
     <w:p>
@@ -2928,7 +3888,15 @@
         </w:numPr>
       </w:pPr>
       <w:r>
-        <w:t>Erhalten keine Patches am Patchday.</w:t>
+        <w:t xml:space="preserve">Erhalten keine Patches am </w:t>
+      </w:r>
+      <w:proofErr w:type="spellStart"/>
+      <w:r>
+        <w:t>Patchday</w:t>
+      </w:r>
+      <w:proofErr w:type="spellEnd"/>
+      <w:r>
+        <w:t>.</w:t>
       </w:r>
     </w:p>
     <w:p>
@@ -2940,7 +3908,15 @@
         </w:numPr>
       </w:pPr>
       <w:r>
-        <w:t>Würmer infizieren meist relativ schnell alle verwundbaren Systeme. Geht die VM danach offline wird Malware darin nicht entfernt und die Wurminfektionwelle startet beim erneuten Onlinegehen der VM.</w:t>
+        <w:t xml:space="preserve">Würmer infizieren meist relativ schnell alle verwundbaren Systeme. Geht die VM danach offline wird Malware darin nicht entfernt und die </w:t>
+      </w:r>
+      <w:proofErr w:type="spellStart"/>
+      <w:r>
+        <w:t>Wurminfektionwelle</w:t>
+      </w:r>
+      <w:proofErr w:type="spellEnd"/>
+      <w:r>
+        <w:t xml:space="preserve"> startet beim erneuten Onlinegehen der VM.</w:t>
       </w:r>
     </w:p>
     <w:p>
@@ -2952,7 +3928,15 @@
         </w:numPr>
       </w:pPr>
       <w:r>
-        <w:t>Rücksetzen/rollback einer VM kann zwischenzeitlich gepatchte Schwachstellen wieder offenbaren (Snapshot-Problem)</w:t>
+        <w:t>Rücksetzen/</w:t>
+      </w:r>
+      <w:proofErr w:type="spellStart"/>
+      <w:r>
+        <w:t>rollback</w:t>
+      </w:r>
+      <w:proofErr w:type="spellEnd"/>
+      <w:r>
+        <w:t xml:space="preserve"> einer VM kann zwischenzeitlich gepatchte Schwachstellen wieder offenbaren (Snapshot-Problem)</w:t>
       </w:r>
     </w:p>
     <w:p>
@@ -2964,7 +3948,47 @@
         </w:numPr>
       </w:pPr>
       <w:r>
-        <w:t>Mehr dazu auf [When virtual is harder then real, S. 4]</w:t>
+        <w:t>Mehr dazu auf [</w:t>
+      </w:r>
+      <w:proofErr w:type="spellStart"/>
+      <w:r>
+        <w:t>When</w:t>
+      </w:r>
+      <w:proofErr w:type="spellEnd"/>
+      <w:r>
+        <w:t xml:space="preserve"> </w:t>
+      </w:r>
+      <w:proofErr w:type="spellStart"/>
+      <w:r>
+        <w:t>virtual</w:t>
+      </w:r>
+      <w:proofErr w:type="spellEnd"/>
+      <w:r>
+        <w:t xml:space="preserve"> </w:t>
+      </w:r>
+      <w:proofErr w:type="spellStart"/>
+      <w:r>
+        <w:t>is</w:t>
+      </w:r>
+      <w:proofErr w:type="spellEnd"/>
+      <w:r>
+        <w:t xml:space="preserve"> </w:t>
+      </w:r>
+      <w:proofErr w:type="spellStart"/>
+      <w:r>
+        <w:t>harder</w:t>
+      </w:r>
+      <w:proofErr w:type="spellEnd"/>
+      <w:r>
+        <w:t xml:space="preserve"> </w:t>
+      </w:r>
+      <w:proofErr w:type="spellStart"/>
+      <w:r>
+        <w:t>then</w:t>
+      </w:r>
+      <w:proofErr w:type="spellEnd"/>
+      <w:r>
+        <w:t xml:space="preserve"> real, S. 4]</w:t>
       </w:r>
     </w:p>
     <w:p>
@@ -2975,9 +3999,11 @@
           <w:numId w:val="7"/>
         </w:numPr>
       </w:pPr>
+      <w:proofErr w:type="spellStart"/>
       <w:r>
         <w:t>Sniffing</w:t>
       </w:r>
+      <w:proofErr w:type="spellEnd"/>
     </w:p>
     <w:p>
       <w:pPr>
@@ -3006,6 +4032,7 @@
         </w:numPr>
       </w:pPr>
       <w:r>
+        <w:lastRenderedPageBreak/>
         <w:t xml:space="preserve">Möglichkeit des </w:t>
       </w:r>
       <w:r>
@@ -3024,7 +4051,15 @@
         </w:numPr>
       </w:pPr>
       <w:r>
-        <w:t>Da virt. Netzwerk oftmals via Cloudcomputing abgewickelt wird.</w:t>
+        <w:t xml:space="preserve">Da </w:t>
+      </w:r>
+      <w:proofErr w:type="spellStart"/>
+      <w:r>
+        <w:t>virt</w:t>
+      </w:r>
+      <w:proofErr w:type="spellEnd"/>
+      <w:r>
+        <w:t>. Netzwerk oftmals via Cloudcomputing abgewickelt wird.</w:t>
       </w:r>
     </w:p>
     <w:p>
@@ -3035,8 +4070,13 @@
           <w:numId w:val="7"/>
         </w:numPr>
       </w:pPr>
-      <w:r>
-        <w:t>Logging: Daten der VM bleiben ggfs. auch nach Migration auf dem Host.</w:t>
+      <w:proofErr w:type="spellStart"/>
+      <w:r>
+        <w:t>Logging</w:t>
+      </w:r>
+      <w:proofErr w:type="spellEnd"/>
+      <w:r>
+        <w:t>: Daten der VM bleiben ggfs. auch nach Migration auf dem Host.</w:t>
       </w:r>
     </w:p>
     <w:p/>
@@ -3069,7 +4109,6 @@
         </w:numPr>
       </w:pPr>
       <w:r>
-        <w:lastRenderedPageBreak/>
         <w:t>Siehe auch „Alltagsgefahren“</w:t>
       </w:r>
     </w:p>
@@ -3106,7 +4145,15 @@
         </w:numPr>
       </w:pPr>
       <w:r>
-        <w:t xml:space="preserve">Sicherheitsanforderung „Kein Kohosting (mit XY)“ -&gt; </w:t>
+        <w:t xml:space="preserve">Sicherheitsanforderung „Kein </w:t>
+      </w:r>
+      <w:proofErr w:type="spellStart"/>
+      <w:r>
+        <w:t>Kohosting</w:t>
+      </w:r>
+      <w:proofErr w:type="spellEnd"/>
+      <w:r>
+        <w:t xml:space="preserve"> (mit XY)“ -&gt; </w:t>
       </w:r>
       <w:r>
         <w:t>nur 1 VM</w:t>
@@ -3166,7 +4213,15 @@
         <w:t xml:space="preserve">unerwarteten </w:t>
       </w:r>
       <w:r>
-        <w:t>Lastspitzen (oder DDoS-Angriffen) Verfügbarkeit gewährleisten zu können, über das Angebot an den Sicherheitsrichtlinien des Unternehmens entsprechenden phys. Hosts hinaus skaliert werden.</w:t>
+        <w:t xml:space="preserve">Lastspitzen (oder </w:t>
+      </w:r>
+      <w:proofErr w:type="spellStart"/>
+      <w:r>
+        <w:t>DDoS</w:t>
+      </w:r>
+      <w:proofErr w:type="spellEnd"/>
+      <w:r>
+        <w:t>-Angriffen) Verfügbarkeit gewährleisten zu können, über das Angebot an den Sicherheitsrichtlinien des Unternehmens entsprechenden phys. Hosts hinaus skaliert werden.</w:t>
       </w:r>
       <w:r>
         <w:t xml:space="preserve"> Die Möglichkeit der Skalierbarkeit verleitet womöglich in Situationen, in denen anderweitig ein Ausfall hinzunehmen wäre, dazu Sicherheitsrichtlinien zu unterwandern.</w:t>
@@ -3214,7 +4269,15 @@
         <w:t xml:space="preserve">astbedingt) </w:t>
       </w:r>
       <w:r>
-        <w:t xml:space="preserve">in ein Land gemappt werden, </w:t>
+        <w:t xml:space="preserve">in ein Land </w:t>
+      </w:r>
+      <w:proofErr w:type="spellStart"/>
+      <w:r>
+        <w:t>gemappt</w:t>
+      </w:r>
+      <w:proofErr w:type="spellEnd"/>
+      <w:r>
+        <w:t xml:space="preserve"> werden, </w:t>
       </w:r>
       <w:r>
         <w:t xml:space="preserve">welches mit den </w:t>
@@ -3229,7 +4292,15 @@
         <w:t xml:space="preserve">zu Datenschutz, Privatsphäre oder </w:t>
       </w:r>
       <w:r>
-        <w:t xml:space="preserve">IT-Securitystandards </w:t>
+        <w:t>IT-</w:t>
+      </w:r>
+      <w:proofErr w:type="spellStart"/>
+      <w:r>
+        <w:t>Securitystandards</w:t>
+      </w:r>
+      <w:proofErr w:type="spellEnd"/>
+      <w:r>
+        <w:t xml:space="preserve"> </w:t>
       </w:r>
       <w:r>
         <w:t xml:space="preserve">nicht vereinbar ist. </w:t>
@@ -3244,7 +4315,23 @@
         </w:numPr>
       </w:pPr>
       <w:r>
-        <w:t>Aus technischen Gefahren resultierende Risiken (Sniffing vs. Datenschutz, Leaks, …)</w:t>
+        <w:t>Aus technischen Gefahren resultierende Risiken (</w:t>
+      </w:r>
+      <w:proofErr w:type="spellStart"/>
+      <w:r>
+        <w:t>Sniffing</w:t>
+      </w:r>
+      <w:proofErr w:type="spellEnd"/>
+      <w:r>
+        <w:t xml:space="preserve"> vs. Datenschutz, </w:t>
+      </w:r>
+      <w:proofErr w:type="spellStart"/>
+      <w:r>
+        <w:t>Leaks</w:t>
+      </w:r>
+      <w:proofErr w:type="spellEnd"/>
+      <w:r>
+        <w:t>, …)</w:t>
       </w:r>
     </w:p>
     <w:p/>
@@ -3367,19 +4454,48 @@
         <w:t xml:space="preserve">live </w:t>
       </w:r>
       <w:r>
-        <w:t>Migration eines VNs ist eine Man-in-the-Middle-Attacke möglich</w:t>
+        <w:t>Migration eines VNs ist eine Man-in-</w:t>
+      </w:r>
+      <w:proofErr w:type="spellStart"/>
+      <w:r>
+        <w:t>the</w:t>
+      </w:r>
+      <w:proofErr w:type="spellEnd"/>
+      <w:r>
+        <w:t>-</w:t>
+      </w:r>
+      <w:proofErr w:type="spellStart"/>
+      <w:r>
+        <w:t>Middle</w:t>
+      </w:r>
+      <w:proofErr w:type="spellEnd"/>
+      <w:r>
+        <w:t>-Attacke möglich</w:t>
       </w:r>
       <w:r>
         <w:t xml:space="preserve">, </w:t>
       </w:r>
       <w:r>
-        <w:t>mit der Informationen über und Inhalte des migrierenen VNs erlangt werden können.[</w:t>
+        <w:t xml:space="preserve">mit der Informationen über und Inhalte des </w:t>
+      </w:r>
+      <w:proofErr w:type="spellStart"/>
+      <w:r>
+        <w:t>migrierenen</w:t>
+      </w:r>
+      <w:proofErr w:type="spellEnd"/>
+      <w:r>
+        <w:t xml:space="preserve"> VNs erlangt werden können.[</w:t>
       </w:r>
       <w:r>
         <w:t xml:space="preserve">Vgl. </w:t>
       </w:r>
-      <w:r>
-        <w:t xml:space="preserve">natarajansecurity, S. </w:t>
+      <w:proofErr w:type="spellStart"/>
+      <w:r>
+        <w:t>natarajansecurity</w:t>
+      </w:r>
+      <w:proofErr w:type="spellEnd"/>
+      <w:r>
+        <w:t xml:space="preserve">, S. </w:t>
       </w:r>
       <w:r>
         <w:t>18</w:t>
@@ -3514,7 +4630,15 @@
         </w:numPr>
       </w:pPr>
       <w:r>
-        <w:t>Überfluten -&gt; DoS. (Herkömml</w:t>
+        <w:t xml:space="preserve">Überfluten -&gt; </w:t>
+      </w:r>
+      <w:proofErr w:type="spellStart"/>
+      <w:r>
+        <w:t>DoS</w:t>
+      </w:r>
+      <w:proofErr w:type="spellEnd"/>
+      <w:r>
+        <w:t>. (Herkömml</w:t>
       </w:r>
       <w:r>
         <w:t>i</w:t>
@@ -3537,11 +4661,32 @@
       <w:r>
         <w:t xml:space="preserve"> </w:t>
       </w:r>
-      <w:r>
-        <w:t>Codeexpliots wie Bufferoverflows etc.)</w:t>
-      </w:r>
-      <w:r>
-        <w:t xml:space="preserve"> -&gt; DoS.</w:t>
+      <w:proofErr w:type="spellStart"/>
+      <w:r>
+        <w:t>Codeexpliots</w:t>
+      </w:r>
+      <w:proofErr w:type="spellEnd"/>
+      <w:r>
+        <w:t xml:space="preserve"> wie </w:t>
+      </w:r>
+      <w:proofErr w:type="spellStart"/>
+      <w:r>
+        <w:t>Bufferoverflows</w:t>
+      </w:r>
+      <w:proofErr w:type="spellEnd"/>
+      <w:r>
+        <w:t xml:space="preserve"> etc.)</w:t>
+      </w:r>
+      <w:r>
+        <w:t xml:space="preserve"> -&gt; </w:t>
+      </w:r>
+      <w:proofErr w:type="spellStart"/>
+      <w:r>
+        <w:t>DoS</w:t>
+      </w:r>
+      <w:proofErr w:type="spellEnd"/>
+      <w:r>
+        <w:t>.</w:t>
       </w:r>
     </w:p>
     <w:p>
@@ -3565,7 +4710,23 @@
         </w:numPr>
       </w:pPr>
       <w:r>
-        <w:t>Bösartige VM belegt übermäßig Ressourcen -&gt; beeinträchtigung Cohostet VMs.</w:t>
+        <w:t xml:space="preserve">Bösartige VM belegt übermäßig Ressourcen -&gt; </w:t>
+      </w:r>
+      <w:proofErr w:type="spellStart"/>
+      <w:r>
+        <w:t>beeinträchtigung</w:t>
+      </w:r>
+      <w:proofErr w:type="spellEnd"/>
+      <w:r>
+        <w:t xml:space="preserve"> </w:t>
+      </w:r>
+      <w:proofErr w:type="spellStart"/>
+      <w:r>
+        <w:t>Cohostet</w:t>
+      </w:r>
+      <w:proofErr w:type="spellEnd"/>
+      <w:r>
+        <w:t xml:space="preserve"> VMs.</w:t>
       </w:r>
     </w:p>
     <w:p>
@@ -3586,7 +4747,35 @@
         <w:rPr>
           <w:lang w:val="en-US"/>
         </w:rPr>
-        <w:t>Service reproduzieren (z.B. live Video Streaming)</w:t>
+        <w:t xml:space="preserve">Service </w:t>
+      </w:r>
+      <w:proofErr w:type="spellStart"/>
+      <w:r>
+        <w:rPr>
+          <w:lang w:val="en-US"/>
+        </w:rPr>
+        <w:t>reproduzieren</w:t>
+      </w:r>
+      <w:proofErr w:type="spellEnd"/>
+      <w:r>
+        <w:rPr>
+          <w:lang w:val="en-US"/>
+        </w:rPr>
+        <w:t xml:space="preserve"> (</w:t>
+      </w:r>
+      <w:proofErr w:type="spellStart"/>
+      <w:r>
+        <w:rPr>
+          <w:lang w:val="en-US"/>
+        </w:rPr>
+        <w:t>z.B</w:t>
+      </w:r>
+      <w:proofErr w:type="spellEnd"/>
+      <w:r>
+        <w:rPr>
+          <w:lang w:val="en-US"/>
+        </w:rPr>
+        <w:t>. live Video Streaming)</w:t>
       </w:r>
     </w:p>
     <w:p>
@@ -3693,9 +4882,11 @@
       <w:r>
         <w:t xml:space="preserve"> -&gt; </w:t>
       </w:r>
+      <w:proofErr w:type="spellStart"/>
       <w:r>
         <w:t>BluePilling</w:t>
       </w:r>
+      <w:proofErr w:type="spellEnd"/>
       <w:r>
         <w:t>(?)</w:t>
       </w:r>
@@ -3721,8 +4912,13 @@
         <w:t>User gegen VN via Substratnetz - &gt;</w:t>
       </w:r>
       <w:r>
-        <w:t xml:space="preserve"> BluePilling</w:t>
-      </w:r>
+        <w:t xml:space="preserve"> </w:t>
+      </w:r>
+      <w:proofErr w:type="spellStart"/>
+      <w:r>
+        <w:t>BluePilling</w:t>
+      </w:r>
+      <w:proofErr w:type="spellEnd"/>
       <w:r>
         <w:t>(?)</w:t>
       </w:r>
@@ -5590,7 +6786,7 @@
 </file>
 
 <file path=customXml/itemProps1.xml><?xml version="1.0" encoding="utf-8"?>
-<ds:datastoreItem xmlns:ds="http://schemas.openxmlformats.org/officeDocument/2006/customXml" ds:itemID="{D5858B71-A474-4CE1-8FC3-1609135ACE88}">
+<ds:datastoreItem xmlns:ds="http://schemas.openxmlformats.org/officeDocument/2006/customXml" ds:itemID="{CD715FA4-0D91-4A93-9A51-06865D813261}">
   <ds:schemaRefs>
     <ds:schemaRef ds:uri="http://schemas.openxmlformats.org/officeDocument/2006/bibliography"/>
   </ds:schemaRefs>

</xml_diff>

<commit_message>
Zwei graphiken zur Drei-Layer-Architektur und Klassifizierung sowie etwas Text eingefügt. ENTWURFSABGABEVERSION
</commit_message>
<xml_diff>
--- a/MiransWordNotizen/Sicherheitsrisiken.docx
+++ b/MiransWordNotizen/Sicherheitsrisiken.docx
@@ -4602,7 +4602,17 @@
         <w:t xml:space="preserve"> VNs</w:t>
       </w:r>
     </w:p>
-    <w:p/>
+    <w:p>
+      <w:r>
+        <w:t xml:space="preserve">Unter ‚organisatorischen‘ Risiken werden hier Risiken für Unternehmen oder im menschlichen Umgang betrachtet, die </w:t>
+      </w:r>
+      <w:r>
+        <w:t>im Zusammenhang mit</w:t>
+      </w:r>
+      <w:r>
+        <w:t xml:space="preserve"> Virtualisierung stehen.</w:t>
+      </w:r>
+    </w:p>
     <w:p>
       <w:r>
         <w:t>Wie im Kapitel \</w:t>
@@ -4644,10 +4654,7 @@
         <w:t xml:space="preserve"> </w:t>
       </w:r>
       <w:r>
-        <w:t>von Firmen- oder Kundendaten</w:t>
-      </w:r>
-      <w:r>
-        <w:t xml:space="preserve"> </w:t>
+        <w:t xml:space="preserve">von Firmen- oder Kundendaten </w:t>
       </w:r>
       <w:r>
         <w:t xml:space="preserve">ein </w:t>
@@ -4680,7 +4687,6 @@
       <w:bookmarkStart w:id="0" w:name="_GoBack"/>
       <w:bookmarkEnd w:id="0"/>
     </w:p>
-    <w:p/>
     <w:p/>
     <w:p/>
     <w:p/>
@@ -7235,7 +7241,7 @@
 </file>
 
 <file path=customXml/itemProps1.xml><?xml version="1.0" encoding="utf-8"?>
-<ds:datastoreItem xmlns:ds="http://schemas.openxmlformats.org/officeDocument/2006/customXml" ds:itemID="{598E3BF0-BB07-4EF4-A2FC-75DFB0780A33}">
+<ds:datastoreItem xmlns:ds="http://schemas.openxmlformats.org/officeDocument/2006/customXml" ds:itemID="{133275CD-B394-49C1-9AA3-D18DC1B27C67}">
   <ds:schemaRefs>
     <ds:schemaRef ds:uri="http://schemas.openxmlformats.org/officeDocument/2006/bibliography"/>
   </ds:schemaRefs>

</xml_diff>

<commit_message>
Organisatorische und Rechtliche Risiken
</commit_message>
<xml_diff>
--- a/MiransWordNotizen/Sicherheitsrisiken.docx
+++ b/MiransWordNotizen/Sicherheitsrisiken.docx
@@ -4117,579 +4117,844 @@
       </w:r>
     </w:p>
     <w:p/>
-    <w:p/>
-    <w:p>
-      <w:pPr>
-        <w:rPr>
-          <w:b/>
-        </w:rPr>
-      </w:pPr>
-      <w:r>
-        <w:rPr>
-          <w:b/>
-        </w:rPr>
-        <w:t xml:space="preserve">Organisatorische </w:t>
-      </w:r>
-      <w:r>
-        <w:rPr>
-          <w:b/>
-        </w:rPr>
-        <w:t>Risiken</w:t>
-      </w:r>
-    </w:p>
-    <w:p>
-      <w:pPr>
-        <w:pStyle w:val="Listenabsatz"/>
-        <w:numPr>
-          <w:ilvl w:val="0"/>
-          <w:numId w:val="8"/>
-        </w:numPr>
-      </w:pPr>
-      <w:r>
-        <w:lastRenderedPageBreak/>
-        <w:t xml:space="preserve">Reputationsverlust des Unternehmens, wegen </w:t>
-      </w:r>
-      <w:r>
-        <w:t xml:space="preserve">Aktivitäten der anderen Unternehmen </w:t>
-      </w:r>
-      <w:r>
-        <w:t>o</w:t>
-      </w:r>
-      <w:r>
-        <w:t>der Personen, mit den</w:t>
-      </w:r>
-      <w:r>
-        <w:t>en es einen phys. Host teilt.</w:t>
-      </w:r>
-    </w:p>
-    <w:p>
-      <w:pPr>
-        <w:pStyle w:val="Listenabsatz"/>
-        <w:numPr>
-          <w:ilvl w:val="1"/>
-          <w:numId w:val="8"/>
-        </w:numPr>
-      </w:pPr>
-      <w:r>
-        <w:t>Gefahren für VMs (siehe oben). Zusätzliche Risiken in virtualisierten Systemen.</w:t>
-      </w:r>
-    </w:p>
-    <w:p>
-      <w:pPr>
-        <w:pStyle w:val="Listenabsatz"/>
-        <w:numPr>
-          <w:ilvl w:val="1"/>
-          <w:numId w:val="8"/>
-        </w:numPr>
-      </w:pPr>
-      <w:r>
-        <w:t>Bedrohungen von CIA.</w:t>
-      </w:r>
-      <w:r>
-        <w:t xml:space="preserve"> Firmengeheimnisse, Kundendaten</w:t>
-      </w:r>
-    </w:p>
-    <w:p>
-      <w:pPr>
-        <w:pStyle w:val="Listenabsatz"/>
-        <w:numPr>
-          <w:ilvl w:val="1"/>
-          <w:numId w:val="8"/>
-        </w:numPr>
-      </w:pPr>
-      <w:r>
-        <w:t xml:space="preserve">Sicherheitsanforderung „Kein </w:t>
-      </w:r>
-      <w:proofErr w:type="spellStart"/>
-      <w:r>
-        <w:t>Kohosting</w:t>
-      </w:r>
-      <w:proofErr w:type="spellEnd"/>
-      <w:r>
-        <w:t xml:space="preserve"> (mit XY)“ -&gt; </w:t>
-      </w:r>
-      <w:r>
-        <w:t>nur 1 VM</w:t>
-      </w:r>
-      <w:r>
-        <w:t>/Kunde</w:t>
-      </w:r>
-      <w:r>
-        <w:t xml:space="preserve"> pro phys. Host -&gt; </w:t>
-      </w:r>
-      <w:r>
-        <w:t>Weniger</w:t>
-      </w:r>
-      <w:r>
-        <w:t xml:space="preserve"> </w:t>
-      </w:r>
-      <w:r>
-        <w:t xml:space="preserve">z.B. </w:t>
-      </w:r>
-      <w:r>
-        <w:t>Kosten</w:t>
-      </w:r>
-      <w:r>
-        <w:t>vorteil…</w:t>
-      </w:r>
-    </w:p>
-    <w:p>
-      <w:pPr>
-        <w:pStyle w:val="Listenabsatz"/>
-        <w:numPr>
-          <w:ilvl w:val="1"/>
-          <w:numId w:val="8"/>
-        </w:numPr>
-      </w:pPr>
-      <w:r>
-        <w:t>Vorteile überwiegen anscheinend die Nachteile</w:t>
-      </w:r>
-    </w:p>
-    <w:p>
-      <w:pPr>
-        <w:pStyle w:val="Listenabsatz"/>
-        <w:numPr>
-          <w:ilvl w:val="1"/>
-          <w:numId w:val="8"/>
-        </w:numPr>
-      </w:pPr>
-      <w:r>
-        <w:t>Wahrscheinlichkeit eines Datenleck beim Upload/Download steigt</w:t>
-      </w:r>
-    </w:p>
-    <w:p>
-      <w:pPr>
-        <w:pStyle w:val="Listenabsatz"/>
-        <w:numPr>
-          <w:ilvl w:val="2"/>
-          <w:numId w:val="8"/>
-        </w:numPr>
-      </w:pPr>
-      <w:r>
-        <w:t xml:space="preserve">Da </w:t>
-      </w:r>
-      <w:proofErr w:type="spellStart"/>
-      <w:r>
-        <w:t>virt</w:t>
-      </w:r>
-      <w:proofErr w:type="spellEnd"/>
-      <w:r>
-        <w:t>. Netzwerk oftmals via Cloudcomputing abgewickelt wird.</w:t>
-      </w:r>
-    </w:p>
-    <w:p>
-      <w:pPr>
-        <w:pStyle w:val="Listenabsatz"/>
-        <w:numPr>
-          <w:ilvl w:val="0"/>
-          <w:numId w:val="8"/>
-        </w:numPr>
-      </w:pPr>
-      <w:r>
-        <w:t>Substratnetzprovider ist auch ein Unternehmen/Dienstleister, der sich organisatorisch verändert oder z.B. Insolvenz anmelden kann.</w:t>
-      </w:r>
-    </w:p>
-    <w:p>
-      <w:pPr>
-        <w:pStyle w:val="Listenabsatz"/>
-        <w:numPr>
-          <w:ilvl w:val="0"/>
-          <w:numId w:val="7"/>
-        </w:numPr>
-      </w:pPr>
-      <w:r>
-        <w:t>Ggfs. muss</w:t>
-      </w:r>
-      <w:r>
-        <w:t xml:space="preserve"> ein Unternehmen</w:t>
-      </w:r>
-      <w:r>
-        <w:t xml:space="preserve">, um bei </w:t>
-      </w:r>
-      <w:r>
-        <w:t xml:space="preserve">unerwarteten </w:t>
-      </w:r>
-      <w:r>
-        <w:t xml:space="preserve">Lastspitzen (oder </w:t>
-      </w:r>
-      <w:proofErr w:type="spellStart"/>
-      <w:r>
-        <w:t>DDoS</w:t>
-      </w:r>
-      <w:proofErr w:type="spellEnd"/>
-      <w:r>
-        <w:t>-Angriffen) Verfügbarkeit gewährleisten zu können, über das Angebot an den Sicherheitsrichtlinien des Unternehmens entsprechenden phys. Hosts hinaus skaliert werden.</w:t>
-      </w:r>
-      <w:r>
-        <w:t xml:space="preserve"> Die Möglichkeit der Skalierbarkeit verleitet womöglich in Situationen, in denen anderweitig ein Ausfall hinzunehmen wäre, dazu Sicherheitsrichtlinien zu unterwandern.</w:t>
-      </w:r>
-      <w:r>
-        <w:t xml:space="preserve"> </w:t>
-      </w:r>
-    </w:p>
-    <w:p>
-      <w:pPr>
-        <w:pStyle w:val="Listenabsatz"/>
-        <w:numPr>
-          <w:ilvl w:val="1"/>
-          <w:numId w:val="7"/>
-        </w:numPr>
-      </w:pPr>
-      <w:r>
-        <w:t xml:space="preserve">Vertrauen in Sicherheitsmechanismen des </w:t>
-      </w:r>
-      <w:proofErr w:type="spellStart"/>
-      <w:r>
-        <w:t>InP</w:t>
-      </w:r>
-      <w:proofErr w:type="spellEnd"/>
-      <w:r>
-        <w:t>?</w:t>
-      </w:r>
-    </w:p>
-    <w:p>
-      <w:pPr>
-        <w:pStyle w:val="Listenabsatz"/>
-        <w:numPr>
-          <w:ilvl w:val="0"/>
-          <w:numId w:val="7"/>
-        </w:numPr>
-        <w:rPr>
-          <w:b/>
-        </w:rPr>
-      </w:pPr>
-      <w:r>
-        <w:rPr>
-          <w:b/>
-        </w:rPr>
-        <w:t>GEFAHREN IM UMGANG MIT VMs</w:t>
-      </w:r>
-    </w:p>
-    <w:p>
-      <w:pPr>
-        <w:pStyle w:val="Listenabsatz"/>
-        <w:numPr>
-          <w:ilvl w:val="0"/>
-          <w:numId w:val="7"/>
-        </w:numPr>
-      </w:pPr>
-      <w:r>
-        <w:t xml:space="preserve">Snapshot-Problem. </w:t>
-      </w:r>
-      <w:proofErr w:type="spellStart"/>
-      <w:r>
-        <w:t>Momentanaufnahme</w:t>
-      </w:r>
-      <w:proofErr w:type="spellEnd"/>
-      <w:r>
-        <w:t xml:space="preserve"> der </w:t>
-      </w:r>
-      <w:proofErr w:type="spellStart"/>
-      <w:r>
-        <w:t>virt</w:t>
-      </w:r>
-      <w:proofErr w:type="spellEnd"/>
-      <w:r>
-        <w:t xml:space="preserve">. Maschine für Backup- oder Migrationszwecke. </w:t>
-      </w:r>
-    </w:p>
-    <w:p>
-      <w:pPr>
-        <w:pStyle w:val="Listenabsatz"/>
-        <w:numPr>
-          <w:ilvl w:val="1"/>
-          <w:numId w:val="7"/>
-        </w:numPr>
-      </w:pPr>
-      <w:r>
-        <w:t xml:space="preserve">Einfachheit dessen ist großer Vorteil von VMs. </w:t>
-      </w:r>
-    </w:p>
-    <w:p>
-      <w:pPr>
-        <w:pStyle w:val="Listenabsatz"/>
-        <w:numPr>
-          <w:ilvl w:val="1"/>
-          <w:numId w:val="7"/>
-        </w:numPr>
-      </w:pPr>
-      <w:r>
-        <w:t>Nachteil: Nach dem Wiedereinspielen werden ggfs. zwischenzeitlich deaktivierte Accounts oder veraltete Sicherheitsrichtlinien wieder produktiv gesetzt.</w:t>
-      </w:r>
-    </w:p>
-    <w:p>
-      <w:pPr>
-        <w:pStyle w:val="Listenabsatz"/>
-        <w:numPr>
-          <w:ilvl w:val="1"/>
-          <w:numId w:val="7"/>
-        </w:numPr>
-      </w:pPr>
-      <w:r>
-        <w:t xml:space="preserve">Virtuelle Maschinen entstehen schnell. </w:t>
-      </w:r>
-    </w:p>
-    <w:p>
-      <w:pPr>
-        <w:pStyle w:val="Listenabsatz"/>
-        <w:numPr>
-          <w:ilvl w:val="2"/>
-          <w:numId w:val="7"/>
-        </w:numPr>
-      </w:pPr>
-      <w:r>
-        <w:t xml:space="preserve">Probleme bei </w:t>
-      </w:r>
-      <w:proofErr w:type="spellStart"/>
-      <w:r>
-        <w:t>Patchmanagement</w:t>
-      </w:r>
-      <w:proofErr w:type="spellEnd"/>
-      <w:r>
-        <w:t xml:space="preserve"> </w:t>
-      </w:r>
-    </w:p>
-    <w:p>
-      <w:pPr>
-        <w:pStyle w:val="Listenabsatz"/>
-        <w:numPr>
-          <w:ilvl w:val="1"/>
-          <w:numId w:val="7"/>
-        </w:numPr>
-      </w:pPr>
-      <w:r>
-        <w:t>VMs zeitweise/Häufig deaktiviert/offline</w:t>
-      </w:r>
-    </w:p>
-    <w:p>
-      <w:pPr>
-        <w:pStyle w:val="Listenabsatz"/>
-        <w:numPr>
-          <w:ilvl w:val="2"/>
-          <w:numId w:val="7"/>
-        </w:numPr>
-      </w:pPr>
-      <w:r>
-        <w:t xml:space="preserve">Erhalten keine Patches am </w:t>
-      </w:r>
-      <w:proofErr w:type="spellStart"/>
-      <w:r>
-        <w:t>Patchday</w:t>
-      </w:r>
-      <w:proofErr w:type="spellEnd"/>
-      <w:r>
-        <w:t>.</w:t>
-      </w:r>
-    </w:p>
-    <w:p>
-      <w:pPr>
-        <w:pStyle w:val="Listenabsatz"/>
-        <w:numPr>
-          <w:ilvl w:val="2"/>
-          <w:numId w:val="7"/>
-        </w:numPr>
-      </w:pPr>
-      <w:r>
-        <w:t xml:space="preserve">Würmer infizieren meist relativ schnell alle verwundbaren Systeme. Geht die VM danach offline wird Malware darin nicht entfernt und die </w:t>
-      </w:r>
-      <w:proofErr w:type="spellStart"/>
-      <w:r>
-        <w:t>Wurminfektionwelle</w:t>
-      </w:r>
-      <w:proofErr w:type="spellEnd"/>
-      <w:r>
-        <w:t xml:space="preserve"> startet beim erneuten Onlinegehen der VM.</w:t>
-      </w:r>
-    </w:p>
-    <w:p>
-      <w:pPr>
-        <w:pStyle w:val="Listenabsatz"/>
-        <w:numPr>
-          <w:ilvl w:val="1"/>
-          <w:numId w:val="7"/>
-        </w:numPr>
-      </w:pPr>
-      <w:r>
-        <w:t>Rücksetzen/</w:t>
-      </w:r>
-      <w:proofErr w:type="spellStart"/>
-      <w:r>
-        <w:t>rollback</w:t>
-      </w:r>
-      <w:proofErr w:type="spellEnd"/>
-      <w:r>
-        <w:t xml:space="preserve"> einer VM kann zwischenzeitlich gepatchte Schwachstellen wieder offenbaren (Snapshot-Problem)</w:t>
-      </w:r>
-    </w:p>
-    <w:p>
-      <w:pPr>
-        <w:pStyle w:val="Listenabsatz"/>
-        <w:numPr>
-          <w:ilvl w:val="2"/>
-          <w:numId w:val="7"/>
-        </w:numPr>
-      </w:pPr>
-      <w:r>
-        <w:t>Mehr dazu auf [</w:t>
-      </w:r>
-      <w:proofErr w:type="spellStart"/>
-      <w:r>
-        <w:t>When</w:t>
-      </w:r>
-      <w:proofErr w:type="spellEnd"/>
-      <w:r>
-        <w:t xml:space="preserve"> </w:t>
-      </w:r>
-      <w:proofErr w:type="spellStart"/>
-      <w:r>
-        <w:t>virtual</w:t>
-      </w:r>
-      <w:proofErr w:type="spellEnd"/>
-      <w:r>
-        <w:t xml:space="preserve"> </w:t>
-      </w:r>
-      <w:proofErr w:type="spellStart"/>
-      <w:r>
-        <w:t>is</w:t>
-      </w:r>
-      <w:proofErr w:type="spellEnd"/>
-      <w:r>
-        <w:t xml:space="preserve"> </w:t>
-      </w:r>
-      <w:proofErr w:type="spellStart"/>
-      <w:r>
-        <w:t>harder</w:t>
-      </w:r>
-      <w:proofErr w:type="spellEnd"/>
-      <w:r>
-        <w:t xml:space="preserve"> </w:t>
-      </w:r>
-      <w:proofErr w:type="spellStart"/>
-      <w:r>
-        <w:t>then</w:t>
-      </w:r>
-      <w:proofErr w:type="spellEnd"/>
-      <w:r>
-        <w:t xml:space="preserve"> real, S. 4]</w:t>
-      </w:r>
-      <w:r>
-        <w:t xml:space="preserve"> \</w:t>
-      </w:r>
-      <w:proofErr w:type="spellStart"/>
-      <w:r>
-        <w:t>cite</w:t>
-      </w:r>
-      <w:proofErr w:type="spellEnd"/>
-      <w:r>
-        <w:t>{</w:t>
-      </w:r>
-      <w:r>
-        <w:t>garfinkel2005virtual</w:t>
-      </w:r>
-      <w:r>
-        <w:t>}</w:t>
-      </w:r>
-    </w:p>
-    <w:p/>
-    <w:p>
-      <w:r>
-        <w:t>Was verstehe ich unter ‚organisatorischen‘ Risiken?</w:t>
-      </w:r>
-      <w:r>
-        <w:t xml:space="preserve"> 1. Für Unternehmen, 2. Im Umgang mit</w:t>
-      </w:r>
-      <w:r>
-        <w:t xml:space="preserve"> VNs</w:t>
-      </w:r>
-    </w:p>
-    <w:p>
-      <w:r>
-        <w:t xml:space="preserve">Unter ‚organisatorischen‘ Risiken werden hier Risiken für Unternehmen oder im menschlichen Umgang betrachtet, die </w:t>
-      </w:r>
-      <w:r>
-        <w:t>im Zusammenhang mit</w:t>
-      </w:r>
-      <w:r>
-        <w:t xml:space="preserve"> Virtualisierung stehen.</w:t>
-      </w:r>
-    </w:p>
-    <w:p>
-      <w:r>
-        <w:t>Wie im Kapitel \</w:t>
-      </w:r>
-      <w:proofErr w:type="spellStart"/>
-      <w:r>
-        <w:t>nameref</w:t>
-      </w:r>
-      <w:proofErr w:type="spellEnd"/>
-      <w:r>
-        <w:t>{</w:t>
-      </w:r>
-      <w:proofErr w:type="spellStart"/>
-      <w:r>
-        <w:t>subsubsec:gefahren_virt_technisch</w:t>
-      </w:r>
-      <w:proofErr w:type="spellEnd"/>
-      <w:r>
-        <w:t xml:space="preserve">} dargestellt, eröffnet </w:t>
-      </w:r>
-      <w:proofErr w:type="spellStart"/>
-      <w:r>
-        <w:t>Netzvirtualisierung</w:t>
-      </w:r>
-      <w:proofErr w:type="spellEnd"/>
-      <w:r>
-        <w:t xml:space="preserve"> eine Reihe neuer Verwundbarkeiten für gehostete Systeme.</w:t>
-      </w:r>
-      <w:r>
-        <w:t xml:space="preserve"> Gerade für Unternehmen dürfte die teils deutliche </w:t>
-      </w:r>
-      <w:r>
-        <w:t>Gefährdung</w:t>
-      </w:r>
-      <w:r>
-        <w:t xml:space="preserve"> der Vertraulichkeit und Integrität</w:t>
-      </w:r>
-      <w:r>
-        <w:t xml:space="preserve"> </w:t>
-      </w:r>
-      <w:r>
-        <w:t xml:space="preserve">von Firmen- oder Kundendaten </w:t>
-      </w:r>
-      <w:r>
-        <w:t xml:space="preserve">ein </w:t>
-      </w:r>
-      <w:r>
-        <w:t xml:space="preserve">ernstzunehmendes </w:t>
-      </w:r>
-      <w:r>
-        <w:t>Problem darstellen.</w:t>
-      </w:r>
-      <w:r>
-        <w:t xml:space="preserve"> Da </w:t>
-      </w:r>
-      <w:proofErr w:type="spellStart"/>
-      <w:r>
-        <w:t>Netzvirtualisierung</w:t>
-      </w:r>
-      <w:proofErr w:type="spellEnd"/>
-      <w:r>
-        <w:t xml:space="preserve"> oftmals via Cloudcomputing abgewickelt wird, erhöht sich das Risiko eines Datenlecks nochmals durch den </w:t>
-      </w:r>
-      <w:proofErr w:type="spellStart"/>
-      <w:r>
-        <w:t>Up</w:t>
-      </w:r>
-      <w:proofErr w:type="spellEnd"/>
-      <w:r>
-        <w:t>- und Downloadprozess von Daten.</w:t>
-      </w:r>
-      <w:bookmarkStart w:id="0" w:name="_GoBack"/>
-      <w:bookmarkEnd w:id="0"/>
+    <w:p>
+      <w:r>
+        <w:br w:type="page"/>
+      </w:r>
     </w:p>
     <w:p/>
     <w:p/>
     <w:p/>
+    <w:p/>
+    <w:p/>
+    <w:p/>
+    <w:p/>
+    <w:p/>
+    <w:p/>
+    <w:p/>
+    <w:p/>
+    <w:p/>
+    <w:p/>
+    <w:p>
+      <w:r>
+        <w:br w:type="page"/>
+      </w:r>
+    </w:p>
+    <w:p/>
+    <w:p>
+      <w:pPr>
+        <w:rPr>
+          <w:b/>
+        </w:rPr>
+      </w:pPr>
+      <w:r>
+        <w:rPr>
+          <w:b/>
+        </w:rPr>
+        <w:t xml:space="preserve">Organisatorische </w:t>
+      </w:r>
+      <w:r>
+        <w:rPr>
+          <w:b/>
+        </w:rPr>
+        <w:t>Risiken</w:t>
+      </w:r>
+    </w:p>
+    <w:p>
+      <w:pPr>
+        <w:pStyle w:val="Listenabsatz"/>
+        <w:numPr>
+          <w:ilvl w:val="0"/>
+          <w:numId w:val="8"/>
+        </w:numPr>
+      </w:pPr>
+      <w:r>
+        <w:t xml:space="preserve">Reputationsverlust des Unternehmens, wegen </w:t>
+      </w:r>
+      <w:r>
+        <w:t xml:space="preserve">Aktivitäten der anderen Unternehmen </w:t>
+      </w:r>
+      <w:r>
+        <w:t>o</w:t>
+      </w:r>
+      <w:r>
+        <w:t>der Personen, mit den</w:t>
+      </w:r>
+      <w:r>
+        <w:t>en es einen phys. Host teilt.</w:t>
+      </w:r>
+    </w:p>
+    <w:p>
+      <w:pPr>
+        <w:pStyle w:val="Listenabsatz"/>
+        <w:numPr>
+          <w:ilvl w:val="1"/>
+          <w:numId w:val="8"/>
+        </w:numPr>
+      </w:pPr>
+      <w:r>
+        <w:t>Gefahren für VMs (siehe oben). Zusätzliche Risiken in virtualisierten Systemen.</w:t>
+      </w:r>
+    </w:p>
+    <w:p>
+      <w:pPr>
+        <w:pStyle w:val="Listenabsatz"/>
+        <w:numPr>
+          <w:ilvl w:val="1"/>
+          <w:numId w:val="8"/>
+        </w:numPr>
+      </w:pPr>
+      <w:r>
+        <w:t>Bedrohungen von CIA.</w:t>
+      </w:r>
+      <w:r>
+        <w:t xml:space="preserve"> Firmengeheimnisse, Kundendaten</w:t>
+      </w:r>
+    </w:p>
+    <w:p>
+      <w:pPr>
+        <w:pStyle w:val="Listenabsatz"/>
+        <w:numPr>
+          <w:ilvl w:val="1"/>
+          <w:numId w:val="8"/>
+        </w:numPr>
+      </w:pPr>
+      <w:r>
+        <w:t xml:space="preserve">Sicherheitsanforderung „Kein </w:t>
+      </w:r>
+      <w:proofErr w:type="spellStart"/>
+      <w:r>
+        <w:t>Kohosting</w:t>
+      </w:r>
+      <w:proofErr w:type="spellEnd"/>
+      <w:r>
+        <w:t xml:space="preserve"> (mit XY)“ -&gt; </w:t>
+      </w:r>
+      <w:r>
+        <w:t>nur 1 VM</w:t>
+      </w:r>
+      <w:r>
+        <w:t>/Kunde</w:t>
+      </w:r>
+      <w:r>
+        <w:t xml:space="preserve"> pro phys. Host -&gt; </w:t>
+      </w:r>
+      <w:r>
+        <w:t>Weniger</w:t>
+      </w:r>
+      <w:r>
+        <w:t xml:space="preserve"> </w:t>
+      </w:r>
+      <w:r>
+        <w:t xml:space="preserve">z.B. </w:t>
+      </w:r>
+      <w:r>
+        <w:t>Kosten</w:t>
+      </w:r>
+      <w:r>
+        <w:t>vorteil…</w:t>
+      </w:r>
+    </w:p>
+    <w:p>
+      <w:pPr>
+        <w:pStyle w:val="Listenabsatz"/>
+        <w:numPr>
+          <w:ilvl w:val="1"/>
+          <w:numId w:val="8"/>
+        </w:numPr>
+      </w:pPr>
+      <w:r>
+        <w:t>Vorteile überwiegen anscheinend die Nachteile</w:t>
+      </w:r>
+    </w:p>
+    <w:p>
+      <w:pPr>
+        <w:pStyle w:val="Listenabsatz"/>
+        <w:numPr>
+          <w:ilvl w:val="1"/>
+          <w:numId w:val="8"/>
+        </w:numPr>
+      </w:pPr>
+      <w:r>
+        <w:t>Wahrscheinlichkeit eines Datenleck beim Upload/Download steigt</w:t>
+      </w:r>
+    </w:p>
+    <w:p>
+      <w:pPr>
+        <w:pStyle w:val="Listenabsatz"/>
+        <w:numPr>
+          <w:ilvl w:val="2"/>
+          <w:numId w:val="8"/>
+        </w:numPr>
+      </w:pPr>
+      <w:r>
+        <w:t xml:space="preserve">Da </w:t>
+      </w:r>
+      <w:proofErr w:type="spellStart"/>
+      <w:r>
+        <w:t>virt</w:t>
+      </w:r>
+      <w:proofErr w:type="spellEnd"/>
+      <w:r>
+        <w:t>. Netzwerk oftmals via Cloudcomputing abgewickelt wird.</w:t>
+      </w:r>
+    </w:p>
+    <w:p>
+      <w:pPr>
+        <w:pStyle w:val="Listenabsatz"/>
+        <w:numPr>
+          <w:ilvl w:val="0"/>
+          <w:numId w:val="8"/>
+        </w:numPr>
+      </w:pPr>
+      <w:r>
+        <w:t>Substratnetzprovider ist auch ein Unternehmen/Dienstleister, der sich organisatorisch verändert oder z.B. Insolvenz anmelden kann.</w:t>
+      </w:r>
+    </w:p>
+    <w:p>
+      <w:pPr>
+        <w:pStyle w:val="Listenabsatz"/>
+        <w:numPr>
+          <w:ilvl w:val="0"/>
+          <w:numId w:val="7"/>
+        </w:numPr>
+        <w:rPr>
+          <w:strike/>
+        </w:rPr>
+      </w:pPr>
+      <w:r>
+        <w:rPr>
+          <w:strike/>
+        </w:rPr>
+        <w:t>Ggfs. muss</w:t>
+      </w:r>
+      <w:r>
+        <w:rPr>
+          <w:strike/>
+        </w:rPr>
+        <w:t xml:space="preserve"> ein Unternehmen</w:t>
+      </w:r>
+      <w:r>
+        <w:rPr>
+          <w:strike/>
+        </w:rPr>
+        <w:t xml:space="preserve">, um bei </w:t>
+      </w:r>
+      <w:r>
+        <w:rPr>
+          <w:strike/>
+        </w:rPr>
+        <w:t xml:space="preserve">unerwarteten </w:t>
+      </w:r>
+      <w:r>
+        <w:rPr>
+          <w:strike/>
+        </w:rPr>
+        <w:t xml:space="preserve">Lastspitzen (oder </w:t>
+      </w:r>
+      <w:proofErr w:type="spellStart"/>
+      <w:r>
+        <w:rPr>
+          <w:strike/>
+        </w:rPr>
+        <w:t>DDoS</w:t>
+      </w:r>
+      <w:proofErr w:type="spellEnd"/>
+      <w:r>
+        <w:rPr>
+          <w:strike/>
+        </w:rPr>
+        <w:t>-Angriffen) Verfügbarkeit gewährleisten zu können, über das Angebot an den Sicherheitsrichtlinien des Unternehmens entsprechenden phys. Hosts hinaus skaliert werden.</w:t>
+      </w:r>
+      <w:r>
+        <w:rPr>
+          <w:strike/>
+        </w:rPr>
+        <w:t xml:space="preserve"> Die Möglichkeit der Skalierbarkeit verleitet womöglich in Situationen, in denen anderweitig ein Ausfall hinzunehmen wäre, dazu Sicherheitsrichtlinien zu unterwandern.</w:t>
+      </w:r>
+      <w:r>
+        <w:rPr>
+          <w:strike/>
+        </w:rPr>
+        <w:t xml:space="preserve"> </w:t>
+      </w:r>
+    </w:p>
+    <w:p>
+      <w:pPr>
+        <w:pStyle w:val="Listenabsatz"/>
+        <w:numPr>
+          <w:ilvl w:val="1"/>
+          <w:numId w:val="7"/>
+        </w:numPr>
+        <w:rPr>
+          <w:strike/>
+        </w:rPr>
+      </w:pPr>
+      <w:r>
+        <w:rPr>
+          <w:strike/>
+        </w:rPr>
+        <w:t xml:space="preserve">Vertrauen in Sicherheitsmechanismen des </w:t>
+      </w:r>
+      <w:proofErr w:type="spellStart"/>
+      <w:r>
+        <w:rPr>
+          <w:strike/>
+        </w:rPr>
+        <w:t>InP</w:t>
+      </w:r>
+      <w:proofErr w:type="spellEnd"/>
+      <w:r>
+        <w:rPr>
+          <w:strike/>
+        </w:rPr>
+        <w:t>?</w:t>
+      </w:r>
+    </w:p>
+    <w:p>
+      <w:pPr>
+        <w:pStyle w:val="Listenabsatz"/>
+        <w:numPr>
+          <w:ilvl w:val="0"/>
+          <w:numId w:val="7"/>
+        </w:numPr>
+        <w:rPr>
+          <w:b/>
+        </w:rPr>
+      </w:pPr>
+      <w:r>
+        <w:rPr>
+          <w:b/>
+        </w:rPr>
+        <w:t>GEFAHREN IM UMGANG MIT VMs</w:t>
+      </w:r>
+    </w:p>
+    <w:p>
+      <w:pPr>
+        <w:pStyle w:val="Listenabsatz"/>
+        <w:numPr>
+          <w:ilvl w:val="0"/>
+          <w:numId w:val="7"/>
+        </w:numPr>
+      </w:pPr>
+      <w:r>
+        <w:t xml:space="preserve">Snapshot-Problem. </w:t>
+      </w:r>
+      <w:proofErr w:type="spellStart"/>
+      <w:r>
+        <w:t>Momentanaufnahme</w:t>
+      </w:r>
+      <w:proofErr w:type="spellEnd"/>
+      <w:r>
+        <w:t xml:space="preserve"> der </w:t>
+      </w:r>
+      <w:proofErr w:type="spellStart"/>
+      <w:r>
+        <w:t>virt</w:t>
+      </w:r>
+      <w:proofErr w:type="spellEnd"/>
+      <w:r>
+        <w:t xml:space="preserve">. Maschine für Backup- oder Migrationszwecke. </w:t>
+      </w:r>
+    </w:p>
+    <w:p>
+      <w:pPr>
+        <w:pStyle w:val="Listenabsatz"/>
+        <w:numPr>
+          <w:ilvl w:val="1"/>
+          <w:numId w:val="7"/>
+        </w:numPr>
+      </w:pPr>
+      <w:r>
+        <w:t xml:space="preserve">Einfachheit dessen ist großer Vorteil von VMs. </w:t>
+      </w:r>
+    </w:p>
+    <w:p>
+      <w:pPr>
+        <w:pStyle w:val="Listenabsatz"/>
+        <w:numPr>
+          <w:ilvl w:val="1"/>
+          <w:numId w:val="7"/>
+        </w:numPr>
+      </w:pPr>
+      <w:r>
+        <w:t>Nachteil: Nach dem Wiedereinspielen werden ggfs. zwischenzeitlich deaktivierte Accounts oder veraltete Sicherheitsrichtlinien wieder produktiv gesetzt.</w:t>
+      </w:r>
+    </w:p>
+    <w:p>
+      <w:pPr>
+        <w:pStyle w:val="Listenabsatz"/>
+        <w:numPr>
+          <w:ilvl w:val="1"/>
+          <w:numId w:val="7"/>
+        </w:numPr>
+      </w:pPr>
+      <w:r>
+        <w:t xml:space="preserve">Virtuelle Maschinen entstehen schnell. </w:t>
+      </w:r>
+    </w:p>
+    <w:p>
+      <w:pPr>
+        <w:pStyle w:val="Listenabsatz"/>
+        <w:numPr>
+          <w:ilvl w:val="2"/>
+          <w:numId w:val="7"/>
+        </w:numPr>
+      </w:pPr>
+      <w:r>
+        <w:t xml:space="preserve">Probleme bei </w:t>
+      </w:r>
+      <w:proofErr w:type="spellStart"/>
+      <w:r>
+        <w:t>Patchmanagement</w:t>
+      </w:r>
+      <w:proofErr w:type="spellEnd"/>
+      <w:r>
+        <w:t xml:space="preserve"> </w:t>
+      </w:r>
+    </w:p>
+    <w:p>
+      <w:pPr>
+        <w:pStyle w:val="Listenabsatz"/>
+        <w:numPr>
+          <w:ilvl w:val="1"/>
+          <w:numId w:val="7"/>
+        </w:numPr>
+      </w:pPr>
+      <w:r>
+        <w:t>VMs zeitweise/Häufig deaktiviert/offline</w:t>
+      </w:r>
+    </w:p>
+    <w:p>
+      <w:pPr>
+        <w:pStyle w:val="Listenabsatz"/>
+        <w:numPr>
+          <w:ilvl w:val="2"/>
+          <w:numId w:val="7"/>
+        </w:numPr>
+      </w:pPr>
+      <w:r>
+        <w:t xml:space="preserve">Erhalten keine Patches am </w:t>
+      </w:r>
+      <w:proofErr w:type="spellStart"/>
+      <w:r>
+        <w:t>Patchday</w:t>
+      </w:r>
+      <w:proofErr w:type="spellEnd"/>
+      <w:r>
+        <w:t>.</w:t>
+      </w:r>
+    </w:p>
+    <w:p>
+      <w:pPr>
+        <w:pStyle w:val="Listenabsatz"/>
+        <w:numPr>
+          <w:ilvl w:val="2"/>
+          <w:numId w:val="7"/>
+        </w:numPr>
+      </w:pPr>
+      <w:r>
+        <w:t xml:space="preserve">Würmer infizieren meist relativ schnell alle verwundbaren Systeme. Geht die VM danach offline wird Malware darin nicht entfernt und die </w:t>
+      </w:r>
+      <w:proofErr w:type="spellStart"/>
+      <w:r>
+        <w:t>Wurminfektionwelle</w:t>
+      </w:r>
+      <w:proofErr w:type="spellEnd"/>
+      <w:r>
+        <w:t xml:space="preserve"> startet beim erneuten Onlinegehen der VM.</w:t>
+      </w:r>
+    </w:p>
+    <w:p>
+      <w:pPr>
+        <w:pStyle w:val="Listenabsatz"/>
+        <w:numPr>
+          <w:ilvl w:val="1"/>
+          <w:numId w:val="7"/>
+        </w:numPr>
+      </w:pPr>
+      <w:r>
+        <w:t>Rücksetzen/</w:t>
+      </w:r>
+      <w:proofErr w:type="spellStart"/>
+      <w:r>
+        <w:t>rollback</w:t>
+      </w:r>
+      <w:proofErr w:type="spellEnd"/>
+      <w:r>
+        <w:t xml:space="preserve"> einer VM kann zwischenzeitlich gepatchte Schwachstellen wieder offenbaren (Snapshot-Problem)</w:t>
+      </w:r>
+    </w:p>
+    <w:p>
+      <w:pPr>
+        <w:pStyle w:val="Listenabsatz"/>
+        <w:numPr>
+          <w:ilvl w:val="2"/>
+          <w:numId w:val="7"/>
+        </w:numPr>
+      </w:pPr>
+      <w:r>
+        <w:t>Mehr dazu auf [</w:t>
+      </w:r>
+      <w:proofErr w:type="spellStart"/>
+      <w:r>
+        <w:t>When</w:t>
+      </w:r>
+      <w:proofErr w:type="spellEnd"/>
+      <w:r>
+        <w:t xml:space="preserve"> </w:t>
+      </w:r>
+      <w:proofErr w:type="spellStart"/>
+      <w:r>
+        <w:t>virtual</w:t>
+      </w:r>
+      <w:proofErr w:type="spellEnd"/>
+      <w:r>
+        <w:t xml:space="preserve"> </w:t>
+      </w:r>
+      <w:proofErr w:type="spellStart"/>
+      <w:r>
+        <w:t>is</w:t>
+      </w:r>
+      <w:proofErr w:type="spellEnd"/>
+      <w:r>
+        <w:t xml:space="preserve"> </w:t>
+      </w:r>
+      <w:proofErr w:type="spellStart"/>
+      <w:r>
+        <w:t>harder</w:t>
+      </w:r>
+      <w:proofErr w:type="spellEnd"/>
+      <w:r>
+        <w:t xml:space="preserve"> </w:t>
+      </w:r>
+      <w:proofErr w:type="spellStart"/>
+      <w:r>
+        <w:t>then</w:t>
+      </w:r>
+      <w:proofErr w:type="spellEnd"/>
+      <w:r>
+        <w:t xml:space="preserve"> real, S. 4]</w:t>
+      </w:r>
+      <w:r>
+        <w:t xml:space="preserve"> \</w:t>
+      </w:r>
+      <w:proofErr w:type="spellStart"/>
+      <w:r>
+        <w:t>cite</w:t>
+      </w:r>
+      <w:proofErr w:type="spellEnd"/>
+      <w:r>
+        <w:t>{</w:t>
+      </w:r>
+      <w:r>
+        <w:t>garfinkel2005virtual</w:t>
+      </w:r>
+      <w:r>
+        <w:t>}</w:t>
+      </w:r>
+    </w:p>
+    <w:p/>
+    <w:p>
+      <w:r>
+        <w:t>Was verstehe ich unter ‚organisatorischen‘ Risiken?</w:t>
+      </w:r>
+      <w:r>
+        <w:t xml:space="preserve"> 1. Für Unternehmen, 2. Im Umgang mit</w:t>
+      </w:r>
+      <w:r>
+        <w:t xml:space="preserve"> VNs</w:t>
+      </w:r>
+    </w:p>
+    <w:p>
+      <w:r>
+        <w:t>Unter ‚organisatorischen‘ Risiken werd</w:t>
+      </w:r>
+      <w:r>
+        <w:t>en hier Risiken für Unternehmen</w:t>
+      </w:r>
+      <w:r>
+        <w:t xml:space="preserve"> </w:t>
+      </w:r>
+      <w:r>
+        <w:t xml:space="preserve">oder im </w:t>
+      </w:r>
+      <w:r>
+        <w:t>\</w:t>
+      </w:r>
+      <w:proofErr w:type="spellStart"/>
+      <w:r>
+        <w:t>underline</w:t>
+      </w:r>
+      <w:proofErr w:type="spellEnd"/>
+      <w:r>
+        <w:t>{</w:t>
+      </w:r>
+      <w:r>
+        <w:t>menschlichen</w:t>
+      </w:r>
+      <w:r>
+        <w:t>}</w:t>
+      </w:r>
+      <w:r>
+        <w:t xml:space="preserve"> Umgang/HANDHABUNG</w:t>
+      </w:r>
+      <w:r>
+        <w:t>/OPERATIVER IT-BETRIEB</w:t>
+      </w:r>
+      <w:r>
+        <w:t xml:space="preserve"> </w:t>
+      </w:r>
+      <w:r>
+        <w:t>betrachtet, die im Zusammenhang mit Virtualisierung stehen.</w:t>
+      </w:r>
+    </w:p>
+    <w:p>
+      <w:r>
+        <w:t>Wie im Kapitel \</w:t>
+      </w:r>
+      <w:proofErr w:type="spellStart"/>
+      <w:r>
+        <w:t>nameref</w:t>
+      </w:r>
+      <w:proofErr w:type="spellEnd"/>
+      <w:r>
+        <w:t>{</w:t>
+      </w:r>
+      <w:proofErr w:type="spellStart"/>
+      <w:r>
+        <w:t>subsubsec:gefahren_virt_technisch</w:t>
+      </w:r>
+      <w:proofErr w:type="spellEnd"/>
+      <w:r>
+        <w:t xml:space="preserve">} dargestellt, eröffnet </w:t>
+      </w:r>
+      <w:proofErr w:type="spellStart"/>
+      <w:r>
+        <w:t>Netzvirtualisierung</w:t>
+      </w:r>
+      <w:proofErr w:type="spellEnd"/>
+      <w:r>
+        <w:t xml:space="preserve"> eine Reihe neuer Verwundbarkeiten für gehostete Systeme.</w:t>
+      </w:r>
+      <w:r>
+        <w:t xml:space="preserve"> Gerade für Unternehmen dürfte die teils deutliche </w:t>
+      </w:r>
+      <w:r>
+        <w:t>Gefährdung</w:t>
+      </w:r>
+      <w:r>
+        <w:t xml:space="preserve"> der Vertraulichkeit und Integrität</w:t>
+      </w:r>
+      <w:r>
+        <w:t xml:space="preserve"> </w:t>
+      </w:r>
+      <w:r>
+        <w:t xml:space="preserve">von Firmen- oder Kundendaten </w:t>
+      </w:r>
+      <w:r>
+        <w:t xml:space="preserve">ein </w:t>
+      </w:r>
+      <w:r>
+        <w:t xml:space="preserve">ernstzunehmendes </w:t>
+      </w:r>
+      <w:r>
+        <w:t>Problem darstellen.</w:t>
+      </w:r>
+      <w:r>
+        <w:t xml:space="preserve"> Da </w:t>
+      </w:r>
+      <w:proofErr w:type="spellStart"/>
+      <w:r>
+        <w:t>Netzvirtualisierung</w:t>
+      </w:r>
+      <w:proofErr w:type="spellEnd"/>
+      <w:r>
+        <w:t xml:space="preserve"> oftmals via </w:t>
+      </w:r>
+      <w:r>
+        <w:lastRenderedPageBreak/>
+        <w:t xml:space="preserve">Cloudcomputing abgewickelt wird, erhöht sich das Risiko eines Datenlecks nochmals durch den </w:t>
+      </w:r>
+      <w:proofErr w:type="spellStart"/>
+      <w:r>
+        <w:t>Up</w:t>
+      </w:r>
+      <w:proofErr w:type="spellEnd"/>
+      <w:r>
+        <w:t>- und Downloadprozess von Daten.</w:t>
+      </w:r>
+    </w:p>
+    <w:p>
+      <w:r>
+        <w:t xml:space="preserve">Mögliche Richtlinien zur Beschränkung von Anzahl, Art oder Eigentümer gemeinsam </w:t>
+      </w:r>
+      <w:proofErr w:type="spellStart"/>
+      <w:r>
+        <w:t>gehosteter</w:t>
+      </w:r>
+      <w:proofErr w:type="spellEnd"/>
+      <w:r>
+        <w:t xml:space="preserve"> VNs/VMs </w:t>
+      </w:r>
+      <w:r>
+        <w:t xml:space="preserve">schränken Flexibilität der Netzarchitektur und Kostenvorteil der NV zwar ein, </w:t>
+      </w:r>
+      <w:r>
+        <w:t>\</w:t>
+      </w:r>
+      <w:proofErr w:type="spellStart"/>
+      <w:r>
+        <w:t>underline</w:t>
+      </w:r>
+      <w:proofErr w:type="spellEnd"/>
+      <w:r>
+        <w:t>{</w:t>
+      </w:r>
+      <w:r>
+        <w:t>können aber …</w:t>
+      </w:r>
+      <w:r>
+        <w:t xml:space="preserve"> [WAS SCHREIBT GERHARD DAZU???]</w:t>
+      </w:r>
+      <w:r>
+        <w:t>}</w:t>
+      </w:r>
+    </w:p>
+    <w:p/>
+    <w:p>
+      <w:r>
+        <w:t xml:space="preserve">Ein großer Vorteil virtueller Maschinen besteht in der </w:t>
+      </w:r>
+      <w:r>
+        <w:t>Leichtigkeit</w:t>
+      </w:r>
+      <w:r>
+        <w:t xml:space="preserve"> Momentaufnahmen (Snapshots) </w:t>
+      </w:r>
+      <w:r>
+        <w:t>für Backup- oder Migrationszwecke</w:t>
+      </w:r>
+      <w:r>
+        <w:t xml:space="preserve"> zu erstellen.</w:t>
+      </w:r>
+      <w:r>
+        <w:t xml:space="preserve"> </w:t>
+      </w:r>
+      <w:r>
+        <w:t>Bei</w:t>
+      </w:r>
+      <w:r>
+        <w:t>m Wiedereinspielen</w:t>
+      </w:r>
+      <w:r>
+        <w:t xml:space="preserve"> dieser</w:t>
+      </w:r>
+      <w:r>
+        <w:t xml:space="preserve"> werden </w:t>
+      </w:r>
+      <w:r>
+        <w:t xml:space="preserve">jedoch </w:t>
+      </w:r>
+      <w:r>
+        <w:t>ggfs. zwische</w:t>
+      </w:r>
+      <w:r>
+        <w:t xml:space="preserve">nzeitlich deaktivierte Accounts, </w:t>
+      </w:r>
+      <w:r>
+        <w:t xml:space="preserve">veraltete Sicherheitsrichtlinien </w:t>
+      </w:r>
+      <w:r>
+        <w:t xml:space="preserve">oder </w:t>
+      </w:r>
+      <w:r>
+        <w:t>mittlerweile</w:t>
+      </w:r>
+      <w:r>
+        <w:t xml:space="preserve"> gepatchte Schwachstellen </w:t>
+      </w:r>
+      <w:r>
+        <w:t>wieder produktiv gesetzt</w:t>
+      </w:r>
+      <w:r>
+        <w:t>.</w:t>
+      </w:r>
+    </w:p>
+    <w:p>
+      <w:r>
+        <w:t xml:space="preserve">Dass VMs, die z.B. als Testumgebungen </w:t>
+      </w:r>
+      <w:r>
+        <w:t>eingesetzt</w:t>
+      </w:r>
+      <w:r>
+        <w:t xml:space="preserve"> werden, häufig deaktiviert bzw. offline sind, erschwert das </w:t>
+      </w:r>
+      <w:r>
+        <w:t xml:space="preserve">systemweite </w:t>
+      </w:r>
+      <w:proofErr w:type="spellStart"/>
+      <w:r>
+        <w:t>Patchmanagement</w:t>
+      </w:r>
+      <w:proofErr w:type="spellEnd"/>
+      <w:r>
+        <w:t xml:space="preserve">. </w:t>
+      </w:r>
+    </w:p>
+    <w:p>
+      <w:r>
+        <w:t>Würmer infizieren meist relativ schnell alle verwundbaren Systeme. Geht die VM danach offline wird Malware darin nicht entfernt und die Wurminfektion</w:t>
+      </w:r>
+      <w:r>
+        <w:t>s</w:t>
+      </w:r>
+      <w:r>
+        <w:t>elle startet erneut</w:t>
+      </w:r>
+      <w:r>
+        <w:t xml:space="preserve"> </w:t>
+      </w:r>
+      <w:r>
+        <w:t>beim Onlinegehen der VM</w:t>
+      </w:r>
+      <w:r>
+        <w:t>.</w:t>
+      </w:r>
+    </w:p>
+    <w:p>
+      <w:r>
+        <w:t>\</w:t>
+      </w:r>
+      <w:proofErr w:type="spellStart"/>
+      <w:r>
+        <w:t>cite</w:t>
+      </w:r>
+      <w:proofErr w:type="spellEnd"/>
+      <w:r>
+        <w:t>{</w:t>
+      </w:r>
+      <w:r>
+        <w:t>garfinkel2005virtual</w:t>
+      </w:r>
+      <w:r>
+        <w:t>}</w:t>
+      </w:r>
+    </w:p>
+    <w:p>
+      <w:proofErr w:type="spellStart"/>
+      <w:r>
+        <w:t>Sniffing</w:t>
+      </w:r>
+      <w:proofErr w:type="spellEnd"/>
+      <w:r>
+        <w:t xml:space="preserve"> -&gt; Firmengeheimnisse -&gt; Wettbewerbsnachteil</w:t>
+      </w:r>
+    </w:p>
+    <w:p/>
+    <w:p/>
+    <w:p/>
     <w:p>
       <w:pPr>
         <w:rPr>
@@ -4704,13 +4969,7 @@
       </w:r>
     </w:p>
     <w:p>
-      <w:pPr>
-        <w:pStyle w:val="Listenabsatz"/>
-        <w:numPr>
-          <w:ilvl w:val="0"/>
-          <w:numId w:val="9"/>
-        </w:numPr>
-      </w:pPr>
+      <w:bookmarkStart w:id="0" w:name="_GoBack"/>
       <w:r>
         <w:t>Da Substratnetze nicht zwingend räumlich eng beschränkt sein müssen, könnte es pas</w:t>
       </w:r>
@@ -4730,6 +4989,9 @@
         <w:t xml:space="preserve">astbedingt) </w:t>
       </w:r>
       <w:r>
+        <w:t xml:space="preserve">auf Knoten oder </w:t>
+      </w:r>
+      <w:r>
         <w:t xml:space="preserve">in ein Land </w:t>
       </w:r>
       <w:proofErr w:type="spellStart"/>
@@ -4767,6 +5029,26 @@
         <w:t xml:space="preserve">nicht vereinbar ist. </w:t>
       </w:r>
     </w:p>
+    <w:p>
+      <w:r>
+        <w:t xml:space="preserve">Hinzu kommen </w:t>
+      </w:r>
+      <w:r>
+        <w:t>eventuelle aus technischen Risiken</w:t>
+      </w:r>
+      <w:r>
+        <w:t xml:space="preserve"> wie </w:t>
+      </w:r>
+      <w:proofErr w:type="spellStart"/>
+      <w:r>
+        <w:t>Sniffing</w:t>
+      </w:r>
+      <w:proofErr w:type="spellEnd"/>
+      <w:r>
+        <w:t xml:space="preserve"> resultierende Konflikte mit rechtlichen Vorschriften zu bspw. Datenschutz.</w:t>
+      </w:r>
+    </w:p>
+    <w:bookmarkEnd w:id="0"/>
     <w:p>
       <w:pPr>
         <w:pStyle w:val="Listenabsatz"/>
@@ -7241,7 +7523,7 @@
 </file>
 
 <file path=customXml/itemProps1.xml><?xml version="1.0" encoding="utf-8"?>
-<ds:datastoreItem xmlns:ds="http://schemas.openxmlformats.org/officeDocument/2006/customXml" ds:itemID="{133275CD-B394-49C1-9AA3-D18DC1B27C67}">
+<ds:datastoreItem xmlns:ds="http://schemas.openxmlformats.org/officeDocument/2006/customXml" ds:itemID="{8F6B6998-B3BD-4EF8-BB29-8A13C4C807E0}">
   <ds:schemaRefs>
     <ds:schemaRef ds:uri="http://schemas.openxmlformats.org/officeDocument/2006/bibliography"/>
   </ds:schemaRefs>

</xml_diff>

<commit_message>
Kapitel 'VNE-relevante Gefahren' praefinal.
</commit_message>
<xml_diff>
--- a/MiransWordNotizen/Sicherheitsrisiken.docx
+++ b/MiransWordNotizen/Sicherheitsrisiken.docx
@@ -472,23 +472,7 @@
         <w:t xml:space="preserve">oftware </w:t>
       </w:r>
       <w:r>
-        <w:t>(Abbildung \</w:t>
-      </w:r>
-      <w:proofErr w:type="spellStart"/>
-      <w:r>
-        <w:t>ref</w:t>
-      </w:r>
-      <w:proofErr w:type="spellEnd"/>
-      <w:r>
-        <w:t>{</w:t>
-      </w:r>
-      <w:proofErr w:type="spellStart"/>
-      <w:r>
-        <w:t>fig:gefahren_dreiEbenenDerVirtualisierung</w:t>
-      </w:r>
-      <w:proofErr w:type="spellEnd"/>
-      <w:r>
-        <w:t>})</w:t>
+        <w:t>(Abbildung \ref{fig:gefahren_dreiEbenenDerVirtualisierung})</w:t>
       </w:r>
       <w:r>
         <w:t xml:space="preserve"> </w:t>
@@ -503,24 +487,11 @@
         <w:t xml:space="preserve"> </w:t>
       </w:r>
       <w:r>
-        <w:t>\</w:t>
-      </w:r>
-      <w:proofErr w:type="spellStart"/>
-      <w:r>
-        <w:t>cite</w:t>
-      </w:r>
-      <w:proofErr w:type="spellEnd"/>
-      <w:r>
-        <w:t>{</w:t>
-      </w:r>
-      <w:r>
-        <w:t xml:space="preserve">gong2016virtual, </w:t>
-      </w:r>
-      <w:proofErr w:type="spellStart"/>
-      <w:r>
-        <w:t>natarajansecurity</w:t>
-      </w:r>
-      <w:proofErr w:type="spellEnd"/>
+        <w:t>\cite{</w:t>
+      </w:r>
+      <w:r>
+        <w:t>gong2016virtual, natarajansecurity</w:t>
+      </w:r>
       <w:r>
         <w:t xml:space="preserve">, </w:t>
       </w:r>
@@ -535,15 +506,7 @@
     <w:p/>
     <w:p>
       <w:r>
-        <w:t xml:space="preserve">&lt;Abbildung: „Substratnetz hostet zwei </w:t>
-      </w:r>
-      <w:proofErr w:type="spellStart"/>
-      <w:r>
-        <w:t>virt</w:t>
-      </w:r>
-      <w:proofErr w:type="spellEnd"/>
-      <w:r>
-        <w:t xml:space="preserve">. Netzte“ Layer: Substratnetz, VN1, VN2 (vgl. </w:t>
+        <w:t xml:space="preserve">&lt;Abbildung: „Substratnetz hostet zwei virt. Netzte“ Layer: Substratnetz, VN1, VN2 (vgl. </w:t>
       </w:r>
       <w:r>
         <w:t>fischer2011position</w:t>
@@ -567,37 +530,8 @@
         <w:t xml:space="preserve"> ODER &lt;(Vgl. </w:t>
       </w:r>
       <w:r>
-        <w:t xml:space="preserve">A </w:t>
-      </w:r>
-      <w:proofErr w:type="spellStart"/>
-      <w:r>
-        <w:t>survey</w:t>
-      </w:r>
-      <w:proofErr w:type="spellEnd"/>
-      <w:r>
-        <w:t xml:space="preserve"> </w:t>
-      </w:r>
-      <w:proofErr w:type="spellStart"/>
-      <w:r>
-        <w:t>of</w:t>
-      </w:r>
-      <w:proofErr w:type="spellEnd"/>
-      <w:r>
-        <w:t xml:space="preserve"> </w:t>
-      </w:r>
-      <w:proofErr w:type="spellStart"/>
-      <w:r>
-        <w:t>network</w:t>
-      </w:r>
-      <w:proofErr w:type="spellEnd"/>
-      <w:r>
-        <w:t xml:space="preserve"> </w:t>
-      </w:r>
-      <w:proofErr w:type="spellStart"/>
-      <w:r>
-        <w:t>virtualization</w:t>
-      </w:r>
-      <w:proofErr w:type="spellEnd"/>
+        <w:t>A survey of network virtualization</w:t>
+      </w:r>
       <w:r>
         <w:t>, S. 7)&gt;</w:t>
       </w:r>
@@ -610,69 +544,11 @@
       <w:r>
         <w:t xml:space="preserve">Phys. </w:t>
       </w:r>
-      <w:proofErr w:type="spellStart"/>
-      <w:proofErr w:type="gramStart"/>
       <w:r>
         <w:rPr>
           <w:lang w:val="en-US"/>
         </w:rPr>
-        <w:t>Ress</w:t>
-      </w:r>
-      <w:proofErr w:type="spellEnd"/>
-      <w:r>
-        <w:rPr>
-          <w:lang w:val="en-US"/>
-        </w:rPr>
-        <w:t>.,</w:t>
-      </w:r>
-      <w:proofErr w:type="gramEnd"/>
-      <w:r>
-        <w:rPr>
-          <w:lang w:val="en-US"/>
-        </w:rPr>
-        <w:t xml:space="preserve"> </w:t>
-      </w:r>
-      <w:proofErr w:type="spellStart"/>
-      <w:r>
-        <w:rPr>
-          <w:lang w:val="en-US"/>
-        </w:rPr>
-        <w:t>Virt</w:t>
-      </w:r>
-      <w:proofErr w:type="spellEnd"/>
-      <w:r>
-        <w:rPr>
-          <w:lang w:val="en-US"/>
-        </w:rPr>
-        <w:t xml:space="preserve">. Layer, </w:t>
-      </w:r>
-      <w:proofErr w:type="spellStart"/>
-      <w:r>
-        <w:rPr>
-          <w:lang w:val="en-US"/>
-        </w:rPr>
-        <w:t>Virt</w:t>
-      </w:r>
-      <w:proofErr w:type="spellEnd"/>
-      <w:r>
-        <w:rPr>
-          <w:lang w:val="en-US"/>
-        </w:rPr>
-        <w:t xml:space="preserve">. </w:t>
-      </w:r>
-      <w:proofErr w:type="spellStart"/>
-      <w:r>
-        <w:rPr>
-          <w:lang w:val="en-US"/>
-        </w:rPr>
-        <w:t>Ress</w:t>
-      </w:r>
-      <w:proofErr w:type="spellEnd"/>
-      <w:r>
-        <w:rPr>
-          <w:lang w:val="en-US"/>
-        </w:rPr>
-        <w:t xml:space="preserve">. </w:t>
+        <w:t xml:space="preserve">Ress., Virt. Layer, Virt. Ress. </w:t>
       </w:r>
       <w:r>
         <w:t>VMs</w:t>
@@ -800,15 +676,7 @@
         <w:t>CIA</w:t>
       </w:r>
       <w:r>
-        <w:t xml:space="preserve"> (goal-</w:t>
-      </w:r>
-      <w:proofErr w:type="spellStart"/>
-      <w:r>
-        <w:t>based</w:t>
-      </w:r>
-      <w:proofErr w:type="spellEnd"/>
-      <w:r>
-        <w:t>)</w:t>
+        <w:t xml:space="preserve"> (goal-based)</w:t>
       </w:r>
     </w:p>
     <w:p>
@@ -847,15 +715,7 @@
         </w:numPr>
       </w:pPr>
       <w:r>
-        <w:t xml:space="preserve">Meine Klassifizierung: technisch&gt;i, ii, iii | </w:t>
-      </w:r>
-      <w:proofErr w:type="spellStart"/>
-      <w:r>
-        <w:t>orga</w:t>
-      </w:r>
-      <w:proofErr w:type="spellEnd"/>
-      <w:r>
-        <w:t xml:space="preserve"> | rechtlich</w:t>
+        <w:t>Meine Klassifizierung: technisch&gt;i, ii, iii | orga | rechtlich</w:t>
       </w:r>
       <w:r>
         <w:t xml:space="preserve">. </w:t>
@@ -923,13 +783,8 @@
         <w:t xml:space="preserve"> </w:t>
       </w:r>
       <w:r>
-        <w:t xml:space="preserve">Sicht des SPs bzw. </w:t>
-      </w:r>
-      <w:proofErr w:type="spellStart"/>
-      <w:r>
-        <w:t>InPs</w:t>
-      </w:r>
-      <w:proofErr w:type="spellEnd"/>
+        <w:t>Sicht des SPs bzw. InPs</w:t>
+      </w:r>
       <w:r>
         <w:t xml:space="preserve"> klassifizieren. </w:t>
       </w:r>
@@ -942,11 +797,9 @@
       <w:r>
         <w:t xml:space="preserve"> sich aber auf durch </w:t>
       </w:r>
-      <w:proofErr w:type="spellStart"/>
       <w:r>
         <w:t>Netzvirtualisierung</w:t>
       </w:r>
-      <w:proofErr w:type="spellEnd"/>
       <w:r>
         <w:t xml:space="preserve"> gegenüber herkömmlichen Netzinfrastrukturen </w:t>
       </w:r>
@@ -981,23 +834,7 @@
         <w:t xml:space="preserve">die in </w:t>
       </w:r>
       <w:r>
-        <w:t>Abbildung \</w:t>
-      </w:r>
-      <w:proofErr w:type="spellStart"/>
-      <w:r>
-        <w:t>ref</w:t>
-      </w:r>
-      <w:proofErr w:type="spellEnd"/>
-      <w:r>
-        <w:t>{</w:t>
-      </w:r>
-      <w:proofErr w:type="spellStart"/>
-      <w:r>
-        <w:t>gefahren_klassifizierung</w:t>
-      </w:r>
-      <w:proofErr w:type="spellEnd"/>
-      <w:r>
-        <w:t>} dargestellte Struktur zugrund</w:t>
+        <w:t>Abbildung \ref{gefahren_klassifizierung} dargestellte Struktur zugrund</w:t>
       </w:r>
       <w:r>
         <w:t>e, die sich auf der Drei-</w:t>
@@ -1006,23 +843,7 @@
         <w:t xml:space="preserve"> Schichtenarchitektur </w:t>
       </w:r>
       <w:r>
-        <w:t>virtualisierter Netze \</w:t>
-      </w:r>
-      <w:proofErr w:type="spellStart"/>
-      <w:r>
-        <w:t>ref</w:t>
-      </w:r>
-      <w:proofErr w:type="spellEnd"/>
-      <w:r>
-        <w:t>{</w:t>
-      </w:r>
-      <w:proofErr w:type="spellStart"/>
-      <w:r>
-        <w:t>gefahren_dreiEbenenDerVirtualisierung</w:t>
-      </w:r>
-      <w:proofErr w:type="spellEnd"/>
-      <w:r>
-        <w:t>} ableitet.</w:t>
+        <w:t>virtualisierter Netze \ref{gefahren_dreiEbenenDerVirtualisierung} ableitet.</w:t>
       </w:r>
     </w:p>
     <w:p>
@@ -1063,15 +884,7 @@
         <w:t>‚</w:t>
       </w:r>
       <w:r>
-        <w:t>\</w:t>
-      </w:r>
-      <w:proofErr w:type="spellStart"/>
-      <w:r>
-        <w:t>textit</w:t>
-      </w:r>
-      <w:proofErr w:type="spellEnd"/>
-      <w:r>
-        <w:t>{</w:t>
+        <w:t>\textit{</w:t>
       </w:r>
       <w:r>
         <w:t>von NI ausgehend</w:t>
@@ -1083,15 +896,7 @@
         <w:t>‘, ‚</w:t>
       </w:r>
       <w:r>
-        <w:t>\</w:t>
-      </w:r>
-      <w:proofErr w:type="spellStart"/>
-      <w:r>
-        <w:t>textit</w:t>
-      </w:r>
-      <w:proofErr w:type="spellEnd"/>
-      <w:r>
-        <w:t>{</w:t>
+        <w:t>\textit{</w:t>
       </w:r>
       <w:r>
         <w:t>vom VN ausgehend</w:t>
@@ -1103,15 +908,7 @@
         <w:t>‘ und ‚</w:t>
       </w:r>
       <w:r>
-        <w:t>\</w:t>
-      </w:r>
-      <w:proofErr w:type="spellStart"/>
-      <w:r>
-        <w:t>textit</w:t>
-      </w:r>
-      <w:proofErr w:type="spellEnd"/>
-      <w:r>
-        <w:t>{</w:t>
+        <w:t>\textit{</w:t>
       </w:r>
       <w:r>
         <w:t>vom User ausgehend</w:t>
@@ -1123,15 +920,7 @@
         <w:t>‘ gegliedert werden sollen. In jeder dieser Kategorien wird nach Angriffsziel ‚</w:t>
       </w:r>
       <w:r>
-        <w:t>\</w:t>
-      </w:r>
-      <w:proofErr w:type="spellStart"/>
-      <w:r>
-        <w:t>textit</w:t>
-      </w:r>
-      <w:proofErr w:type="spellEnd"/>
-      <w:r>
-        <w:t>{</w:t>
+        <w:t>\textit{</w:t>
       </w:r>
       <w:r>
         <w:t>gegen NI</w:t>
@@ -1143,15 +932,7 @@
         <w:t>‘, ‚</w:t>
       </w:r>
       <w:r>
-        <w:t>\</w:t>
-      </w:r>
-      <w:proofErr w:type="spellStart"/>
-      <w:r>
-        <w:t>textit</w:t>
-      </w:r>
-      <w:proofErr w:type="spellEnd"/>
-      <w:r>
-        <w:t>{</w:t>
+        <w:t>\textit{</w:t>
       </w:r>
       <w:r>
         <w:t>gegen VN/VM</w:t>
@@ -1163,15 +944,7 @@
         <w:t>‘ und ‚</w:t>
       </w:r>
       <w:r>
-        <w:t>\</w:t>
-      </w:r>
-      <w:proofErr w:type="spellStart"/>
-      <w:r>
-        <w:t>textit</w:t>
-      </w:r>
-      <w:proofErr w:type="spellEnd"/>
-      <w:r>
-        <w:t>{</w:t>
+        <w:t>\textit{</w:t>
       </w:r>
       <w:r>
         <w:t>gegen User</w:t>
@@ -1194,15 +967,7 @@
         <w:t>‚</w:t>
       </w:r>
       <w:r>
-        <w:t>\</w:t>
-      </w:r>
-      <w:proofErr w:type="spellStart"/>
-      <w:r>
-        <w:t>textit</w:t>
-      </w:r>
-      <w:proofErr w:type="spellEnd"/>
-      <w:r>
-        <w:t>{</w:t>
+        <w:t>\textit{</w:t>
       </w:r>
       <w:r>
         <w:t>von NI ausgehend gegen NI</w:t>
@@ -1217,15 +982,7 @@
         <w:t xml:space="preserve"> ‚</w:t>
       </w:r>
       <w:r>
-        <w:t>\</w:t>
-      </w:r>
-      <w:proofErr w:type="spellStart"/>
-      <w:r>
-        <w:t>textit</w:t>
-      </w:r>
-      <w:proofErr w:type="spellEnd"/>
-      <w:r>
-        <w:t>{</w:t>
+        <w:t>\textit{</w:t>
       </w:r>
       <w:r>
         <w:t>von VN ausgehend gegen User</w:t>
@@ -1246,15 +1003,7 @@
         <w:t>‚</w:t>
       </w:r>
       <w:r>
-        <w:t>\</w:t>
-      </w:r>
-      <w:proofErr w:type="spellStart"/>
-      <w:r>
-        <w:t>textit</w:t>
-      </w:r>
-      <w:proofErr w:type="spellEnd"/>
-      <w:r>
-        <w:t>{</w:t>
+        <w:t>\textit{</w:t>
       </w:r>
       <w:r>
         <w:t>von User ausgehend gegen User</w:t>
@@ -1348,78 +1097,48 @@
           <w:lang w:val="en-US"/>
         </w:rPr>
       </w:pPr>
-      <w:proofErr w:type="spellStart"/>
       <w:r>
         <w:rPr>
           <w:lang w:val="en-US"/>
         </w:rPr>
-        <w:t>Folgt</w:t>
-      </w:r>
-      <w:proofErr w:type="spellEnd"/>
+        <w:t>Folgt in Teilen [gong2016virtua</w:t>
+      </w:r>
       <w:r>
         <w:rPr>
           <w:lang w:val="en-US"/>
         </w:rPr>
-        <w:t xml:space="preserve"> in </w:t>
-      </w:r>
-      <w:proofErr w:type="spellStart"/>
+        <w:t>l</w:t>
+      </w:r>
       <w:r>
         <w:rPr>
           <w:lang w:val="en-US"/>
         </w:rPr>
-        <w:t>Teilen</w:t>
-      </w:r>
-      <w:proofErr w:type="spellEnd"/>
+        <w:t>, natarajansecurity</w:t>
+      </w:r>
       <w:r>
         <w:rPr>
           <w:lang w:val="en-US"/>
         </w:rPr>
-        <w:t xml:space="preserve"> [gong2016virtua</w:t>
+        <w:t xml:space="preserve">,     </w:t>
       </w:r>
       <w:r>
         <w:rPr>
           <w:lang w:val="en-US"/>
         </w:rPr>
-        <w:t>l</w:t>
+        <w:t>wu2010network, garfinkel2005virtual, dahbur2011survey</w:t>
       </w:r>
       <w:r>
         <w:rPr>
           <w:lang w:val="en-US"/>
         </w:rPr>
-        <w:t xml:space="preserve">, </w:t>
-      </w:r>
-      <w:proofErr w:type="spellStart"/>
-      <w:r>
+        <w:t>]</w:t>
+      </w:r>
+    </w:p>
+    <w:p>
+      <w:pPr>
         <w:rPr>
           <w:lang w:val="en-US"/>
         </w:rPr>
-        <w:t>natarajansecurity</w:t>
-      </w:r>
-      <w:proofErr w:type="spellEnd"/>
-      <w:r>
-        <w:rPr>
-          <w:lang w:val="en-US"/>
-        </w:rPr>
-        <w:t xml:space="preserve">,     </w:t>
-      </w:r>
-      <w:r>
-        <w:rPr>
-          <w:lang w:val="en-US"/>
-        </w:rPr>
-        <w:t>wu2010network, garfinkel2005virtual, dahbur2011survey</w:t>
-      </w:r>
-      <w:r>
-        <w:rPr>
-          <w:lang w:val="en-US"/>
-        </w:rPr>
-        <w:t>]</w:t>
-      </w:r>
-    </w:p>
-    <w:p>
-      <w:pPr>
-        <w:rPr>
-          <w:lang w:val="en-US"/>
-        </w:rPr>
       </w:pPr>
     </w:p>
     <w:p>
@@ -1609,15 +1328,7 @@
         <w:t xml:space="preserve"> vertraulichkeitsverletzende</w:t>
       </w:r>
       <w:r>
-        <w:t xml:space="preserve"> </w:t>
-      </w:r>
-      <w:proofErr w:type="spellStart"/>
-      <w:r>
-        <w:t>Sniffing</w:t>
-      </w:r>
-      <w:proofErr w:type="spellEnd"/>
-      <w:r>
-        <w:t>- ode</w:t>
+        <w:t xml:space="preserve"> Sniffing- ode</w:t>
       </w:r>
       <w:r>
         <w:t>r Spoofing-Attacken gegen VM bzw. VN</w:t>
@@ -1647,11 +1358,9 @@
       <w:r>
         <w:t xml:space="preserve">der </w:t>
       </w:r>
-      <w:proofErr w:type="spellStart"/>
       <w:r>
         <w:t>Kompromittierung</w:t>
       </w:r>
-      <w:proofErr w:type="spellEnd"/>
       <w:r>
         <w:t xml:space="preserve">, gegen die </w:t>
       </w:r>
@@ -1675,15 +1384,7 @@
         <w:t>Durch derartige Aktionen oder auch unzureichende Sicherungsmaßnahmen gegen Datenabfluss kann der physische Host in den SLAs vereinbarte Bestimmungen verletzen, was gerade bei Dri</w:t>
       </w:r>
       <w:r>
-        <w:t xml:space="preserve">ttanbietern als </w:t>
-      </w:r>
-      <w:proofErr w:type="spellStart"/>
-      <w:r>
-        <w:t>Hostingpartner</w:t>
-      </w:r>
-      <w:proofErr w:type="spellEnd"/>
-      <w:r>
-        <w:t xml:space="preserve"> eine Rolle spielt</w:t>
+        <w:t>ttanbietern als Hostingpartner eine Rolle spielt</w:t>
       </w:r>
       <w:r>
         <w:t>.</w:t>
@@ -1700,94 +1401,86 @@
         <w:t xml:space="preserve">Angriffe von Komponenten der NI untereinander </w:t>
       </w:r>
       <w:r>
-        <w:t>werden hier nicht beachtet</w:t>
-      </w:r>
-      <w:proofErr w:type="gramStart"/>
-      <w:r>
+        <w:t>werden hier nicht beachtet.</w:t>
+      </w:r>
+      <w:r>
+        <w:t xml:space="preserve">[Bereits weiter oben </w:t>
+      </w:r>
+      <w:r>
+        <w:t>gesagt</w:t>
+      </w:r>
+      <w:r>
+        <w:t>.]</w:t>
+      </w:r>
+    </w:p>
+    <w:p/>
+    <w:p>
+      <w:pPr>
+        <w:rPr>
+          <w:b/>
+        </w:rPr>
+      </w:pPr>
+      <w:r>
+        <w:rPr>
+          <w:b/>
+        </w:rPr>
+        <w:t>VON VN/VM</w:t>
+      </w:r>
+    </w:p>
+    <w:p>
+      <w:pPr>
+        <w:rPr>
+          <w:b/>
+        </w:rPr>
+      </w:pPr>
+      <w:r>
+        <w:rPr>
+          <w:b/>
+        </w:rPr>
+        <w:t>Von VM/</w:t>
+      </w:r>
+      <w:r>
+        <w:rPr>
+          <w:b/>
+        </w:rPr>
+        <w:t>VM</w:t>
+      </w:r>
+      <w:r>
+        <w:rPr>
+          <w:b/>
+        </w:rPr>
+        <w:t xml:space="preserve"> ausgehend</w:t>
+      </w:r>
+      <w:r>
+        <w:rPr>
+          <w:b/>
+        </w:rPr>
+        <w:t xml:space="preserve"> gegen </w:t>
+      </w:r>
+      <w:r>
+        <w:rPr>
+          <w:b/>
+        </w:rPr>
+        <w:t>NI</w:t>
+      </w:r>
+      <w:r>
+        <w:rPr>
+          <w:b/>
+        </w:rPr>
+        <w:t xml:space="preserve">/ihren </w:t>
+      </w:r>
+      <w:r>
+        <w:rPr>
+          <w:b/>
+        </w:rPr>
+        <w:t>physischen Host</w:t>
+      </w:r>
+      <w:r>
+        <w:rPr>
+          <w:b/>
+        </w:rPr>
         <w:t>.</w:t>
       </w:r>
-      <w:r>
-        <w:t>[</w:t>
-      </w:r>
-      <w:proofErr w:type="gramEnd"/>
-      <w:r>
-        <w:t xml:space="preserve">Bereits weiter oben </w:t>
-      </w:r>
-      <w:r>
-        <w:t>gesagt</w:t>
-      </w:r>
-      <w:r>
-        <w:t>.]</w:t>
-      </w:r>
-    </w:p>
-    <w:p/>
-    <w:p>
-      <w:pPr>
-        <w:rPr>
-          <w:b/>
-        </w:rPr>
-      </w:pPr>
-      <w:r>
-        <w:rPr>
-          <w:b/>
-        </w:rPr>
-        <w:t>VON VN/VM</w:t>
-      </w:r>
-    </w:p>
-    <w:p>
-      <w:pPr>
-        <w:rPr>
-          <w:b/>
-        </w:rPr>
-      </w:pPr>
-      <w:r>
-        <w:rPr>
-          <w:b/>
-        </w:rPr>
-        <w:t>Von VM/</w:t>
-      </w:r>
-      <w:r>
-        <w:rPr>
-          <w:b/>
-        </w:rPr>
-        <w:t>VM</w:t>
-      </w:r>
-      <w:r>
-        <w:rPr>
-          <w:b/>
-        </w:rPr>
-        <w:t xml:space="preserve"> ausgehend</w:t>
-      </w:r>
-      <w:r>
-        <w:rPr>
-          <w:b/>
-        </w:rPr>
-        <w:t xml:space="preserve"> gegen </w:t>
-      </w:r>
-      <w:r>
-        <w:rPr>
-          <w:b/>
-        </w:rPr>
-        <w:t>NI</w:t>
-      </w:r>
-      <w:r>
-        <w:rPr>
-          <w:b/>
-        </w:rPr>
-        <w:t xml:space="preserve">/ihren </w:t>
-      </w:r>
-      <w:r>
-        <w:rPr>
-          <w:b/>
-        </w:rPr>
-        <w:t>physischen Host</w:t>
-      </w:r>
-      <w:r>
-        <w:rPr>
-          <w:b/>
-        </w:rPr>
-        <w:t>.</w:t>
-      </w:r>
     </w:p>
     <w:p>
       <w:r>
@@ -1821,23 +1514,7 @@
         <w:t>CPU-Zeiten</w:t>
       </w:r>
       <w:r>
-        <w:t xml:space="preserve"> eine </w:t>
-      </w:r>
-      <w:proofErr w:type="spellStart"/>
-      <w:r>
-        <w:t>Denail</w:t>
-      </w:r>
-      <w:proofErr w:type="spellEnd"/>
-      <w:r>
-        <w:t xml:space="preserve"> </w:t>
-      </w:r>
-      <w:proofErr w:type="spellStart"/>
-      <w:r>
-        <w:t>of</w:t>
-      </w:r>
-      <w:proofErr w:type="spellEnd"/>
-      <w:r>
-        <w:t xml:space="preserve"> Service Attacke gegen den physischen Host</w:t>
+        <w:t xml:space="preserve"> eine Denail of Service Attacke gegen den physischen Host</w:t>
       </w:r>
       <w:r>
         <w:t xml:space="preserve"> bzw. das Substratnetz</w:t>
@@ -1873,153 +1550,141 @@
         <w:t>Nach Eindringen in oder Übernahme des Hosts</w:t>
       </w:r>
       <w:r>
-        <w:t xml:space="preserve">, einem „break </w:t>
-      </w:r>
-      <w:proofErr w:type="spellStart"/>
-      <w:r>
-        <w:t>of</w:t>
-      </w:r>
-      <w:proofErr w:type="spellEnd"/>
+        <w:t>, einem „break of isolation“</w:t>
+      </w:r>
+      <w:r>
+        <w:t xml:space="preserve"> im ersten Sinne</w:t>
+      </w:r>
       <w:r>
         <w:t xml:space="preserve"> </w:t>
       </w:r>
-      <w:proofErr w:type="spellStart"/>
-      <w:r>
-        <w:t>isolation</w:t>
-      </w:r>
-      <w:proofErr w:type="spellEnd"/>
-      <w:r>
-        <w:t>“</w:t>
-      </w:r>
-      <w:r>
-        <w:t xml:space="preserve"> im ersten Sinne</w:t>
+      <w:r>
+        <w:t>\cite{</w:t>
+      </w:r>
+      <w:r>
+        <w:t>wu2010network</w:t>
+      </w:r>
+      <w:r>
+        <w:t>},</w:t>
       </w:r>
       <w:r>
         <w:t xml:space="preserve"> </w:t>
       </w:r>
       <w:r>
-        <w:t>\</w:t>
-      </w:r>
-      <w:proofErr w:type="spellStart"/>
-      <w:r>
-        <w:t>cite</w:t>
-      </w:r>
-      <w:proofErr w:type="spellEnd"/>
-      <w:r>
-        <w:t>{</w:t>
-      </w:r>
-      <w:r>
-        <w:t>wu2010network</w:t>
-      </w:r>
-      <w:r>
-        <w:t>},</w:t>
-      </w:r>
-      <w:r>
+        <w:t>könnte eine schadhafte VM</w:t>
+      </w:r>
+      <w:r>
+        <w:t xml:space="preserve"> dann</w:t>
+      </w:r>
+      <w:r>
+        <w:t xml:space="preserve"> ihr Kontingent an Ressourcen beeinflussen, </w:t>
+      </w:r>
+      <w:r>
+        <w:t>netz</w:t>
+      </w:r>
+      <w:r>
+        <w:t xml:space="preserve">topologische Informationen sammeln, </w:t>
+      </w:r>
+      <w:r>
+        <w:t>andere Netzwerkressourcen oder -inf</w:t>
+      </w:r>
+      <w:r>
+        <w:t>rastrukturkomponenten angreifen</w:t>
+      </w:r>
+      <w:r>
+        <w:t xml:space="preserve"> und so beispielsweise </w:t>
+      </w:r>
+      <w:r>
+        <w:t>Dienste</w:t>
+      </w:r>
+      <w:r>
+        <w:t xml:space="preserve"> anderer VMs oder VNs behindern</w:t>
+      </w:r>
+      <w:r>
+        <w:t>.</w:t>
+      </w:r>
+    </w:p>
+    <w:p>
+      <w:pPr>
+        <w:rPr>
+          <w:b/>
+        </w:rPr>
+      </w:pPr>
+      <w:r>
+        <w:rPr>
+          <w:b/>
+        </w:rPr>
+        <w:t xml:space="preserve">Von </w:t>
+      </w:r>
+      <w:r>
+        <w:rPr>
+          <w:b/>
+        </w:rPr>
+        <w:t>VM</w:t>
+      </w:r>
+      <w:r>
+        <w:rPr>
+          <w:b/>
+        </w:rPr>
+        <w:t>/VN</w:t>
+      </w:r>
+      <w:r>
+        <w:rPr>
+          <w:b/>
+        </w:rPr>
         <w:t xml:space="preserve"> </w:t>
       </w:r>
       <w:r>
-        <w:t>könnte eine schadhafte VM</w:t>
-      </w:r>
-      <w:r>
-        <w:t xml:space="preserve"> dann</w:t>
-      </w:r>
-      <w:r>
-        <w:t xml:space="preserve"> ihr Kontingent an Ressourcen beeinflussen, </w:t>
-      </w:r>
-      <w:r>
-        <w:t>netz</w:t>
-      </w:r>
-      <w:r>
-        <w:t xml:space="preserve">topologische Informationen sammeln, </w:t>
-      </w:r>
-      <w:r>
-        <w:t>andere Netzwerkressourcen oder -</w:t>
-      </w:r>
-      <w:proofErr w:type="spellStart"/>
-      <w:r>
-        <w:t>inf</w:t>
-      </w:r>
-      <w:r>
-        <w:t>rastrukturkomponenten</w:t>
-      </w:r>
-      <w:proofErr w:type="spellEnd"/>
-      <w:r>
-        <w:t xml:space="preserve"> angreifen</w:t>
-      </w:r>
-      <w:r>
-        <w:t xml:space="preserve"> und so beispielsweise </w:t>
-      </w:r>
-      <w:r>
-        <w:t>Dienste</w:t>
-      </w:r>
-      <w:r>
-        <w:t xml:space="preserve"> anderer VMs oder VNs behindern</w:t>
-      </w:r>
-      <w:r>
+        <w:rPr>
+          <w:b/>
+        </w:rPr>
+        <w:t xml:space="preserve">ausgehend </w:t>
+      </w:r>
+      <w:r>
+        <w:rPr>
+          <w:b/>
+        </w:rPr>
+        <w:t>gegen VM</w:t>
+      </w:r>
+      <w:r>
+        <w:rPr>
+          <w:b/>
+        </w:rPr>
+        <w:t>/VN</w:t>
+      </w:r>
+      <w:r>
+        <w:rPr>
+          <w:b/>
+        </w:rPr>
         <w:t>.</w:t>
       </w:r>
     </w:p>
     <w:p>
-      <w:pPr>
-        <w:rPr>
-          <w:b/>
-        </w:rPr>
-      </w:pPr>
-      <w:r>
-        <w:rPr>
-          <w:b/>
-        </w:rPr>
-        <w:t xml:space="preserve">Von </w:t>
-      </w:r>
-      <w:r>
-        <w:rPr>
-          <w:b/>
-        </w:rPr>
-        <w:t>VM</w:t>
-      </w:r>
-      <w:r>
-        <w:rPr>
-          <w:b/>
-        </w:rPr>
-        <w:t>/VN</w:t>
-      </w:r>
-      <w:r>
-        <w:rPr>
-          <w:b/>
-        </w:rPr>
+      <w:r>
+        <w:t>Neben den herkömmlichen Angriffsszenarien zwischen Maschinen im selben Netzwerk</w:t>
+      </w:r>
+      <w:r>
+        <w:t>, ergeben sich v. a. aus der gemeinsamen Nutzung von Ressourcen neue Angriffsvektoren.</w:t>
+      </w:r>
+      <w:r>
         <w:t xml:space="preserve"> </w:t>
       </w:r>
-      <w:r>
-        <w:rPr>
-          <w:b/>
-        </w:rPr>
-        <w:t xml:space="preserve">ausgehend </w:t>
-      </w:r>
-      <w:r>
-        <w:rPr>
-          <w:b/>
-        </w:rPr>
-        <w:t>gegen VM</w:t>
-      </w:r>
-      <w:r>
-        <w:rPr>
-          <w:b/>
-        </w:rPr>
-        <w:t>/VN</w:t>
-      </w:r>
-      <w:r>
-        <w:rPr>
-          <w:b/>
-        </w:rPr>
-        <w:t>.</w:t>
-      </w:r>
-    </w:p>
-    <w:p>
-      <w:r>
-        <w:t>Neben den herkömmlichen Angriffsszenarien zwischen Maschinen im selben Netzwerk</w:t>
-      </w:r>
-      <w:r>
-        <w:t>, ergeben sich v. a. aus der gemeinsamen Nutzung von Ressourcen neue Angriffsvektoren.</w:t>
+    </w:p>
+    <w:p>
+      <w:r>
+        <w:t>\footnote{</w:t>
+      </w:r>
+      <w:r>
+        <w:t xml:space="preserve">Da die Angriffstechniken von VMs gegen VMs auf anderen physischen Hosts </w:t>
+      </w:r>
+      <w:r>
+        <w:t xml:space="preserve">vergleichbar mit herkömmlichen Angriffen in nicht-virtualisierten Netzinfrastrukturen sein </w:t>
+      </w:r>
+      <w:r>
+        <w:t>dürfte, werden hier hauptsächlich VMs auf demselben physischen Host betrachtet</w:t>
+      </w:r>
+      <w:r>
+        <w:t>.}</w:t>
       </w:r>
       <w:r>
         <w:t xml:space="preserve"> </w:t>
@@ -2027,27 +1692,43 @@
     </w:p>
     <w:p>
       <w:r>
-        <w:t>\</w:t>
-      </w:r>
-      <w:proofErr w:type="spellStart"/>
-      <w:r>
-        <w:t>footnote</w:t>
-      </w:r>
-      <w:proofErr w:type="spellEnd"/>
-      <w:r>
-        <w:t>{</w:t>
-      </w:r>
-      <w:r>
-        <w:t xml:space="preserve">Da die Angriffstechniken von VMs gegen VMs auf anderen physischen Hosts </w:t>
-      </w:r>
-      <w:r>
-        <w:t xml:space="preserve">vergleichbar mit herkömmlichen Angriffen in nicht-virtualisierten Netzinfrastrukturen sein </w:t>
-      </w:r>
-      <w:r>
-        <w:t>dürfte, werden hier hauptsächlich VMs auf demselben physischen Host betrachtet</w:t>
-      </w:r>
-      <w:r>
-        <w:t>.}</w:t>
+        <w:t xml:space="preserve">Ein Angreifer kann sich </w:t>
+      </w:r>
+      <w:r>
+        <w:t xml:space="preserve">nun gezielt </w:t>
+      </w:r>
+      <w:r>
+        <w:t>Ressourcen auf denjenigen physischen Maschinen mieten, von denen auch sein Angriffsziel gehostet wird, um so</w:t>
+      </w:r>
+      <w:r>
+        <w:t xml:space="preserve"> erleichterten</w:t>
+      </w:r>
+      <w:r>
+        <w:t xml:space="preserve"> Zugang zu dere</w:t>
+      </w:r>
+      <w:r>
+        <w:t xml:space="preserve">n Verwundbarkeiten zu erlangen. Durch Eindringen oder Übernehmen gewisser Ressourcen des gemeinsamen physischen Hosts kann eine schadhafte VM dann ggfs. Verwundbarkeiten ausnutzen oder durch </w:t>
+      </w:r>
+      <w:r>
+        <w:t xml:space="preserve">Cross-VN-side-channel-Attacken vertrauliche Informationen gewinnen </w:t>
+      </w:r>
+      <w:r>
+        <w:t>und</w:t>
+      </w:r>
+      <w:r>
+        <w:t xml:space="preserve"> Daten manipulieren. Ein Beispiel einer Int</w:t>
+      </w:r>
+      <w:r>
+        <w:t>egritätsverletzung mittels einer</w:t>
+      </w:r>
+      <w:r>
+        <w:t xml:space="preserve"> solchen </w:t>
+      </w:r>
+      <w:r>
+        <w:t>Attacke</w:t>
+      </w:r>
+      <w:r>
+        <w:t xml:space="preserve"> findet sich in \cite{ristenpart2009hey}.</w:t>
       </w:r>
       <w:r>
         <w:t xml:space="preserve"> </w:t>
@@ -2055,165 +1736,71 @@
     </w:p>
     <w:p>
       <w:r>
-        <w:t xml:space="preserve">Ein Angreifer kann sich </w:t>
-      </w:r>
-      <w:r>
-        <w:t xml:space="preserve">nun gezielt </w:t>
-      </w:r>
-      <w:r>
-        <w:t>Ressourcen auf denjenigen physischen Maschinen mieten, von denen auch sein Angriffsziel gehostet wird, um so</w:t>
-      </w:r>
-      <w:r>
-        <w:t xml:space="preserve"> erleichterten</w:t>
-      </w:r>
-      <w:r>
-        <w:t xml:space="preserve"> Zugang zu dere</w:t>
-      </w:r>
-      <w:r>
-        <w:t xml:space="preserve">n Verwundbarkeiten zu erlangen. Durch Eindringen oder Übernehmen gewisser Ressourcen des gemeinsamen physischen Hosts kann eine schadhafte VM dann ggfs. Verwundbarkeiten ausnutzen oder durch </w:t>
-      </w:r>
-      <w:r>
-        <w:t>Cross-VN-</w:t>
-      </w:r>
-      <w:proofErr w:type="spellStart"/>
-      <w:r>
-        <w:t>side</w:t>
-      </w:r>
-      <w:proofErr w:type="spellEnd"/>
-      <w:r>
-        <w:t>-</w:t>
-      </w:r>
-      <w:proofErr w:type="spellStart"/>
-      <w:r>
-        <w:t>channel</w:t>
-      </w:r>
-      <w:proofErr w:type="spellEnd"/>
-      <w:r>
-        <w:t xml:space="preserve">-Attacken vertrauliche Informationen gewinnen </w:t>
-      </w:r>
-      <w:r>
-        <w:t>und</w:t>
-      </w:r>
-      <w:r>
-        <w:t xml:space="preserve"> Daten manipulieren. Ein Beispiel einer Int</w:t>
-      </w:r>
-      <w:r>
-        <w:t>egritätsverletzung mittels einer</w:t>
-      </w:r>
-      <w:r>
-        <w:t xml:space="preserve"> solchen </w:t>
-      </w:r>
-      <w:r>
-        <w:t>Attacke</w:t>
-      </w:r>
-      <w:r>
-        <w:t xml:space="preserve"> findet sich in \</w:t>
-      </w:r>
-      <w:proofErr w:type="spellStart"/>
-      <w:r>
-        <w:t>cite</w:t>
-      </w:r>
-      <w:proofErr w:type="spellEnd"/>
-      <w:r>
-        <w:t>{ristenpart2009hey}.</w:t>
+        <w:t>Da i</w:t>
+      </w:r>
+      <w:r>
+        <w:t>.d.R. [ANGABE?] werden nur virtuelle Netzwerkkarten zugeteilt</w:t>
+      </w:r>
+      <w:r>
+        <w:t xml:space="preserve">, kann </w:t>
+      </w:r>
+      <w:r>
+        <w:t xml:space="preserve">jede VM potentiell den gesamten Datenverkehr aller VMs bzw. VNs auf derselben physischen Netzwerkkarte lesen. </w:t>
+      </w:r>
+      <w:r>
+        <w:t>E</w:t>
+      </w:r>
+      <w:r>
+        <w:t>in Monitoring anderer</w:t>
+      </w:r>
+      <w:r>
+        <w:t xml:space="preserve"> VM</w:t>
+      </w:r>
+      <w:r>
+        <w:t>s</w:t>
       </w:r>
       <w:r>
         <w:t xml:space="preserve"> </w:t>
       </w:r>
-    </w:p>
-    <w:p>
-      <w:r>
-        <w:t>Da i</w:t>
-      </w:r>
-      <w:r>
-        <w:t>.d.R. [ANGABE?] werden nur virtuelle Netzwerkkarten zugeteilt</w:t>
-      </w:r>
-      <w:r>
-        <w:t xml:space="preserve">, kann </w:t>
-      </w:r>
-      <w:r>
-        <w:t xml:space="preserve">jede VM potentiell den gesamten Datenverkehr aller VMs bzw. VNs auf derselben physischen Netzwerkkarte lesen. </w:t>
-      </w:r>
-      <w:r>
-        <w:t>E</w:t>
-      </w:r>
-      <w:r>
-        <w:t>in Monitoring anderer</w:t>
-      </w:r>
-      <w:r>
-        <w:t xml:space="preserve"> VM</w:t>
-      </w:r>
-      <w:r>
-        <w:t>s</w:t>
+      <w:r>
+        <w:t xml:space="preserve">auch </w:t>
+      </w:r>
+      <w:r>
+        <w:t>aus anderen VNs</w:t>
+      </w:r>
+      <w:r>
+        <w:t>, e</w:t>
+      </w:r>
+      <w:r>
+        <w:t>in</w:t>
+      </w:r>
+      <w:r>
+        <w:t xml:space="preserve"> „break of Isolation“ im zweiten Sinne </w:t>
+      </w:r>
+      <w:r>
+        <w:t>bedroht deren</w:t>
+      </w:r>
+      <w:r>
+        <w:t xml:space="preserve"> Vertraulichkeit.</w:t>
+      </w:r>
+      <w:r>
+        <w:t xml:space="preserve"> Durch Belauschen des Netzwerkverkehrs lassen sich ggfs. auch Dienste gemeinsam gehosteter VN reproduzieren und dadurch bspw. ein live Videostreaming breiter zugänglich machen.\cite{</w:t>
+      </w:r>
+      <w:r>
+        <w:t>natarajansecurity</w:t>
+      </w:r>
+      <w:r>
+        <w:t>}</w:t>
+      </w:r>
+    </w:p>
+    <w:p>
+      <w:r>
+        <w:t>Sollte es einer VM gelingen kritische Teile ihres physischen Hosts zu übernehmen, so</w:t>
       </w:r>
       <w:r>
         <w:t xml:space="preserve"> </w:t>
       </w:r>
       <w:r>
-        <w:t xml:space="preserve">auch </w:t>
-      </w:r>
-      <w:r>
-        <w:t>aus anderen VNs</w:t>
-      </w:r>
-      <w:r>
-        <w:t>, e</w:t>
-      </w:r>
-      <w:r>
-        <w:t>in</w:t>
-      </w:r>
-      <w:r>
-        <w:t xml:space="preserve"> „break </w:t>
-      </w:r>
-      <w:proofErr w:type="spellStart"/>
-      <w:r>
-        <w:t>of</w:t>
-      </w:r>
-      <w:proofErr w:type="spellEnd"/>
-      <w:r>
-        <w:t xml:space="preserve"> Isolation“ im zweiten Sinne </w:t>
-      </w:r>
-      <w:r>
-        <w:t>bedroht deren</w:t>
-      </w:r>
-      <w:r>
-        <w:t xml:space="preserve"> Vertraulichkeit.</w:t>
-      </w:r>
-      <w:r>
-        <w:t xml:space="preserve"> Durch Belauschen des Netzwerkverkehrs lassen sich ggfs. auch Dienste gemeinsam </w:t>
-      </w:r>
-      <w:proofErr w:type="spellStart"/>
-      <w:r>
-        <w:t>gehosteter</w:t>
-      </w:r>
-      <w:proofErr w:type="spellEnd"/>
-      <w:r>
-        <w:t xml:space="preserve"> VN reproduzieren und dadurch bspw. ein live Videostreaming breiter zugänglich machen.\</w:t>
-      </w:r>
-      <w:proofErr w:type="spellStart"/>
-      <w:r>
-        <w:t>cite</w:t>
-      </w:r>
-      <w:proofErr w:type="spellEnd"/>
-      <w:r>
-        <w:t>{</w:t>
-      </w:r>
-      <w:proofErr w:type="spellStart"/>
-      <w:r>
-        <w:t>natarajansecurity</w:t>
-      </w:r>
-      <w:proofErr w:type="spellEnd"/>
-      <w:r>
-        <w:t>}</w:t>
-      </w:r>
-    </w:p>
-    <w:p>
-      <w:r>
-        <w:t>Sollte es einer VM gelingen kritische Teile ihres physischen Hosts zu übernehmen, so</w:t>
-      </w:r>
-      <w:r>
-        <w:t xml:space="preserve"> </w:t>
-      </w:r>
-      <w:r>
         <w:t xml:space="preserve">stehen ihr </w:t>
       </w:r>
       <w:r>
@@ -2223,31 +1810,7 @@
         <w:t xml:space="preserve"> die im Abschnitt </w:t>
       </w:r>
       <w:r>
-        <w:t>\</w:t>
-      </w:r>
-      <w:proofErr w:type="spellStart"/>
-      <w:r>
-        <w:t>textit</w:t>
-      </w:r>
-      <w:proofErr w:type="spellEnd"/>
-      <w:r>
-        <w:t>{\</w:t>
-      </w:r>
-      <w:proofErr w:type="spellStart"/>
-      <w:r>
-        <w:t>nameref</w:t>
-      </w:r>
-      <w:proofErr w:type="spellEnd"/>
-      <w:r>
-        <w:t>{</w:t>
-      </w:r>
-      <w:proofErr w:type="spellStart"/>
-      <w:r>
-        <w:t>parag:vonNI</w:t>
-      </w:r>
-      <w:proofErr w:type="spellEnd"/>
-      <w:r>
-        <w:t xml:space="preserve">}} </w:t>
+        <w:t xml:space="preserve">\textit{\nameref{parag:vonNI}} </w:t>
       </w:r>
       <w:r>
         <w:t>aufgeführten</w:t>
@@ -2303,23 +1866,10 @@
         <w:t xml:space="preserve">Auch ein virtuelles Netzwerk kann mit herkömmlichen Methoden wie </w:t>
       </w:r>
       <w:r>
-        <w:t xml:space="preserve">Monitoring der </w:t>
-      </w:r>
-      <w:proofErr w:type="spellStart"/>
-      <w:r>
-        <w:t>Nuteraktivitäten</w:t>
-      </w:r>
-      <w:proofErr w:type="spellEnd"/>
-      <w:r>
-        <w:t xml:space="preserve"> oder dem Einschleusen von konstruierten Nachrichten zur Störung oder Abbruch von Peer-</w:t>
-      </w:r>
-      <w:proofErr w:type="spellStart"/>
-      <w:r>
-        <w:t>to</w:t>
-      </w:r>
-      <w:proofErr w:type="spellEnd"/>
-      <w:r>
-        <w:t>-Peer-Verbindungen Einfluss auf den Nutzverkehr seiner User nehmen.</w:t>
+        <w:t>Monitoring der Nuteraktivitäten</w:t>
+      </w:r>
+      <w:r>
+        <w:t xml:space="preserve"> oder dem Einschleusen von konstruierten Nachrichten zur Störung oder Abbruch von Peer-to-Peer-Verbindungen Einfluss auf den Nutzverkehr seiner User nehmen.</w:t>
       </w:r>
     </w:p>
     <w:p/>
@@ -2406,278 +1956,140 @@
     </w:p>
     <w:p>
       <w:r>
-        <w:t xml:space="preserve">Da sich die virtuelle Netztopologie im VNE laufend ändert, müssen Netzwerkkomponenten wie Switches und Router dynamisch </w:t>
-      </w:r>
-      <w:proofErr w:type="spellStart"/>
-      <w:r>
-        <w:t>umprogrammierbar</w:t>
-      </w:r>
-      <w:proofErr w:type="spellEnd"/>
-      <w:r>
-        <w:t xml:space="preserve"> sein. </w:t>
+        <w:t xml:space="preserve">Da sich die virtuelle Netztopologie im VNE laufend ändert, müssen Netzwerkkomponenten wie Switches und Router dynamisch umprogrammierbar sein. </w:t>
       </w:r>
       <w:r>
         <w:t xml:space="preserve">Dies </w:t>
       </w:r>
       <w:r>
-        <w:t xml:space="preserve">ermächtigt Angreifer aber solche ggfs. mit </w:t>
-      </w:r>
-      <w:proofErr w:type="spellStart"/>
-      <w:r>
-        <w:t>Codeexpliots</w:t>
-      </w:r>
-      <w:proofErr w:type="spellEnd"/>
-      <w:r>
-        <w:t xml:space="preserve"> wie </w:t>
-      </w:r>
-      <w:proofErr w:type="spellStart"/>
-      <w:r>
-        <w:t>Bufferoverflows</w:t>
-      </w:r>
-      <w:proofErr w:type="spellEnd"/>
-      <w:r>
-        <w:t xml:space="preserve"> o. Ä. zu kompromittieren und für ihre Zwecke zu nutzen oder einen </w:t>
-      </w:r>
-      <w:proofErr w:type="spellStart"/>
-      <w:r>
-        <w:t>Denail</w:t>
-      </w:r>
-      <w:proofErr w:type="spellEnd"/>
+        <w:t>ermächtigt Angreifer aber solche ggfs. mit Codeexpliots wie Bufferoverflows o. Ä. zu kompromittieren und für ihre Zwecke zu nutzen oder einen Denail of Service herbeizuführen.</w:t>
+      </w:r>
+    </w:p>
+    <w:p>
+      <w:r>
+        <w:t>Daneben besteht die Chance auch Netzwerkknoten anzugreifen.</w:t>
+      </w:r>
       <w:r>
         <w:t xml:space="preserve"> </w:t>
       </w:r>
-      <w:proofErr w:type="spellStart"/>
-      <w:r>
-        <w:t>of</w:t>
-      </w:r>
-      <w:proofErr w:type="spellEnd"/>
-      <w:r>
-        <w:t xml:space="preserve"> Service herbeizuführen.</w:t>
-      </w:r>
-    </w:p>
-    <w:p>
-      <w:r>
-        <w:t>Daneben besteht die Chance auch Netzwerkknoten anzugreifen.</w:t>
+      <w:r>
+        <w:t>Gelingt es z.B. mit einem Rootkit</w:t>
       </w:r>
       <w:r>
         <w:t xml:space="preserve"> </w:t>
       </w:r>
       <w:r>
-        <w:t xml:space="preserve">Gelingt es z.B. mit einem </w:t>
-      </w:r>
-      <w:proofErr w:type="spellStart"/>
-      <w:r>
-        <w:t>Rootkit</w:t>
-      </w:r>
-      <w:proofErr w:type="spellEnd"/>
+        <w:t>wie BluePill \cite{</w:t>
+      </w:r>
+      <w:r>
+        <w:t>rutkowska2008bluepilling</w:t>
+      </w:r>
+      <w:r>
+        <w:t xml:space="preserve">} </w:t>
+      </w:r>
+      <w:r>
+        <w:t>(als Vorbereitung für weitere Angriffe)</w:t>
+      </w:r>
+      <w:r>
+        <w:t xml:space="preserve"> einen Hypervisor zu übernehmen, wird so gleichzeitig die Kontrolle über alle gehosteten VMs erlangt.</w:t>
+      </w:r>
       <w:r>
         <w:t xml:space="preserve"> </w:t>
       </w:r>
       <w:r>
-        <w:t xml:space="preserve">wie </w:t>
-      </w:r>
-      <w:proofErr w:type="spellStart"/>
-      <w:r>
-        <w:t>BluePill</w:t>
-      </w:r>
-      <w:proofErr w:type="spellEnd"/>
-      <w:r>
-        <w:t xml:space="preserve"> \</w:t>
-      </w:r>
-      <w:proofErr w:type="spellStart"/>
-      <w:r>
-        <w:t>cite</w:t>
-      </w:r>
-      <w:proofErr w:type="spellEnd"/>
-      <w:r>
-        <w:t>{</w:t>
-      </w:r>
-      <w:r>
-        <w:t>rutkowska2008bluepilling</w:t>
-      </w:r>
-      <w:r>
-        <w:t xml:space="preserve">} </w:t>
-      </w:r>
-      <w:r>
-        <w:t>(als Vorbereitung für weitere Angriffe)</w:t>
-      </w:r>
-      <w:r>
-        <w:t xml:space="preserve"> einen </w:t>
-      </w:r>
-      <w:proofErr w:type="spellStart"/>
-      <w:r>
-        <w:t>Hypervisor</w:t>
-      </w:r>
-      <w:proofErr w:type="spellEnd"/>
-      <w:r>
-        <w:t xml:space="preserve"> zu übernehmen, wird so gleichzeitig die Kontrolle über alle gehosteten VMs erlangt.</w:t>
+        <w:t>Auch eine VM lässt sich als Rootkit instrumentalisieren.\cite{</w:t>
+      </w:r>
+      <w:r>
+        <w:t>wu2010network</w:t>
+      </w:r>
+      <w:r>
+        <w:t>}</w:t>
+      </w:r>
+    </w:p>
+    <w:p/>
+    <w:p>
+      <w:pPr>
+        <w:rPr>
+          <w:b/>
+        </w:rPr>
+      </w:pPr>
+      <w:r>
+        <w:rPr>
+          <w:b/>
+        </w:rPr>
+        <w:t>Vom</w:t>
+      </w:r>
+      <w:r>
+        <w:rPr>
+          <w:b/>
+        </w:rPr>
+        <w:t xml:space="preserve"> User</w:t>
+      </w:r>
+      <w:r>
+        <w:rPr>
+          <w:b/>
+        </w:rPr>
+        <w:t xml:space="preserve"> ausgehend</w:t>
+      </w:r>
+      <w:r>
+        <w:rPr>
+          <w:b/>
+        </w:rPr>
+        <w:t xml:space="preserve"> gegen VN</w:t>
+      </w:r>
+      <w:r>
+        <w:rPr>
+          <w:b/>
+        </w:rPr>
+        <w:t>.</w:t>
+      </w:r>
+    </w:p>
+    <w:p>
+      <w:r>
+        <w:t>Aus der dynamischen Natur virtueller Netzwerktopologien ergeben sich neue Verwundbarkeiten: Während der Migration im Livebetrieb eines VNs ist eine Man-in-the-Middle-Attacke möglich, mit der Informationen über und Inhalte des migrierenden VNs erlangt werden können</w:t>
+      </w:r>
+      <w:r>
+        <w:t>. \cite{</w:t>
+      </w:r>
+      <w:r>
+        <w:t>natarajansecurity}</w:t>
       </w:r>
       <w:r>
         <w:t xml:space="preserve"> </w:t>
       </w:r>
       <w:r>
-        <w:t xml:space="preserve">Auch eine VM lässt sich als </w:t>
-      </w:r>
-      <w:proofErr w:type="spellStart"/>
-      <w:r>
-        <w:t>Rootkit</w:t>
-      </w:r>
-      <w:proofErr w:type="spellEnd"/>
-      <w:r>
-        <w:t xml:space="preserve"> instrumentalisieren.\</w:t>
-      </w:r>
-      <w:proofErr w:type="spellStart"/>
-      <w:r>
-        <w:t>cite</w:t>
-      </w:r>
-      <w:proofErr w:type="spellEnd"/>
-      <w:r>
-        <w:t>{</w:t>
-      </w:r>
-      <w:r>
-        <w:t>wu2010network</w:t>
-      </w:r>
-      <w:r>
-        <w:t>}</w:t>
-      </w:r>
-    </w:p>
-    <w:p/>
-    <w:p>
-      <w:pPr>
-        <w:rPr>
-          <w:b/>
-        </w:rPr>
-      </w:pPr>
-      <w:r>
-        <w:rPr>
-          <w:b/>
-        </w:rPr>
-        <w:t>Vom</w:t>
-      </w:r>
-      <w:r>
-        <w:rPr>
-          <w:b/>
-        </w:rPr>
-        <w:t xml:space="preserve"> User</w:t>
-      </w:r>
-      <w:r>
-        <w:rPr>
-          <w:b/>
-        </w:rPr>
-        <w:t xml:space="preserve"> ausgehend</w:t>
-      </w:r>
-      <w:r>
-        <w:rPr>
-          <w:b/>
-        </w:rPr>
-        <w:t xml:space="preserve"> gegen VN</w:t>
-      </w:r>
-      <w:r>
-        <w:rPr>
-          <w:b/>
-        </w:rPr>
-        <w:t>.</w:t>
-      </w:r>
-    </w:p>
-    <w:p>
-      <w:r>
-        <w:t xml:space="preserve">Aus der dynamischen Natur virtueller </w:t>
-      </w:r>
-      <w:proofErr w:type="spellStart"/>
-      <w:r>
-        <w:t>Netzwerktopologien</w:t>
-      </w:r>
-      <w:proofErr w:type="spellEnd"/>
-      <w:r>
-        <w:t xml:space="preserve"> ergeben sich neue Verwundbarkeiten: Während der Migration im Livebetrieb eines VNs ist eine Man-in-</w:t>
-      </w:r>
-      <w:proofErr w:type="spellStart"/>
-      <w:r>
-        <w:t>the</w:t>
-      </w:r>
-      <w:proofErr w:type="spellEnd"/>
-      <w:r>
-        <w:t>-</w:t>
-      </w:r>
-      <w:proofErr w:type="spellStart"/>
-      <w:r>
-        <w:t>Middle</w:t>
-      </w:r>
-      <w:proofErr w:type="spellEnd"/>
-      <w:r>
-        <w:t>-Attacke möglich, mit der Informationen über und Inhalte des migrierenden VNs erlangt werden können</w:t>
-      </w:r>
-      <w:r>
-        <w:t>. \</w:t>
-      </w:r>
-      <w:proofErr w:type="spellStart"/>
-      <w:r>
-        <w:t>cite</w:t>
-      </w:r>
-      <w:proofErr w:type="spellEnd"/>
-      <w:r>
-        <w:t>{</w:t>
-      </w:r>
-      <w:proofErr w:type="spellStart"/>
-      <w:r>
-        <w:t>natarajansecurity</w:t>
-      </w:r>
-      <w:proofErr w:type="spellEnd"/>
-      <w:r>
-        <w:t>}</w:t>
+        <w:t>Auch die Manipulation von Speicherbereichen der VM</w:t>
+      </w:r>
+      <w:r>
+        <w:t xml:space="preserve">s ist während der </w:t>
+      </w:r>
+      <w:r>
+        <w:t>Migration möglich und lässt sich sogar automat</w:t>
+      </w:r>
+      <w:r>
+        <w:t>isieren.\cite{oberheide2008empirical}</w:t>
+      </w:r>
+    </w:p>
+    <w:p>
+      <w:r>
+        <w:t xml:space="preserve">Die </w:t>
+      </w:r>
+      <w:r>
+        <w:t>Notwendigkeit die gesamte virtuelle Netzwerkstruktur</w:t>
+      </w:r>
+      <w:r>
+        <w:t xml:space="preserve"> aus der Ferne umkonfigurieren zu können, </w:t>
+      </w:r>
+      <w:r>
+        <w:t>erschließt</w:t>
+      </w:r>
+      <w:r>
+        <w:t xml:space="preserve"> weitere</w:t>
       </w:r>
       <w:r>
         <w:t xml:space="preserve"> </w:t>
       </w:r>
       <w:r>
-        <w:t>Auch die Manipulation von Speicherbereichen der VM</w:t>
-      </w:r>
-      <w:r>
-        <w:t xml:space="preserve">s ist während der </w:t>
-      </w:r>
-      <w:r>
-        <w:t>Migration möglich und lässt sich sogar automat</w:t>
-      </w:r>
-      <w:r>
-        <w:t>isieren.\</w:t>
-      </w:r>
-      <w:proofErr w:type="spellStart"/>
-      <w:r>
-        <w:t>cite</w:t>
-      </w:r>
-      <w:proofErr w:type="spellEnd"/>
-      <w:r>
-        <w:t>{oberheide2008empirical}</w:t>
-      </w:r>
-    </w:p>
-    <w:p>
-      <w:r>
-        <w:t xml:space="preserve">Die </w:t>
-      </w:r>
-      <w:r>
-        <w:t>Notwendigkeit die gesamte virtuelle Netzwerkstruktur</w:t>
-      </w:r>
-      <w:r>
-        <w:t xml:space="preserve"> aus der Ferne </w:t>
-      </w:r>
-      <w:proofErr w:type="spellStart"/>
-      <w:r>
-        <w:t>umkonfigurieren</w:t>
-      </w:r>
-      <w:proofErr w:type="spellEnd"/>
-      <w:r>
-        <w:t xml:space="preserve"> zu können, </w:t>
-      </w:r>
-      <w:r>
-        <w:t>erschließt</w:t>
-      </w:r>
-      <w:r>
-        <w:t xml:space="preserve"> weitere</w:t>
-      </w:r>
-      <w:r>
-        <w:t xml:space="preserve"> </w:t>
-      </w:r>
-      <w:r>
         <w:t>Angriffsziele</w:t>
       </w:r>
       <w:r>
@@ -2687,18 +2099,10 @@
         <w:t>Attacken</w:t>
       </w:r>
       <w:r>
-        <w:t xml:space="preserve"> auf die VN-Managementtools durch z.B. Cross-Site-Scripting, SQL-</w:t>
-      </w:r>
-      <w:proofErr w:type="spellStart"/>
-      <w:r>
-        <w:t>I</w:t>
-      </w:r>
-      <w:r>
-        <w:t>njection</w:t>
-      </w:r>
-      <w:proofErr w:type="spellEnd"/>
-      <w:r>
-        <w:t xml:space="preserve"> etc.</w:t>
+        <w:t xml:space="preserve"> auf die VN-Managementtools durch z.B. Cross-Site-Scripting, SQL-I</w:t>
+      </w:r>
+      <w:r>
+        <w:t>njection etc.</w:t>
       </w:r>
       <w:r>
         <w:t xml:space="preserve"> werden lohnend, da </w:t>
@@ -2780,21 +2184,7 @@
         <w:rPr>
           <w:b/>
         </w:rPr>
-        <w:t xml:space="preserve">) -&gt; </w:t>
-      </w:r>
-      <w:proofErr w:type="spellStart"/>
-      <w:r>
-        <w:rPr>
-          <w:b/>
-        </w:rPr>
-        <w:t>Referenzierung</w:t>
-      </w:r>
-      <w:proofErr w:type="spellEnd"/>
-      <w:r>
-        <w:rPr>
-          <w:b/>
-        </w:rPr>
-        <w:t xml:space="preserve"> im Kapitel „VNE-relevant“</w:t>
+        <w:t>) -&gt; Referenzierung im Kapitel „VNE-relevant“</w:t>
       </w:r>
       <w:r>
         <w:rPr>
@@ -2820,15 +2210,7 @@
     </w:p>
     <w:p>
       <w:r>
-        <w:t xml:space="preserve">Gibt es auch herkömmliche Gefahren, die in </w:t>
-      </w:r>
-      <w:proofErr w:type="spellStart"/>
-      <w:r>
-        <w:t>virt</w:t>
-      </w:r>
-      <w:proofErr w:type="spellEnd"/>
-      <w:r>
-        <w:t>. Systemen nicht mehr auftreten können?</w:t>
+        <w:t>Gibt es auch herkömmliche Gefahren, die in virt. Systemen nicht mehr auftreten können?</w:t>
       </w:r>
     </w:p>
     <w:p>
@@ -2955,15 +2337,7 @@
         <w:t>t ausgeführt. Monit</w:t>
       </w:r>
       <w:r>
-        <w:t xml:space="preserve">oring, Spoofing, </w:t>
-      </w:r>
-      <w:proofErr w:type="spellStart"/>
-      <w:r>
-        <w:t>Sniffing</w:t>
-      </w:r>
-      <w:proofErr w:type="spellEnd"/>
-      <w:r>
-        <w:t xml:space="preserve">, </w:t>
+        <w:t xml:space="preserve">oring, Spoofing, Sniffing, </w:t>
       </w:r>
       <w:r>
         <w:t>Manipulation des legitimen Datenverkehrs oder Einschleusen schadhafter Nachrichten</w:t>
@@ -3037,21 +2411,8 @@
           <w:numId w:val="5"/>
         </w:numPr>
       </w:pPr>
-      <w:proofErr w:type="spellStart"/>
-      <w:r>
-        <w:t>DoS</w:t>
-      </w:r>
-      <w:proofErr w:type="spellEnd"/>
-      <w:r>
-        <w:t xml:space="preserve"> gegen phys. Host kann ggfs. mehrere andere gemeinsam gehostete Virtuelle Netzwerke lahm legen. (</w:t>
-      </w:r>
-      <w:proofErr w:type="spellStart"/>
-      <w:r>
-        <w:t>DoS</w:t>
-      </w:r>
-      <w:proofErr w:type="spellEnd"/>
-      <w:r>
-        <w:t xml:space="preserve"> gegen phys. Host)</w:t>
+      <w:r>
+        <w:t>DoS gegen phys. Host kann ggfs. mehrere andere gemeinsam gehostete Virtuelle Netzwerke lahm legen. (DoS gegen phys. Host)</w:t>
       </w:r>
     </w:p>
     <w:p>
@@ -3066,23 +2427,7 @@
         <w:t>Aus ihrer Isolation ausbrechen</w:t>
       </w:r>
       <w:r>
-        <w:t xml:space="preserve"> („break </w:t>
-      </w:r>
-      <w:proofErr w:type="spellStart"/>
-      <w:r>
-        <w:t>of</w:t>
-      </w:r>
-      <w:proofErr w:type="spellEnd"/>
-      <w:r>
-        <w:t xml:space="preserve"> </w:t>
-      </w:r>
-      <w:proofErr w:type="spellStart"/>
-      <w:r>
-        <w:t>isolation</w:t>
-      </w:r>
-      <w:proofErr w:type="spellEnd"/>
-      <w:r>
-        <w:t>“</w:t>
+        <w:t xml:space="preserve"> („break of isolation“</w:t>
       </w:r>
       <w:r>
         <w:t xml:space="preserve"> im ersten Sinn </w:t>
@@ -3115,15 +2460,7 @@
         </w:numPr>
       </w:pPr>
       <w:r>
-        <w:t>Nach Eindringen in oder Übernahme des Hosts kann eine schadhafte VM, dann andere Netzwerkressourcen oder -</w:t>
-      </w:r>
-      <w:proofErr w:type="spellStart"/>
-      <w:r>
-        <w:t>infrastrukturkomponenten</w:t>
-      </w:r>
-      <w:proofErr w:type="spellEnd"/>
-      <w:r>
-        <w:t xml:space="preserve"> angreifen, </w:t>
+        <w:t xml:space="preserve">Nach Eindringen in oder Übernahme des Hosts kann eine schadhafte VM, dann andere Netzwerkressourcen oder -infrastrukturkomponenten angreifen, </w:t>
       </w:r>
       <w:r>
         <w:t>und so beispielsweise Services anderer VMs oder VNs behindern.</w:t>
@@ -3138,23 +2475,7 @@
         </w:numPr>
       </w:pPr>
       <w:r>
-        <w:t xml:space="preserve">Bösartige VM belegt übermäßig Ressourcen -&gt; </w:t>
-      </w:r>
-      <w:proofErr w:type="spellStart"/>
-      <w:r>
-        <w:t>beeinträchtigung</w:t>
-      </w:r>
-      <w:proofErr w:type="spellEnd"/>
-      <w:r>
-        <w:t xml:space="preserve"> </w:t>
-      </w:r>
-      <w:proofErr w:type="spellStart"/>
-      <w:r>
-        <w:t>Cohostet</w:t>
-      </w:r>
-      <w:proofErr w:type="spellEnd"/>
-      <w:r>
-        <w:t xml:space="preserve"> VMs.</w:t>
+        <w:t>Bösartige VM belegt übermäßig Ressourcen -&gt; beeinträchtigung Cohostet VMs.</w:t>
       </w:r>
     </w:p>
     <w:p>
@@ -3175,35 +2496,7 @@
         <w:rPr>
           <w:lang w:val="en-US"/>
         </w:rPr>
-        <w:t xml:space="preserve">Service </w:t>
-      </w:r>
-      <w:proofErr w:type="spellStart"/>
-      <w:r>
-        <w:rPr>
-          <w:lang w:val="en-US"/>
-        </w:rPr>
-        <w:t>reproduzieren</w:t>
-      </w:r>
-      <w:proofErr w:type="spellEnd"/>
-      <w:r>
-        <w:rPr>
-          <w:lang w:val="en-US"/>
-        </w:rPr>
-        <w:t xml:space="preserve"> (</w:t>
-      </w:r>
-      <w:proofErr w:type="spellStart"/>
-      <w:r>
-        <w:rPr>
-          <w:lang w:val="en-US"/>
-        </w:rPr>
-        <w:t>z.B</w:t>
-      </w:r>
-      <w:proofErr w:type="spellEnd"/>
-      <w:r>
-        <w:rPr>
-          <w:lang w:val="en-US"/>
-        </w:rPr>
-        <w:t>. live Video Streaming)</w:t>
+        <w:t>Service reproduzieren (z.B. live Video Streaming)</w:t>
       </w:r>
     </w:p>
     <w:p>
@@ -3272,23 +2565,7 @@
         <w:t xml:space="preserve">durch </w:t>
       </w:r>
       <w:r>
-        <w:t>Cross-VN-</w:t>
-      </w:r>
-      <w:proofErr w:type="spellStart"/>
-      <w:r>
-        <w:t>side</w:t>
-      </w:r>
-      <w:proofErr w:type="spellEnd"/>
-      <w:r>
-        <w:t>-</w:t>
-      </w:r>
-      <w:proofErr w:type="spellStart"/>
-      <w:r>
-        <w:t>channel</w:t>
-      </w:r>
-      <w:proofErr w:type="spellEnd"/>
-      <w:r>
-        <w:t>-</w:t>
+        <w:t>Cross-VN-side-channel-</w:t>
       </w:r>
       <w:r>
         <w:t>Attacken</w:t>
@@ -3324,15 +2601,7 @@
         <w:t>solchen Angriffs</w:t>
       </w:r>
       <w:r>
-        <w:t xml:space="preserve"> findet sich in \</w:t>
-      </w:r>
-      <w:proofErr w:type="spellStart"/>
-      <w:r>
-        <w:t>cite</w:t>
-      </w:r>
-      <w:proofErr w:type="spellEnd"/>
-      <w:r>
-        <w:t>{</w:t>
+        <w:t xml:space="preserve"> findet sich in \cite{</w:t>
       </w:r>
       <w:r>
         <w:t>ristenpart2009hey</w:t>
@@ -3356,31 +2625,7 @@
         </w:numPr>
       </w:pPr>
       <w:r>
-        <w:t xml:space="preserve">Durch Eindringen oder Übernehmen gewisser Ressourcen des gemeinsamen phys. Hosts kann eine schadhafte VM ggfs. Verwundbarkeiten anderer VMs ausnutzen oder </w:t>
-      </w:r>
-      <w:proofErr w:type="spellStart"/>
-      <w:r>
-        <w:t>side</w:t>
-      </w:r>
-      <w:proofErr w:type="spellEnd"/>
-      <w:r>
-        <w:t xml:space="preserve"> </w:t>
-      </w:r>
-      <w:proofErr w:type="spellStart"/>
-      <w:r>
-        <w:t>channel</w:t>
-      </w:r>
-      <w:proofErr w:type="spellEnd"/>
-      <w:r>
-        <w:t xml:space="preserve"> Angriffe[ANGABE?] starten, um Informationen zu gewinnen oder Daten zu manipulieren. (vs. </w:t>
-      </w:r>
-      <w:proofErr w:type="spellStart"/>
-      <w:r>
-        <w:t>Vertraulicheit</w:t>
-      </w:r>
-      <w:proofErr w:type="spellEnd"/>
-      <w:r>
-        <w:t>, Integrität)</w:t>
+        <w:t>Durch Eindringen oder Übernehmen gewisser Ressourcen des gemeinsamen phys. Hosts kann eine schadhafte VM ggfs. Verwundbarkeiten anderer VMs ausnutzen oder side channel Angriffe[ANGABE?] starten, um Informationen zu gewinnen oder Daten zu manipulieren. (vs. Vertraulicheit, Integrität)</w:t>
       </w:r>
     </w:p>
     <w:p>
@@ -3391,13 +2636,8 @@
           <w:numId w:val="5"/>
         </w:numPr>
       </w:pPr>
-      <w:proofErr w:type="spellStart"/>
-      <w:r>
-        <w:t>DoS</w:t>
-      </w:r>
-      <w:proofErr w:type="spellEnd"/>
-      <w:r>
-        <w:t>. Gemeinsam geteilte Ressourcen wie CPU, Haupt- und Hintergrundspeicher oder Substratnetzwerk.</w:t>
+      <w:r>
+        <w:t>DoS. Gemeinsam geteilte Ressourcen wie CPU, Haupt- und Hintergrundspeicher oder Substratnetzwerk.</w:t>
       </w:r>
       <w:r>
         <w:t xml:space="preserve"> (vs. Verfügbarkeit)</w:t>
@@ -3407,31 +2647,7 @@
       </w:r>
       <w:r>
         <w:br/>
-        <w:t>(</w:t>
-      </w:r>
-      <w:proofErr w:type="spellStart"/>
-      <w:r>
-        <w:t>DoS</w:t>
-      </w:r>
-      <w:proofErr w:type="spellEnd"/>
-      <w:r>
-        <w:t xml:space="preserve"> gegen andere VMs via </w:t>
-      </w:r>
-      <w:proofErr w:type="spellStart"/>
-      <w:r>
-        <w:t>DoS</w:t>
-      </w:r>
-      <w:proofErr w:type="spellEnd"/>
-      <w:r>
-        <w:t xml:space="preserve"> gegen Host oder via gezielte </w:t>
-      </w:r>
-      <w:proofErr w:type="spellStart"/>
-      <w:r>
-        <w:t>Exploits</w:t>
-      </w:r>
-      <w:proofErr w:type="spellEnd"/>
-      <w:r>
-        <w:t xml:space="preserve"> gegen einzelne VMs bzw. gegen Netzwerkkarte)</w:t>
+        <w:t>(DoS gegen andere VMs via DoS gegen Host oder via gezielte Exploits gegen einzelne VMs bzw. gegen Netzwerkkarte)</w:t>
       </w:r>
     </w:p>
     <w:p>
@@ -3442,13 +2658,8 @@
           <w:numId w:val="5"/>
         </w:numPr>
       </w:pPr>
-      <w:proofErr w:type="spellStart"/>
-      <w:r>
-        <w:t>Virt</w:t>
-      </w:r>
-      <w:proofErr w:type="spellEnd"/>
-      <w:r>
-        <w:t xml:space="preserve">. Netzwerkkarten. Jede VM kann potentiell den gesamten Verkehr aller VMs auf dem phys. Netzwerkkarte sehen. </w:t>
+      <w:r>
+        <w:t xml:space="preserve">Virt. Netzwerkkarten. Jede VM kann potentiell den gesamten Verkehr aller VMs auf dem phys. Netzwerkkarte sehen. </w:t>
       </w:r>
       <w:r>
         <w:t>(vs. Vertraulichkeit)</w:t>
@@ -3488,23 +2699,7 @@
         </w:numPr>
       </w:pPr>
       <w:r>
-        <w:t xml:space="preserve">Ggfs. Monitoring anderer VMs via zugrundeliegendem Substratnetzwerk („break </w:t>
-      </w:r>
-      <w:proofErr w:type="spellStart"/>
-      <w:r>
-        <w:t>of</w:t>
-      </w:r>
-      <w:proofErr w:type="spellEnd"/>
-      <w:r>
-        <w:t xml:space="preserve"> </w:t>
-      </w:r>
-      <w:proofErr w:type="spellStart"/>
-      <w:r>
-        <w:t>isolation</w:t>
-      </w:r>
-      <w:proofErr w:type="spellEnd"/>
-      <w:r>
-        <w:t>“ im zweiten Sinn)</w:t>
+        <w:t>Ggfs. Monitoring anderer VMs via zugrundeliegendem Substratnetzwerk („break of isolation“ im zweiten Sinn)</w:t>
       </w:r>
       <w:r>
         <w:t xml:space="preserve"> [</w:t>
@@ -3525,31 +2720,7 @@
         </w:numPr>
       </w:pPr>
       <w:r>
-        <w:t xml:space="preserve"> „Break </w:t>
-      </w:r>
-      <w:proofErr w:type="spellStart"/>
-      <w:r>
-        <w:t>of</w:t>
-      </w:r>
-      <w:proofErr w:type="spellEnd"/>
-      <w:r>
-        <w:t xml:space="preserve"> </w:t>
-      </w:r>
-      <w:proofErr w:type="spellStart"/>
-      <w:r>
-        <w:t>isolation</w:t>
-      </w:r>
-      <w:proofErr w:type="spellEnd"/>
-      <w:r>
-        <w:t xml:space="preserve">“. VM kann andere VMs </w:t>
-      </w:r>
-      <w:proofErr w:type="spellStart"/>
-      <w:r>
-        <w:t>monitoren</w:t>
-      </w:r>
-      <w:proofErr w:type="spellEnd"/>
-      <w:r>
-        <w:t xml:space="preserve"> oder in die phys. Hostmaschine eindringen</w:t>
+        <w:t xml:space="preserve"> „Break of isolation“. VM kann andere VMs monitoren oder in die phys. Hostmaschine eindringen</w:t>
       </w:r>
     </w:p>
     <w:p>
@@ -3560,24 +2731,14 @@
           <w:numId w:val="5"/>
         </w:numPr>
       </w:pPr>
-      <w:proofErr w:type="spellStart"/>
       <w:r>
         <w:t>Sniffing</w:t>
       </w:r>
-      <w:proofErr w:type="spellEnd"/>
-      <w:r>
-        <w:t xml:space="preserve"> via </w:t>
-      </w:r>
-      <w:proofErr w:type="spellStart"/>
-      <w:r>
-        <w:t>Wire</w:t>
-      </w:r>
-      <w:r>
-        <w:t>shark</w:t>
-      </w:r>
-      <w:proofErr w:type="spellEnd"/>
-      <w:r>
-        <w:t>[orebaugh2006wireshark] und Spoofing (z.B. auf ARP-Ebene[whalen2001introduction])</w:t>
+      <w:r>
+        <w:t xml:space="preserve"> via Wire</w:t>
+      </w:r>
+      <w:r>
+        <w:t>shark[orebaugh2006wireshark] und Spoofing (z.B. auf ARP-Ebene[whalen2001introduction])</w:t>
       </w:r>
     </w:p>
     <w:p>
@@ -3591,24 +2752,11 @@
       <w:r>
         <w:t xml:space="preserve">Gefahr einer </w:t>
       </w:r>
-      <w:proofErr w:type="spellStart"/>
       <w:r>
         <w:t>Malewarei</w:t>
       </w:r>
       <w:r>
-        <w:t>nfektion</w:t>
-      </w:r>
-      <w:proofErr w:type="spellEnd"/>
-      <w:r>
-        <w:t xml:space="preserve"> der VM groß, da viele andere VMs potentiell offene Verwundbarkeiten aufweisen (</w:t>
-      </w:r>
-      <w:proofErr w:type="spellStart"/>
-      <w:r>
-        <w:t>Patchmanagement</w:t>
-      </w:r>
-      <w:proofErr w:type="spellEnd"/>
-      <w:r>
-        <w:t xml:space="preserve"> schwer[erst später sagen]). Infektion breitet sich via gemeinsame Ressourcen ggfs. schneller aus.</w:t>
+        <w:t>nfektion der VM groß, da viele andere VMs potentiell offene Verwundbarkeiten aufweisen (Patchmanagement schwer[erst später sagen]). Infektion breitet sich via gemeinsame Ressourcen ggfs. schneller aus.</w:t>
       </w:r>
     </w:p>
     <w:p>
@@ -3620,15 +2768,7 @@
         </w:numPr>
       </w:pPr>
       <w:r>
-        <w:t xml:space="preserve">In virtualisierten Umgebungen sind einzelne </w:t>
-      </w:r>
-      <w:proofErr w:type="spellStart"/>
-      <w:r>
-        <w:t>virt</w:t>
-      </w:r>
-      <w:proofErr w:type="spellEnd"/>
-      <w:r>
-        <w:t>. Netzwerke voneinander</w:t>
+        <w:t>In virtualisierten Umgebungen sind einzelne virt. Netzwerke voneinander</w:t>
       </w:r>
       <w:r>
         <w:t xml:space="preserve"> logisch</w:t>
@@ -3642,21 +2782,8 @@
       <w:r>
         <w:t xml:space="preserve">soliert. </w:t>
       </w:r>
-      <w:proofErr w:type="spellStart"/>
-      <w:r>
-        <w:t>Virt</w:t>
-      </w:r>
-      <w:proofErr w:type="spellEnd"/>
-      <w:r>
-        <w:t xml:space="preserve">. Maschinen verschiedener </w:t>
-      </w:r>
-      <w:proofErr w:type="spellStart"/>
-      <w:r>
-        <w:t>virt</w:t>
-      </w:r>
-      <w:proofErr w:type="spellEnd"/>
-      <w:r>
-        <w:t>. Netzwerke können</w:t>
+      <w:r>
+        <w:t>Virt. Maschinen verschiedener virt. Netzwerke können</w:t>
       </w:r>
       <w:r>
         <w:t xml:space="preserve"> sich</w:t>
@@ -3683,23 +2810,7 @@
         </w:numPr>
       </w:pPr>
       <w:r>
-        <w:t xml:space="preserve">Auf diese Weise können sich Infektionen auch über Grenzen des </w:t>
-      </w:r>
-      <w:proofErr w:type="spellStart"/>
-      <w:r>
-        <w:t>virt</w:t>
-      </w:r>
-      <w:proofErr w:type="spellEnd"/>
-      <w:r>
-        <w:t xml:space="preserve">. Netzes / auch auf andere </w:t>
-      </w:r>
-      <w:proofErr w:type="spellStart"/>
-      <w:r>
-        <w:t>virt</w:t>
-      </w:r>
-      <w:proofErr w:type="spellEnd"/>
-      <w:r>
-        <w:t>. Netze ausbreiten.</w:t>
+        <w:t>Auf diese Weise können sich Infektionen auch über Grenzen des virt. Netzes / auch auf andere virt. Netze ausbreiten.</w:t>
       </w:r>
     </w:p>
     <w:p>
@@ -3723,15 +2834,7 @@
         </w:numPr>
       </w:pPr>
       <w:r>
-        <w:t xml:space="preserve">Ungenügendes Zugangskontrollsystem kann </w:t>
-      </w:r>
-      <w:proofErr w:type="spellStart"/>
-      <w:r>
-        <w:t>root</w:t>
-      </w:r>
-      <w:proofErr w:type="spellEnd"/>
-      <w:r>
-        <w:t xml:space="preserve"> der VM A dazu berechtigen</w:t>
+        <w:t>Ungenügendes Zugangskontrollsystem kann root der VM A dazu berechtigen</w:t>
       </w:r>
       <w:r>
         <w:t xml:space="preserve"> </w:t>
@@ -3854,15 +2957,7 @@
         </w:numPr>
       </w:pPr>
       <w:r>
-        <w:t xml:space="preserve">JEWEILS NOCH </w:t>
-      </w:r>
-      <w:proofErr w:type="gramStart"/>
-      <w:r>
-        <w:t>WEITER</w:t>
-      </w:r>
-      <w:proofErr w:type="gramEnd"/>
-      <w:r>
-        <w:t xml:space="preserve"> AUSFÜHREN. BEISPIELE.</w:t>
+        <w:t>JEWEILS NOCH WEITER AUSFÜHREN. BEISPIELE.</w:t>
       </w:r>
     </w:p>
     <w:p>
@@ -3874,34 +2969,10 @@
         </w:numPr>
       </w:pPr>
       <w:r>
-        <w:t xml:space="preserve">Aus der Möglichkeit die gesamte virtuelle Netzwerkumgebung aus der Ferne </w:t>
-      </w:r>
-      <w:proofErr w:type="spellStart"/>
-      <w:r>
-        <w:t>umkonfigurieren</w:t>
-      </w:r>
-      <w:proofErr w:type="spellEnd"/>
-      <w:r>
-        <w:t xml:space="preserve"> zu können, ergeben sich weitere Verwundbarkeiten</w:t>
-      </w:r>
-      <w:r>
-        <w:t xml:space="preserve"> durch Cross-site </w:t>
-      </w:r>
-      <w:proofErr w:type="spellStart"/>
-      <w:r>
-        <w:t>scripting</w:t>
-      </w:r>
-      <w:proofErr w:type="spellEnd"/>
-      <w:r>
-        <w:t xml:space="preserve">, SQL </w:t>
-      </w:r>
-      <w:proofErr w:type="spellStart"/>
-      <w:r>
-        <w:t>injection</w:t>
-      </w:r>
-      <w:proofErr w:type="spellEnd"/>
-      <w:r>
-        <w:t xml:space="preserve"> etc.</w:t>
+        <w:t>Aus der Möglichkeit die gesamte virtuelle Netzwerkumgebung aus der Ferne umkonfigurieren zu können, ergeben sich weitere Verwundbarkeiten</w:t>
+      </w:r>
+      <w:r>
+        <w:t xml:space="preserve"> durch Cross-site scripting, SQL injection etc.</w:t>
       </w:r>
       <w:r>
         <w:t xml:space="preserve"> -&gt; Angriffe auf das Management-Tool</w:t>
@@ -3918,21 +2989,8 @@
           <w:numId w:val="7"/>
         </w:numPr>
       </w:pPr>
-      <w:proofErr w:type="spellStart"/>
-      <w:r>
-        <w:t>Rootkits</w:t>
-      </w:r>
-      <w:proofErr w:type="spellEnd"/>
-      <w:r>
-        <w:t xml:space="preserve">. Gewähren </w:t>
-      </w:r>
-      <w:proofErr w:type="spellStart"/>
-      <w:r>
-        <w:t>root</w:t>
-      </w:r>
-      <w:proofErr w:type="spellEnd"/>
-      <w:r>
-        <w:t xml:space="preserve">/Admin Zugang zum physischen Host. </w:t>
+      <w:r>
+        <w:t xml:space="preserve">Rootkits. Gewähren root/Admin Zugang zum physischen Host. </w:t>
       </w:r>
     </w:p>
     <w:p>
@@ -3944,23 +3002,7 @@
         </w:numPr>
       </w:pPr>
       <w:r>
-        <w:t xml:space="preserve">Wenn </w:t>
-      </w:r>
-      <w:proofErr w:type="spellStart"/>
-      <w:r>
-        <w:t>Rootkit</w:t>
-      </w:r>
-      <w:proofErr w:type="spellEnd"/>
-      <w:r>
-        <w:t xml:space="preserve"> den </w:t>
-      </w:r>
-      <w:proofErr w:type="spellStart"/>
-      <w:r>
-        <w:t>Hypervisor</w:t>
-      </w:r>
-      <w:proofErr w:type="spellEnd"/>
-      <w:r>
-        <w:t xml:space="preserve"> kompromittiert, kann Kontrolle über alle gehosteten VMs erlangt werden.</w:t>
+        <w:t>Wenn Rootkit den Hypervisor kompromittiert, kann Kontrolle über alle gehosteten VMs erlangt werden.</w:t>
       </w:r>
       <w:r>
         <w:t xml:space="preserve"> (Host gegen</w:t>
@@ -3984,15 +3026,7 @@
         <w:t xml:space="preserve"> agiert ggfs. als</w:t>
       </w:r>
       <w:r>
-        <w:t xml:space="preserve"> </w:t>
-      </w:r>
-      <w:proofErr w:type="spellStart"/>
-      <w:r>
-        <w:t>Rootkit</w:t>
-      </w:r>
-      <w:proofErr w:type="spellEnd"/>
-      <w:r>
-        <w:t>.</w:t>
+        <w:t xml:space="preserve"> Rootkit.</w:t>
       </w:r>
       <w:r>
         <w:t xml:space="preserve"> (VM gegen </w:t>
@@ -4010,23 +3044,7 @@
         </w:numPr>
       </w:pPr>
       <w:r>
-        <w:t>Vorbereitung für weitere Angriffe (</w:t>
-      </w:r>
-      <w:proofErr w:type="spellStart"/>
-      <w:r>
-        <w:t>DoS</w:t>
-      </w:r>
-      <w:proofErr w:type="spellEnd"/>
-      <w:r>
-        <w:t xml:space="preserve">, </w:t>
-      </w:r>
-      <w:proofErr w:type="spellStart"/>
-      <w:r>
-        <w:t>Sniffing</w:t>
-      </w:r>
-      <w:proofErr w:type="spellEnd"/>
-      <w:r>
-        <w:t>,…)</w:t>
+        <w:t>Vorbereitung für weitere Angriffe (DoS, Sniffing,…)</w:t>
       </w:r>
     </w:p>
     <w:p>
@@ -4038,15 +3056,7 @@
         </w:numPr>
       </w:pPr>
       <w:r>
-        <w:t xml:space="preserve">Beispiel </w:t>
-      </w:r>
-      <w:proofErr w:type="spellStart"/>
-      <w:r>
-        <w:t>BluePill</w:t>
-      </w:r>
-      <w:proofErr w:type="spellEnd"/>
-      <w:r>
-        <w:t xml:space="preserve"> [</w:t>
+        <w:t>Beispiel BluePill [</w:t>
       </w:r>
       <w:r>
         <w:t>rutkowska2008bluepilling</w:t>
@@ -4075,11 +3085,9 @@
           <w:numId w:val="7"/>
         </w:numPr>
       </w:pPr>
-      <w:proofErr w:type="spellStart"/>
       <w:r>
         <w:t>Sniffing</w:t>
       </w:r>
-      <w:proofErr w:type="spellEnd"/>
     </w:p>
     <w:p>
       <w:pPr>
@@ -4107,13 +3115,8 @@
           <w:numId w:val="7"/>
         </w:numPr>
       </w:pPr>
-      <w:proofErr w:type="spellStart"/>
-      <w:r>
-        <w:t>Logging</w:t>
-      </w:r>
-      <w:proofErr w:type="spellEnd"/>
-      <w:r>
-        <w:t>: Daten der VM bleiben ggfs. auch nach Migration auf dem Host.</w:t>
+      <w:r>
+        <w:t>Logging: Daten der VM bleiben ggfs. auch nach Migration auf dem Host.</w:t>
       </w:r>
     </w:p>
     <w:p/>
@@ -4220,15 +3223,7 @@
         </w:numPr>
       </w:pPr>
       <w:r>
-        <w:t xml:space="preserve">Sicherheitsanforderung „Kein </w:t>
-      </w:r>
-      <w:proofErr w:type="spellStart"/>
-      <w:r>
-        <w:t>Kohosting</w:t>
-      </w:r>
-      <w:proofErr w:type="spellEnd"/>
-      <w:r>
-        <w:t xml:space="preserve"> (mit XY)“ -&gt; </w:t>
+        <w:t xml:space="preserve">Sicherheitsanforderung „Kein Kohosting (mit XY)“ -&gt; </w:t>
       </w:r>
       <w:r>
         <w:t>nur 1 VM</w:t>
@@ -4288,15 +3283,7 @@
         </w:numPr>
       </w:pPr>
       <w:r>
-        <w:t xml:space="preserve">Da </w:t>
-      </w:r>
-      <w:proofErr w:type="spellStart"/>
-      <w:r>
-        <w:t>virt</w:t>
-      </w:r>
-      <w:proofErr w:type="spellEnd"/>
-      <w:r>
-        <w:t>. Netzwerk oftmals via Cloudcomputing abgewickelt wird.</w:t>
+        <w:t>Da virt. Netzwerk oftmals via Cloudcomputing abgewickelt wird.</w:t>
       </w:r>
     </w:p>
     <w:p>
@@ -4350,21 +3337,7 @@
         <w:rPr>
           <w:strike/>
         </w:rPr>
-        <w:t xml:space="preserve">Lastspitzen (oder </w:t>
-      </w:r>
-      <w:proofErr w:type="spellStart"/>
-      <w:r>
-        <w:rPr>
-          <w:strike/>
-        </w:rPr>
-        <w:t>DDoS</w:t>
-      </w:r>
-      <w:proofErr w:type="spellEnd"/>
-      <w:r>
-        <w:rPr>
-          <w:strike/>
-        </w:rPr>
-        <w:t>-Angriffen) Verfügbarkeit gewährleisten zu können, über das Angebot an den Sicherheitsrichtlinien des Unternehmens entsprechenden phys. Hosts hinaus skaliert werden.</w:t>
+        <w:t>Lastspitzen (oder DDoS-Angriffen) Verfügbarkeit gewährleisten zu können, über das Angebot an den Sicherheitsrichtlinien des Unternehmens entsprechenden phys. Hosts hinaus skaliert werden.</w:t>
       </w:r>
       <w:r>
         <w:rPr>
@@ -4394,21 +3367,7 @@
         <w:rPr>
           <w:strike/>
         </w:rPr>
-        <w:t xml:space="preserve">Vertrauen in Sicherheitsmechanismen des </w:t>
-      </w:r>
-      <w:proofErr w:type="spellStart"/>
-      <w:r>
-        <w:rPr>
-          <w:strike/>
-        </w:rPr>
-        <w:t>InP</w:t>
-      </w:r>
-      <w:proofErr w:type="spellEnd"/>
-      <w:r>
-        <w:rPr>
-          <w:strike/>
-        </w:rPr>
-        <w:t>?</w:t>
+        <w:t>Vertrauen in Sicherheitsmechanismen des InP?</w:t>
       </w:r>
     </w:p>
     <w:p>
@@ -4438,23 +3397,7 @@
         </w:numPr>
       </w:pPr>
       <w:r>
-        <w:t xml:space="preserve">Snapshot-Problem. </w:t>
-      </w:r>
-      <w:proofErr w:type="spellStart"/>
-      <w:r>
-        <w:t>Momentanaufnahme</w:t>
-      </w:r>
-      <w:proofErr w:type="spellEnd"/>
-      <w:r>
-        <w:t xml:space="preserve"> der </w:t>
-      </w:r>
-      <w:proofErr w:type="spellStart"/>
-      <w:r>
-        <w:t>virt</w:t>
-      </w:r>
-      <w:proofErr w:type="spellEnd"/>
-      <w:r>
-        <w:t xml:space="preserve">. Maschine für Backup- oder Migrationszwecke. </w:t>
+        <w:t xml:space="preserve">Snapshot-Problem. Momentanaufnahme der virt. Maschine für Backup- oder Migrationszwecke. </w:t>
       </w:r>
     </w:p>
     <w:p>
@@ -4502,15 +3445,7 @@
         </w:numPr>
       </w:pPr>
       <w:r>
-        <w:t xml:space="preserve">Probleme bei </w:t>
-      </w:r>
-      <w:proofErr w:type="spellStart"/>
-      <w:r>
-        <w:t>Patchmanagement</w:t>
-      </w:r>
-      <w:proofErr w:type="spellEnd"/>
-      <w:r>
-        <w:t xml:space="preserve"> </w:t>
+        <w:t xml:space="preserve">Probleme bei Patchmanagement </w:t>
       </w:r>
     </w:p>
     <w:p>
@@ -4534,15 +3469,7 @@
         </w:numPr>
       </w:pPr>
       <w:r>
-        <w:t xml:space="preserve">Erhalten keine Patches am </w:t>
-      </w:r>
-      <w:proofErr w:type="spellStart"/>
-      <w:r>
-        <w:t>Patchday</w:t>
-      </w:r>
-      <w:proofErr w:type="spellEnd"/>
-      <w:r>
-        <w:t>.</w:t>
+        <w:t>Erhalten keine Patches am Patchday.</w:t>
       </w:r>
     </w:p>
     <w:p>
@@ -4554,15 +3481,7 @@
         </w:numPr>
       </w:pPr>
       <w:r>
-        <w:t xml:space="preserve">Würmer infizieren meist relativ schnell alle verwundbaren Systeme. Geht die VM danach offline wird Malware darin nicht entfernt und die </w:t>
-      </w:r>
-      <w:proofErr w:type="spellStart"/>
-      <w:r>
-        <w:t>Wurminfektionwelle</w:t>
-      </w:r>
-      <w:proofErr w:type="spellEnd"/>
-      <w:r>
-        <w:t xml:space="preserve"> startet beim erneuten Onlinegehen der VM.</w:t>
+        <w:t>Würmer infizieren meist relativ schnell alle verwundbaren Systeme. Geht die VM danach offline wird Malware darin nicht entfernt und die Wurminfektionwelle startet beim erneuten Onlinegehen der VM.</w:t>
       </w:r>
     </w:p>
     <w:p>
@@ -4574,15 +3493,7 @@
         </w:numPr>
       </w:pPr>
       <w:r>
-        <w:t>Rücksetzen/</w:t>
-      </w:r>
-      <w:proofErr w:type="spellStart"/>
-      <w:r>
-        <w:t>rollback</w:t>
-      </w:r>
-      <w:proofErr w:type="spellEnd"/>
-      <w:r>
-        <w:t xml:space="preserve"> einer VM kann zwischenzeitlich gepatchte Schwachstellen wieder offenbaren (Snapshot-Problem)</w:t>
+        <w:t>Rücksetzen/rollback einer VM kann zwischenzeitlich gepatchte Schwachstellen wieder offenbaren (Snapshot-Problem)</w:t>
       </w:r>
     </w:p>
     <w:p>
@@ -4594,58 +3505,200 @@
         </w:numPr>
       </w:pPr>
       <w:r>
-        <w:t>Mehr dazu auf [</w:t>
-      </w:r>
-      <w:proofErr w:type="spellStart"/>
-      <w:r>
-        <w:t>When</w:t>
-      </w:r>
-      <w:proofErr w:type="spellEnd"/>
+        <w:t>Mehr dazu auf [When virtual is harder then real, S. 4]</w:t>
+      </w:r>
+      <w:r>
+        <w:t xml:space="preserve"> \cite{</w:t>
+      </w:r>
+      <w:r>
+        <w:t>garfinkel2005virtual</w:t>
+      </w:r>
+      <w:r>
+        <w:t>}</w:t>
+      </w:r>
+    </w:p>
+    <w:p/>
+    <w:p>
+      <w:r>
+        <w:t>Was verstehe ich unter ‚organisatorischen‘ Risiken?</w:t>
+      </w:r>
+      <w:r>
+        <w:t xml:space="preserve"> 1. Für Unternehmen, 2. Im Umgang mit</w:t>
+      </w:r>
+      <w:r>
+        <w:t xml:space="preserve"> VNs</w:t>
+      </w:r>
+    </w:p>
+    <w:p>
+      <w:r>
+        <w:t>Unter ‚organisatorischen‘ Risiken werd</w:t>
+      </w:r>
+      <w:r>
+        <w:t>en hier Risiken für Unternehmen</w:t>
+      </w:r>
       <w:r>
         <w:t xml:space="preserve"> </w:t>
       </w:r>
-      <w:proofErr w:type="spellStart"/>
-      <w:r>
-        <w:t>virtual</w:t>
-      </w:r>
-      <w:proofErr w:type="spellEnd"/>
+      <w:r>
+        <w:t xml:space="preserve">oder im </w:t>
+      </w:r>
+      <w:r>
+        <w:t>\underline{</w:t>
+      </w:r>
+      <w:r>
+        <w:t>menschlichen</w:t>
+      </w:r>
+      <w:r>
+        <w:t>}</w:t>
+      </w:r>
+      <w:r>
+        <w:t xml:space="preserve"> Umgang/HANDHABUNG</w:t>
+      </w:r>
+      <w:r>
+        <w:t>/OPERATIVER IT-BETRIEB</w:t>
+      </w:r>
       <w:r>
         <w:t xml:space="preserve"> </w:t>
       </w:r>
-      <w:proofErr w:type="spellStart"/>
-      <w:r>
-        <w:t>is</w:t>
-      </w:r>
-      <w:proofErr w:type="spellEnd"/>
+      <w:r>
+        <w:t>betrachtet, die im Zusammenhang mit Virtualisierung stehen.</w:t>
+      </w:r>
+    </w:p>
+    <w:p>
+      <w:r>
+        <w:t>Wie im Kapitel \nameref{</w:t>
+      </w:r>
+      <w:r>
+        <w:t>subsubsec:gefahren_virt_technisch</w:t>
+      </w:r>
+      <w:r>
+        <w:t>} dargestellt, eröffnet Netzvirtualisierung eine Reihe neuer Verwundbarkeiten für gehostete Systeme.</w:t>
+      </w:r>
+      <w:r>
+        <w:t xml:space="preserve"> Gerade für Unternehmen dürfte die teils deutliche </w:t>
+      </w:r>
+      <w:r>
+        <w:t>Gefährdung</w:t>
+      </w:r>
+      <w:r>
+        <w:t xml:space="preserve"> der Vertraulichkeit und Integrität</w:t>
+      </w:r>
       <w:r>
         <w:t xml:space="preserve"> </w:t>
       </w:r>
-      <w:proofErr w:type="spellStart"/>
-      <w:r>
-        <w:t>harder</w:t>
-      </w:r>
-      <w:proofErr w:type="spellEnd"/>
+      <w:r>
+        <w:t xml:space="preserve">von Firmen- oder Kundendaten </w:t>
+      </w:r>
+      <w:r>
+        <w:t xml:space="preserve">ein </w:t>
+      </w:r>
+      <w:r>
+        <w:t xml:space="preserve">ernstzunehmendes </w:t>
+      </w:r>
+      <w:r>
+        <w:t>Problem darstellen.</w:t>
+      </w:r>
+      <w:r>
+        <w:t xml:space="preserve"> Da Netzvirtualisierung oftmals via </w:t>
+      </w:r>
+      <w:r>
+        <w:lastRenderedPageBreak/>
+        <w:t>Cloudcomputing abgewickelt wird, erhöht sich das Risiko eines Datenlecks nochmals durch den Up- und Downloadprozess von Daten.</w:t>
+      </w:r>
+    </w:p>
+    <w:p>
+      <w:r>
+        <w:t xml:space="preserve">Mögliche Richtlinien zur Beschränkung von Anzahl, Art oder Eigentümer gemeinsam gehosteter VNs/VMs </w:t>
+      </w:r>
+      <w:r>
+        <w:t>schränken Flexibilität der Netzarchitektur und Kostenvorteil der NV zwar ein, \underline{können aber …</w:t>
+      </w:r>
+      <w:r>
+        <w:t xml:space="preserve"> [WAS SCHREIBT GERHARD DAZU???]</w:t>
+      </w:r>
+      <w:r>
+        <w:t>}</w:t>
+      </w:r>
+    </w:p>
+    <w:p/>
+    <w:p>
+      <w:r>
+        <w:t xml:space="preserve">Ein großer Vorteil virtueller Maschinen besteht in der </w:t>
+      </w:r>
+      <w:r>
+        <w:t>Leichtigkeit</w:t>
+      </w:r>
+      <w:r>
+        <w:t xml:space="preserve"> Momentaufnahmen (Snapshots) für Backup- oder Migrationszwecke zu erstellen.</w:t>
+      </w:r>
       <w:r>
         <w:t xml:space="preserve"> </w:t>
       </w:r>
-      <w:proofErr w:type="spellStart"/>
-      <w:r>
-        <w:t>then</w:t>
-      </w:r>
-      <w:proofErr w:type="spellEnd"/>
-      <w:r>
-        <w:t xml:space="preserve"> real, S. 4]</w:t>
-      </w:r>
-      <w:r>
-        <w:t xml:space="preserve"> \</w:t>
-      </w:r>
-      <w:proofErr w:type="spellStart"/>
-      <w:r>
-        <w:t>cite</w:t>
-      </w:r>
-      <w:proofErr w:type="spellEnd"/>
-      <w:r>
-        <w:t>{</w:t>
+      <w:r>
+        <w:t>Beim Wiedereinspielen</w:t>
+      </w:r>
+      <w:r>
+        <w:t xml:space="preserve"> dieser</w:t>
+      </w:r>
+      <w:r>
+        <w:t xml:space="preserve"> werden </w:t>
+      </w:r>
+      <w:r>
+        <w:t xml:space="preserve">jedoch </w:t>
+      </w:r>
+      <w:r>
+        <w:t>ggfs. zwische</w:t>
+      </w:r>
+      <w:r>
+        <w:t xml:space="preserve">nzeitlich deaktivierte Accounts, </w:t>
+      </w:r>
+      <w:r>
+        <w:t xml:space="preserve">veraltete Sicherheitsrichtlinien </w:t>
+      </w:r>
+      <w:r>
+        <w:t xml:space="preserve">oder </w:t>
+      </w:r>
+      <w:r>
+        <w:t>mittlerweile</w:t>
+      </w:r>
+      <w:r>
+        <w:t xml:space="preserve"> gepatchte Schwachstellen </w:t>
+      </w:r>
+      <w:r>
+        <w:t>wieder produktiv gesetzt.</w:t>
+      </w:r>
+    </w:p>
+    <w:p>
+      <w:r>
+        <w:t xml:space="preserve">Dass VMs, die z.B. als Testumgebungen </w:t>
+      </w:r>
+      <w:r>
+        <w:t>eingesetzt</w:t>
+      </w:r>
+      <w:r>
+        <w:t xml:space="preserve"> werden, häufig deaktiviert bzw. offline sind, erschwert das </w:t>
+      </w:r>
+      <w:r>
+        <w:t xml:space="preserve">systemweite </w:t>
+      </w:r>
+      <w:r>
+        <w:t xml:space="preserve">Patchmanagement. </w:t>
+      </w:r>
+    </w:p>
+    <w:p>
+      <w:r>
+        <w:t>Würmer infizieren meist relativ schnell alle verwundbaren Systeme. Geht die VM danach offline wird Malware darin nicht entfernt und die Wurminfektion</w:t>
+      </w:r>
+      <w:r>
+        <w:t>s</w:t>
+      </w:r>
+      <w:r>
+        <w:t>elle startet erneut beim Onlinegehen der VM.</w:t>
+      </w:r>
+    </w:p>
+    <w:p>
+      <w:r>
+        <w:t>\cite{</w:t>
       </w:r>
       <w:r>
         <w:t>garfinkel2005virtual</w:t>
@@ -4654,302 +3707,9 @@
         <w:t>}</w:t>
       </w:r>
     </w:p>
-    <w:p/>
-    <w:p>
-      <w:r>
-        <w:t>Was verstehe ich unter ‚organisatorischen‘ Risiken?</w:t>
-      </w:r>
-      <w:r>
-        <w:t xml:space="preserve"> 1. Für Unternehmen, 2. Im Umgang mit</w:t>
-      </w:r>
-      <w:r>
-        <w:t xml:space="preserve"> VNs</w:t>
-      </w:r>
-    </w:p>
-    <w:p>
-      <w:r>
-        <w:t>Unter ‚organisatorischen‘ Risiken werd</w:t>
-      </w:r>
-      <w:r>
-        <w:t>en hier Risiken für Unternehmen</w:t>
-      </w:r>
-      <w:r>
-        <w:t xml:space="preserve"> </w:t>
-      </w:r>
-      <w:r>
-        <w:t xml:space="preserve">oder im </w:t>
-      </w:r>
-      <w:r>
-        <w:t>\</w:t>
-      </w:r>
-      <w:proofErr w:type="spellStart"/>
-      <w:r>
-        <w:t>underline</w:t>
-      </w:r>
-      <w:proofErr w:type="spellEnd"/>
-      <w:r>
-        <w:t>{</w:t>
-      </w:r>
-      <w:r>
-        <w:t>menschlichen</w:t>
-      </w:r>
-      <w:r>
-        <w:t>}</w:t>
-      </w:r>
-      <w:r>
-        <w:t xml:space="preserve"> Umgang/HANDHABUNG</w:t>
-      </w:r>
-      <w:r>
-        <w:t>/OPERATIVER IT-BETRIEB</w:t>
-      </w:r>
-      <w:r>
-        <w:t xml:space="preserve"> </w:t>
-      </w:r>
-      <w:r>
-        <w:t>betrachtet, die im Zusammenhang mit Virtualisierung stehen.</w:t>
-      </w:r>
-    </w:p>
-    <w:p>
-      <w:r>
-        <w:t>Wie im Kapitel \</w:t>
-      </w:r>
-      <w:proofErr w:type="spellStart"/>
-      <w:r>
-        <w:t>nameref</w:t>
-      </w:r>
-      <w:proofErr w:type="spellEnd"/>
-      <w:r>
-        <w:t>{</w:t>
-      </w:r>
-      <w:proofErr w:type="spellStart"/>
-      <w:r>
-        <w:t>subsubsec:gefahren_virt_technisch</w:t>
-      </w:r>
-      <w:proofErr w:type="spellEnd"/>
-      <w:r>
-        <w:t xml:space="preserve">} dargestellt, eröffnet </w:t>
-      </w:r>
-      <w:proofErr w:type="spellStart"/>
-      <w:r>
-        <w:t>Netzvirtualisierung</w:t>
-      </w:r>
-      <w:proofErr w:type="spellEnd"/>
-      <w:r>
-        <w:t xml:space="preserve"> eine Reihe neuer Verwundbarkeiten für gehostete Systeme.</w:t>
-      </w:r>
-      <w:r>
-        <w:t xml:space="preserve"> Gerade für Unternehmen dürfte die teils deutliche </w:t>
-      </w:r>
-      <w:r>
-        <w:t>Gefährdung</w:t>
-      </w:r>
-      <w:r>
-        <w:t xml:space="preserve"> der Vertraulichkeit und Integrität</w:t>
-      </w:r>
-      <w:r>
-        <w:t xml:space="preserve"> </w:t>
-      </w:r>
-      <w:r>
-        <w:t xml:space="preserve">von Firmen- oder Kundendaten </w:t>
-      </w:r>
-      <w:r>
-        <w:t xml:space="preserve">ein </w:t>
-      </w:r>
-      <w:r>
-        <w:t xml:space="preserve">ernstzunehmendes </w:t>
-      </w:r>
-      <w:r>
-        <w:t>Problem darstellen.</w:t>
-      </w:r>
-      <w:r>
-        <w:t xml:space="preserve"> Da </w:t>
-      </w:r>
-      <w:proofErr w:type="spellStart"/>
-      <w:r>
-        <w:t>Netzvirtualisierung</w:t>
-      </w:r>
-      <w:proofErr w:type="spellEnd"/>
-      <w:r>
-        <w:t xml:space="preserve"> oftmals via </w:t>
-      </w:r>
-      <w:r>
-        <w:lastRenderedPageBreak/>
-        <w:t xml:space="preserve">Cloudcomputing abgewickelt wird, erhöht sich das Risiko eines Datenlecks nochmals durch den </w:t>
-      </w:r>
-      <w:proofErr w:type="spellStart"/>
-      <w:r>
-        <w:t>Up</w:t>
-      </w:r>
-      <w:proofErr w:type="spellEnd"/>
-      <w:r>
-        <w:t>- und Downloadprozess von Daten.</w:t>
-      </w:r>
-    </w:p>
-    <w:p>
-      <w:r>
-        <w:t xml:space="preserve">Mögliche Richtlinien zur Beschränkung von Anzahl, Art oder Eigentümer gemeinsam </w:t>
-      </w:r>
-      <w:proofErr w:type="spellStart"/>
-      <w:r>
-        <w:t>gehosteter</w:t>
-      </w:r>
-      <w:proofErr w:type="spellEnd"/>
-      <w:r>
-        <w:t xml:space="preserve"> VNs/VMs </w:t>
-      </w:r>
-      <w:r>
-        <w:t xml:space="preserve">schränken Flexibilität der Netzarchitektur und Kostenvorteil der NV zwar ein, </w:t>
-      </w:r>
-      <w:r>
-        <w:t>\</w:t>
-      </w:r>
-      <w:proofErr w:type="spellStart"/>
-      <w:r>
-        <w:t>underline</w:t>
-      </w:r>
-      <w:proofErr w:type="spellEnd"/>
-      <w:r>
-        <w:t>{</w:t>
-      </w:r>
-      <w:r>
-        <w:t>können aber …</w:t>
-      </w:r>
-      <w:r>
-        <w:t xml:space="preserve"> [WAS SCHREIBT GERHARD DAZU???]</w:t>
-      </w:r>
-      <w:r>
-        <w:t>}</w:t>
-      </w:r>
-    </w:p>
-    <w:p/>
-    <w:p>
-      <w:r>
-        <w:t xml:space="preserve">Ein großer Vorteil virtueller Maschinen besteht in der </w:t>
-      </w:r>
-      <w:r>
-        <w:t>Leichtigkeit</w:t>
-      </w:r>
-      <w:r>
-        <w:t xml:space="preserve"> Momentaufnahmen (Snapshots) </w:t>
-      </w:r>
-      <w:r>
-        <w:t>für Backup- oder Migrationszwecke</w:t>
-      </w:r>
-      <w:r>
-        <w:t xml:space="preserve"> zu erstellen.</w:t>
-      </w:r>
-      <w:r>
-        <w:t xml:space="preserve"> </w:t>
-      </w:r>
-      <w:r>
-        <w:t>Bei</w:t>
-      </w:r>
-      <w:r>
-        <w:t>m Wiedereinspielen</w:t>
-      </w:r>
-      <w:r>
-        <w:t xml:space="preserve"> dieser</w:t>
-      </w:r>
-      <w:r>
-        <w:t xml:space="preserve"> werden </w:t>
-      </w:r>
-      <w:r>
-        <w:t xml:space="preserve">jedoch </w:t>
-      </w:r>
-      <w:r>
-        <w:t>ggfs. zwische</w:t>
-      </w:r>
-      <w:r>
-        <w:t xml:space="preserve">nzeitlich deaktivierte Accounts, </w:t>
-      </w:r>
-      <w:r>
-        <w:t xml:space="preserve">veraltete Sicherheitsrichtlinien </w:t>
-      </w:r>
-      <w:r>
-        <w:t xml:space="preserve">oder </w:t>
-      </w:r>
-      <w:r>
-        <w:t>mittlerweile</w:t>
-      </w:r>
-      <w:r>
-        <w:t xml:space="preserve"> gepatchte Schwachstellen </w:t>
-      </w:r>
-      <w:r>
-        <w:t>wieder produktiv gesetzt</w:t>
-      </w:r>
-      <w:r>
-        <w:t>.</w:t>
-      </w:r>
-    </w:p>
-    <w:p>
-      <w:r>
-        <w:t xml:space="preserve">Dass VMs, die z.B. als Testumgebungen </w:t>
-      </w:r>
-      <w:r>
-        <w:t>eingesetzt</w:t>
-      </w:r>
-      <w:r>
-        <w:t xml:space="preserve"> werden, häufig deaktiviert bzw. offline sind, erschwert das </w:t>
-      </w:r>
-      <w:r>
-        <w:t xml:space="preserve">systemweite </w:t>
-      </w:r>
-      <w:proofErr w:type="spellStart"/>
-      <w:r>
-        <w:t>Patchmanagement</w:t>
-      </w:r>
-      <w:proofErr w:type="spellEnd"/>
-      <w:r>
-        <w:t xml:space="preserve">. </w:t>
-      </w:r>
-    </w:p>
-    <w:p>
-      <w:r>
-        <w:t>Würmer infizieren meist relativ schnell alle verwundbaren Systeme. Geht die VM danach offline wird Malware darin nicht entfernt und die Wurminfektion</w:t>
-      </w:r>
-      <w:r>
-        <w:t>s</w:t>
-      </w:r>
-      <w:r>
-        <w:t>elle startet erneut</w:t>
-      </w:r>
-      <w:r>
-        <w:t xml:space="preserve"> </w:t>
-      </w:r>
-      <w:r>
-        <w:t>beim Onlinegehen der VM</w:t>
-      </w:r>
-      <w:r>
-        <w:t>.</w:t>
-      </w:r>
-    </w:p>
-    <w:p>
-      <w:r>
-        <w:t>\</w:t>
-      </w:r>
-      <w:proofErr w:type="spellStart"/>
-      <w:r>
-        <w:t>cite</w:t>
-      </w:r>
-      <w:proofErr w:type="spellEnd"/>
-      <w:r>
-        <w:t>{</w:t>
-      </w:r>
-      <w:r>
-        <w:t>garfinkel2005virtual</w:t>
-      </w:r>
-      <w:r>
-        <w:t>}</w:t>
-      </w:r>
-    </w:p>
-    <w:p>
-      <w:proofErr w:type="spellStart"/>
-      <w:r>
-        <w:t>Sniffing</w:t>
-      </w:r>
-      <w:proofErr w:type="spellEnd"/>
-      <w:r>
-        <w:t xml:space="preserve"> -&gt; Firmengeheimnisse -&gt; Wettbewerbsnachteil</w:t>
+    <w:p>
+      <w:r>
+        <w:t>Sniffing -&gt; Firmengeheimnisse -&gt; Wettbewerbsnachteil</w:t>
       </w:r>
     </w:p>
     <w:p/>
@@ -4969,7 +3729,6 @@
       </w:r>
     </w:p>
     <w:p>
-      <w:bookmarkStart w:id="0" w:name="_GoBack"/>
       <w:r>
         <w:t>Da Substratnetze nicht zwingend räumlich eng beschränkt sein müssen, könnte es pas</w:t>
       </w:r>
@@ -4992,15 +3751,7 @@
         <w:t xml:space="preserve">auf Knoten oder </w:t>
       </w:r>
       <w:r>
-        <w:t xml:space="preserve">in ein Land </w:t>
-      </w:r>
-      <w:proofErr w:type="spellStart"/>
-      <w:r>
-        <w:t>gemappt</w:t>
-      </w:r>
-      <w:proofErr w:type="spellEnd"/>
-      <w:r>
-        <w:t xml:space="preserve"> werden, </w:t>
+        <w:t xml:space="preserve">in ein Land gemappt werden, </w:t>
       </w:r>
       <w:r>
         <w:t xml:space="preserve">welches mit den </w:t>
@@ -5015,15 +3766,7 @@
         <w:t xml:space="preserve">zu Datenschutz, Privatsphäre oder </w:t>
       </w:r>
       <w:r>
-        <w:t>IT-</w:t>
-      </w:r>
-      <w:proofErr w:type="spellStart"/>
-      <w:r>
-        <w:t>Securitystandards</w:t>
-      </w:r>
-      <w:proofErr w:type="spellEnd"/>
-      <w:r>
-        <w:t xml:space="preserve"> </w:t>
+        <w:t xml:space="preserve">IT-Securitystandards </w:t>
       </w:r>
       <w:r>
         <w:t xml:space="preserve">nicht vereinbar ist. </w:t>
@@ -5037,18 +3780,12 @@
         <w:t>eventuelle aus technischen Risiken</w:t>
       </w:r>
       <w:r>
-        <w:t xml:space="preserve"> wie </w:t>
-      </w:r>
-      <w:proofErr w:type="spellStart"/>
-      <w:r>
-        <w:t>Sniffing</w:t>
-      </w:r>
-      <w:proofErr w:type="spellEnd"/>
+        <w:t xml:space="preserve"> wie Sniffing</w:t>
+      </w:r>
       <w:r>
         <w:t xml:space="preserve"> resultierende Konflikte mit rechtlichen Vorschriften zu bspw. Datenschutz.</w:t>
       </w:r>
     </w:p>
-    <w:bookmarkEnd w:id="0"/>
     <w:p>
       <w:pPr>
         <w:pStyle w:val="Listenabsatz"/>
@@ -5058,23 +3795,7 @@
         </w:numPr>
       </w:pPr>
       <w:r>
-        <w:t>Aus technischen Gefahren resultierende Risiken (</w:t>
-      </w:r>
-      <w:proofErr w:type="spellStart"/>
-      <w:r>
-        <w:t>Sniffing</w:t>
-      </w:r>
-      <w:proofErr w:type="spellEnd"/>
-      <w:r>
-        <w:t xml:space="preserve"> vs. Datenschutz, </w:t>
-      </w:r>
-      <w:proofErr w:type="spellStart"/>
-      <w:r>
-        <w:t>Leaks</w:t>
-      </w:r>
-      <w:proofErr w:type="spellEnd"/>
-      <w:r>
-        <w:t>, …)</w:t>
+        <w:t>Aus technischen Gefahren resultierende Risiken (Sniffing vs. Datenschutz, Leaks, …)</w:t>
       </w:r>
     </w:p>
     <w:p/>
@@ -5200,45 +3921,16 @@
         <w:t xml:space="preserve">live </w:t>
       </w:r>
       <w:r>
-        <w:t>Migration eines VNs ist eine Man-in-</w:t>
-      </w:r>
-      <w:proofErr w:type="spellStart"/>
-      <w:r>
-        <w:t>the</w:t>
-      </w:r>
-      <w:proofErr w:type="spellEnd"/>
-      <w:r>
-        <w:t>-</w:t>
-      </w:r>
-      <w:proofErr w:type="spellStart"/>
-      <w:r>
-        <w:t>Middle</w:t>
-      </w:r>
-      <w:proofErr w:type="spellEnd"/>
-      <w:r>
-        <w:t>-Attacke möglich</w:t>
+        <w:t>Migration eines VNs ist eine Man-in-the-Middle-Attacke möglich</w:t>
       </w:r>
       <w:r>
         <w:t xml:space="preserve">, </w:t>
       </w:r>
       <w:r>
-        <w:t xml:space="preserve">mit der Informationen über und Inhalte des </w:t>
-      </w:r>
-      <w:proofErr w:type="spellStart"/>
-      <w:r>
-        <w:t>migrierenen</w:t>
-      </w:r>
-      <w:proofErr w:type="spellEnd"/>
-      <w:r>
-        <w:t xml:space="preserve"> VNs erlangt werden können.[Vgl. </w:t>
-      </w:r>
-      <w:proofErr w:type="spellStart"/>
-      <w:r>
-        <w:t>natarajansecurity</w:t>
-      </w:r>
-      <w:proofErr w:type="spellEnd"/>
-      <w:r>
-        <w:t xml:space="preserve">, S. </w:t>
+        <w:t xml:space="preserve">mit der Informationen über und Inhalte des migrierenen VNs erlangt werden können.[Vgl. </w:t>
+      </w:r>
+      <w:r>
+        <w:t xml:space="preserve">natarajansecurity, S. </w:t>
       </w:r>
       <w:r>
         <w:t>18]</w:t>
@@ -5370,15 +4062,7 @@
         </w:numPr>
       </w:pPr>
       <w:r>
-        <w:t xml:space="preserve">Überfluten -&gt; </w:t>
-      </w:r>
-      <w:proofErr w:type="spellStart"/>
-      <w:r>
-        <w:t>DoS</w:t>
-      </w:r>
-      <w:proofErr w:type="spellEnd"/>
-      <w:r>
-        <w:t>. (Herkömml</w:t>
+        <w:t>Überfluten -&gt; DoS. (Herkömml</w:t>
       </w:r>
       <w:r>
         <w:t>i</w:t>
@@ -5401,32 +4085,11 @@
       <w:r>
         <w:t xml:space="preserve"> </w:t>
       </w:r>
-      <w:proofErr w:type="spellStart"/>
-      <w:r>
-        <w:t>Codeexpliots</w:t>
-      </w:r>
-      <w:proofErr w:type="spellEnd"/>
-      <w:r>
-        <w:t xml:space="preserve"> wie </w:t>
-      </w:r>
-      <w:proofErr w:type="spellStart"/>
-      <w:r>
-        <w:t>Bufferoverflows</w:t>
-      </w:r>
-      <w:proofErr w:type="spellEnd"/>
-      <w:r>
-        <w:t xml:space="preserve"> etc.)</w:t>
-      </w:r>
-      <w:r>
-        <w:t xml:space="preserve"> -&gt; </w:t>
-      </w:r>
-      <w:proofErr w:type="spellStart"/>
-      <w:r>
-        <w:t>DoS</w:t>
-      </w:r>
-      <w:proofErr w:type="spellEnd"/>
-      <w:r>
-        <w:t>.</w:t>
+      <w:r>
+        <w:t>Codeexpliots wie Bufferoverflows etc.)</w:t>
+      </w:r>
+      <w:r>
+        <w:t xml:space="preserve"> -&gt; DoS.</w:t>
       </w:r>
     </w:p>
     <w:p>
@@ -5450,23 +4113,7 @@
         </w:numPr>
       </w:pPr>
       <w:r>
-        <w:t xml:space="preserve">Bösartige VM belegt übermäßig Ressourcen -&gt; </w:t>
-      </w:r>
-      <w:proofErr w:type="spellStart"/>
-      <w:r>
-        <w:t>beeinträchtigung</w:t>
-      </w:r>
-      <w:proofErr w:type="spellEnd"/>
-      <w:r>
-        <w:t xml:space="preserve"> </w:t>
-      </w:r>
-      <w:proofErr w:type="spellStart"/>
-      <w:r>
-        <w:t>Cohostet</w:t>
-      </w:r>
-      <w:proofErr w:type="spellEnd"/>
-      <w:r>
-        <w:t xml:space="preserve"> VMs.</w:t>
+        <w:t>Bösartige VM belegt übermäßig Ressourcen -&gt; beeinträchtigung Cohostet VMs.</w:t>
       </w:r>
     </w:p>
     <w:p>
@@ -5487,35 +4134,7 @@
         <w:rPr>
           <w:lang w:val="en-US"/>
         </w:rPr>
-        <w:t xml:space="preserve">Service </w:t>
-      </w:r>
-      <w:proofErr w:type="spellStart"/>
-      <w:r>
-        <w:rPr>
-          <w:lang w:val="en-US"/>
-        </w:rPr>
-        <w:t>reproduzieren</w:t>
-      </w:r>
-      <w:proofErr w:type="spellEnd"/>
-      <w:r>
-        <w:rPr>
-          <w:lang w:val="en-US"/>
-        </w:rPr>
-        <w:t xml:space="preserve"> (</w:t>
-      </w:r>
-      <w:proofErr w:type="spellStart"/>
-      <w:r>
-        <w:rPr>
-          <w:lang w:val="en-US"/>
-        </w:rPr>
-        <w:t>z.B</w:t>
-      </w:r>
-      <w:proofErr w:type="spellEnd"/>
-      <w:r>
-        <w:rPr>
-          <w:lang w:val="en-US"/>
-        </w:rPr>
-        <w:t>. live Video Streaming)</w:t>
+        <w:t>Service reproduzieren (z.B. live Video Streaming)</w:t>
       </w:r>
     </w:p>
     <w:p>
@@ -5620,59 +4239,801 @@
         <w:t>VN/VM gegen Host</w:t>
       </w:r>
       <w:r>
-        <w:t xml:space="preserve"> -&gt; </w:t>
-      </w:r>
-      <w:proofErr w:type="spellStart"/>
-      <w:r>
-        <w:t>BluePilling</w:t>
-      </w:r>
-      <w:proofErr w:type="spellEnd"/>
+        <w:t xml:space="preserve"> -&gt; BluePilling(?)</w:t>
+      </w:r>
+    </w:p>
+    <w:p>
+      <w:r>
+        <w:t>VM gegen VM</w:t>
+      </w:r>
+    </w:p>
+    <w:p>
+      <w:r>
+        <w:t>User gegen Substratnetz -&gt; herkömmlich</w:t>
+      </w:r>
+    </w:p>
+    <w:p>
+      <w:r>
+        <w:t>User gegen VN/VM -&gt; herkömmlich</w:t>
+      </w:r>
+    </w:p>
+    <w:p>
+      <w:r>
+        <w:lastRenderedPageBreak/>
+        <w:t>User gegen VN via Substratnetz - &gt; BluePilling</w:t>
+      </w:r>
       <w:r>
         <w:t>(?)</w:t>
       </w:r>
-    </w:p>
-    <w:p>
-      <w:r>
-        <w:t>VM gegen VM</w:t>
-      </w:r>
-    </w:p>
-    <w:p>
-      <w:r>
-        <w:t>User gegen Substratnetz -&gt; herkömmlich</w:t>
-      </w:r>
-    </w:p>
-    <w:p>
-      <w:r>
-        <w:t>User gegen VN/VM -&gt; herkömmlich</w:t>
-      </w:r>
-    </w:p>
-    <w:p>
-      <w:r>
+      <w:r>
+        <w:t>, SQL-Injektion der Managementsoftware</w:t>
+      </w:r>
+    </w:p>
+    <w:p>
+      <w:r>
+        <w:t>Substratnetz gegen User</w:t>
+      </w:r>
+    </w:p>
+    <w:p>
+      <w:r>
+        <w:t>VN gegen User</w:t>
+      </w:r>
+    </w:p>
+    <w:p>
+      <w:r>
+        <w:br w:type="page"/>
+      </w:r>
+    </w:p>
+    <w:p>
+      <w:pPr>
+        <w:rPr>
+          <w:b/>
+        </w:rPr>
+      </w:pPr>
+      <w:r>
+        <w:rPr>
+          <w:b/>
+        </w:rPr>
         <w:lastRenderedPageBreak/>
-        <w:t xml:space="preserve">User gegen VN via Substratnetz - &gt; </w:t>
-      </w:r>
-      <w:proofErr w:type="spellStart"/>
-      <w:r>
-        <w:t>BluePilling</w:t>
-      </w:r>
-      <w:proofErr w:type="spellEnd"/>
-      <w:r>
-        <w:t>(?)</w:t>
-      </w:r>
-      <w:r>
-        <w:t>, SQL-Injektion der Managementsoftware</w:t>
-      </w:r>
-    </w:p>
-    <w:p>
-      <w:r>
-        <w:t>Substratnetz gegen User</w:t>
-      </w:r>
-    </w:p>
-    <w:p>
-      <w:r>
-        <w:t>VN gegen User</w:t>
-      </w:r>
-    </w:p>
+        <w:t>VNE-Relevante Gefahren</w:t>
+      </w:r>
+    </w:p>
+    <w:p>
+      <w:r>
+        <w:t xml:space="preserve">Das Integrieren von Sicherheitsfaktoren in den VNE-Prozess verspricht </w:t>
+      </w:r>
+      <w:r>
+        <w:t>eine Verringerung der Risiken für alle Interessensgruppen o</w:t>
+      </w:r>
+      <w:r>
+        <w:t xml:space="preserve">hne zusätzlichen Overhead im </w:t>
+      </w:r>
+      <w:r>
+        <w:t>laufenden Betrieb der VNs.</w:t>
+      </w:r>
+      <w:r>
+        <w:t xml:space="preserve"> </w:t>
+      </w:r>
+      <w:r>
+        <w:t>Nicht allen</w:t>
+      </w:r>
+      <w:r>
+        <w:t xml:space="preserve"> Sicherheitsrisiken kann jedoch </w:t>
+      </w:r>
+      <w:r>
+        <w:t xml:space="preserve">allein </w:t>
+      </w:r>
+      <w:r>
+        <w:t>im VNE-Prozess begegnet werden.</w:t>
+      </w:r>
+      <w:r>
+        <w:t>\cite{</w:t>
+      </w:r>
+      <w:r>
+        <w:t>fischer2013virtual</w:t>
+      </w:r>
+      <w:r>
+        <w:t xml:space="preserve">, </w:t>
+      </w:r>
+      <w:r>
+        <w:t>wang2016towards</w:t>
+      </w:r>
+      <w:r>
+        <w:t>}</w:t>
+      </w:r>
+    </w:p>
+    <w:p>
+      <w:r>
+        <w:t>Dieses Kapitel untersucht, welche der im Kapitel \ref{subsec:</w:t>
+      </w:r>
+      <w:r>
+        <w:t>gefahren_virt</w:t>
+      </w:r>
+      <w:r>
+        <w:t xml:space="preserve">} aufgeführten </w:t>
+      </w:r>
+      <w:r>
+        <w:t>Risiken</w:t>
+      </w:r>
+      <w:r>
+        <w:t xml:space="preserve"> bereits im VNE-Prozess a</w:t>
+      </w:r>
+      <w:r>
+        <w:t>dressiert</w:t>
+      </w:r>
+      <w:r>
+        <w:t xml:space="preserve">, </w:t>
+      </w:r>
+      <w:r>
+        <w:t>d.h. durch geeignete Wahl der Abbildung von virtuellen auf physische Knoten verringert werden</w:t>
+      </w:r>
+      <w:r>
+        <w:t xml:space="preserve"> können</w:t>
+      </w:r>
+      <w:r>
+        <w:t>. Solche Gefahren werden</w:t>
+      </w:r>
+      <w:r>
+        <w:t xml:space="preserve"> in dieser Arbeit als „VNE-relevant“ bezeichnet.</w:t>
+      </w:r>
+      <w:r>
+        <w:t xml:space="preserve"> </w:t>
+      </w:r>
+    </w:p>
+    <w:p>
+      <w:r>
+        <w:t>[</w:t>
+      </w:r>
+      <w:r>
+        <w:t>T</w:t>
+      </w:r>
+      <w:r>
+        <w:t xml:space="preserve">echnische Risiken </w:t>
+      </w:r>
+      <w:r>
+        <w:t>stehen</w:t>
+      </w:r>
+      <w:r>
+        <w:t xml:space="preserve"> </w:t>
+      </w:r>
+      <w:r>
+        <w:t>wiederu</w:t>
+      </w:r>
+      <w:r>
+        <w:t>m</w:t>
+      </w:r>
+      <w:r>
+        <w:t xml:space="preserve"> im Mittelpunkt der Betrachtung.</w:t>
+      </w:r>
+      <w:r>
+        <w:t>]</w:t>
+      </w:r>
+    </w:p>
+    <w:p>
+      <w:r>
+        <w:t>Da Risiken innerhalb der Anwendungsebene oder des Substratnetzes nur herkömmliche und keine durch Virtualisierung neu hinzukommende Verwundbarkeiten beinhalten, können sie nicht VNE-relevant sein.</w:t>
+      </w:r>
+      <w:r>
+        <w:t xml:space="preserve"> </w:t>
+      </w:r>
+      <w:r>
+        <w:t>Herkömmliche</w:t>
+      </w:r>
+      <w:r>
+        <w:t>n Gefahren,</w:t>
+      </w:r>
+      <w:r>
+        <w:t xml:space="preserve"> die unabhängig von Virtualisierung sind, kann durch den VNE-Prozess </w:t>
+      </w:r>
+      <w:r>
+        <w:t>ebenfalls</w:t>
+      </w:r>
+      <w:r>
+        <w:t xml:space="preserve"> nicht begegnet werden</w:t>
+      </w:r>
+      <w:r>
+        <w:t>.</w:t>
+      </w:r>
+    </w:p>
+    <w:p>
+      <w:r>
+        <w:t>Risiken, die mit</w:t>
+      </w:r>
+      <w:r>
+        <w:t xml:space="preserve"> dem User bzw.</w:t>
+      </w:r>
+      <w:r>
+        <w:t xml:space="preserve"> der Anwendungs</w:t>
+      </w:r>
+      <w:r>
+        <w:t>ebene</w:t>
+      </w:r>
+      <w:r>
+        <w:t xml:space="preserve"> (Abbildung \ref{</w:t>
+      </w:r>
+      <w:r>
+        <w:t>fig:</w:t>
+      </w:r>
+      <w:r>
+        <w:t>gefahren_dreiEbenenDerVirtualisierung</w:t>
+      </w:r>
+      <w:r>
+        <w:t>})</w:t>
+      </w:r>
+      <w:r>
+        <w:t xml:space="preserve"> assoziiert sind, </w:t>
+      </w:r>
+      <w:r>
+        <w:t>können</w:t>
+      </w:r>
+      <w:r>
+        <w:t xml:space="preserve"> </w:t>
+      </w:r>
+      <w:r>
+        <w:t>nicht VNE-relevant sein</w:t>
+      </w:r>
+      <w:r>
+        <w:t>, da si</w:t>
+      </w:r>
+      <w:r>
+        <w:t xml:space="preserve">e unabhängig von der Wahl der Abbildung </w:t>
+      </w:r>
+      <w:r>
+        <w:t xml:space="preserve">von </w:t>
+      </w:r>
+      <w:bookmarkStart w:id="0" w:name="_GoBack"/>
+      <w:bookmarkEnd w:id="0"/>
+      <w:r>
+        <w:t>VN bzw. VM auf</w:t>
+      </w:r>
+      <w:r>
+        <w:t xml:space="preserve"> physischen Host bestehen bleiben</w:t>
+      </w:r>
+      <w:r>
+        <w:t>.</w:t>
+      </w:r>
+      <w:r>
+        <w:t xml:space="preserve"> </w:t>
+      </w:r>
+      <w:r>
+        <w:t>Auch Userangriffe während des Migrationsprozesses sind nicht VNE-relevant, da sie nicht durch die Wahl der Abbildung auf physische Hosts verhindert werden können.</w:t>
+      </w:r>
+      <w:r>
+        <w:t xml:space="preserve"> </w:t>
+      </w:r>
+      <w:r>
+        <w:t xml:space="preserve">Einzig gegen (D)DoS-Angriffe auf Anwendungsebene </w:t>
+      </w:r>
+      <w:r>
+        <w:t xml:space="preserve">z.B. </w:t>
+      </w:r>
+      <w:r>
+        <w:t>über</w:t>
+      </w:r>
+      <w:r>
+        <w:t xml:space="preserve"> HTTP </w:t>
+      </w:r>
+      <w:r>
+        <w:t xml:space="preserve">kann im VNE-Mapping </w:t>
+      </w:r>
+      <w:r>
+        <w:t>begegnet</w:t>
+      </w:r>
+      <w:r>
+        <w:t xml:space="preserve"> werden, indem z.B.</w:t>
+      </w:r>
+      <w:r>
+        <w:t xml:space="preserve"> das entsprechende VN auf Hosts mit entsprechender (</w:t>
+      </w:r>
+      <w:r>
+        <w:t>D)</w:t>
+      </w:r>
+      <w:r>
+        <w:t xml:space="preserve">DoS-Erkennung bzw. </w:t>
+      </w:r>
+      <w:r>
+        <w:t>Filterung</w:t>
+      </w:r>
+      <w:r>
+        <w:t xml:space="preserve"> abgebildet wird.</w:t>
+      </w:r>
+    </w:p>
+    <w:p>
+      <w:r>
+        <w:t>Somit bleiben Gefahren der Kategorien I.2</w:t>
+      </w:r>
+      <w:r>
+        <w:t xml:space="preserve"> (von NI ausgehend gegen VN/VM)</w:t>
+      </w:r>
+      <w:r>
+        <w:t>, II.1</w:t>
+      </w:r>
+      <w:r>
+        <w:t xml:space="preserve"> (von VN/VM </w:t>
+      </w:r>
+      <w:r>
+        <w:t xml:space="preserve">ausgehend gegen </w:t>
+      </w:r>
+      <w:r>
+        <w:t>NI)</w:t>
+      </w:r>
+      <w:r>
+        <w:t xml:space="preserve"> und II.2 </w:t>
+      </w:r>
+      <w:r>
+        <w:t>(</w:t>
+      </w:r>
+      <w:r>
+        <w:t>von VN/VM ausgehend gegen VN/VM</w:t>
+      </w:r>
+      <w:r>
+        <w:t xml:space="preserve">) </w:t>
+      </w:r>
+      <w:r>
+        <w:t>aus Abbildung \ref{fig:</w:t>
+      </w:r>
+      <w:r>
+        <w:t>gefahren_klassifizierung</w:t>
+      </w:r>
+      <w:r>
+        <w:t>}.</w:t>
+      </w:r>
+    </w:p>
+    <w:p>
+      <w:r>
+        <w:t>Da dem VNE-Prozess nur beschränkt Informationen zur Verfügung stehen, welche Operationen eine VM später ausführen wird</w:t>
+      </w:r>
+      <w:r>
+        <w:t xml:space="preserve"> und ob diese auf Kompromittierung ihres physischen Host abzielen</w:t>
+      </w:r>
+      <w:r>
+        <w:t xml:space="preserve">, </w:t>
+      </w:r>
+      <w:r>
+        <w:t>werden</w:t>
+      </w:r>
+      <w:r>
+        <w:t xml:space="preserve"> Gefahren aus Kategorie II.1 </w:t>
+      </w:r>
+      <w:r>
+        <w:t xml:space="preserve">hier als </w:t>
+      </w:r>
+      <w:r>
+        <w:t>nicht VNE-relevant</w:t>
+      </w:r>
+      <w:r>
+        <w:t xml:space="preserve"> angesehen.</w:t>
+      </w:r>
+      <w:r>
+        <w:t xml:space="preserve"> </w:t>
+      </w:r>
+    </w:p>
+    <w:p>
+      <w:r>
+        <w:t xml:space="preserve">Risiken der Kategorie I.2 wie Sniffing, Spoofing der Monitoring der VM-Aktivität durch den physischen Host </w:t>
+      </w:r>
+      <w:r>
+        <w:t>lassen</w:t>
+      </w:r>
+      <w:r>
+        <w:t xml:space="preserve"> sich durch Abbildung auf „vertrauenswürdige“</w:t>
+      </w:r>
+      <w:r>
+        <w:t xml:space="preserve"> Hosts adressieren</w:t>
+      </w:r>
+      <w:r>
+        <w:t>, die der VM keinen Schaden zufügen</w:t>
+      </w:r>
+      <w:r>
+        <w:t xml:space="preserve">. </w:t>
+      </w:r>
+      <w:r>
+        <w:t xml:space="preserve">Unabhängig davon wie „Vertrauenswürdigkeit“ festgelegt </w:t>
+      </w:r>
+      <w:r>
+        <w:t xml:space="preserve">oder erkannt </w:t>
+      </w:r>
+      <w:r>
+        <w:t>wird, sind solche Gefahren VNE-relevant.</w:t>
+      </w:r>
+    </w:p>
+    <w:p>
+      <w:r>
+        <w:t>Verwundbarkeiten, die in Kapitel \ref{</w:t>
+      </w:r>
+      <w:r>
+        <w:t>subsubsec:gefahren_virt_technisch</w:t>
+      </w:r>
+      <w:r>
+        <w:t>}</w:t>
+      </w:r>
+      <w:r>
+        <w:t xml:space="preserve"> </w:t>
+      </w:r>
+      <w:r>
+        <w:t>unter II.2 aufgeführt wurden</w:t>
+      </w:r>
+      <w:r>
+        <w:t>,</w:t>
+      </w:r>
+      <w:r>
+        <w:t xml:space="preserve"> basieren auf einer Verletzung der Isolation der VNs/VMs</w:t>
+      </w:r>
+      <w:r>
+        <w:t xml:space="preserve"> über</w:t>
+      </w:r>
+      <w:r>
+        <w:t xml:space="preserve"> Schwachstellen in gemeinsam genutzten Ressourcen.</w:t>
+      </w:r>
+      <w:r>
+        <w:t xml:space="preserve"> Durch Abbildung auf getrennte physische Hosts </w:t>
+      </w:r>
+      <w:r>
+        <w:t>können</w:t>
+      </w:r>
+      <w:r>
+        <w:t xml:space="preserve"> solche </w:t>
+      </w:r>
+      <w:r>
+        <w:t>Risiken</w:t>
+      </w:r>
+      <w:r>
+        <w:t xml:space="preserve"> </w:t>
+      </w:r>
+      <w:r>
+        <w:t>umgangen</w:t>
+      </w:r>
+      <w:r>
+        <w:t xml:space="preserve"> und </w:t>
+      </w:r>
+      <w:r>
+        <w:t>somit als VNE-relevant bezeichnet werden.</w:t>
+      </w:r>
+      <w:r>
+        <w:t xml:space="preserve"> </w:t>
+      </w:r>
+      <w:r>
+        <w:t xml:space="preserve">Bedingungen zum Kohosting gewisser VNs können in den VNE-Algorithmus integriert werden. </w:t>
+      </w:r>
+    </w:p>
+    <w:p/>
+    <w:p>
+      <w:r>
+        <w:t>Da Bedrohungen der Vertraulichkeit und Integrität auf Isolationsverletzungen beruhen, sind solche Risiken organisatorischer Art VNE-relevant. Snapshotproblem und Schwierigkeiten im Patchmanagement können durch den VNE-Prozess jedoch nicht adressiert werden.</w:t>
+      </w:r>
+    </w:p>
+    <w:p>
+      <w:r>
+        <w:t>Regeln zur Abbildung von VNs/VMs in andere Länder lassen sich in den VNE-Algorithmus integrieren.</w:t>
+      </w:r>
+    </w:p>
+    <w:p/>
+    <w:p/>
+    <w:p>
+      <w:r>
+        <w:t>Allgemein sind meist Risiken, die auf Verletzung der Isolation basieren, VNE-relevant.</w:t>
+      </w:r>
+    </w:p>
+    <w:p/>
+    <w:p>
+      <w:pPr>
+        <w:rPr>
+          <w:b/>
+        </w:rPr>
+      </w:pPr>
+      <w:r>
+        <w:rPr>
+          <w:b/>
+        </w:rPr>
+        <w:t>Technischer Art</w:t>
+      </w:r>
+    </w:p>
+    <w:p>
+      <w:pPr>
+        <w:pStyle w:val="Listenabsatz"/>
+        <w:numPr>
+          <w:ilvl w:val="0"/>
+          <w:numId w:val="12"/>
+        </w:numPr>
+      </w:pPr>
+      <w:r>
+        <w:t>Von NI ausgehend:</w:t>
+      </w:r>
+    </w:p>
+    <w:p>
+      <w:pPr>
+        <w:pStyle w:val="Listenabsatz"/>
+        <w:numPr>
+          <w:ilvl w:val="1"/>
+          <w:numId w:val="12"/>
+        </w:numPr>
+      </w:pPr>
+      <w:r>
+        <w:t>Relevant:</w:t>
+      </w:r>
+    </w:p>
+    <w:p>
+      <w:pPr>
+        <w:pStyle w:val="Listenabsatz"/>
+        <w:numPr>
+          <w:ilvl w:val="2"/>
+          <w:numId w:val="12"/>
+        </w:numPr>
+      </w:pPr>
+      <w:r>
+        <w:t>Sniffing, Spoofing</w:t>
+      </w:r>
+      <w:r>
+        <w:t xml:space="preserve">, Monitoring. -&gt; Mapping </w:t>
+      </w:r>
+      <w:r>
+        <w:t>auf Host, der soetwas nicht tut mit geeigneter Firewall etc.</w:t>
+      </w:r>
+    </w:p>
+    <w:p>
+      <w:pPr>
+        <w:pStyle w:val="Listenabsatz"/>
+        <w:numPr>
+          <w:ilvl w:val="2"/>
+          <w:numId w:val="12"/>
+        </w:numPr>
+      </w:pPr>
+      <w:r>
+        <w:t>Naja…..</w:t>
+      </w:r>
+    </w:p>
+    <w:p>
+      <w:pPr>
+        <w:pStyle w:val="Listenabsatz"/>
+        <w:numPr>
+          <w:ilvl w:val="1"/>
+          <w:numId w:val="12"/>
+        </w:numPr>
+      </w:pPr>
+      <w:r>
+        <w:t>Irrelevant:</w:t>
+      </w:r>
+    </w:p>
+    <w:p>
+      <w:pPr>
+        <w:pStyle w:val="Listenabsatz"/>
+        <w:numPr>
+          <w:ilvl w:val="2"/>
+          <w:numId w:val="12"/>
+        </w:numPr>
+      </w:pPr>
+    </w:p>
+    <w:p>
+      <w:pPr>
+        <w:pStyle w:val="Listenabsatz"/>
+        <w:numPr>
+          <w:ilvl w:val="0"/>
+          <w:numId w:val="12"/>
+        </w:numPr>
+      </w:pPr>
+      <w:r>
+        <w:t>Von VN/VM ausgehend:</w:t>
+      </w:r>
+    </w:p>
+    <w:p>
+      <w:pPr>
+        <w:pStyle w:val="Listenabsatz"/>
+        <w:numPr>
+          <w:ilvl w:val="1"/>
+          <w:numId w:val="12"/>
+        </w:numPr>
+      </w:pPr>
+      <w:r>
+        <w:t>Gegen NI: Wenn die VM dem Host schaden will, ist es fast egal auf welchem Host sie liegt.</w:t>
+      </w:r>
+      <w:r>
+        <w:t xml:space="preserve"> -&gt; Host mit hinreichenden Restriktionen der VM-Aktivität</w:t>
+      </w:r>
+    </w:p>
+    <w:p>
+      <w:pPr>
+        <w:pStyle w:val="Listenabsatz"/>
+        <w:numPr>
+          <w:ilvl w:val="1"/>
+          <w:numId w:val="12"/>
+        </w:numPr>
+      </w:pPr>
+      <w:r>
+        <w:t>Gegen VN/VM:</w:t>
+      </w:r>
+    </w:p>
+    <w:p>
+      <w:pPr>
+        <w:pStyle w:val="Listenabsatz"/>
+        <w:numPr>
+          <w:ilvl w:val="2"/>
+          <w:numId w:val="12"/>
+        </w:numPr>
+      </w:pPr>
+      <w:r>
+        <w:t xml:space="preserve">Relevant: </w:t>
+      </w:r>
+    </w:p>
+    <w:p>
+      <w:pPr>
+        <w:pStyle w:val="Listenabsatz"/>
+        <w:numPr>
+          <w:ilvl w:val="3"/>
+          <w:numId w:val="12"/>
+        </w:numPr>
+      </w:pPr>
+      <w:r>
+        <w:t>Ausnutzen von Verwundbarkeiten anderer VNs/VMs auf demselben Host</w:t>
+      </w:r>
+    </w:p>
+    <w:p>
+      <w:pPr>
+        <w:pStyle w:val="Listenabsatz"/>
+        <w:numPr>
+          <w:ilvl w:val="3"/>
+          <w:numId w:val="12"/>
+        </w:numPr>
+      </w:pPr>
+      <w:r>
+        <w:t>Side-Channel-Attacken</w:t>
+      </w:r>
+    </w:p>
+    <w:p>
+      <w:pPr>
+        <w:pStyle w:val="Listenabsatz"/>
+        <w:numPr>
+          <w:ilvl w:val="3"/>
+          <w:numId w:val="12"/>
+        </w:numPr>
+      </w:pPr>
+      <w:r>
+        <w:t>Sniffing (im härtesten Fall: nur mit VMs desselben Eigentümers)</w:t>
+      </w:r>
+    </w:p>
+    <w:p>
+      <w:pPr>
+        <w:pStyle w:val="Listenabsatz"/>
+        <w:numPr>
+          <w:ilvl w:val="3"/>
+          <w:numId w:val="12"/>
+        </w:numPr>
+      </w:pPr>
+      <w:r>
+        <w:t>Isolation</w:t>
+      </w:r>
+    </w:p>
+    <w:p>
+      <w:pPr>
+        <w:pStyle w:val="Listenabsatz"/>
+        <w:numPr>
+          <w:ilvl w:val="3"/>
+          <w:numId w:val="12"/>
+        </w:numPr>
+      </w:pPr>
+      <w:r>
+        <w:t>Host mit (D)DoS-Erkennung/Filterung, wenn vereinbart.</w:t>
+      </w:r>
+    </w:p>
+    <w:p>
+      <w:pPr>
+        <w:pStyle w:val="Listenabsatz"/>
+        <w:numPr>
+          <w:ilvl w:val="2"/>
+          <w:numId w:val="12"/>
+        </w:numPr>
+      </w:pPr>
+      <w:r>
+        <w:t>Irrelevant:</w:t>
+      </w:r>
+    </w:p>
+    <w:p>
+      <w:pPr>
+        <w:pStyle w:val="Listenabsatz"/>
+        <w:numPr>
+          <w:ilvl w:val="3"/>
+          <w:numId w:val="12"/>
+        </w:numPr>
+      </w:pPr>
+    </w:p>
+    <w:p/>
+    <w:p>
+      <w:pPr>
+        <w:rPr>
+          <w:b/>
+        </w:rPr>
+      </w:pPr>
+      <w:r>
+        <w:rPr>
+          <w:b/>
+        </w:rPr>
+        <w:t>Organisatorischer Art</w:t>
+      </w:r>
+    </w:p>
+    <w:p>
+      <w:pPr>
+        <w:pStyle w:val="Listenabsatz"/>
+        <w:numPr>
+          <w:ilvl w:val="0"/>
+          <w:numId w:val="11"/>
+        </w:numPr>
+      </w:pPr>
+      <w:r>
+        <w:t xml:space="preserve">Durch Isolation: </w:t>
+      </w:r>
+      <w:r>
+        <w:t>Vertraulichkeit</w:t>
+      </w:r>
+      <w:r>
+        <w:t>s- &amp;</w:t>
+      </w:r>
+      <w:r>
+        <w:t xml:space="preserve"> Integritätserhaltung</w:t>
+      </w:r>
+    </w:p>
+    <w:p>
+      <w:pPr>
+        <w:pStyle w:val="Listenabsatz"/>
+        <w:numPr>
+          <w:ilvl w:val="0"/>
+          <w:numId w:val="11"/>
+        </w:numPr>
+      </w:pPr>
+      <w:r>
+        <w:t>Nicht: Snapshotproblem</w:t>
+      </w:r>
+      <w:r>
+        <w:t>, Patchmanagement</w:t>
+      </w:r>
+    </w:p>
+    <w:p/>
+    <w:p>
+      <w:pPr>
+        <w:rPr>
+          <w:b/>
+        </w:rPr>
+      </w:pPr>
+      <w:r>
+        <w:rPr>
+          <w:b/>
+        </w:rPr>
+        <w:t>Rechtlicher Art</w:t>
+      </w:r>
+    </w:p>
+    <w:p>
+      <w:pPr>
+        <w:pStyle w:val="Listenabsatz"/>
+        <w:numPr>
+          <w:ilvl w:val="0"/>
+          <w:numId w:val="10"/>
+        </w:numPr>
+      </w:pPr>
+      <w:r>
+        <w:t>Kein Mapping auf Knoten in fremden Ländern.</w:t>
+      </w:r>
+    </w:p>
+    <w:p/>
+    <w:p/>
+    <w:p>
+      <w:r>
+        <w:t>Es erscheinen sehr viele/beinahe alle Gefahren der Aufzählung in Kap. GEFAHREN als VNE-relevant. Das liegt u.a. daran, dass in Kap. GEFAHREN nur durch VIRT. neu hinzukommende Risiken betrachtet wurden und keine herkömmlichen. Herkömmliche, die unabhängig von Virtualisierung sind, kann durch den VNE-Prozess natürlich nicht begegnet werden.</w:t>
+      </w:r>
+    </w:p>
+    <w:p>
+      <w:r>
+        <w:t xml:space="preserve">Allgemein </w:t>
+      </w:r>
+      <w:r>
+        <w:t xml:space="preserve">sind meist </w:t>
+      </w:r>
+      <w:r>
+        <w:t>Risiken, die auf Verletz</w:t>
+      </w:r>
+      <w:r>
+        <w:t>ung der Isolation basieren, VNE-relevant.</w:t>
+      </w:r>
+    </w:p>
+    <w:p/>
+    <w:p/>
     <w:sectPr>
       <w:pgSz w:w="11906" w:h="16838"/>
       <w:pgMar w:top="1417" w:right="1417" w:bottom="1134" w:left="1417" w:header="708" w:footer="708" w:gutter="0"/>
@@ -5799,6 +5160,119 @@
     </w:lvl>
   </w:abstractNum>
   <w:abstractNum w:abstractNumId="1" w15:restartNumberingAfterBreak="0">
+    <w:nsid w:val="0AA03B52"/>
+    <w:multiLevelType w:val="hybridMultilevel"/>
+    <w:tmpl w:val="FC20DED2"/>
+    <w:lvl w:ilvl="0" w:tplc="04070001">
+      <w:start w:val="1"/>
+      <w:numFmt w:val="bullet"/>
+      <w:lvlText w:val=""/>
+      <w:lvlJc w:val="left"/>
+      <w:pPr>
+        <w:ind w:left="720" w:hanging="360"/>
+      </w:pPr>
+      <w:rPr>
+        <w:rFonts w:ascii="Symbol" w:hAnsi="Symbol" w:hint="default"/>
+      </w:rPr>
+    </w:lvl>
+    <w:lvl w:ilvl="1" w:tplc="04070003" w:tentative="1">
+      <w:start w:val="1"/>
+      <w:numFmt w:val="bullet"/>
+      <w:lvlText w:val="o"/>
+      <w:lvlJc w:val="left"/>
+      <w:pPr>
+        <w:ind w:left="1440" w:hanging="360"/>
+      </w:pPr>
+      <w:rPr>
+        <w:rFonts w:ascii="Courier New" w:hAnsi="Courier New" w:cs="Courier New" w:hint="default"/>
+      </w:rPr>
+    </w:lvl>
+    <w:lvl w:ilvl="2" w:tplc="04070005" w:tentative="1">
+      <w:start w:val="1"/>
+      <w:numFmt w:val="bullet"/>
+      <w:lvlText w:val=""/>
+      <w:lvlJc w:val="left"/>
+      <w:pPr>
+        <w:ind w:left="2160" w:hanging="360"/>
+      </w:pPr>
+      <w:rPr>
+        <w:rFonts w:ascii="Wingdings" w:hAnsi="Wingdings" w:hint="default"/>
+      </w:rPr>
+    </w:lvl>
+    <w:lvl w:ilvl="3" w:tplc="04070001" w:tentative="1">
+      <w:start w:val="1"/>
+      <w:numFmt w:val="bullet"/>
+      <w:lvlText w:val=""/>
+      <w:lvlJc w:val="left"/>
+      <w:pPr>
+        <w:ind w:left="2880" w:hanging="360"/>
+      </w:pPr>
+      <w:rPr>
+        <w:rFonts w:ascii="Symbol" w:hAnsi="Symbol" w:hint="default"/>
+      </w:rPr>
+    </w:lvl>
+    <w:lvl w:ilvl="4" w:tplc="04070003" w:tentative="1">
+      <w:start w:val="1"/>
+      <w:numFmt w:val="bullet"/>
+      <w:lvlText w:val="o"/>
+      <w:lvlJc w:val="left"/>
+      <w:pPr>
+        <w:ind w:left="3600" w:hanging="360"/>
+      </w:pPr>
+      <w:rPr>
+        <w:rFonts w:ascii="Courier New" w:hAnsi="Courier New" w:cs="Courier New" w:hint="default"/>
+      </w:rPr>
+    </w:lvl>
+    <w:lvl w:ilvl="5" w:tplc="04070005" w:tentative="1">
+      <w:start w:val="1"/>
+      <w:numFmt w:val="bullet"/>
+      <w:lvlText w:val=""/>
+      <w:lvlJc w:val="left"/>
+      <w:pPr>
+        <w:ind w:left="4320" w:hanging="360"/>
+      </w:pPr>
+      <w:rPr>
+        <w:rFonts w:ascii="Wingdings" w:hAnsi="Wingdings" w:hint="default"/>
+      </w:rPr>
+    </w:lvl>
+    <w:lvl w:ilvl="6" w:tplc="04070001" w:tentative="1">
+      <w:start w:val="1"/>
+      <w:numFmt w:val="bullet"/>
+      <w:lvlText w:val=""/>
+      <w:lvlJc w:val="left"/>
+      <w:pPr>
+        <w:ind w:left="5040" w:hanging="360"/>
+      </w:pPr>
+      <w:rPr>
+        <w:rFonts w:ascii="Symbol" w:hAnsi="Symbol" w:hint="default"/>
+      </w:rPr>
+    </w:lvl>
+    <w:lvl w:ilvl="7" w:tplc="04070003" w:tentative="1">
+      <w:start w:val="1"/>
+      <w:numFmt w:val="bullet"/>
+      <w:lvlText w:val="o"/>
+      <w:lvlJc w:val="left"/>
+      <w:pPr>
+        <w:ind w:left="5760" w:hanging="360"/>
+      </w:pPr>
+      <w:rPr>
+        <w:rFonts w:ascii="Courier New" w:hAnsi="Courier New" w:cs="Courier New" w:hint="default"/>
+      </w:rPr>
+    </w:lvl>
+    <w:lvl w:ilvl="8" w:tplc="04070005" w:tentative="1">
+      <w:start w:val="1"/>
+      <w:numFmt w:val="bullet"/>
+      <w:lvlText w:val=""/>
+      <w:lvlJc w:val="left"/>
+      <w:pPr>
+        <w:ind w:left="6480" w:hanging="360"/>
+      </w:pPr>
+      <w:rPr>
+        <w:rFonts w:ascii="Wingdings" w:hAnsi="Wingdings" w:hint="default"/>
+      </w:rPr>
+    </w:lvl>
+  </w:abstractNum>
+  <w:abstractNum w:abstractNumId="2" w15:restartNumberingAfterBreak="0">
     <w:nsid w:val="0E28485E"/>
     <w:multiLevelType w:val="hybridMultilevel"/>
     <w:tmpl w:val="277E88F2"/>
@@ -5911,7 +5385,7 @@
       </w:rPr>
     </w:lvl>
   </w:abstractNum>
-  <w:abstractNum w:abstractNumId="2" w15:restartNumberingAfterBreak="0">
+  <w:abstractNum w:abstractNumId="3" w15:restartNumberingAfterBreak="0">
     <w:nsid w:val="19D53B82"/>
     <w:multiLevelType w:val="hybridMultilevel"/>
     <w:tmpl w:val="73CCBEE8"/>
@@ -5997,7 +5471,7 @@
       </w:pPr>
     </w:lvl>
   </w:abstractNum>
-  <w:abstractNum w:abstractNumId="3" w15:restartNumberingAfterBreak="0">
+  <w:abstractNum w:abstractNumId="4" w15:restartNumberingAfterBreak="0">
     <w:nsid w:val="19DD6E3F"/>
     <w:multiLevelType w:val="hybridMultilevel"/>
     <w:tmpl w:val="63E81B56"/>
@@ -6110,7 +5584,120 @@
       </w:rPr>
     </w:lvl>
   </w:abstractNum>
-  <w:abstractNum w:abstractNumId="4" w15:restartNumberingAfterBreak="0">
+  <w:abstractNum w:abstractNumId="5" w15:restartNumberingAfterBreak="0">
+    <w:nsid w:val="1DB27AE5"/>
+    <w:multiLevelType w:val="hybridMultilevel"/>
+    <w:tmpl w:val="F0F6A8BE"/>
+    <w:lvl w:ilvl="0" w:tplc="04070001">
+      <w:start w:val="1"/>
+      <w:numFmt w:val="bullet"/>
+      <w:lvlText w:val=""/>
+      <w:lvlJc w:val="left"/>
+      <w:pPr>
+        <w:ind w:left="720" w:hanging="360"/>
+      </w:pPr>
+      <w:rPr>
+        <w:rFonts w:ascii="Symbol" w:hAnsi="Symbol" w:hint="default"/>
+      </w:rPr>
+    </w:lvl>
+    <w:lvl w:ilvl="1" w:tplc="04070003">
+      <w:start w:val="1"/>
+      <w:numFmt w:val="bullet"/>
+      <w:lvlText w:val="o"/>
+      <w:lvlJc w:val="left"/>
+      <w:pPr>
+        <w:ind w:left="1440" w:hanging="360"/>
+      </w:pPr>
+      <w:rPr>
+        <w:rFonts w:ascii="Courier New" w:hAnsi="Courier New" w:cs="Courier New" w:hint="default"/>
+      </w:rPr>
+    </w:lvl>
+    <w:lvl w:ilvl="2" w:tplc="04070005">
+      <w:start w:val="1"/>
+      <w:numFmt w:val="bullet"/>
+      <w:lvlText w:val=""/>
+      <w:lvlJc w:val="left"/>
+      <w:pPr>
+        <w:ind w:left="2160" w:hanging="360"/>
+      </w:pPr>
+      <w:rPr>
+        <w:rFonts w:ascii="Wingdings" w:hAnsi="Wingdings" w:hint="default"/>
+      </w:rPr>
+    </w:lvl>
+    <w:lvl w:ilvl="3" w:tplc="04070001">
+      <w:start w:val="1"/>
+      <w:numFmt w:val="bullet"/>
+      <w:lvlText w:val=""/>
+      <w:lvlJc w:val="left"/>
+      <w:pPr>
+        <w:ind w:left="2880" w:hanging="360"/>
+      </w:pPr>
+      <w:rPr>
+        <w:rFonts w:ascii="Symbol" w:hAnsi="Symbol" w:hint="default"/>
+      </w:rPr>
+    </w:lvl>
+    <w:lvl w:ilvl="4" w:tplc="04070003" w:tentative="1">
+      <w:start w:val="1"/>
+      <w:numFmt w:val="bullet"/>
+      <w:lvlText w:val="o"/>
+      <w:lvlJc w:val="left"/>
+      <w:pPr>
+        <w:ind w:left="3600" w:hanging="360"/>
+      </w:pPr>
+      <w:rPr>
+        <w:rFonts w:ascii="Courier New" w:hAnsi="Courier New" w:cs="Courier New" w:hint="default"/>
+      </w:rPr>
+    </w:lvl>
+    <w:lvl w:ilvl="5" w:tplc="04070005" w:tentative="1">
+      <w:start w:val="1"/>
+      <w:numFmt w:val="bullet"/>
+      <w:lvlText w:val=""/>
+      <w:lvlJc w:val="left"/>
+      <w:pPr>
+        <w:ind w:left="4320" w:hanging="360"/>
+      </w:pPr>
+      <w:rPr>
+        <w:rFonts w:ascii="Wingdings" w:hAnsi="Wingdings" w:hint="default"/>
+      </w:rPr>
+    </w:lvl>
+    <w:lvl w:ilvl="6" w:tplc="04070001" w:tentative="1">
+      <w:start w:val="1"/>
+      <w:numFmt w:val="bullet"/>
+      <w:lvlText w:val=""/>
+      <w:lvlJc w:val="left"/>
+      <w:pPr>
+        <w:ind w:left="5040" w:hanging="360"/>
+      </w:pPr>
+      <w:rPr>
+        <w:rFonts w:ascii="Symbol" w:hAnsi="Symbol" w:hint="default"/>
+      </w:rPr>
+    </w:lvl>
+    <w:lvl w:ilvl="7" w:tplc="04070003" w:tentative="1">
+      <w:start w:val="1"/>
+      <w:numFmt w:val="bullet"/>
+      <w:lvlText w:val="o"/>
+      <w:lvlJc w:val="left"/>
+      <w:pPr>
+        <w:ind w:left="5760" w:hanging="360"/>
+      </w:pPr>
+      <w:rPr>
+        <w:rFonts w:ascii="Courier New" w:hAnsi="Courier New" w:cs="Courier New" w:hint="default"/>
+      </w:rPr>
+    </w:lvl>
+    <w:lvl w:ilvl="8" w:tplc="04070005" w:tentative="1">
+      <w:start w:val="1"/>
+      <w:numFmt w:val="bullet"/>
+      <w:lvlText w:val=""/>
+      <w:lvlJc w:val="left"/>
+      <w:pPr>
+        <w:ind w:left="6480" w:hanging="360"/>
+      </w:pPr>
+      <w:rPr>
+        <w:rFonts w:ascii="Wingdings" w:hAnsi="Wingdings" w:hint="default"/>
+      </w:rPr>
+    </w:lvl>
+  </w:abstractNum>
+  <w:abstractNum w:abstractNumId="6" w15:restartNumberingAfterBreak="0">
     <w:nsid w:val="30DE7777"/>
     <w:multiLevelType w:val="hybridMultilevel"/>
     <w:tmpl w:val="B57013E4"/>
@@ -6223,7 +5810,7 @@
       </w:rPr>
     </w:lvl>
   </w:abstractNum>
-  <w:abstractNum w:abstractNumId="5" w15:restartNumberingAfterBreak="0">
+  <w:abstractNum w:abstractNumId="7" w15:restartNumberingAfterBreak="0">
     <w:nsid w:val="358E538A"/>
     <w:multiLevelType w:val="hybridMultilevel"/>
     <w:tmpl w:val="1CC4D45E"/>
@@ -6336,7 +5923,120 @@
       </w:rPr>
     </w:lvl>
   </w:abstractNum>
-  <w:abstractNum w:abstractNumId="6" w15:restartNumberingAfterBreak="0">
+  <w:abstractNum w:abstractNumId="8" w15:restartNumberingAfterBreak="0">
+    <w:nsid w:val="43531982"/>
+    <w:multiLevelType w:val="hybridMultilevel"/>
+    <w:tmpl w:val="A52028B6"/>
+    <w:lvl w:ilvl="0" w:tplc="04070001">
+      <w:start w:val="1"/>
+      <w:numFmt w:val="bullet"/>
+      <w:lvlText w:val=""/>
+      <w:lvlJc w:val="left"/>
+      <w:pPr>
+        <w:ind w:left="720" w:hanging="360"/>
+      </w:pPr>
+      <w:rPr>
+        <w:rFonts w:ascii="Symbol" w:hAnsi="Symbol" w:hint="default"/>
+      </w:rPr>
+    </w:lvl>
+    <w:lvl w:ilvl="1" w:tplc="04070003" w:tentative="1">
+      <w:start w:val="1"/>
+      <w:numFmt w:val="bullet"/>
+      <w:lvlText w:val="o"/>
+      <w:lvlJc w:val="left"/>
+      <w:pPr>
+        <w:ind w:left="1440" w:hanging="360"/>
+      </w:pPr>
+      <w:rPr>
+        <w:rFonts w:ascii="Courier New" w:hAnsi="Courier New" w:cs="Courier New" w:hint="default"/>
+      </w:rPr>
+    </w:lvl>
+    <w:lvl w:ilvl="2" w:tplc="04070005" w:tentative="1">
+      <w:start w:val="1"/>
+      <w:numFmt w:val="bullet"/>
+      <w:lvlText w:val=""/>
+      <w:lvlJc w:val="left"/>
+      <w:pPr>
+        <w:ind w:left="2160" w:hanging="360"/>
+      </w:pPr>
+      <w:rPr>
+        <w:rFonts w:ascii="Wingdings" w:hAnsi="Wingdings" w:hint="default"/>
+      </w:rPr>
+    </w:lvl>
+    <w:lvl w:ilvl="3" w:tplc="04070001" w:tentative="1">
+      <w:start w:val="1"/>
+      <w:numFmt w:val="bullet"/>
+      <w:lvlText w:val=""/>
+      <w:lvlJc w:val="left"/>
+      <w:pPr>
+        <w:ind w:left="2880" w:hanging="360"/>
+      </w:pPr>
+      <w:rPr>
+        <w:rFonts w:ascii="Symbol" w:hAnsi="Symbol" w:hint="default"/>
+      </w:rPr>
+    </w:lvl>
+    <w:lvl w:ilvl="4" w:tplc="04070003" w:tentative="1">
+      <w:start w:val="1"/>
+      <w:numFmt w:val="bullet"/>
+      <w:lvlText w:val="o"/>
+      <w:lvlJc w:val="left"/>
+      <w:pPr>
+        <w:ind w:left="3600" w:hanging="360"/>
+      </w:pPr>
+      <w:rPr>
+        <w:rFonts w:ascii="Courier New" w:hAnsi="Courier New" w:cs="Courier New" w:hint="default"/>
+      </w:rPr>
+    </w:lvl>
+    <w:lvl w:ilvl="5" w:tplc="04070005" w:tentative="1">
+      <w:start w:val="1"/>
+      <w:numFmt w:val="bullet"/>
+      <w:lvlText w:val=""/>
+      <w:lvlJc w:val="left"/>
+      <w:pPr>
+        <w:ind w:left="4320" w:hanging="360"/>
+      </w:pPr>
+      <w:rPr>
+        <w:rFonts w:ascii="Wingdings" w:hAnsi="Wingdings" w:hint="default"/>
+      </w:rPr>
+    </w:lvl>
+    <w:lvl w:ilvl="6" w:tplc="04070001" w:tentative="1">
+      <w:start w:val="1"/>
+      <w:numFmt w:val="bullet"/>
+      <w:lvlText w:val=""/>
+      <w:lvlJc w:val="left"/>
+      <w:pPr>
+        <w:ind w:left="5040" w:hanging="360"/>
+      </w:pPr>
+      <w:rPr>
+        <w:rFonts w:ascii="Symbol" w:hAnsi="Symbol" w:hint="default"/>
+      </w:rPr>
+    </w:lvl>
+    <w:lvl w:ilvl="7" w:tplc="04070003" w:tentative="1">
+      <w:start w:val="1"/>
+      <w:numFmt w:val="bullet"/>
+      <w:lvlText w:val="o"/>
+      <w:lvlJc w:val="left"/>
+      <w:pPr>
+        <w:ind w:left="5760" w:hanging="360"/>
+      </w:pPr>
+      <w:rPr>
+        <w:rFonts w:ascii="Courier New" w:hAnsi="Courier New" w:cs="Courier New" w:hint="default"/>
+      </w:rPr>
+    </w:lvl>
+    <w:lvl w:ilvl="8" w:tplc="04070005" w:tentative="1">
+      <w:start w:val="1"/>
+      <w:numFmt w:val="bullet"/>
+      <w:lvlText w:val=""/>
+      <w:lvlJc w:val="left"/>
+      <w:pPr>
+        <w:ind w:left="6480" w:hanging="360"/>
+      </w:pPr>
+      <w:rPr>
+        <w:rFonts w:ascii="Wingdings" w:hAnsi="Wingdings" w:hint="default"/>
+      </w:rPr>
+    </w:lvl>
+  </w:abstractNum>
+  <w:abstractNum w:abstractNumId="9" w15:restartNumberingAfterBreak="0">
     <w:nsid w:val="44E53621"/>
     <w:multiLevelType w:val="hybridMultilevel"/>
     <w:tmpl w:val="C1927C7A"/>
@@ -6449,7 +6149,7 @@
       </w:rPr>
     </w:lvl>
   </w:abstractNum>
-  <w:abstractNum w:abstractNumId="7" w15:restartNumberingAfterBreak="0">
+  <w:abstractNum w:abstractNumId="10" w15:restartNumberingAfterBreak="0">
     <w:nsid w:val="5BFD3D73"/>
     <w:multiLevelType w:val="hybridMultilevel"/>
     <w:tmpl w:val="5FA47F1C"/>
@@ -6562,7 +6262,7 @@
       </w:rPr>
     </w:lvl>
   </w:abstractNum>
-  <w:abstractNum w:abstractNumId="8" w15:restartNumberingAfterBreak="0">
+  <w:abstractNum w:abstractNumId="11" w15:restartNumberingAfterBreak="0">
     <w:nsid w:val="651511A5"/>
     <w:multiLevelType w:val="hybridMultilevel"/>
     <w:tmpl w:val="B360F0FC"/>
@@ -6652,31 +6352,40 @@
     </w:lvl>
   </w:abstractNum>
   <w:num w:numId="1">
-    <w:abstractNumId w:val="8"/>
+    <w:abstractNumId w:val="11"/>
   </w:num>
   <w:num w:numId="2">
-    <w:abstractNumId w:val="5"/>
+    <w:abstractNumId w:val="7"/>
   </w:num>
   <w:num w:numId="3">
-    <w:abstractNumId w:val="1"/>
+    <w:abstractNumId w:val="2"/>
   </w:num>
   <w:num w:numId="4">
-    <w:abstractNumId w:val="7"/>
+    <w:abstractNumId w:val="10"/>
   </w:num>
   <w:num w:numId="5">
-    <w:abstractNumId w:val="6"/>
+    <w:abstractNumId w:val="9"/>
   </w:num>
   <w:num w:numId="6">
-    <w:abstractNumId w:val="2"/>
+    <w:abstractNumId w:val="3"/>
   </w:num>
   <w:num w:numId="7">
-    <w:abstractNumId w:val="3"/>
+    <w:abstractNumId w:val="4"/>
   </w:num>
   <w:num w:numId="8">
-    <w:abstractNumId w:val="4"/>
+    <w:abstractNumId w:val="6"/>
   </w:num>
   <w:num w:numId="9">
     <w:abstractNumId w:val="0"/>
+  </w:num>
+  <w:num w:numId="10">
+    <w:abstractNumId w:val="8"/>
+  </w:num>
+  <w:num w:numId="11">
+    <w:abstractNumId w:val="1"/>
+  </w:num>
+  <w:num w:numId="12">
+    <w:abstractNumId w:val="5"/>
   </w:num>
 </w:numbering>
 </file>
@@ -7523,7 +7232,7 @@
 </file>
 
 <file path=customXml/itemProps1.xml><?xml version="1.0" encoding="utf-8"?>
-<ds:datastoreItem xmlns:ds="http://schemas.openxmlformats.org/officeDocument/2006/customXml" ds:itemID="{8F6B6998-B3BD-4EF8-BB29-8A13C4C807E0}">
+<ds:datastoreItem xmlns:ds="http://schemas.openxmlformats.org/officeDocument/2006/customXml" ds:itemID="{74BF04C2-CF85-48BD-A383-AED4188B510F}">
   <ds:schemaRefs>
     <ds:schemaRef ds:uri="http://schemas.openxmlformats.org/officeDocument/2006/bibliography"/>
   </ds:schemaRefs>

</xml_diff>